<commit_message>
corrigir formatacao dos numeros das paginas
</commit_message>
<xml_diff>
--- a/doc/TCC.docx
+++ b/doc/TCC.docx
@@ -788,18 +788,13 @@
     <w:p>
       <w:pPr>
         <w:sectPr>
-          <w:headerReference w:type="even" r:id="rId2"/>
-          <w:headerReference w:type="default" r:id="rId3"/>
-          <w:headerReference w:type="first" r:id="rId4"/>
-          <w:footerReference w:type="even" r:id="rId5"/>
-          <w:footerReference w:type="default" r:id="rId6"/>
-          <w:footerReference w:type="first" r:id="rId7"/>
+          <w:headerReference w:type="default" r:id="rId2"/>
+          <w:footerReference w:type="default" r:id="rId3"/>
           <w:type w:val="nextPage"/>
-          <w:pgSz w:w="11909" w:h="16834"/>
+          <w:pgSz w:w="11906" w:h="16838"/>
           <w:pgMar w:left="1699" w:right="1134" w:header="0" w:top="1699" w:footer="0" w:bottom="1138" w:gutter="0"/>
           <w:pgNumType w:fmt="decimal"/>
           <w:formProt w:val="false"/>
-          <w:titlePg/>
           <w:textDirection w:val="lrTb"/>
           <w:docGrid w:type="default" w:linePitch="100" w:charSpace="0"/>
         </w:sectPr>
@@ -1763,55 +1758,14 @@
     </w:p>
     <w:p>
       <w:pPr>
-        <w:pStyle w:val="Normal"/>
-        <w:spacing w:lineRule="auto" w:line="360" w:beforeAutospacing="0" w:before="0" w:afterAutospacing="0" w:after="0"/>
-        <w:ind w:left="0" w:hanging="0"/>
-        <w:jc w:val="center"/>
-        <w:rPr>
-          <w:rFonts w:ascii="Arial" w:hAnsi="Arial" w:eastAsia="Arial" w:cs="Arial"/>
-          <w:b/>
-          <w:b/>
-          <w:bCs/>
-          <w:i w:val="false"/>
-          <w:i w:val="false"/>
-          <w:iCs w:val="false"/>
-          <w:caps w:val="false"/>
-          <w:smallCaps w:val="false"/>
-          <w:color w:val="292929"/>
-          <w:sz w:val="28"/>
-          <w:szCs w:val="28"/>
-        </w:rPr>
-      </w:pPr>
-      <w:r>
-        <w:rPr>
-          <w:rFonts w:eastAsia="Arial" w:cs="Arial" w:ascii="Arial" w:hAnsi="Arial"/>
-          <w:b/>
-          <w:bCs/>
-          <w:i w:val="false"/>
-          <w:iCs w:val="false"/>
-          <w:caps w:val="false"/>
-          <w:smallCaps w:val="false"/>
-          <w:color w:val="292929"/>
-          <w:sz w:val="28"/>
-          <w:szCs w:val="28"/>
-        </w:rPr>
-      </w:r>
-    </w:p>
-    <w:p>
-      <w:pPr>
         <w:sectPr>
-          <w:headerReference w:type="even" r:id="rId8"/>
-          <w:headerReference w:type="default" r:id="rId9"/>
-          <w:headerReference w:type="first" r:id="rId10"/>
-          <w:footerReference w:type="even" r:id="rId11"/>
-          <w:footerReference w:type="default" r:id="rId12"/>
-          <w:footerReference w:type="first" r:id="rId13"/>
+          <w:headerReference w:type="default" r:id="rId4"/>
+          <w:footerReference w:type="default" r:id="rId5"/>
           <w:type w:val="nextPage"/>
-          <w:pgSz w:w="11909" w:h="16834"/>
+          <w:pgSz w:w="11906" w:h="16838"/>
           <w:pgMar w:left="1699" w:right="1134" w:header="0" w:top="1699" w:footer="0" w:bottom="1138" w:gutter="0"/>
           <w:pgNumType w:fmt="decimal"/>
           <w:formProt w:val="false"/>
-          <w:titlePg/>
           <w:textDirection w:val="lrTb"/>
           <w:docGrid w:type="default" w:linePitch="120" w:charSpace="0"/>
         </w:sectPr>
@@ -2557,55 +2511,14 @@
     </w:p>
     <w:p>
       <w:pPr>
-        <w:pStyle w:val="Normal"/>
-        <w:spacing w:lineRule="auto" w:line="360" w:beforeAutospacing="0" w:before="0" w:afterAutospacing="0" w:after="0"/>
-        <w:ind w:left="0" w:hanging="0"/>
-        <w:jc w:val="both"/>
-        <w:rPr>
-          <w:rFonts w:ascii="Arial" w:hAnsi="Arial" w:eastAsia="Arial" w:cs="Arial"/>
-          <w:b w:val="false"/>
-          <w:b w:val="false"/>
-          <w:bCs w:val="false"/>
-          <w:i w:val="false"/>
-          <w:i w:val="false"/>
-          <w:iCs w:val="false"/>
-          <w:caps w:val="false"/>
-          <w:smallCaps w:val="false"/>
-          <w:color w:val="292929"/>
-          <w:sz w:val="24"/>
-          <w:szCs w:val="24"/>
-        </w:rPr>
-      </w:pPr>
-      <w:r>
-        <w:rPr>
-          <w:rFonts w:eastAsia="Arial" w:cs="Arial" w:ascii="Arial" w:hAnsi="Arial"/>
-          <w:b w:val="false"/>
-          <w:bCs w:val="false"/>
-          <w:i w:val="false"/>
-          <w:iCs w:val="false"/>
-          <w:caps w:val="false"/>
-          <w:smallCaps w:val="false"/>
-          <w:color w:val="292929"/>
-          <w:sz w:val="24"/>
-          <w:szCs w:val="24"/>
-        </w:rPr>
-      </w:r>
-    </w:p>
-    <w:p>
-      <w:pPr>
         <w:sectPr>
-          <w:headerReference w:type="even" r:id="rId14"/>
-          <w:headerReference w:type="default" r:id="rId15"/>
-          <w:headerReference w:type="first" r:id="rId16"/>
-          <w:footerReference w:type="even" r:id="rId17"/>
-          <w:footerReference w:type="default" r:id="rId18"/>
-          <w:footerReference w:type="first" r:id="rId19"/>
+          <w:headerReference w:type="default" r:id="rId6"/>
+          <w:footerReference w:type="default" r:id="rId7"/>
           <w:type w:val="nextPage"/>
-          <w:pgSz w:w="11909" w:h="16834"/>
+          <w:pgSz w:w="11906" w:h="16838"/>
           <w:pgMar w:left="1699" w:right="1134" w:header="0" w:top="1699" w:footer="0" w:bottom="1138" w:gutter="0"/>
           <w:pgNumType w:fmt="decimal"/>
           <w:formProt w:val="false"/>
-          <w:titlePg/>
           <w:textDirection w:val="lrTb"/>
           <w:docGrid w:type="default" w:linePitch="120" w:charSpace="0"/>
         </w:sectPr>
@@ -3761,55 +3674,14 @@
     </w:p>
     <w:p>
       <w:pPr>
-        <w:pStyle w:val="Normal"/>
-        <w:spacing w:lineRule="auto" w:line="360" w:beforeAutospacing="0" w:before="0" w:afterAutospacing="0" w:after="0"/>
-        <w:ind w:left="0" w:hanging="0"/>
-        <w:jc w:val="both"/>
-        <w:rPr>
-          <w:rFonts w:ascii="Arial" w:hAnsi="Arial" w:eastAsia="Calibri" w:cs=""/>
-          <w:b w:val="false"/>
-          <w:b w:val="false"/>
-          <w:bCs w:val="false"/>
-          <w:i w:val="false"/>
-          <w:i w:val="false"/>
-          <w:iCs w:val="false"/>
-          <w:caps w:val="false"/>
-          <w:smallCaps w:val="false"/>
-          <w:color w:val="auto"/>
-          <w:sz w:val="24"/>
-          <w:szCs w:val="24"/>
-        </w:rPr>
-      </w:pPr>
-      <w:r>
-        <w:rPr>
-          <w:rFonts w:eastAsia="Calibri" w:cs="" w:ascii="Arial" w:hAnsi="Arial"/>
-          <w:b w:val="false"/>
-          <w:bCs w:val="false"/>
-          <w:i w:val="false"/>
-          <w:iCs w:val="false"/>
-          <w:caps w:val="false"/>
-          <w:smallCaps w:val="false"/>
-          <w:color w:val="auto"/>
-          <w:sz w:val="24"/>
-          <w:szCs w:val="24"/>
-        </w:rPr>
-      </w:r>
-    </w:p>
-    <w:p>
-      <w:pPr>
         <w:sectPr>
-          <w:headerReference w:type="even" r:id="rId20"/>
-          <w:headerReference w:type="default" r:id="rId21"/>
-          <w:headerReference w:type="first" r:id="rId22"/>
-          <w:footerReference w:type="even" r:id="rId23"/>
-          <w:footerReference w:type="default" r:id="rId24"/>
-          <w:footerReference w:type="first" r:id="rId25"/>
+          <w:headerReference w:type="default" r:id="rId8"/>
+          <w:footerReference w:type="default" r:id="rId9"/>
           <w:type w:val="nextPage"/>
-          <w:pgSz w:w="11909" w:h="16834"/>
+          <w:pgSz w:w="11906" w:h="16838"/>
           <w:pgMar w:left="1699" w:right="1134" w:header="0" w:top="1699" w:footer="0" w:bottom="1138" w:gutter="0"/>
           <w:pgNumType w:fmt="decimal"/>
           <w:formProt w:val="false"/>
-          <w:titlePg/>
           <w:textDirection w:val="lrTb"/>
           <w:docGrid w:type="default" w:linePitch="120" w:charSpace="0"/>
         </w:sectPr>
@@ -5423,7 +5295,7 @@
                     </pic:cNvPicPr>
                   </pic:nvPicPr>
                   <pic:blipFill>
-                    <a:blip r:embed="rId26"/>
+                    <a:blip r:embed="rId10"/>
                     <a:stretch>
                       <a:fillRect/>
                     </a:stretch>
@@ -5775,7 +5647,7 @@
                     </pic:cNvPicPr>
                   </pic:nvPicPr>
                   <pic:blipFill>
-                    <a:blip r:embed="rId27"/>
+                    <a:blip r:embed="rId11"/>
                     <a:stretch>
                       <a:fillRect/>
                     </a:stretch>
@@ -6059,7 +5931,7 @@
                     </pic:cNvPicPr>
                   </pic:nvPicPr>
                   <pic:blipFill>
-                    <a:blip r:embed="rId28"/>
+                    <a:blip r:embed="rId12"/>
                     <a:stretch>
                       <a:fillRect/>
                     </a:stretch>
@@ -6619,7 +6491,7 @@
                     </pic:cNvPicPr>
                   </pic:nvPicPr>
                   <pic:blipFill>
-                    <a:blip r:embed="rId29"/>
+                    <a:blip r:embed="rId13"/>
                     <a:stretch>
                       <a:fillRect/>
                     </a:stretch>
@@ -6809,7 +6681,7 @@
                     </pic:cNvPicPr>
                   </pic:nvPicPr>
                   <pic:blipFill>
-                    <a:blip r:embed="rId30"/>
+                    <a:blip r:embed="rId14"/>
                     <a:stretch>
                       <a:fillRect/>
                     </a:stretch>
@@ -7776,7 +7648,7 @@
                     </pic:cNvPicPr>
                   </pic:nvPicPr>
                   <pic:blipFill>
-                    <a:blip r:embed="rId31"/>
+                    <a:blip r:embed="rId15"/>
                     <a:stretch>
                       <a:fillRect/>
                     </a:stretch>
@@ -8895,7 +8767,7 @@
                     </pic:cNvPicPr>
                   </pic:nvPicPr>
                   <pic:blipFill>
-                    <a:blip r:embed="rId32"/>
+                    <a:blip r:embed="rId16"/>
                     <a:stretch>
                       <a:fillRect/>
                     </a:stretch>
@@ -9270,7 +9142,7 @@
         </w:rPr>
         <w:t xml:space="preserve">. Disponível em: </w:t>
       </w:r>
-      <w:hyperlink r:id="rId33">
+      <w:hyperlink r:id="rId17">
         <w:r>
           <w:rPr>
             <w:rStyle w:val="InternetLink"/>
@@ -9362,7 +9234,7 @@
         </w:rPr>
         <w:t xml:space="preserve">. Disponível em: </w:t>
       </w:r>
-      <w:hyperlink r:id="rId34">
+      <w:hyperlink r:id="rId18">
         <w:r>
           <w:rPr>
             <w:rStyle w:val="InternetLink"/>
@@ -9452,7 +9324,7 @@
         </w:rPr>
         <w:t xml:space="preserve">. Disponível em: </w:t>
       </w:r>
-      <w:hyperlink r:id="rId35">
+      <w:hyperlink r:id="rId19">
         <w:r>
           <w:rPr>
             <w:rStyle w:val="InternetLink"/>
@@ -9521,14 +9393,14 @@
       </w:r>
     </w:p>
     <w:sectPr>
-      <w:headerReference w:type="even" r:id="rId36"/>
-      <w:headerReference w:type="default" r:id="rId37"/>
-      <w:headerReference w:type="first" r:id="rId38"/>
-      <w:footerReference w:type="even" r:id="rId39"/>
-      <w:footerReference w:type="default" r:id="rId40"/>
-      <w:footerReference w:type="first" r:id="rId41"/>
+      <w:headerReference w:type="even" r:id="rId20"/>
+      <w:headerReference w:type="default" r:id="rId21"/>
+      <w:headerReference w:type="first" r:id="rId22"/>
+      <w:footerReference w:type="even" r:id="rId23"/>
+      <w:footerReference w:type="default" r:id="rId24"/>
+      <w:footerReference w:type="first" r:id="rId25"/>
       <w:type w:val="nextPage"/>
-      <w:pgSz w:w="11909" w:h="16834"/>
+      <w:pgSz w:w="11906" w:h="16838"/>
       <w:pgMar w:left="1701" w:right="1134" w:header="0" w:top="1699" w:footer="0" w:bottom="1138" w:gutter="0"/>
       <w:pgNumType w:start="3" w:fmt="decimal"/>
       <w:formProt w:val="false"/>
@@ -9554,7 +9426,7 @@
 </w:ftr>
 </file>
 
-<file path=word/footer10.xml><?xml version="1.0" encoding="utf-8"?>
+<file path=word/footer2.xml><?xml version="1.0" encoding="utf-8"?>
 <w:ftr xmlns:o="urn:schemas-microsoft-com:office:office" xmlns:r="http://schemas.openxmlformats.org/officeDocument/2006/relationships" xmlns:v="urn:schemas-microsoft-com:vml" xmlns:w="http://schemas.openxmlformats.org/wordprocessingml/2006/main" xmlns:w10="urn:schemas-microsoft-com:office:word" xmlns:wp="http://schemas.openxmlformats.org/drawingml/2006/wordprocessingDrawing" xmlns:wps="http://schemas.microsoft.com/office/word/2010/wordprocessingShape" xmlns:wpg="http://schemas.microsoft.com/office/word/2010/wordprocessingGroup" xmlns:mc="http://schemas.openxmlformats.org/markup-compatibility/2006" xmlns:wp14="http://schemas.microsoft.com/office/word/2010/wordprocessingDrawing" xmlns:w14="http://schemas.microsoft.com/office/word/2010/wordml" mc:Ignorable="w14 wp14">
   <w:p>
     <w:pPr>
@@ -9568,7 +9440,7 @@
 </w:ftr>
 </file>
 
-<file path=word/footer11.xml><?xml version="1.0" encoding="utf-8"?>
+<file path=word/footer3.xml><?xml version="1.0" encoding="utf-8"?>
 <w:ftr xmlns:o="urn:schemas-microsoft-com:office:office" xmlns:r="http://schemas.openxmlformats.org/officeDocument/2006/relationships" xmlns:v="urn:schemas-microsoft-com:vml" xmlns:w="http://schemas.openxmlformats.org/wordprocessingml/2006/main" xmlns:w10="urn:schemas-microsoft-com:office:word" xmlns:wp="http://schemas.openxmlformats.org/drawingml/2006/wordprocessingDrawing" xmlns:wps="http://schemas.microsoft.com/office/word/2010/wordprocessingShape" xmlns:wpg="http://schemas.microsoft.com/office/word/2010/wordprocessingGroup" xmlns:mc="http://schemas.openxmlformats.org/markup-compatibility/2006" xmlns:wp14="http://schemas.microsoft.com/office/word/2010/wordprocessingDrawing" xmlns:w14="http://schemas.microsoft.com/office/word/2010/wordml" mc:Ignorable="w14 wp14">
   <w:p>
     <w:pPr>
@@ -9582,7 +9454,7 @@
 </w:ftr>
 </file>
 
-<file path=word/footer12.xml><?xml version="1.0" encoding="utf-8"?>
+<file path=word/footer4.xml><?xml version="1.0" encoding="utf-8"?>
 <w:ftr xmlns:o="urn:schemas-microsoft-com:office:office" xmlns:r="http://schemas.openxmlformats.org/officeDocument/2006/relationships" xmlns:v="urn:schemas-microsoft-com:vml" xmlns:w="http://schemas.openxmlformats.org/wordprocessingml/2006/main" xmlns:w10="urn:schemas-microsoft-com:office:word" xmlns:wp="http://schemas.openxmlformats.org/drawingml/2006/wordprocessingDrawing" xmlns:wps="http://schemas.microsoft.com/office/word/2010/wordprocessingShape" xmlns:wpg="http://schemas.microsoft.com/office/word/2010/wordprocessingGroup" xmlns:mc="http://schemas.openxmlformats.org/markup-compatibility/2006" xmlns:wp14="http://schemas.microsoft.com/office/word/2010/wordprocessingDrawing" xmlns:w14="http://schemas.microsoft.com/office/word/2010/wordml" mc:Ignorable="w14 wp14">
   <w:p>
     <w:pPr>
@@ -9596,7 +9468,7 @@
 </w:ftr>
 </file>
 
-<file path=word/footer13.xml><?xml version="1.0" encoding="utf-8"?>
+<file path=word/footer5.xml><?xml version="1.0" encoding="utf-8"?>
 <w:ftr xmlns:o="urn:schemas-microsoft-com:office:office" xmlns:r="http://schemas.openxmlformats.org/officeDocument/2006/relationships" xmlns:v="urn:schemas-microsoft-com:vml" xmlns:w="http://schemas.openxmlformats.org/wordprocessingml/2006/main" xmlns:w10="urn:schemas-microsoft-com:office:word" xmlns:wp="http://schemas.openxmlformats.org/drawingml/2006/wordprocessingDrawing" xmlns:wps="http://schemas.microsoft.com/office/word/2010/wordprocessingShape" xmlns:wpg="http://schemas.microsoft.com/office/word/2010/wordprocessingGroup" xmlns:mc="http://schemas.openxmlformats.org/markup-compatibility/2006" xmlns:wp14="http://schemas.microsoft.com/office/word/2010/wordprocessingDrawing" xmlns:w14="http://schemas.microsoft.com/office/word/2010/wordml" mc:Ignorable="w14 wp14">
   <w:tbl>
     <w:tblPr>
@@ -9692,7 +9564,7 @@
 </w:ftr>
 </file>
 
-<file path=word/footer14.xml><?xml version="1.0" encoding="utf-8"?>
+<file path=word/footer6.xml><?xml version="1.0" encoding="utf-8"?>
 <w:ftr xmlns:o="urn:schemas-microsoft-com:office:office" xmlns:r="http://schemas.openxmlformats.org/officeDocument/2006/relationships" xmlns:v="urn:schemas-microsoft-com:vml" xmlns:w="http://schemas.openxmlformats.org/wordprocessingml/2006/main" xmlns:w10="urn:schemas-microsoft-com:office:word" xmlns:wp="http://schemas.openxmlformats.org/drawingml/2006/wordprocessingDrawing" xmlns:wps="http://schemas.microsoft.com/office/word/2010/wordprocessingShape" xmlns:wpg="http://schemas.microsoft.com/office/word/2010/wordprocessingGroup" xmlns:mc="http://schemas.openxmlformats.org/markup-compatibility/2006" xmlns:wp14="http://schemas.microsoft.com/office/word/2010/wordprocessingDrawing" xmlns:w14="http://schemas.microsoft.com/office/word/2010/wordml" mc:Ignorable="w14 wp14">
   <w:tbl>
     <w:tblPr>
@@ -9788,7 +9660,7 @@
 </w:ftr>
 </file>
 
-<file path=word/footer15.xml><?xml version="1.0" encoding="utf-8"?>
+<file path=word/footer7.xml><?xml version="1.0" encoding="utf-8"?>
 <w:ftr xmlns:o="urn:schemas-microsoft-com:office:office" xmlns:r="http://schemas.openxmlformats.org/officeDocument/2006/relationships" xmlns:v="urn:schemas-microsoft-com:vml" xmlns:w="http://schemas.openxmlformats.org/wordprocessingml/2006/main" xmlns:w10="urn:schemas-microsoft-com:office:word" xmlns:wp="http://schemas.openxmlformats.org/drawingml/2006/wordprocessingDrawing" xmlns:wps="http://schemas.microsoft.com/office/word/2010/wordprocessingShape" xmlns:wpg="http://schemas.microsoft.com/office/word/2010/wordprocessingGroup" xmlns:mc="http://schemas.openxmlformats.org/markup-compatibility/2006" xmlns:wp14="http://schemas.microsoft.com/office/word/2010/wordprocessingDrawing" xmlns:w14="http://schemas.microsoft.com/office/word/2010/wordml" mc:Ignorable="w14 wp14">
   <w:tbl>
     <w:tblPr>
@@ -9884,118 +9756,6 @@
 </w:ftr>
 </file>
 
-<file path=word/footer2.xml><?xml version="1.0" encoding="utf-8"?>
-<w:ftr xmlns:o="urn:schemas-microsoft-com:office:office" xmlns:r="http://schemas.openxmlformats.org/officeDocument/2006/relationships" xmlns:v="urn:schemas-microsoft-com:vml" xmlns:w="http://schemas.openxmlformats.org/wordprocessingml/2006/main" xmlns:w10="urn:schemas-microsoft-com:office:word" xmlns:wp="http://schemas.openxmlformats.org/drawingml/2006/wordprocessingDrawing" xmlns:wps="http://schemas.microsoft.com/office/word/2010/wordprocessingShape" xmlns:wpg="http://schemas.microsoft.com/office/word/2010/wordprocessingGroup" xmlns:mc="http://schemas.openxmlformats.org/markup-compatibility/2006" xmlns:wp14="http://schemas.microsoft.com/office/word/2010/wordprocessingDrawing" xmlns:w14="http://schemas.microsoft.com/office/word/2010/wordml" mc:Ignorable="w14 wp14">
-  <w:p>
-    <w:pPr>
-      <w:pStyle w:val="Footer"/>
-      <w:rPr/>
-    </w:pPr>
-    <w:r>
-      <w:rPr/>
-    </w:r>
-  </w:p>
-</w:ftr>
-</file>
-
-<file path=word/footer3.xml><?xml version="1.0" encoding="utf-8"?>
-<w:ftr xmlns:o="urn:schemas-microsoft-com:office:office" xmlns:r="http://schemas.openxmlformats.org/officeDocument/2006/relationships" xmlns:v="urn:schemas-microsoft-com:vml" xmlns:w="http://schemas.openxmlformats.org/wordprocessingml/2006/main" xmlns:w10="urn:schemas-microsoft-com:office:word" xmlns:wp="http://schemas.openxmlformats.org/drawingml/2006/wordprocessingDrawing" xmlns:wps="http://schemas.microsoft.com/office/word/2010/wordprocessingShape" xmlns:wpg="http://schemas.microsoft.com/office/word/2010/wordprocessingGroup" xmlns:mc="http://schemas.openxmlformats.org/markup-compatibility/2006" xmlns:wp14="http://schemas.microsoft.com/office/word/2010/wordprocessingDrawing" xmlns:w14="http://schemas.microsoft.com/office/word/2010/wordml" mc:Ignorable="w14 wp14">
-  <w:p>
-    <w:pPr>
-      <w:pStyle w:val="Footer"/>
-      <w:rPr/>
-    </w:pPr>
-    <w:r>
-      <w:rPr/>
-    </w:r>
-  </w:p>
-</w:ftr>
-</file>
-
-<file path=word/footer4.xml><?xml version="1.0" encoding="utf-8"?>
-<w:ftr xmlns:o="urn:schemas-microsoft-com:office:office" xmlns:r="http://schemas.openxmlformats.org/officeDocument/2006/relationships" xmlns:v="urn:schemas-microsoft-com:vml" xmlns:w="http://schemas.openxmlformats.org/wordprocessingml/2006/main" xmlns:w10="urn:schemas-microsoft-com:office:word" xmlns:wp="http://schemas.openxmlformats.org/drawingml/2006/wordprocessingDrawing" xmlns:wps="http://schemas.microsoft.com/office/word/2010/wordprocessingShape" xmlns:wpg="http://schemas.microsoft.com/office/word/2010/wordprocessingGroup" xmlns:mc="http://schemas.openxmlformats.org/markup-compatibility/2006" xmlns:wp14="http://schemas.microsoft.com/office/word/2010/wordprocessingDrawing" xmlns:w14="http://schemas.microsoft.com/office/word/2010/wordml" mc:Ignorable="w14 wp14">
-  <w:p>
-    <w:pPr>
-      <w:pStyle w:val="Footer"/>
-      <w:rPr/>
-    </w:pPr>
-    <w:r>
-      <w:rPr/>
-    </w:r>
-  </w:p>
-</w:ftr>
-</file>
-
-<file path=word/footer5.xml><?xml version="1.0" encoding="utf-8"?>
-<w:ftr xmlns:o="urn:schemas-microsoft-com:office:office" xmlns:r="http://schemas.openxmlformats.org/officeDocument/2006/relationships" xmlns:v="urn:schemas-microsoft-com:vml" xmlns:w="http://schemas.openxmlformats.org/wordprocessingml/2006/main" xmlns:w10="urn:schemas-microsoft-com:office:word" xmlns:wp="http://schemas.openxmlformats.org/drawingml/2006/wordprocessingDrawing" xmlns:wps="http://schemas.microsoft.com/office/word/2010/wordprocessingShape" xmlns:wpg="http://schemas.microsoft.com/office/word/2010/wordprocessingGroup" xmlns:mc="http://schemas.openxmlformats.org/markup-compatibility/2006" xmlns:wp14="http://schemas.microsoft.com/office/word/2010/wordprocessingDrawing" xmlns:w14="http://schemas.microsoft.com/office/word/2010/wordml" mc:Ignorable="w14 wp14">
-  <w:p>
-    <w:pPr>
-      <w:pStyle w:val="Footer"/>
-      <w:rPr/>
-    </w:pPr>
-    <w:r>
-      <w:rPr/>
-    </w:r>
-  </w:p>
-</w:ftr>
-</file>
-
-<file path=word/footer6.xml><?xml version="1.0" encoding="utf-8"?>
-<w:ftr xmlns:o="urn:schemas-microsoft-com:office:office" xmlns:r="http://schemas.openxmlformats.org/officeDocument/2006/relationships" xmlns:v="urn:schemas-microsoft-com:vml" xmlns:w="http://schemas.openxmlformats.org/wordprocessingml/2006/main" xmlns:w10="urn:schemas-microsoft-com:office:word" xmlns:wp="http://schemas.openxmlformats.org/drawingml/2006/wordprocessingDrawing" xmlns:wps="http://schemas.microsoft.com/office/word/2010/wordprocessingShape" xmlns:wpg="http://schemas.microsoft.com/office/word/2010/wordprocessingGroup" xmlns:mc="http://schemas.openxmlformats.org/markup-compatibility/2006" xmlns:wp14="http://schemas.microsoft.com/office/word/2010/wordprocessingDrawing" xmlns:w14="http://schemas.microsoft.com/office/word/2010/wordml" mc:Ignorable="w14 wp14">
-  <w:p>
-    <w:pPr>
-      <w:pStyle w:val="Footer"/>
-      <w:rPr/>
-    </w:pPr>
-    <w:r>
-      <w:rPr/>
-    </w:r>
-  </w:p>
-</w:ftr>
-</file>
-
-<file path=word/footer7.xml><?xml version="1.0" encoding="utf-8"?>
-<w:ftr xmlns:o="urn:schemas-microsoft-com:office:office" xmlns:r="http://schemas.openxmlformats.org/officeDocument/2006/relationships" xmlns:v="urn:schemas-microsoft-com:vml" xmlns:w="http://schemas.openxmlformats.org/wordprocessingml/2006/main" xmlns:w10="urn:schemas-microsoft-com:office:word" xmlns:wp="http://schemas.openxmlformats.org/drawingml/2006/wordprocessingDrawing" xmlns:wps="http://schemas.microsoft.com/office/word/2010/wordprocessingShape" xmlns:wpg="http://schemas.microsoft.com/office/word/2010/wordprocessingGroup" xmlns:mc="http://schemas.openxmlformats.org/markup-compatibility/2006" xmlns:wp14="http://schemas.microsoft.com/office/word/2010/wordprocessingDrawing" xmlns:w14="http://schemas.microsoft.com/office/word/2010/wordml" mc:Ignorable="w14 wp14">
-  <w:p>
-    <w:pPr>
-      <w:pStyle w:val="Footer"/>
-      <w:rPr/>
-    </w:pPr>
-    <w:r>
-      <w:rPr/>
-    </w:r>
-  </w:p>
-</w:ftr>
-</file>
-
-<file path=word/footer8.xml><?xml version="1.0" encoding="utf-8"?>
-<w:ftr xmlns:o="urn:schemas-microsoft-com:office:office" xmlns:r="http://schemas.openxmlformats.org/officeDocument/2006/relationships" xmlns:v="urn:schemas-microsoft-com:vml" xmlns:w="http://schemas.openxmlformats.org/wordprocessingml/2006/main" xmlns:w10="urn:schemas-microsoft-com:office:word" xmlns:wp="http://schemas.openxmlformats.org/drawingml/2006/wordprocessingDrawing" xmlns:wps="http://schemas.microsoft.com/office/word/2010/wordprocessingShape" xmlns:wpg="http://schemas.microsoft.com/office/word/2010/wordprocessingGroup" xmlns:mc="http://schemas.openxmlformats.org/markup-compatibility/2006" xmlns:wp14="http://schemas.microsoft.com/office/word/2010/wordprocessingDrawing" xmlns:w14="http://schemas.microsoft.com/office/word/2010/wordml" mc:Ignorable="w14 wp14">
-  <w:p>
-    <w:pPr>
-      <w:pStyle w:val="Footer"/>
-      <w:rPr/>
-    </w:pPr>
-    <w:r>
-      <w:rPr/>
-    </w:r>
-  </w:p>
-</w:ftr>
-</file>
-
-<file path=word/footer9.xml><?xml version="1.0" encoding="utf-8"?>
-<w:ftr xmlns:o="urn:schemas-microsoft-com:office:office" xmlns:r="http://schemas.openxmlformats.org/officeDocument/2006/relationships" xmlns:v="urn:schemas-microsoft-com:vml" xmlns:w="http://schemas.openxmlformats.org/wordprocessingml/2006/main" xmlns:w10="urn:schemas-microsoft-com:office:word" xmlns:wp="http://schemas.openxmlformats.org/drawingml/2006/wordprocessingDrawing" xmlns:wps="http://schemas.microsoft.com/office/word/2010/wordprocessingShape" xmlns:wpg="http://schemas.microsoft.com/office/word/2010/wordprocessingGroup" xmlns:mc="http://schemas.openxmlformats.org/markup-compatibility/2006" xmlns:wp14="http://schemas.microsoft.com/office/word/2010/wordprocessingDrawing" xmlns:w14="http://schemas.microsoft.com/office/word/2010/wordml" mc:Ignorable="w14 wp14">
-  <w:p>
-    <w:pPr>
-      <w:pStyle w:val="Footer"/>
-      <w:rPr/>
-    </w:pPr>
-    <w:r>
-      <w:rPr/>
-    </w:r>
-  </w:p>
-</w:ftr>
-</file>
-
 <file path=word/header1.xml><?xml version="1.0" encoding="utf-8"?>
 <w:hdr xmlns:o="urn:schemas-microsoft-com:office:office" xmlns:r="http://schemas.openxmlformats.org/officeDocument/2006/relationships" xmlns:v="urn:schemas-microsoft-com:vml" xmlns:w="http://schemas.openxmlformats.org/wordprocessingml/2006/main" xmlns:w10="urn:schemas-microsoft-com:office:word" xmlns:wp="http://schemas.openxmlformats.org/drawingml/2006/wordprocessingDrawing" xmlns:wps="http://schemas.microsoft.com/office/word/2010/wordprocessingShape" xmlns:wpg="http://schemas.microsoft.com/office/word/2010/wordprocessingGroup" xmlns:mc="http://schemas.openxmlformats.org/markup-compatibility/2006" xmlns:wp14="http://schemas.microsoft.com/office/word/2010/wordprocessingDrawing" xmlns:w14="http://schemas.microsoft.com/office/word/2010/wordml" mc:Ignorable="w14 wp14">
   <w:p>
@@ -10018,7 +9778,7 @@
 </w:hdr>
 </file>
 
-<file path=word/header10.xml><?xml version="1.0" encoding="utf-8"?>
+<file path=word/header2.xml><?xml version="1.0" encoding="utf-8"?>
 <w:hdr xmlns:o="urn:schemas-microsoft-com:office:office" xmlns:r="http://schemas.openxmlformats.org/officeDocument/2006/relationships" xmlns:v="urn:schemas-microsoft-com:vml" xmlns:w="http://schemas.openxmlformats.org/wordprocessingml/2006/main" xmlns:w10="urn:schemas-microsoft-com:office:word" xmlns:wp="http://schemas.openxmlformats.org/drawingml/2006/wordprocessingDrawing" xmlns:wps="http://schemas.microsoft.com/office/word/2010/wordprocessingShape" xmlns:wpg="http://schemas.microsoft.com/office/word/2010/wordprocessingGroup" xmlns:mc="http://schemas.openxmlformats.org/markup-compatibility/2006" xmlns:wp14="http://schemas.microsoft.com/office/word/2010/wordprocessingDrawing" xmlns:w14="http://schemas.microsoft.com/office/word/2010/wordml" mc:Ignorable="w14 wp14">
   <w:p>
     <w:pPr>
@@ -10040,7 +9800,7 @@
 </w:hdr>
 </file>
 
-<file path=word/header11.xml><?xml version="1.0" encoding="utf-8"?>
+<file path=word/header3.xml><?xml version="1.0" encoding="utf-8"?>
 <w:hdr xmlns:o="urn:schemas-microsoft-com:office:office" xmlns:r="http://schemas.openxmlformats.org/officeDocument/2006/relationships" xmlns:v="urn:schemas-microsoft-com:vml" xmlns:w="http://schemas.openxmlformats.org/wordprocessingml/2006/main" xmlns:w10="urn:schemas-microsoft-com:office:word" xmlns:wp="http://schemas.openxmlformats.org/drawingml/2006/wordprocessingDrawing" xmlns:wps="http://schemas.microsoft.com/office/word/2010/wordprocessingShape" xmlns:wpg="http://schemas.microsoft.com/office/word/2010/wordprocessingGroup" xmlns:mc="http://schemas.openxmlformats.org/markup-compatibility/2006" xmlns:wp14="http://schemas.microsoft.com/office/word/2010/wordprocessingDrawing" xmlns:w14="http://schemas.microsoft.com/office/word/2010/wordml" mc:Ignorable="w14 wp14">
   <w:p>
     <w:pPr>
@@ -10062,7 +9822,7 @@
 </w:hdr>
 </file>
 
-<file path=word/header12.xml><?xml version="1.0" encoding="utf-8"?>
+<file path=word/header4.xml><?xml version="1.0" encoding="utf-8"?>
 <w:hdr xmlns:o="urn:schemas-microsoft-com:office:office" xmlns:r="http://schemas.openxmlformats.org/officeDocument/2006/relationships" xmlns:v="urn:schemas-microsoft-com:vml" xmlns:w="http://schemas.openxmlformats.org/wordprocessingml/2006/main" xmlns:w10="urn:schemas-microsoft-com:office:word" xmlns:wp="http://schemas.openxmlformats.org/drawingml/2006/wordprocessingDrawing" xmlns:wps="http://schemas.microsoft.com/office/word/2010/wordprocessingShape" xmlns:wpg="http://schemas.microsoft.com/office/word/2010/wordprocessingGroup" xmlns:mc="http://schemas.openxmlformats.org/markup-compatibility/2006" xmlns:wp14="http://schemas.microsoft.com/office/word/2010/wordprocessingDrawing" xmlns:w14="http://schemas.microsoft.com/office/word/2010/wordml" mc:Ignorable="w14 wp14">
   <w:p>
     <w:pPr>
@@ -10084,8 +9844,27 @@
 </w:hdr>
 </file>
 
-<file path=word/header13.xml><?xml version="1.0" encoding="utf-8"?>
+<file path=word/header5.xml><?xml version="1.0" encoding="utf-8"?>
 <w:hdr xmlns:o="urn:schemas-microsoft-com:office:office" xmlns:r="http://schemas.openxmlformats.org/officeDocument/2006/relationships" xmlns:v="urn:schemas-microsoft-com:vml" xmlns:w="http://schemas.openxmlformats.org/wordprocessingml/2006/main" xmlns:w10="urn:schemas-microsoft-com:office:word" xmlns:wp="http://schemas.openxmlformats.org/drawingml/2006/wordprocessingDrawing" xmlns:wps="http://schemas.microsoft.com/office/word/2010/wordprocessingShape" xmlns:wpg="http://schemas.microsoft.com/office/word/2010/wordprocessingGroup" xmlns:mc="http://schemas.openxmlformats.org/markup-compatibility/2006" xmlns:wp14="http://schemas.microsoft.com/office/word/2010/wordprocessingDrawing" xmlns:w14="http://schemas.microsoft.com/office/word/2010/wordml" mc:Ignorable="w14 wp14">
+  <w:p>
+    <w:pPr>
+      <w:pStyle w:val="Header"/>
+      <w:bidi w:val="0"/>
+      <w:jc w:val="right"/>
+      <w:rPr>
+        <w:rFonts w:ascii="Arial" w:hAnsi="Arial"/>
+        <w:sz w:val="24"/>
+        <w:szCs w:val="24"/>
+      </w:rPr>
+    </w:pPr>
+    <w:r>
+      <w:rPr>
+        <w:rFonts w:ascii="Arial" w:hAnsi="Arial"/>
+        <w:sz w:val="24"/>
+        <w:szCs w:val="24"/>
+      </w:rPr>
+    </w:r>
+  </w:p>
   <w:p>
     <w:pPr>
       <w:pStyle w:val="Header"/>
@@ -10161,7 +9940,7 @@
         <w:szCs w:val="24"/>
         <w:rFonts w:ascii="Arial" w:hAnsi="Arial"/>
       </w:rPr>
-      <w:t>4</w:t>
+      <w:t>14</w:t>
     </w:r>
     <w:r>
       <w:rPr>
@@ -10175,8 +9954,27 @@
 </w:hdr>
 </file>
 
-<file path=word/header14.xml><?xml version="1.0" encoding="utf-8"?>
+<file path=word/header6.xml><?xml version="1.0" encoding="utf-8"?>
 <w:hdr xmlns:o="urn:schemas-microsoft-com:office:office" xmlns:r="http://schemas.openxmlformats.org/officeDocument/2006/relationships" xmlns:v="urn:schemas-microsoft-com:vml" xmlns:w="http://schemas.openxmlformats.org/wordprocessingml/2006/main" xmlns:w10="urn:schemas-microsoft-com:office:word" xmlns:wp="http://schemas.openxmlformats.org/drawingml/2006/wordprocessingDrawing" xmlns:wps="http://schemas.microsoft.com/office/word/2010/wordprocessingShape" xmlns:wpg="http://schemas.microsoft.com/office/word/2010/wordprocessingGroup" xmlns:mc="http://schemas.openxmlformats.org/markup-compatibility/2006" xmlns:wp14="http://schemas.microsoft.com/office/word/2010/wordprocessingDrawing" xmlns:w14="http://schemas.microsoft.com/office/word/2010/wordml" mc:Ignorable="w14 wp14">
+  <w:p>
+    <w:pPr>
+      <w:pStyle w:val="Header"/>
+      <w:bidi w:val="0"/>
+      <w:jc w:val="right"/>
+      <w:rPr>
+        <w:rFonts w:ascii="Arial" w:hAnsi="Arial"/>
+        <w:sz w:val="24"/>
+        <w:szCs w:val="24"/>
+      </w:rPr>
+    </w:pPr>
+    <w:r>
+      <w:rPr>
+        <w:rFonts w:ascii="Arial" w:hAnsi="Arial"/>
+        <w:sz w:val="24"/>
+        <w:szCs w:val="24"/>
+      </w:rPr>
+    </w:r>
+  </w:p>
   <w:p>
     <w:pPr>
       <w:pStyle w:val="Header"/>
@@ -10252,7 +10050,7 @@
         <w:szCs w:val="24"/>
         <w:rFonts w:ascii="Arial" w:hAnsi="Arial"/>
       </w:rPr>
-      <w:t>5</w:t>
+      <w:t>15</w:t>
     </w:r>
     <w:r>
       <w:rPr>
@@ -10266,8 +10064,27 @@
 </w:hdr>
 </file>
 
-<file path=word/header15.xml><?xml version="1.0" encoding="utf-8"?>
+<file path=word/header7.xml><?xml version="1.0" encoding="utf-8"?>
 <w:hdr xmlns:o="urn:schemas-microsoft-com:office:office" xmlns:r="http://schemas.openxmlformats.org/officeDocument/2006/relationships" xmlns:v="urn:schemas-microsoft-com:vml" xmlns:w="http://schemas.openxmlformats.org/wordprocessingml/2006/main" xmlns:w10="urn:schemas-microsoft-com:office:word" xmlns:wp="http://schemas.openxmlformats.org/drawingml/2006/wordprocessingDrawing" xmlns:wps="http://schemas.microsoft.com/office/word/2010/wordprocessingShape" xmlns:wpg="http://schemas.microsoft.com/office/word/2010/wordprocessingGroup" xmlns:mc="http://schemas.openxmlformats.org/markup-compatibility/2006" xmlns:wp14="http://schemas.microsoft.com/office/word/2010/wordprocessingDrawing" xmlns:w14="http://schemas.microsoft.com/office/word/2010/wordml" mc:Ignorable="w14 wp14">
+  <w:p>
+    <w:pPr>
+      <w:pStyle w:val="Header"/>
+      <w:bidi w:val="0"/>
+      <w:jc w:val="right"/>
+      <w:rPr>
+        <w:rFonts w:ascii="Arial" w:hAnsi="Arial"/>
+        <w:sz w:val="24"/>
+        <w:szCs w:val="24"/>
+      </w:rPr>
+    </w:pPr>
+    <w:r>
+      <w:rPr>
+        <w:rFonts w:ascii="Arial" w:hAnsi="Arial"/>
+        <w:sz w:val="24"/>
+        <w:szCs w:val="24"/>
+      </w:rPr>
+    </w:r>
+  </w:p>
   <w:p>
     <w:pPr>
       <w:pStyle w:val="Header"/>
@@ -10352,182 +10169,6 @@
         <w:rFonts w:ascii="Arial" w:hAnsi="Arial"/>
       </w:rPr>
       <w:fldChar w:fldCharType="end"/>
-    </w:r>
-  </w:p>
-</w:hdr>
-</file>
-
-<file path=word/header2.xml><?xml version="1.0" encoding="utf-8"?>
-<w:hdr xmlns:o="urn:schemas-microsoft-com:office:office" xmlns:r="http://schemas.openxmlformats.org/officeDocument/2006/relationships" xmlns:v="urn:schemas-microsoft-com:vml" xmlns:w="http://schemas.openxmlformats.org/wordprocessingml/2006/main" xmlns:w10="urn:schemas-microsoft-com:office:word" xmlns:wp="http://schemas.openxmlformats.org/drawingml/2006/wordprocessingDrawing" xmlns:wps="http://schemas.microsoft.com/office/word/2010/wordprocessingShape" xmlns:wpg="http://schemas.microsoft.com/office/word/2010/wordprocessingGroup" xmlns:mc="http://schemas.openxmlformats.org/markup-compatibility/2006" xmlns:wp14="http://schemas.microsoft.com/office/word/2010/wordprocessingDrawing" xmlns:w14="http://schemas.microsoft.com/office/word/2010/wordml" mc:Ignorable="w14 wp14">
-  <w:p>
-    <w:pPr>
-      <w:pStyle w:val="Header"/>
-      <w:rPr>
-        <w:rFonts w:ascii="Arial" w:hAnsi="Arial"/>
-        <w:sz w:val="24"/>
-        <w:szCs w:val="24"/>
-      </w:rPr>
-    </w:pPr>
-    <w:r>
-      <w:rPr>
-        <w:rFonts w:ascii="Arial" w:hAnsi="Arial"/>
-        <w:sz w:val="24"/>
-        <w:szCs w:val="24"/>
-      </w:rPr>
-    </w:r>
-  </w:p>
-</w:hdr>
-</file>
-
-<file path=word/header3.xml><?xml version="1.0" encoding="utf-8"?>
-<w:hdr xmlns:o="urn:schemas-microsoft-com:office:office" xmlns:r="http://schemas.openxmlformats.org/officeDocument/2006/relationships" xmlns:v="urn:schemas-microsoft-com:vml" xmlns:w="http://schemas.openxmlformats.org/wordprocessingml/2006/main" xmlns:w10="urn:schemas-microsoft-com:office:word" xmlns:wp="http://schemas.openxmlformats.org/drawingml/2006/wordprocessingDrawing" xmlns:wps="http://schemas.microsoft.com/office/word/2010/wordprocessingShape" xmlns:wpg="http://schemas.microsoft.com/office/word/2010/wordprocessingGroup" xmlns:mc="http://schemas.openxmlformats.org/markup-compatibility/2006" xmlns:wp14="http://schemas.microsoft.com/office/word/2010/wordprocessingDrawing" xmlns:w14="http://schemas.microsoft.com/office/word/2010/wordml" mc:Ignorable="w14 wp14">
-  <w:p>
-    <w:pPr>
-      <w:pStyle w:val="Header"/>
-      <w:rPr>
-        <w:rFonts w:ascii="Arial" w:hAnsi="Arial"/>
-        <w:sz w:val="24"/>
-        <w:szCs w:val="24"/>
-      </w:rPr>
-    </w:pPr>
-    <w:r>
-      <w:rPr>
-        <w:rFonts w:ascii="Arial" w:hAnsi="Arial"/>
-        <w:sz w:val="24"/>
-        <w:szCs w:val="24"/>
-      </w:rPr>
-    </w:r>
-  </w:p>
-</w:hdr>
-</file>
-
-<file path=word/header4.xml><?xml version="1.0" encoding="utf-8"?>
-<w:hdr xmlns:o="urn:schemas-microsoft-com:office:office" xmlns:r="http://schemas.openxmlformats.org/officeDocument/2006/relationships" xmlns:v="urn:schemas-microsoft-com:vml" xmlns:w="http://schemas.openxmlformats.org/wordprocessingml/2006/main" xmlns:w10="urn:schemas-microsoft-com:office:word" xmlns:wp="http://schemas.openxmlformats.org/drawingml/2006/wordprocessingDrawing" xmlns:wps="http://schemas.microsoft.com/office/word/2010/wordprocessingShape" xmlns:wpg="http://schemas.microsoft.com/office/word/2010/wordprocessingGroup" xmlns:mc="http://schemas.openxmlformats.org/markup-compatibility/2006" xmlns:wp14="http://schemas.microsoft.com/office/word/2010/wordprocessingDrawing" xmlns:w14="http://schemas.microsoft.com/office/word/2010/wordml" mc:Ignorable="w14 wp14">
-  <w:p>
-    <w:pPr>
-      <w:pStyle w:val="Header"/>
-      <w:rPr>
-        <w:rFonts w:ascii="Arial" w:hAnsi="Arial"/>
-        <w:sz w:val="24"/>
-        <w:szCs w:val="24"/>
-      </w:rPr>
-    </w:pPr>
-    <w:r>
-      <w:rPr>
-        <w:rFonts w:ascii="Arial" w:hAnsi="Arial"/>
-        <w:sz w:val="24"/>
-        <w:szCs w:val="24"/>
-      </w:rPr>
-    </w:r>
-  </w:p>
-</w:hdr>
-</file>
-
-<file path=word/header5.xml><?xml version="1.0" encoding="utf-8"?>
-<w:hdr xmlns:o="urn:schemas-microsoft-com:office:office" xmlns:r="http://schemas.openxmlformats.org/officeDocument/2006/relationships" xmlns:v="urn:schemas-microsoft-com:vml" xmlns:w="http://schemas.openxmlformats.org/wordprocessingml/2006/main" xmlns:w10="urn:schemas-microsoft-com:office:word" xmlns:wp="http://schemas.openxmlformats.org/drawingml/2006/wordprocessingDrawing" xmlns:wps="http://schemas.microsoft.com/office/word/2010/wordprocessingShape" xmlns:wpg="http://schemas.microsoft.com/office/word/2010/wordprocessingGroup" xmlns:mc="http://schemas.openxmlformats.org/markup-compatibility/2006" xmlns:wp14="http://schemas.microsoft.com/office/word/2010/wordprocessingDrawing" xmlns:w14="http://schemas.microsoft.com/office/word/2010/wordml" mc:Ignorable="w14 wp14">
-  <w:p>
-    <w:pPr>
-      <w:pStyle w:val="Header"/>
-      <w:rPr>
-        <w:rFonts w:ascii="Arial" w:hAnsi="Arial"/>
-        <w:sz w:val="24"/>
-        <w:szCs w:val="24"/>
-      </w:rPr>
-    </w:pPr>
-    <w:r>
-      <w:rPr>
-        <w:rFonts w:ascii="Arial" w:hAnsi="Arial"/>
-        <w:sz w:val="24"/>
-        <w:szCs w:val="24"/>
-      </w:rPr>
-    </w:r>
-  </w:p>
-</w:hdr>
-</file>
-
-<file path=word/header6.xml><?xml version="1.0" encoding="utf-8"?>
-<w:hdr xmlns:o="urn:schemas-microsoft-com:office:office" xmlns:r="http://schemas.openxmlformats.org/officeDocument/2006/relationships" xmlns:v="urn:schemas-microsoft-com:vml" xmlns:w="http://schemas.openxmlformats.org/wordprocessingml/2006/main" xmlns:w10="urn:schemas-microsoft-com:office:word" xmlns:wp="http://schemas.openxmlformats.org/drawingml/2006/wordprocessingDrawing" xmlns:wps="http://schemas.microsoft.com/office/word/2010/wordprocessingShape" xmlns:wpg="http://schemas.microsoft.com/office/word/2010/wordprocessingGroup" xmlns:mc="http://schemas.openxmlformats.org/markup-compatibility/2006" xmlns:wp14="http://schemas.microsoft.com/office/word/2010/wordprocessingDrawing" xmlns:w14="http://schemas.microsoft.com/office/word/2010/wordml" mc:Ignorable="w14 wp14">
-  <w:p>
-    <w:pPr>
-      <w:pStyle w:val="Header"/>
-      <w:rPr>
-        <w:rFonts w:ascii="Arial" w:hAnsi="Arial"/>
-        <w:sz w:val="24"/>
-        <w:szCs w:val="24"/>
-      </w:rPr>
-    </w:pPr>
-    <w:r>
-      <w:rPr>
-        <w:rFonts w:ascii="Arial" w:hAnsi="Arial"/>
-        <w:sz w:val="24"/>
-        <w:szCs w:val="24"/>
-      </w:rPr>
-    </w:r>
-  </w:p>
-</w:hdr>
-</file>
-
-<file path=word/header7.xml><?xml version="1.0" encoding="utf-8"?>
-<w:hdr xmlns:o="urn:schemas-microsoft-com:office:office" xmlns:r="http://schemas.openxmlformats.org/officeDocument/2006/relationships" xmlns:v="urn:schemas-microsoft-com:vml" xmlns:w="http://schemas.openxmlformats.org/wordprocessingml/2006/main" xmlns:w10="urn:schemas-microsoft-com:office:word" xmlns:wp="http://schemas.openxmlformats.org/drawingml/2006/wordprocessingDrawing" xmlns:wps="http://schemas.microsoft.com/office/word/2010/wordprocessingShape" xmlns:wpg="http://schemas.microsoft.com/office/word/2010/wordprocessingGroup" xmlns:mc="http://schemas.openxmlformats.org/markup-compatibility/2006" xmlns:wp14="http://schemas.microsoft.com/office/word/2010/wordprocessingDrawing" xmlns:w14="http://schemas.microsoft.com/office/word/2010/wordml" mc:Ignorable="w14 wp14">
-  <w:p>
-    <w:pPr>
-      <w:pStyle w:val="Header"/>
-      <w:rPr>
-        <w:rFonts w:ascii="Arial" w:hAnsi="Arial"/>
-        <w:sz w:val="24"/>
-        <w:szCs w:val="24"/>
-      </w:rPr>
-    </w:pPr>
-    <w:r>
-      <w:rPr>
-        <w:rFonts w:ascii="Arial" w:hAnsi="Arial"/>
-        <w:sz w:val="24"/>
-        <w:szCs w:val="24"/>
-      </w:rPr>
-    </w:r>
-  </w:p>
-</w:hdr>
-</file>
-
-<file path=word/header8.xml><?xml version="1.0" encoding="utf-8"?>
-<w:hdr xmlns:o="urn:schemas-microsoft-com:office:office" xmlns:r="http://schemas.openxmlformats.org/officeDocument/2006/relationships" xmlns:v="urn:schemas-microsoft-com:vml" xmlns:w="http://schemas.openxmlformats.org/wordprocessingml/2006/main" xmlns:w10="urn:schemas-microsoft-com:office:word" xmlns:wp="http://schemas.openxmlformats.org/drawingml/2006/wordprocessingDrawing" xmlns:wps="http://schemas.microsoft.com/office/word/2010/wordprocessingShape" xmlns:wpg="http://schemas.microsoft.com/office/word/2010/wordprocessingGroup" xmlns:mc="http://schemas.openxmlformats.org/markup-compatibility/2006" xmlns:wp14="http://schemas.microsoft.com/office/word/2010/wordprocessingDrawing" xmlns:w14="http://schemas.microsoft.com/office/word/2010/wordml" mc:Ignorable="w14 wp14">
-  <w:p>
-    <w:pPr>
-      <w:pStyle w:val="Header"/>
-      <w:rPr>
-        <w:rFonts w:ascii="Arial" w:hAnsi="Arial"/>
-        <w:sz w:val="24"/>
-        <w:szCs w:val="24"/>
-      </w:rPr>
-    </w:pPr>
-    <w:r>
-      <w:rPr>
-        <w:rFonts w:ascii="Arial" w:hAnsi="Arial"/>
-        <w:sz w:val="24"/>
-        <w:szCs w:val="24"/>
-      </w:rPr>
-    </w:r>
-  </w:p>
-</w:hdr>
-</file>
-
-<file path=word/header9.xml><?xml version="1.0" encoding="utf-8"?>
-<w:hdr xmlns:o="urn:schemas-microsoft-com:office:office" xmlns:r="http://schemas.openxmlformats.org/officeDocument/2006/relationships" xmlns:v="urn:schemas-microsoft-com:vml" xmlns:w="http://schemas.openxmlformats.org/wordprocessingml/2006/main" xmlns:w10="urn:schemas-microsoft-com:office:word" xmlns:wp="http://schemas.openxmlformats.org/drawingml/2006/wordprocessingDrawing" xmlns:wps="http://schemas.microsoft.com/office/word/2010/wordprocessingShape" xmlns:wpg="http://schemas.microsoft.com/office/word/2010/wordprocessingGroup" xmlns:mc="http://schemas.openxmlformats.org/markup-compatibility/2006" xmlns:wp14="http://schemas.microsoft.com/office/word/2010/wordprocessingDrawing" xmlns:w14="http://schemas.microsoft.com/office/word/2010/wordml" mc:Ignorable="w14 wp14">
-  <w:p>
-    <w:pPr>
-      <w:pStyle w:val="Header"/>
-      <w:rPr>
-        <w:rFonts w:ascii="Arial" w:hAnsi="Arial"/>
-        <w:sz w:val="24"/>
-        <w:szCs w:val="24"/>
-      </w:rPr>
-    </w:pPr>
-    <w:r>
-      <w:rPr>
-        <w:rFonts w:ascii="Arial" w:hAnsi="Arial"/>
-        <w:sz w:val="24"/>
-        <w:szCs w:val="24"/>
-      </w:rPr>
     </w:r>
   </w:p>
 </w:hdr>
@@ -14275,6 +13916,211 @@
       <w:szCs w:val="24"/>
     </w:rPr>
   </w:style>
+  <w:style w:type="character" w:styleId="ListLabel386">
+    <w:name w:val="ListLabel 386"/>
+    <w:qFormat/>
+    <w:rPr>
+      <w:rFonts w:ascii="Calibri" w:hAnsi="Calibri" w:cs="Symbol"/>
+      <w:sz w:val="24"/>
+    </w:rPr>
+  </w:style>
+  <w:style w:type="character" w:styleId="ListLabel387">
+    <w:name w:val="ListLabel 387"/>
+    <w:qFormat/>
+    <w:rPr>
+      <w:rFonts w:cs="Courier New"/>
+    </w:rPr>
+  </w:style>
+  <w:style w:type="character" w:styleId="ListLabel388">
+    <w:name w:val="ListLabel 388"/>
+    <w:qFormat/>
+    <w:rPr>
+      <w:rFonts w:cs="Wingdings"/>
+    </w:rPr>
+  </w:style>
+  <w:style w:type="character" w:styleId="ListLabel389">
+    <w:name w:val="ListLabel 389"/>
+    <w:qFormat/>
+    <w:rPr>
+      <w:rFonts w:cs="Symbol"/>
+    </w:rPr>
+  </w:style>
+  <w:style w:type="character" w:styleId="ListLabel390">
+    <w:name w:val="ListLabel 390"/>
+    <w:qFormat/>
+    <w:rPr>
+      <w:rFonts w:cs="Courier New"/>
+    </w:rPr>
+  </w:style>
+  <w:style w:type="character" w:styleId="ListLabel391">
+    <w:name w:val="ListLabel 391"/>
+    <w:qFormat/>
+    <w:rPr>
+      <w:rFonts w:cs="Wingdings"/>
+    </w:rPr>
+  </w:style>
+  <w:style w:type="character" w:styleId="ListLabel392">
+    <w:name w:val="ListLabel 392"/>
+    <w:qFormat/>
+    <w:rPr>
+      <w:rFonts w:cs="Symbol"/>
+    </w:rPr>
+  </w:style>
+  <w:style w:type="character" w:styleId="ListLabel393">
+    <w:name w:val="ListLabel 393"/>
+    <w:qFormat/>
+    <w:rPr>
+      <w:rFonts w:cs="Courier New"/>
+    </w:rPr>
+  </w:style>
+  <w:style w:type="character" w:styleId="ListLabel394">
+    <w:name w:val="ListLabel 394"/>
+    <w:qFormat/>
+    <w:rPr>
+      <w:rFonts w:cs="Wingdings"/>
+    </w:rPr>
+  </w:style>
+  <w:style w:type="character" w:styleId="ListLabel395">
+    <w:name w:val="ListLabel 395"/>
+    <w:qFormat/>
+    <w:rPr>
+      <w:rFonts w:ascii="Calibri" w:hAnsi="Calibri" w:cs="Symbol"/>
+      <w:b w:val="false"/>
+      <w:sz w:val="24"/>
+    </w:rPr>
+  </w:style>
+  <w:style w:type="character" w:styleId="ListLabel396">
+    <w:name w:val="ListLabel 396"/>
+    <w:qFormat/>
+    <w:rPr>
+      <w:rFonts w:cs="Courier New"/>
+    </w:rPr>
+  </w:style>
+  <w:style w:type="character" w:styleId="ListLabel397">
+    <w:name w:val="ListLabel 397"/>
+    <w:qFormat/>
+    <w:rPr>
+      <w:rFonts w:cs="Wingdings"/>
+    </w:rPr>
+  </w:style>
+  <w:style w:type="character" w:styleId="ListLabel398">
+    <w:name w:val="ListLabel 398"/>
+    <w:qFormat/>
+    <w:rPr>
+      <w:rFonts w:cs="Symbol"/>
+    </w:rPr>
+  </w:style>
+  <w:style w:type="character" w:styleId="ListLabel399">
+    <w:name w:val="ListLabel 399"/>
+    <w:qFormat/>
+    <w:rPr>
+      <w:rFonts w:cs="Courier New"/>
+    </w:rPr>
+  </w:style>
+  <w:style w:type="character" w:styleId="ListLabel400">
+    <w:name w:val="ListLabel 400"/>
+    <w:qFormat/>
+    <w:rPr>
+      <w:rFonts w:cs="Wingdings"/>
+    </w:rPr>
+  </w:style>
+  <w:style w:type="character" w:styleId="ListLabel401">
+    <w:name w:val="ListLabel 401"/>
+    <w:qFormat/>
+    <w:rPr>
+      <w:rFonts w:cs="Symbol"/>
+    </w:rPr>
+  </w:style>
+  <w:style w:type="character" w:styleId="ListLabel402">
+    <w:name w:val="ListLabel 402"/>
+    <w:qFormat/>
+    <w:rPr>
+      <w:rFonts w:cs="Courier New"/>
+    </w:rPr>
+  </w:style>
+  <w:style w:type="character" w:styleId="ListLabel403">
+    <w:name w:val="ListLabel 403"/>
+    <w:qFormat/>
+    <w:rPr>
+      <w:rFonts w:cs="Wingdings"/>
+    </w:rPr>
+  </w:style>
+  <w:style w:type="character" w:styleId="ListLabel404">
+    <w:name w:val="ListLabel 404"/>
+    <w:qFormat/>
+    <w:rPr>
+      <w:rFonts w:ascii="Calibri" w:hAnsi="Calibri" w:cs="OpenSymbol"/>
+      <w:b w:val="false"/>
+      <w:sz w:val="24"/>
+    </w:rPr>
+  </w:style>
+  <w:style w:type="character" w:styleId="ListLabel405">
+    <w:name w:val="ListLabel 405"/>
+    <w:qFormat/>
+    <w:rPr>
+      <w:rFonts w:cs="OpenSymbol"/>
+    </w:rPr>
+  </w:style>
+  <w:style w:type="character" w:styleId="ListLabel406">
+    <w:name w:val="ListLabel 406"/>
+    <w:qFormat/>
+    <w:rPr>
+      <w:rFonts w:cs="OpenSymbol"/>
+    </w:rPr>
+  </w:style>
+  <w:style w:type="character" w:styleId="ListLabel407">
+    <w:name w:val="ListLabel 407"/>
+    <w:qFormat/>
+    <w:rPr>
+      <w:rFonts w:cs="OpenSymbol"/>
+    </w:rPr>
+  </w:style>
+  <w:style w:type="character" w:styleId="ListLabel408">
+    <w:name w:val="ListLabel 408"/>
+    <w:qFormat/>
+    <w:rPr>
+      <w:rFonts w:cs="OpenSymbol"/>
+    </w:rPr>
+  </w:style>
+  <w:style w:type="character" w:styleId="ListLabel409">
+    <w:name w:val="ListLabel 409"/>
+    <w:qFormat/>
+    <w:rPr>
+      <w:rFonts w:cs="OpenSymbol"/>
+    </w:rPr>
+  </w:style>
+  <w:style w:type="character" w:styleId="ListLabel410">
+    <w:name w:val="ListLabel 410"/>
+    <w:qFormat/>
+    <w:rPr>
+      <w:rFonts w:cs="OpenSymbol"/>
+    </w:rPr>
+  </w:style>
+  <w:style w:type="character" w:styleId="ListLabel411">
+    <w:name w:val="ListLabel 411"/>
+    <w:qFormat/>
+    <w:rPr>
+      <w:rFonts w:cs="OpenSymbol"/>
+    </w:rPr>
+  </w:style>
+  <w:style w:type="character" w:styleId="ListLabel412">
+    <w:name w:val="ListLabel 412"/>
+    <w:qFormat/>
+    <w:rPr>
+      <w:rFonts w:cs="OpenSymbol"/>
+    </w:rPr>
+  </w:style>
+  <w:style w:type="character" w:styleId="ListLabel413">
+    <w:name w:val="ListLabel 413"/>
+    <w:qFormat/>
+    <w:rPr>
+      <w:rFonts w:ascii="Arial" w:hAnsi="Arial" w:eastAsia="Arial" w:cs="Arial"/>
+      <w:b w:val="false"/>
+      <w:bCs w:val="false"/>
+      <w:sz w:val="24"/>
+      <w:szCs w:val="24"/>
+    </w:rPr>
+  </w:style>
   <w:style w:type="paragraph" w:styleId="Heading">
     <w:name w:val="Heading"/>
     <w:basedOn w:val="Normal"/>

</xml_diff>

<commit_message>
corrigir ortografia das docs
</commit_message>
<xml_diff>
--- a/doc/TCC.docx
+++ b/doc/TCC.docx
@@ -5414,54 +5414,47 @@
           <w:sz w:val="24"/>
           <w:szCs w:val="24"/>
         </w:rPr>
-        <w:t xml:space="preserve">A figura a seguir possui </w:t>
-      </w:r>
-      <w:r>
-        <w:rPr>
-          <w:rFonts w:eastAsia="Arial" w:cs="Arial" w:ascii="Arial" w:hAnsi="Arial"/>
-          <w:color w:val="auto"/>
-          <w:sz w:val="24"/>
-          <w:szCs w:val="24"/>
-        </w:rPr>
-        <w:t>alguns exemplos de como realizar a junção do verbo com a URL (ressaltando que, nas rotas de inclusão e alteração, os dados de requisição do registro ficam no corpo da mensagem).</w:t>
-      </w:r>
-    </w:p>
-    <w:p>
-      <w:pPr>
-        <w:pStyle w:val="Normal"/>
-        <w:spacing w:lineRule="auto" w:line="360" w:beforeAutospacing="0" w:before="0" w:afterAutospacing="0" w:after="0"/>
-        <w:ind w:left="0" w:hanging="0"/>
-        <w:jc w:val="both"/>
-        <w:rPr>
-          <w:rFonts w:ascii="Arial" w:hAnsi="Arial" w:eastAsia="Arial" w:cs="Arial"/>
-          <w:color w:val="auto"/>
-          <w:sz w:val="24"/>
-          <w:szCs w:val="24"/>
-        </w:rPr>
-      </w:pPr>
-      <w:r>
-        <w:rPr>
-          <w:rFonts w:eastAsia="Arial" w:cs="Arial" w:ascii="Arial" w:hAnsi="Arial"/>
-          <w:color w:val="auto"/>
-          <w:sz w:val="24"/>
-          <w:szCs w:val="24"/>
-        </w:rPr>
-      </w:r>
-    </w:p>
-    <w:p>
-      <w:pPr>
-        <w:pStyle w:val="Normal"/>
-        <w:spacing w:lineRule="auto" w:line="360" w:beforeAutospacing="0" w:before="0" w:afterAutospacing="0" w:after="0"/>
-        <w:ind w:left="0" w:hanging="0"/>
-        <w:jc w:val="both"/>
-        <w:rPr>
-          <w:rFonts w:ascii="Arial" w:hAnsi="Arial" w:eastAsia="Arial" w:cs="Arial"/>
-          <w:b w:val="false"/>
-          <w:b w:val="false"/>
-          <w:bCs w:val="false"/>
-          <w:sz w:val="24"/>
-          <w:szCs w:val="24"/>
-        </w:rPr>
+        <w:t xml:space="preserve">A figura a seguir mostra </w:t>
+      </w:r>
+      <w:r>
+        <w:rPr>
+          <w:rFonts w:eastAsia="Arial" w:cs="Arial" w:ascii="Arial" w:hAnsi="Arial"/>
+          <w:color w:val="auto"/>
+          <w:sz w:val="24"/>
+          <w:szCs w:val="24"/>
+        </w:rPr>
+        <w:t>como realizar a junção do verbo com a URL (ressaltando que, nas rotas de inclusão e alteração, os dados de requisição do registro ficam no corpo da mensagem):</w:t>
+      </w:r>
+    </w:p>
+    <w:p>
+      <w:pPr>
+        <w:pStyle w:val="Normal"/>
+        <w:spacing w:lineRule="auto" w:line="360" w:beforeAutospacing="0" w:before="0" w:afterAutospacing="0" w:after="0"/>
+        <w:ind w:left="0" w:hanging="0"/>
+        <w:jc w:val="both"/>
+        <w:rPr>
+          <w:rFonts w:ascii="Arial" w:hAnsi="Arial" w:eastAsia="Arial" w:cs="Arial"/>
+          <w:color w:val="auto"/>
+          <w:sz w:val="24"/>
+          <w:szCs w:val="24"/>
+        </w:rPr>
+      </w:pPr>
+      <w:r>
+        <w:rPr>
+          <w:rFonts w:eastAsia="Arial" w:cs="Arial" w:ascii="Arial" w:hAnsi="Arial"/>
+          <w:color w:val="auto"/>
+          <w:sz w:val="24"/>
+          <w:szCs w:val="24"/>
+        </w:rPr>
+      </w:r>
+    </w:p>
+    <w:p>
+      <w:pPr>
+        <w:pStyle w:val="Normal"/>
+        <w:spacing w:lineRule="auto" w:line="360" w:beforeAutospacing="0" w:before="0" w:afterAutospacing="0" w:after="0"/>
+        <w:ind w:left="0" w:hanging="0"/>
+        <w:jc w:val="both"/>
+        <w:rPr/>
       </w:pPr>
       <w:r>
         <w:rPr>
@@ -5557,7 +5550,6 @@
         </w:rPr>
         <w:t xml:space="preserve">  </w:t>
       </w:r>
-      <w:bookmarkStart w:id="0" w:name="__DdeLink__259_3295848603"/>
       <w:r>
         <w:rPr>
           <w:rFonts w:eastAsia="Arial" w:cs="Arial" w:ascii="Arial" w:hAnsi="Arial"/>
@@ -5567,7 +5559,6 @@
         </w:rPr>
         <w:t>Fonte: Documentação da API do Trabalho de Conclusão de Curso – Os autores.</w:t>
       </w:r>
-      <w:bookmarkEnd w:id="0"/>
     </w:p>
     <w:p>
       <w:pPr>
@@ -6078,7 +6069,7 @@
           <w:sz w:val="24"/>
           <w:szCs w:val="24"/>
         </w:rPr>
-        <w:t xml:space="preserve">os testes feitos pelo usuário </w:t>
+        <w:t xml:space="preserve">os testes feitos pelos usuários </w:t>
       </w:r>
       <w:r>
         <w:rPr>
@@ -7030,53 +7021,46 @@
           <w:sz w:val="24"/>
           <w:szCs w:val="24"/>
         </w:rPr>
-        <w:t>os</w:t>
-      </w:r>
-      <w:r>
-        <w:rPr>
-          <w:rFonts w:eastAsia="Arial" w:cs="Arial" w:ascii="Arial" w:hAnsi="Arial"/>
-          <w:sz w:val="24"/>
-          <w:szCs w:val="24"/>
-        </w:rPr>
-        <w:t xml:space="preserve"> códigos de status diferentes criados até o momento.</w:t>
-      </w:r>
-    </w:p>
-    <w:p>
-      <w:pPr>
-        <w:pStyle w:val="Normal"/>
-        <w:spacing w:lineRule="auto" w:line="360" w:beforeAutospacing="0" w:before="0" w:afterAutospacing="0" w:after="0"/>
-        <w:ind w:left="0" w:hanging="0"/>
-        <w:jc w:val="both"/>
-        <w:rPr>
-          <w:rFonts w:ascii="Arial" w:hAnsi="Arial" w:eastAsia="Arial" w:cs="Arial"/>
-          <w:color w:val="auto"/>
-          <w:sz w:val="24"/>
-          <w:szCs w:val="24"/>
-        </w:rPr>
-      </w:pPr>
-      <w:r>
-        <w:rPr>
-          <w:rFonts w:eastAsia="Arial" w:cs="Arial" w:ascii="Arial" w:hAnsi="Arial"/>
-          <w:color w:val="auto"/>
-          <w:sz w:val="24"/>
-          <w:szCs w:val="24"/>
-        </w:rPr>
-      </w:r>
-    </w:p>
-    <w:p>
-      <w:pPr>
-        <w:pStyle w:val="Normal"/>
-        <w:spacing w:lineRule="auto" w:line="360" w:beforeAutospacing="0" w:before="0" w:afterAutospacing="0" w:after="0"/>
-        <w:ind w:left="0" w:hanging="0"/>
-        <w:jc w:val="both"/>
-        <w:rPr>
-          <w:rFonts w:ascii="Arial" w:hAnsi="Arial" w:eastAsia="Arial" w:cs="Arial"/>
-          <w:b w:val="false"/>
-          <w:b w:val="false"/>
-          <w:bCs w:val="false"/>
-          <w:sz w:val="24"/>
-          <w:szCs w:val="24"/>
-        </w:rPr>
+        <w:t>e</w:t>
+      </w:r>
+      <w:r>
+        <w:rPr>
+          <w:rFonts w:eastAsia="Arial" w:cs="Arial" w:ascii="Arial" w:hAnsi="Arial"/>
+          <w:sz w:val="24"/>
+          <w:szCs w:val="24"/>
+        </w:rPr>
+        <w:t xml:space="preserve"> códigos de status diferentes criados até o momento:</w:t>
+      </w:r>
+    </w:p>
+    <w:p>
+      <w:pPr>
+        <w:pStyle w:val="Normal"/>
+        <w:spacing w:lineRule="auto" w:line="360" w:beforeAutospacing="0" w:before="0" w:afterAutospacing="0" w:after="0"/>
+        <w:ind w:left="0" w:hanging="0"/>
+        <w:jc w:val="both"/>
+        <w:rPr>
+          <w:rFonts w:ascii="Arial" w:hAnsi="Arial" w:eastAsia="Arial" w:cs="Arial"/>
+          <w:color w:val="auto"/>
+          <w:sz w:val="24"/>
+          <w:szCs w:val="24"/>
+        </w:rPr>
+      </w:pPr>
+      <w:r>
+        <w:rPr>
+          <w:rFonts w:eastAsia="Arial" w:cs="Arial" w:ascii="Arial" w:hAnsi="Arial"/>
+          <w:color w:val="auto"/>
+          <w:sz w:val="24"/>
+          <w:szCs w:val="24"/>
+        </w:rPr>
+      </w:r>
+    </w:p>
+    <w:p>
+      <w:pPr>
+        <w:pStyle w:val="Normal"/>
+        <w:spacing w:lineRule="auto" w:line="360" w:beforeAutospacing="0" w:before="0" w:afterAutospacing="0" w:after="0"/>
+        <w:ind w:left="0" w:hanging="0"/>
+        <w:jc w:val="both"/>
+        <w:rPr/>
       </w:pPr>
       <w:r>
         <w:rPr>
@@ -7501,7 +7485,7 @@
           <w:sz w:val="24"/>
           <w:szCs w:val="24"/>
         </w:rPr>
-        <w:t>vários dados dados</w:t>
+        <w:t>vários dados</w:t>
       </w:r>
       <w:r>
         <w:rPr>
@@ -8745,7 +8729,7 @@
           <w:szCs w:val="24"/>
           <w:lang w:val="pt-BR"/>
         </w:rPr>
-        <w:t xml:space="preserve"> padrões que podem ser utilizados nas rotas de uma API.</w:t>
+        <w:t xml:space="preserve"> padrões que podem ser utilizados nas rotas de uma API:</w:t>
       </w:r>
     </w:p>
     <w:p>
@@ -9520,7 +9504,7 @@
           <w:sz w:val="24"/>
           <w:szCs w:val="24"/>
         </w:rPr>
-        <w:t xml:space="preserve">ferramenta para isso </w:t>
+        <w:t xml:space="preserve">ferramenta para este propósito </w:t>
       </w:r>
       <w:r>
         <w:rPr>

</xml_diff>

<commit_message>
reajustes finais nas docs
</commit_message>
<xml_diff>
--- a/doc/TCC.docx
+++ b/doc/TCC.docx
@@ -1603,42 +1603,6 @@
     </w:p>
     <w:p>
       <w:pPr>
-        <w:pStyle w:val="Normal"/>
-        <w:spacing w:lineRule="auto" w:line="360" w:beforeAutospacing="0" w:before="0" w:afterAutospacing="0" w:after="0"/>
-        <w:ind w:left="0" w:hanging="0"/>
-        <w:jc w:val="center"/>
-        <w:rPr>
-          <w:rFonts w:ascii="Arial" w:hAnsi="Arial" w:eastAsia="Arial" w:cs="Arial"/>
-          <w:b/>
-          <w:b/>
-          <w:bCs/>
-          <w:i w:val="false"/>
-          <w:i w:val="false"/>
-          <w:iCs w:val="false"/>
-          <w:caps w:val="false"/>
-          <w:smallCaps w:val="false"/>
-          <w:color w:val="292929"/>
-          <w:sz w:val="28"/>
-          <w:szCs w:val="28"/>
-        </w:rPr>
-      </w:pPr>
-      <w:r>
-        <w:rPr>
-          <w:rFonts w:eastAsia="Arial" w:cs="Arial" w:ascii="Arial" w:hAnsi="Arial"/>
-          <w:b/>
-          <w:bCs/>
-          <w:i w:val="false"/>
-          <w:iCs w:val="false"/>
-          <w:caps w:val="false"/>
-          <w:smallCaps w:val="false"/>
-          <w:color w:val="292929"/>
-          <w:sz w:val="28"/>
-          <w:szCs w:val="28"/>
-        </w:rPr>
-      </w:r>
-    </w:p>
-    <w:p>
-      <w:pPr>
         <w:sectPr>
           <w:headerReference w:type="even" r:id="rId6"/>
           <w:headerReference w:type="default" r:id="rId7"/>
@@ -2246,42 +2210,6 @@
     </w:p>
     <w:p>
       <w:pPr>
-        <w:pStyle w:val="Normal"/>
-        <w:spacing w:lineRule="auto" w:line="360" w:beforeAutospacing="0" w:before="0" w:afterAutospacing="0" w:after="0"/>
-        <w:ind w:left="0" w:hanging="0"/>
-        <w:jc w:val="both"/>
-        <w:rPr>
-          <w:rFonts w:ascii="Arial" w:hAnsi="Arial" w:eastAsia="Arial" w:cs="Arial"/>
-          <w:b w:val="false"/>
-          <w:b w:val="false"/>
-          <w:bCs w:val="false"/>
-          <w:i w:val="false"/>
-          <w:i w:val="false"/>
-          <w:iCs w:val="false"/>
-          <w:caps w:val="false"/>
-          <w:smallCaps w:val="false"/>
-          <w:color w:val="292929"/>
-          <w:sz w:val="24"/>
-          <w:szCs w:val="24"/>
-        </w:rPr>
-      </w:pPr>
-      <w:r>
-        <w:rPr>
-          <w:rFonts w:eastAsia="Arial" w:cs="Arial" w:ascii="Arial" w:hAnsi="Arial"/>
-          <w:b w:val="false"/>
-          <w:bCs w:val="false"/>
-          <w:i w:val="false"/>
-          <w:iCs w:val="false"/>
-          <w:caps w:val="false"/>
-          <w:smallCaps w:val="false"/>
-          <w:color w:val="292929"/>
-          <w:sz w:val="24"/>
-          <w:szCs w:val="24"/>
-        </w:rPr>
-      </w:r>
-    </w:p>
-    <w:p>
-      <w:pPr>
         <w:sectPr>
           <w:headerReference w:type="even" r:id="rId10"/>
           <w:headerReference w:type="default" r:id="rId11"/>
@@ -3303,42 +3231,6 @@
     </w:p>
     <w:p>
       <w:pPr>
-        <w:pStyle w:val="Normal"/>
-        <w:spacing w:lineRule="auto" w:line="360" w:beforeAutospacing="0" w:before="0" w:afterAutospacing="0" w:after="0"/>
-        <w:ind w:left="0" w:hanging="0"/>
-        <w:jc w:val="both"/>
-        <w:rPr>
-          <w:rFonts w:ascii="Arial" w:hAnsi="Arial" w:eastAsia="Arial" w:cs="Arial"/>
-          <w:b w:val="false"/>
-          <w:b w:val="false"/>
-          <w:bCs w:val="false"/>
-          <w:i w:val="false"/>
-          <w:i w:val="false"/>
-          <w:iCs w:val="false"/>
-          <w:caps w:val="false"/>
-          <w:smallCaps w:val="false"/>
-          <w:color w:val="292929"/>
-          <w:sz w:val="24"/>
-          <w:szCs w:val="24"/>
-        </w:rPr>
-      </w:pPr>
-      <w:r>
-        <w:rPr>
-          <w:rFonts w:eastAsia="Arial" w:cs="Arial" w:ascii="Arial" w:hAnsi="Arial"/>
-          <w:b w:val="false"/>
-          <w:bCs w:val="false"/>
-          <w:i w:val="false"/>
-          <w:iCs w:val="false"/>
-          <w:caps w:val="false"/>
-          <w:smallCaps w:val="false"/>
-          <w:color w:val="292929"/>
-          <w:sz w:val="24"/>
-          <w:szCs w:val="24"/>
-        </w:rPr>
-      </w:r>
-    </w:p>
-    <w:p>
-      <w:pPr>
         <w:sectPr>
           <w:headerReference w:type="even" r:id="rId14"/>
           <w:headerReference w:type="default" r:id="rId15"/>
@@ -3357,30 +3249,30 @@
         <w:ind w:left="0" w:hanging="0"/>
         <w:jc w:val="both"/>
         <w:rPr>
-          <w:rFonts w:ascii="Arial" w:hAnsi="Arial" w:eastAsia="Calibri" w:cs=""/>
-          <w:b w:val="false"/>
-          <w:b w:val="false"/>
-          <w:bCs w:val="false"/>
-          <w:i w:val="false"/>
-          <w:i w:val="false"/>
-          <w:iCs w:val="false"/>
-          <w:caps w:val="false"/>
-          <w:smallCaps w:val="false"/>
-          <w:color w:val="auto"/>
-          <w:sz w:val="24"/>
-          <w:szCs w:val="24"/>
-        </w:rPr>
-      </w:pPr>
-      <w:r>
-        <w:rPr>
-          <w:rFonts w:eastAsia="Calibri" w:cs="" w:ascii="Arial" w:hAnsi="Arial"/>
-          <w:b w:val="false"/>
-          <w:bCs w:val="false"/>
-          <w:i w:val="false"/>
-          <w:iCs w:val="false"/>
-          <w:caps w:val="false"/>
-          <w:smallCaps w:val="false"/>
-          <w:color w:val="auto"/>
+          <w:rFonts w:ascii="Arial" w:hAnsi="Arial" w:eastAsia="Arial" w:cs="Arial"/>
+          <w:b w:val="false"/>
+          <w:b w:val="false"/>
+          <w:bCs w:val="false"/>
+          <w:i w:val="false"/>
+          <w:i w:val="false"/>
+          <w:iCs w:val="false"/>
+          <w:caps w:val="false"/>
+          <w:smallCaps w:val="false"/>
+          <w:color w:val="292929"/>
+          <w:sz w:val="24"/>
+          <w:szCs w:val="24"/>
+        </w:rPr>
+      </w:pPr>
+      <w:r>
+        <w:rPr>
+          <w:rFonts w:eastAsia="Arial" w:cs="Arial" w:ascii="Arial" w:hAnsi="Arial"/>
+          <w:b w:val="false"/>
+          <w:bCs w:val="false"/>
+          <w:i w:val="false"/>
+          <w:iCs w:val="false"/>
+          <w:caps w:val="false"/>
+          <w:smallCaps w:val="false"/>
+          <w:color w:val="292929"/>
           <w:sz w:val="24"/>
           <w:szCs w:val="24"/>
         </w:rPr>
@@ -3474,127 +3366,7 @@
           <w:sz w:val="24"/>
           <w:szCs w:val="24"/>
         </w:rPr>
-        <w:t xml:space="preserve">A partir do momento que o desenvolvimento de APIs </w:t>
-      </w:r>
-      <w:r>
-        <w:rPr>
-          <w:rFonts w:eastAsia="Arial" w:cs="Arial" w:ascii="Arial" w:hAnsi="Arial"/>
-          <w:b w:val="false"/>
-          <w:bCs w:val="false"/>
-          <w:i w:val="false"/>
-          <w:iCs w:val="false"/>
-          <w:caps w:val="false"/>
-          <w:smallCaps w:val="false"/>
-          <w:color w:val="292929"/>
-          <w:sz w:val="24"/>
-          <w:szCs w:val="24"/>
-        </w:rPr>
-        <w:t>ganhou</w:t>
-      </w:r>
-      <w:r>
-        <w:rPr>
-          <w:rFonts w:eastAsia="Arial" w:cs="Arial" w:ascii="Arial" w:hAnsi="Arial"/>
-          <w:b w:val="false"/>
-          <w:bCs w:val="false"/>
-          <w:i w:val="false"/>
-          <w:iCs w:val="false"/>
-          <w:caps w:val="false"/>
-          <w:smallCaps w:val="false"/>
-          <w:color w:val="292929"/>
-          <w:sz w:val="24"/>
-          <w:szCs w:val="24"/>
-        </w:rPr>
-        <w:t xml:space="preserve"> destaque na área da tecnologia, o número de empresas que resolveram utilizá-las aumentou drasticamente, porém, muitas destas empresas não </w:t>
-      </w:r>
-      <w:r>
-        <w:rPr>
-          <w:rFonts w:eastAsia="Arial" w:cs="Arial" w:ascii="Arial" w:hAnsi="Arial"/>
-          <w:b w:val="false"/>
-          <w:bCs w:val="false"/>
-          <w:i w:val="false"/>
-          <w:iCs w:val="false"/>
-          <w:caps w:val="false"/>
-          <w:smallCaps w:val="false"/>
-          <w:color w:val="292929"/>
-          <w:sz w:val="24"/>
-          <w:szCs w:val="24"/>
-        </w:rPr>
-        <w:t xml:space="preserve">estabeleceram </w:t>
-      </w:r>
-      <w:r>
-        <w:rPr>
-          <w:rFonts w:eastAsia="Arial" w:cs="Arial" w:ascii="Arial" w:hAnsi="Arial"/>
-          <w:b w:val="false"/>
-          <w:bCs w:val="false"/>
-          <w:i w:val="false"/>
-          <w:iCs w:val="false"/>
-          <w:caps w:val="false"/>
-          <w:smallCaps w:val="false"/>
-          <w:color w:val="292929"/>
-          <w:sz w:val="24"/>
-          <w:szCs w:val="24"/>
-        </w:rPr>
-        <w:t>padrões em suas APIs, não tendo noção dos problemas que is</w:t>
-      </w:r>
-      <w:r>
-        <w:rPr>
-          <w:rFonts w:eastAsia="Arial" w:cs="Arial" w:ascii="Arial" w:hAnsi="Arial"/>
-          <w:b w:val="false"/>
-          <w:bCs w:val="false"/>
-          <w:i w:val="false"/>
-          <w:iCs w:val="false"/>
-          <w:caps w:val="false"/>
-          <w:smallCaps w:val="false"/>
-          <w:color w:val="292929"/>
-          <w:sz w:val="24"/>
-          <w:szCs w:val="24"/>
-        </w:rPr>
-        <w:t>t</w:t>
-      </w:r>
-      <w:r>
-        <w:rPr>
-          <w:rFonts w:eastAsia="Arial" w:cs="Arial" w:ascii="Arial" w:hAnsi="Arial"/>
-          <w:b w:val="false"/>
-          <w:bCs w:val="false"/>
-          <w:i w:val="false"/>
-          <w:iCs w:val="false"/>
-          <w:caps w:val="false"/>
-          <w:smallCaps w:val="false"/>
-          <w:color w:val="292929"/>
-          <w:sz w:val="24"/>
-          <w:szCs w:val="24"/>
-        </w:rPr>
-        <w:t xml:space="preserve">o </w:t>
-      </w:r>
-      <w:r>
-        <w:rPr>
-          <w:rFonts w:eastAsia="Arial" w:cs="Arial" w:ascii="Arial" w:hAnsi="Arial"/>
-          <w:b w:val="false"/>
-          <w:bCs w:val="false"/>
-          <w:i w:val="false"/>
-          <w:iCs w:val="false"/>
-          <w:caps w:val="false"/>
-          <w:smallCaps w:val="false"/>
-          <w:color w:val="292929"/>
-          <w:sz w:val="24"/>
-          <w:szCs w:val="24"/>
-        </w:rPr>
-        <w:t xml:space="preserve">poderia acarretar </w:t>
-      </w:r>
-      <w:r>
-        <w:rPr>
-          <w:rFonts w:eastAsia="Arial" w:cs="Arial" w:ascii="Arial" w:hAnsi="Arial"/>
-          <w:b w:val="false"/>
-          <w:bCs w:val="false"/>
-          <w:i w:val="false"/>
-          <w:iCs w:val="false"/>
-          <w:caps w:val="false"/>
-          <w:smallCaps w:val="false"/>
-          <w:color w:val="292929"/>
-          <w:sz w:val="24"/>
-          <w:szCs w:val="24"/>
-        </w:rPr>
-        <w:t>no futuro. Esse tipo de situação também ocorre com frequência nos dias atuais.</w:t>
+        <w:t>A partir do momento que o desenvolvimento de APIs ganhou destaque na área da tecnologia, o número de empresas que resolveram utilizá-las aumentou drasticamente, porém, muitas destas empresas não estabeleceram padrões em suas APIs, não tendo noção dos problemas que isto poderia acarretar no futuro. Esse tipo de situação também ocorre com frequência nos dias atuais.</w:t>
       </w:r>
     </w:p>
     <w:p>
@@ -3619,67 +3391,7 @@
           <w:sz w:val="24"/>
           <w:szCs w:val="24"/>
         </w:rPr>
-        <w:t xml:space="preserve">Tendo em </w:t>
-      </w:r>
-      <w:r>
-        <w:rPr>
-          <w:rFonts w:eastAsia="Arial" w:cs="Arial" w:ascii="Arial" w:hAnsi="Arial"/>
-          <w:b w:val="false"/>
-          <w:bCs w:val="false"/>
-          <w:i w:val="false"/>
-          <w:iCs w:val="false"/>
-          <w:caps w:val="false"/>
-          <w:smallCaps w:val="false"/>
-          <w:color w:val="292929"/>
-          <w:sz w:val="24"/>
-          <w:szCs w:val="24"/>
-        </w:rPr>
-        <w:t>vista</w:t>
-      </w:r>
-      <w:r>
-        <w:rPr>
-          <w:rFonts w:eastAsia="Arial" w:cs="Arial" w:ascii="Arial" w:hAnsi="Arial"/>
-          <w:b w:val="false"/>
-          <w:bCs w:val="false"/>
-          <w:i w:val="false"/>
-          <w:iCs w:val="false"/>
-          <w:caps w:val="false"/>
-          <w:smallCaps w:val="false"/>
-          <w:color w:val="292929"/>
-          <w:sz w:val="24"/>
-          <w:szCs w:val="24"/>
-        </w:rPr>
-        <w:t xml:space="preserve"> este cenário, foi feita uma pesquisa sobre quais deveriam ser os pontos mais relevantes a serem levados em consideração pelas APIs para que elas fossem classificadas </w:t>
-      </w:r>
-      <w:r>
-        <w:rPr>
-          <w:rFonts w:eastAsia="Arial" w:cs="Arial" w:ascii="Arial" w:hAnsi="Arial"/>
-          <w:b w:val="false"/>
-          <w:bCs w:val="false"/>
-          <w:i w:val="false"/>
-          <w:iCs w:val="false"/>
-          <w:caps w:val="false"/>
-          <w:smallCaps w:val="false"/>
-          <w:color w:val="292929"/>
-          <w:sz w:val="24"/>
-          <w:szCs w:val="24"/>
-        </w:rPr>
-        <w:t xml:space="preserve">de qualidade </w:t>
-      </w:r>
-      <w:r>
-        <w:rPr>
-          <w:rFonts w:eastAsia="Arial" w:cs="Arial" w:ascii="Arial" w:hAnsi="Arial"/>
-          <w:b w:val="false"/>
-          <w:bCs w:val="false"/>
-          <w:i w:val="false"/>
-          <w:iCs w:val="false"/>
-          <w:caps w:val="false"/>
-          <w:smallCaps w:val="false"/>
-          <w:color w:val="292929"/>
-          <w:sz w:val="24"/>
-          <w:szCs w:val="24"/>
-        </w:rPr>
-        <w:t>e de fácil entendimento, proporcionando assim, uma integração sem complicações entre as aplicações.</w:t>
+        <w:t>Tendo em vista este cenário, foi feita uma pesquisa sobre quais deveriam ser os pontos mais relevantes a serem levados em consideração pelas APIs para que elas fossem classificadas de qualidade e de fácil entendimento, proporcionando assim, uma integração sem complicações entre as aplicações.</w:t>
       </w:r>
     </w:p>
     <w:p>
@@ -3704,337 +3416,67 @@
           <w:sz w:val="24"/>
           <w:szCs w:val="24"/>
         </w:rPr>
-        <w:t xml:space="preserve">Com base nas buscas realizadas, foram encontrados diversos tipos de padrões de desenvolvimento válidos e, baseando-se neles, concluiu-se que é fundamental </w:t>
-      </w:r>
-      <w:r>
-        <w:rPr>
-          <w:rFonts w:eastAsia="Arial" w:cs="Arial" w:ascii="Arial" w:hAnsi="Arial"/>
-          <w:b w:val="false"/>
-          <w:bCs w:val="false"/>
-          <w:i w:val="false"/>
-          <w:iCs w:val="false"/>
-          <w:caps w:val="false"/>
-          <w:smallCaps w:val="false"/>
-          <w:color w:val="292929"/>
-          <w:sz w:val="24"/>
-          <w:szCs w:val="24"/>
-        </w:rPr>
-        <w:t xml:space="preserve">que </w:t>
-      </w:r>
-      <w:r>
-        <w:rPr>
-          <w:rFonts w:eastAsia="Arial" w:cs="Arial" w:ascii="Arial" w:hAnsi="Arial"/>
-          <w:b w:val="false"/>
-          <w:bCs w:val="false"/>
-          <w:i w:val="false"/>
-          <w:iCs w:val="false"/>
-          <w:caps w:val="false"/>
-          <w:smallCaps w:val="false"/>
-          <w:color w:val="292929"/>
-          <w:sz w:val="24"/>
-          <w:szCs w:val="24"/>
-        </w:rPr>
-        <w:t>uma API utiliz</w:t>
-      </w:r>
-      <w:r>
-        <w:rPr>
-          <w:rFonts w:eastAsia="Arial" w:cs="Arial" w:ascii="Arial" w:hAnsi="Arial"/>
-          <w:b w:val="false"/>
-          <w:bCs w:val="false"/>
-          <w:i w:val="false"/>
-          <w:iCs w:val="false"/>
-          <w:caps w:val="false"/>
-          <w:smallCaps w:val="false"/>
-          <w:color w:val="292929"/>
-          <w:sz w:val="24"/>
-          <w:szCs w:val="24"/>
-        </w:rPr>
-        <w:t>e</w:t>
-      </w:r>
-      <w:r>
-        <w:rPr>
-          <w:rFonts w:eastAsia="Arial" w:cs="Arial" w:ascii="Arial" w:hAnsi="Arial"/>
-          <w:b w:val="false"/>
-          <w:bCs w:val="false"/>
-          <w:i w:val="false"/>
-          <w:iCs w:val="false"/>
-          <w:caps w:val="false"/>
-          <w:smallCaps w:val="false"/>
-          <w:color w:val="292929"/>
-          <w:sz w:val="24"/>
-          <w:szCs w:val="24"/>
-        </w:rPr>
-        <w:t xml:space="preserve"> os verbos corretamente de acordo com </w:t>
-      </w:r>
-      <w:r>
-        <w:rPr>
-          <w:rFonts w:eastAsia="Arial" w:cs="Arial" w:ascii="Arial" w:hAnsi="Arial"/>
-          <w:b w:val="false"/>
-          <w:bCs w:val="false"/>
-          <w:i w:val="false"/>
-          <w:iCs w:val="false"/>
-          <w:caps w:val="false"/>
-          <w:smallCaps w:val="false"/>
-          <w:color w:val="292929"/>
-          <w:sz w:val="24"/>
-          <w:szCs w:val="24"/>
-        </w:rPr>
-        <w:t xml:space="preserve">cada </w:t>
-      </w:r>
-      <w:r>
-        <w:rPr>
-          <w:rFonts w:eastAsia="Arial" w:cs="Arial" w:ascii="Arial" w:hAnsi="Arial"/>
-          <w:b w:val="false"/>
-          <w:bCs w:val="false"/>
-          <w:i w:val="false"/>
-          <w:iCs w:val="false"/>
-          <w:caps w:val="false"/>
-          <w:smallCaps w:val="false"/>
-          <w:color w:val="292929"/>
-          <w:sz w:val="24"/>
-          <w:szCs w:val="24"/>
-        </w:rPr>
-        <w:t xml:space="preserve">ação, </w:t>
-      </w:r>
-      <w:r>
-        <w:rPr>
-          <w:rFonts w:eastAsia="Arial" w:cs="Arial" w:ascii="Arial" w:hAnsi="Arial"/>
-          <w:b w:val="false"/>
-          <w:bCs w:val="false"/>
-          <w:i w:val="false"/>
-          <w:iCs w:val="false"/>
-          <w:caps w:val="false"/>
-          <w:smallCaps w:val="false"/>
-          <w:color w:val="292929"/>
-          <w:sz w:val="24"/>
-          <w:szCs w:val="24"/>
-        </w:rPr>
-        <w:t xml:space="preserve">contenha </w:t>
-      </w:r>
-      <w:r>
-        <w:rPr>
-          <w:rFonts w:eastAsia="Arial" w:cs="Arial" w:ascii="Arial" w:hAnsi="Arial"/>
-          <w:b w:val="false"/>
-          <w:bCs w:val="false"/>
-          <w:i w:val="false"/>
-          <w:iCs w:val="false"/>
-          <w:caps w:val="false"/>
-          <w:smallCaps w:val="false"/>
-          <w:color w:val="292929"/>
-          <w:sz w:val="24"/>
-          <w:szCs w:val="24"/>
-        </w:rPr>
-        <w:t>URLs que estejam relacionadas às entidades, disponibiliz</w:t>
-      </w:r>
-      <w:r>
-        <w:rPr>
-          <w:rFonts w:eastAsia="Arial" w:cs="Arial" w:ascii="Arial" w:hAnsi="Arial"/>
-          <w:b w:val="false"/>
-          <w:bCs w:val="false"/>
-          <w:i w:val="false"/>
-          <w:iCs w:val="false"/>
-          <w:caps w:val="false"/>
-          <w:smallCaps w:val="false"/>
-          <w:color w:val="292929"/>
-          <w:sz w:val="24"/>
-          <w:szCs w:val="24"/>
-        </w:rPr>
-        <w:t>e</w:t>
-      </w:r>
-      <w:r>
-        <w:rPr>
-          <w:rFonts w:eastAsia="Arial" w:cs="Arial" w:ascii="Arial" w:hAnsi="Arial"/>
-          <w:b w:val="false"/>
-          <w:bCs w:val="false"/>
-          <w:i w:val="false"/>
-          <w:iCs w:val="false"/>
-          <w:caps w:val="false"/>
-          <w:smallCaps w:val="false"/>
-          <w:color w:val="292929"/>
-          <w:sz w:val="24"/>
-          <w:szCs w:val="24"/>
-        </w:rPr>
-        <w:t xml:space="preserve"> a </w:t>
-      </w:r>
-      <w:r>
-        <w:rPr>
-          <w:rFonts w:eastAsia="Arial" w:cs="Arial" w:ascii="Arial" w:hAnsi="Arial"/>
-          <w:b w:val="false"/>
-          <w:bCs w:val="false"/>
-          <w:i w:val="false"/>
-          <w:iCs w:val="false"/>
-          <w:caps w:val="false"/>
-          <w:smallCaps w:val="false"/>
-          <w:color w:val="292929"/>
-          <w:sz w:val="24"/>
-          <w:szCs w:val="24"/>
-        </w:rPr>
-        <w:t xml:space="preserve">paginação </w:t>
-      </w:r>
-      <w:r>
-        <w:rPr>
-          <w:rFonts w:eastAsia="Arial" w:cs="Arial" w:ascii="Arial" w:hAnsi="Arial"/>
-          <w:b w:val="false"/>
-          <w:bCs w:val="false"/>
-          <w:i w:val="false"/>
-          <w:iCs w:val="false"/>
-          <w:caps w:val="false"/>
-          <w:smallCaps w:val="false"/>
-          <w:color w:val="292929"/>
-          <w:sz w:val="24"/>
-          <w:szCs w:val="24"/>
-        </w:rPr>
-        <w:t xml:space="preserve">e </w:t>
-      </w:r>
-      <w:r>
-        <w:rPr>
-          <w:rFonts w:eastAsia="Arial" w:cs="Arial" w:ascii="Arial" w:hAnsi="Arial"/>
-          <w:b w:val="false"/>
-          <w:bCs w:val="false"/>
-          <w:i w:val="false"/>
-          <w:iCs w:val="false"/>
-          <w:caps w:val="false"/>
-          <w:smallCaps w:val="false"/>
-          <w:color w:val="292929"/>
-          <w:sz w:val="24"/>
-          <w:szCs w:val="24"/>
-        </w:rPr>
-        <w:t>a</w:t>
-      </w:r>
-      <w:r>
-        <w:rPr>
-          <w:rFonts w:eastAsia="Arial" w:cs="Arial" w:ascii="Arial" w:hAnsi="Arial"/>
-          <w:b w:val="false"/>
-          <w:bCs w:val="false"/>
-          <w:i w:val="false"/>
-          <w:iCs w:val="false"/>
-          <w:caps w:val="false"/>
-          <w:smallCaps w:val="false"/>
-          <w:color w:val="292929"/>
-          <w:sz w:val="24"/>
-          <w:szCs w:val="24"/>
-        </w:rPr>
-        <w:t xml:space="preserve"> </w:t>
-      </w:r>
-      <w:r>
-        <w:rPr>
-          <w:rFonts w:eastAsia="Arial" w:cs="Arial" w:ascii="Arial" w:hAnsi="Arial"/>
-          <w:b w:val="false"/>
-          <w:bCs w:val="false"/>
-          <w:i w:val="false"/>
-          <w:iCs w:val="false"/>
-          <w:caps w:val="false"/>
-          <w:smallCaps w:val="false"/>
-          <w:color w:val="292929"/>
-          <w:sz w:val="24"/>
-          <w:szCs w:val="24"/>
-        </w:rPr>
-        <w:t xml:space="preserve">ordenação de </w:t>
-      </w:r>
-      <w:r>
-        <w:rPr>
-          <w:rFonts w:eastAsia="Arial" w:cs="Arial" w:ascii="Arial" w:hAnsi="Arial"/>
-          <w:b w:val="false"/>
-          <w:bCs w:val="false"/>
-          <w:i w:val="false"/>
-          <w:iCs w:val="false"/>
-          <w:caps w:val="false"/>
-          <w:smallCaps w:val="false"/>
-          <w:color w:val="292929"/>
-          <w:sz w:val="24"/>
-          <w:szCs w:val="24"/>
-        </w:rPr>
-        <w:t xml:space="preserve">registros, </w:t>
-      </w:r>
-      <w:r>
-        <w:rPr>
-          <w:rFonts w:eastAsia="Arial" w:cs="Arial" w:ascii="Arial" w:hAnsi="Arial"/>
-          <w:b w:val="false"/>
-          <w:bCs w:val="false"/>
-          <w:i w:val="false"/>
-          <w:iCs w:val="false"/>
-          <w:caps w:val="false"/>
-          <w:smallCaps w:val="false"/>
-          <w:color w:val="292929"/>
-          <w:sz w:val="24"/>
-          <w:szCs w:val="24"/>
-        </w:rPr>
-        <w:t xml:space="preserve">retorne </w:t>
-      </w:r>
-      <w:r>
-        <w:rPr>
-          <w:rFonts w:eastAsia="Arial" w:cs="Arial" w:ascii="Arial" w:hAnsi="Arial"/>
-          <w:b w:val="false"/>
-          <w:bCs w:val="false"/>
-          <w:i w:val="false"/>
-          <w:iCs w:val="false"/>
-          <w:caps w:val="false"/>
-          <w:smallCaps w:val="false"/>
-          <w:color w:val="292929"/>
-          <w:sz w:val="24"/>
-          <w:szCs w:val="24"/>
-        </w:rPr>
-        <w:t xml:space="preserve">os códigos de status corretos com base em cada tipo de situação, </w:t>
-      </w:r>
-      <w:r>
-        <w:rPr>
-          <w:rFonts w:eastAsia="Arial" w:cs="Arial" w:ascii="Arial" w:hAnsi="Arial"/>
-          <w:b w:val="false"/>
-          <w:bCs w:val="false"/>
-          <w:i w:val="false"/>
-          <w:iCs w:val="false"/>
-          <w:caps w:val="false"/>
-          <w:smallCaps w:val="false"/>
-          <w:color w:val="292929"/>
-          <w:sz w:val="24"/>
-          <w:szCs w:val="24"/>
-        </w:rPr>
-        <w:t xml:space="preserve">siga </w:t>
-      </w:r>
-      <w:r>
-        <w:rPr>
-          <w:rFonts w:eastAsia="Arial" w:cs="Arial" w:ascii="Arial" w:hAnsi="Arial"/>
-          <w:b w:val="false"/>
-          <w:bCs w:val="false"/>
-          <w:i w:val="false"/>
-          <w:iCs w:val="false"/>
-          <w:caps w:val="false"/>
-          <w:smallCaps w:val="false"/>
-          <w:color w:val="292929"/>
-          <w:sz w:val="24"/>
-          <w:szCs w:val="24"/>
-        </w:rPr>
-        <w:t xml:space="preserve">um padrão de nomenclatura e </w:t>
-      </w:r>
-      <w:r>
-        <w:rPr>
-          <w:rFonts w:eastAsia="Arial" w:cs="Arial" w:ascii="Arial" w:hAnsi="Arial"/>
-          <w:b w:val="false"/>
-          <w:bCs w:val="false"/>
-          <w:i w:val="false"/>
-          <w:iCs w:val="false"/>
-          <w:caps w:val="false"/>
-          <w:smallCaps w:val="false"/>
-          <w:color w:val="292929"/>
-          <w:sz w:val="24"/>
-          <w:szCs w:val="24"/>
-        </w:rPr>
-        <w:t xml:space="preserve">forneça </w:t>
-      </w:r>
-      <w:r>
-        <w:rPr>
-          <w:rFonts w:eastAsia="Arial" w:cs="Arial" w:ascii="Arial" w:hAnsi="Arial"/>
-          <w:b w:val="false"/>
-          <w:bCs w:val="false"/>
-          <w:i w:val="false"/>
-          <w:iCs w:val="false"/>
-          <w:caps w:val="false"/>
-          <w:smallCaps w:val="false"/>
-          <w:color w:val="292929"/>
-          <w:sz w:val="24"/>
-          <w:szCs w:val="24"/>
-        </w:rPr>
-        <w:t>uma documentação fácil de ser interpretada.</w:t>
+        <w:t xml:space="preserve">Com base nas buscas realizadas, foram encontrados diversos tipos de padrões de desenvolvimento válidos e, baseando-se neles, concluiu-se que é fundamental que uma API utilize os verbos </w:t>
+      </w:r>
+      <w:r>
+        <w:rPr>
+          <w:rFonts w:eastAsia="Arial" w:cs="Arial" w:ascii="Arial" w:hAnsi="Arial"/>
+          <w:b w:val="false"/>
+          <w:bCs w:val="false"/>
+          <w:i w:val="false"/>
+          <w:iCs w:val="false"/>
+          <w:caps w:val="false"/>
+          <w:smallCaps w:val="false"/>
+          <w:color w:val="292929"/>
+          <w:sz w:val="24"/>
+          <w:szCs w:val="24"/>
+        </w:rPr>
+        <w:t xml:space="preserve">corretamente de acordo com a </w:t>
+      </w:r>
+      <w:r>
+        <w:rPr>
+          <w:rFonts w:eastAsia="Arial" w:cs="Arial" w:ascii="Arial" w:hAnsi="Arial"/>
+          <w:b w:val="false"/>
+          <w:bCs w:val="false"/>
+          <w:i w:val="false"/>
+          <w:iCs w:val="false"/>
+          <w:caps w:val="false"/>
+          <w:smallCaps w:val="false"/>
+          <w:color w:val="292929"/>
+          <w:sz w:val="24"/>
+          <w:szCs w:val="24"/>
+        </w:rPr>
+        <w:t xml:space="preserve">ação, contenha URLs que estejam relacionadas às entidades, disponibilize a paginação e a ordenação de registros, retorne os códigos de status </w:t>
+      </w:r>
+      <w:r>
+        <w:rPr>
+          <w:rFonts w:eastAsia="Arial" w:cs="Arial" w:ascii="Arial" w:hAnsi="Arial"/>
+          <w:b w:val="false"/>
+          <w:bCs w:val="false"/>
+          <w:i w:val="false"/>
+          <w:iCs w:val="false"/>
+          <w:caps w:val="false"/>
+          <w:smallCaps w:val="false"/>
+          <w:color w:val="292929"/>
+          <w:sz w:val="24"/>
+          <w:szCs w:val="24"/>
+        </w:rPr>
+        <w:t xml:space="preserve">corretamente </w:t>
+      </w:r>
+      <w:r>
+        <w:rPr>
+          <w:rFonts w:eastAsia="Arial" w:cs="Arial" w:ascii="Arial" w:hAnsi="Arial"/>
+          <w:b w:val="false"/>
+          <w:bCs w:val="false"/>
+          <w:i w:val="false"/>
+          <w:iCs w:val="false"/>
+          <w:caps w:val="false"/>
+          <w:smallCaps w:val="false"/>
+          <w:color w:val="292929"/>
+          <w:sz w:val="24"/>
+          <w:szCs w:val="24"/>
+        </w:rPr>
+        <w:t>com base em cada tipo de situação, siga um padrão de nomenclatura e forneça uma documentação fácil de ser interpretada.</w:t>
       </w:r>
     </w:p>
     <w:p>
@@ -4058,67 +3500,7 @@
           <w:sz w:val="24"/>
           <w:szCs w:val="24"/>
         </w:rPr>
-        <w:t>A API desenvolvida pelos autores engloba todos os aspectos abordados anteriormente, possuindo operações de busca, inclusão, alteração e exclusão de registros. Os exemplos citados neste trabalho estão baseados nesta API e o link d</w:t>
-      </w:r>
-      <w:r>
-        <w:rPr>
-          <w:rFonts w:eastAsia="Arial" w:cs="Arial" w:ascii="Arial" w:hAnsi="Arial"/>
-          <w:b w:val="false"/>
-          <w:bCs w:val="false"/>
-          <w:i w:val="false"/>
-          <w:iCs w:val="false"/>
-          <w:caps w:val="false"/>
-          <w:smallCaps w:val="false"/>
-          <w:color w:val="292929"/>
-          <w:sz w:val="24"/>
-          <w:szCs w:val="24"/>
-        </w:rPr>
-        <w:t>a</w:t>
-      </w:r>
-      <w:r>
-        <w:rPr>
-          <w:rFonts w:eastAsia="Arial" w:cs="Arial" w:ascii="Arial" w:hAnsi="Arial"/>
-          <w:b w:val="false"/>
-          <w:bCs w:val="false"/>
-          <w:i w:val="false"/>
-          <w:iCs w:val="false"/>
-          <w:caps w:val="false"/>
-          <w:smallCaps w:val="false"/>
-          <w:color w:val="292929"/>
-          <w:sz w:val="24"/>
-          <w:szCs w:val="24"/>
-        </w:rPr>
-        <w:t xml:space="preserve"> sua documentação </w:t>
-      </w:r>
-      <w:r>
-        <w:rPr>
-          <w:rFonts w:eastAsia="Arial" w:cs="Arial" w:ascii="Arial" w:hAnsi="Arial"/>
-          <w:b w:val="false"/>
-          <w:bCs w:val="false"/>
-          <w:i w:val="false"/>
-          <w:iCs w:val="false"/>
-          <w:caps w:val="false"/>
-          <w:smallCaps w:val="false"/>
-          <w:color w:val="292929"/>
-          <w:sz w:val="24"/>
-          <w:szCs w:val="24"/>
-        </w:rPr>
-        <w:t>encontra-se</w:t>
-      </w:r>
-      <w:r>
-        <w:rPr>
-          <w:rFonts w:eastAsia="Arial" w:cs="Arial" w:ascii="Arial" w:hAnsi="Arial"/>
-          <w:b w:val="false"/>
-          <w:bCs w:val="false"/>
-          <w:i w:val="false"/>
-          <w:iCs w:val="false"/>
-          <w:caps w:val="false"/>
-          <w:smallCaps w:val="false"/>
-          <w:color w:val="292929"/>
-          <w:sz w:val="24"/>
-          <w:szCs w:val="24"/>
-        </w:rPr>
-        <w:t xml:space="preserve"> nas referências.</w:t>
+        <w:t>A API desenvolvida pelos autores engloba todos os aspectos abordados anteriormente, possuindo operações de busca, inclusão, alteração e exclusão de registros. Os exemplos citados neste trabalho estão baseados nesta API e o link da sua documentação encontra-se nas referências.</w:t>
       </w:r>
     </w:p>
     <w:p>
@@ -4168,37 +3550,7 @@
           <w:sz w:val="24"/>
           <w:szCs w:val="24"/>
         </w:rPr>
-        <w:t xml:space="preserve">Se uma API for desenvolvida </w:t>
-      </w:r>
-      <w:r>
-        <w:rPr>
-          <w:rFonts w:eastAsia="Arial" w:cs="Arial" w:ascii="Arial" w:hAnsi="Arial"/>
-          <w:b w:val="false"/>
-          <w:bCs w:val="false"/>
-          <w:i w:val="false"/>
-          <w:iCs w:val="false"/>
-          <w:caps w:val="false"/>
-          <w:smallCaps w:val="false"/>
-          <w:color w:val="292929"/>
-          <w:sz w:val="24"/>
-          <w:szCs w:val="24"/>
-        </w:rPr>
-        <w:t>em cima d</w:t>
-      </w:r>
-      <w:r>
-        <w:rPr>
-          <w:rFonts w:eastAsia="Arial" w:cs="Arial" w:ascii="Arial" w:hAnsi="Arial"/>
-          <w:b w:val="false"/>
-          <w:bCs w:val="false"/>
-          <w:i w:val="false"/>
-          <w:iCs w:val="false"/>
-          <w:caps w:val="false"/>
-          <w:smallCaps w:val="false"/>
-          <w:color w:val="292929"/>
-          <w:sz w:val="24"/>
-          <w:szCs w:val="24"/>
-        </w:rPr>
-        <w:t>as sugestões descritas neste trabalho, ela será considerada apta para realizar integrações sem enfrentar nenhum tipo de dificuldade.</w:t>
+        <w:t>Se uma API for desenvolvida em cima das sugestões descritas neste trabalho, ela será considerada apta para realizar integrações sem enfrentar nenhum tipo de dificuldade.</w:t>
       </w:r>
     </w:p>
     <w:p>
@@ -4639,9 +3991,7 @@
         <w:spacing w:lineRule="auto" w:line="360" w:beforeAutospacing="0" w:before="0" w:afterAutospacing="0" w:after="0"/>
         <w:ind w:left="0" w:firstLine="708"/>
         <w:jc w:val="both"/>
-        <w:rPr>
-          <w:rFonts w:ascii="Arial" w:hAnsi="Arial"/>
-        </w:rPr>
+        <w:rPr/>
       </w:pPr>
       <w:r>
         <w:rPr>
@@ -4671,7 +4021,47 @@
           <w:sz w:val="24"/>
           <w:szCs w:val="24"/>
         </w:rPr>
-        <w:t>, se trata de um conjunto de padrões de arquitetura que devem ser seguidos para a criação de Web Services. RESTful é um termo atribuído à API que segue os padrões REST.</w:t>
+        <w:t xml:space="preserve">, se trata de um conjunto de padrões de arquitetura que devem ser seguidos </w:t>
+      </w:r>
+      <w:r>
+        <w:rPr>
+          <w:rFonts w:eastAsia="Arial" w:cs="Arial" w:ascii="Arial" w:hAnsi="Arial"/>
+          <w:i w:val="false"/>
+          <w:iCs w:val="false"/>
+          <w:sz w:val="24"/>
+          <w:szCs w:val="24"/>
+        </w:rPr>
+        <w:t>durante</w:t>
+      </w:r>
+      <w:r>
+        <w:rPr>
+          <w:rFonts w:eastAsia="Arial" w:cs="Arial" w:ascii="Arial" w:hAnsi="Arial"/>
+          <w:i w:val="false"/>
+          <w:iCs w:val="false"/>
+          <w:sz w:val="24"/>
+          <w:szCs w:val="24"/>
+        </w:rPr>
+        <w:t xml:space="preserve"> </w:t>
+      </w:r>
+      <w:r>
+        <w:rPr>
+          <w:rFonts w:eastAsia="Arial" w:cs="Arial" w:ascii="Arial" w:hAnsi="Arial"/>
+          <w:i w:val="false"/>
+          <w:iCs w:val="false"/>
+          <w:sz w:val="24"/>
+          <w:szCs w:val="24"/>
+        </w:rPr>
+        <w:t xml:space="preserve">o desenvolvimento </w:t>
+      </w:r>
+      <w:r>
+        <w:rPr>
+          <w:rFonts w:eastAsia="Arial" w:cs="Arial" w:ascii="Arial" w:hAnsi="Arial"/>
+          <w:i w:val="false"/>
+          <w:iCs w:val="false"/>
+          <w:sz w:val="24"/>
+          <w:szCs w:val="24"/>
+        </w:rPr>
+        <w:t>de Web Services. RESTful é um termo atribuído à API que segue os padrões REST.</w:t>
       </w:r>
     </w:p>
     <w:p>
@@ -4691,47 +4081,27 @@
           <w:sz w:val="24"/>
           <w:szCs w:val="24"/>
         </w:rPr>
-        <w:t xml:space="preserve">As APIs têm como principal função expor recursos na Web, sendo que cada recurso possui uma maneira diferente de ser adquirido. Para isso, o client (aplicação </w:t>
-      </w:r>
-      <w:r>
-        <w:rPr>
-          <w:rFonts w:eastAsia="Arial" w:cs="Arial" w:ascii="Arial" w:hAnsi="Arial"/>
-          <w:i w:val="false"/>
-          <w:iCs w:val="false"/>
-          <w:sz w:val="24"/>
-          <w:szCs w:val="24"/>
-        </w:rPr>
-        <w:t>requisitante de</w:t>
-      </w:r>
-      <w:r>
-        <w:rPr>
-          <w:rFonts w:eastAsia="Arial" w:cs="Arial" w:ascii="Arial" w:hAnsi="Arial"/>
-          <w:i w:val="false"/>
-          <w:iCs w:val="false"/>
-          <w:sz w:val="24"/>
-          <w:szCs w:val="24"/>
-        </w:rPr>
-        <w:t xml:space="preserve"> recursos) e o server (aplicação </w:t>
-      </w:r>
-      <w:r>
-        <w:rPr>
-          <w:rFonts w:eastAsia="Arial" w:cs="Arial" w:ascii="Arial" w:hAnsi="Arial"/>
-          <w:i w:val="false"/>
-          <w:iCs w:val="false"/>
-          <w:sz w:val="24"/>
-          <w:szCs w:val="24"/>
-        </w:rPr>
-        <w:t xml:space="preserve">fornecedora de </w:t>
-      </w:r>
-      <w:r>
-        <w:rPr>
-          <w:rFonts w:eastAsia="Arial" w:cs="Arial" w:ascii="Arial" w:hAnsi="Arial"/>
-          <w:i w:val="false"/>
-          <w:iCs w:val="false"/>
-          <w:sz w:val="24"/>
-          <w:szCs w:val="24"/>
-        </w:rPr>
-        <w:t>recursos) se comunicam através de mensagens HTTP compostas por URL, verbo, cabeçalho(s), corpo e código de status.</w:t>
+        <w:t xml:space="preserve">As APIs têm como principal função expor recursos na Web, sendo que cada recurso possui uma maneira diferente de ser adquirido. Para isso, o client (aplicação requisitante de recursos) e o server (aplicação fornecedora de recursos) se comunicam através de mensagens HTTP compostas por verbo, </w:t>
+      </w:r>
+      <w:r>
+        <w:rPr>
+          <w:rFonts w:eastAsia="Arial" w:cs="Arial" w:ascii="Arial" w:hAnsi="Arial"/>
+          <w:i w:val="false"/>
+          <w:iCs w:val="false"/>
+          <w:sz w:val="24"/>
+          <w:szCs w:val="24"/>
+        </w:rPr>
+        <w:t>URL,</w:t>
+      </w:r>
+      <w:r>
+        <w:rPr>
+          <w:rFonts w:eastAsia="Arial" w:cs="Arial" w:ascii="Arial" w:hAnsi="Arial"/>
+          <w:i w:val="false"/>
+          <w:iCs w:val="false"/>
+          <w:sz w:val="24"/>
+          <w:szCs w:val="24"/>
+        </w:rPr>
+        <w:t xml:space="preserve"> cabeçalho(s), corpo e código de status.</w:t>
       </w:r>
     </w:p>
     <w:p>
@@ -5028,7 +4398,12 @@
         </w:rPr>
       </w:pPr>
       <w:r>
-        <w:rPr/>
+        <w:rPr>
+          <w:rFonts w:eastAsia="Arial" w:cs="Arial" w:ascii="Arial" w:hAnsi="Arial"/>
+          <w:color w:val="auto"/>
+          <w:sz w:val="24"/>
+          <w:szCs w:val="24"/>
+        </w:rPr>
       </w:r>
     </w:p>
     <w:p>
@@ -5414,16 +4789,7 @@
           <w:sz w:val="24"/>
           <w:szCs w:val="24"/>
         </w:rPr>
-        <w:t xml:space="preserve">A figura a seguir mostra </w:t>
-      </w:r>
-      <w:r>
-        <w:rPr>
-          <w:rFonts w:eastAsia="Arial" w:cs="Arial" w:ascii="Arial" w:hAnsi="Arial"/>
-          <w:color w:val="auto"/>
-          <w:sz w:val="24"/>
-          <w:szCs w:val="24"/>
-        </w:rPr>
-        <w:t>como realizar a junção do verbo com a URL (ressaltando que, nas rotas de inclusão e alteração, os dados de requisição do registro ficam no corpo da mensagem):</w:t>
+        <w:t>A figura a seguir mostra como realizar a junção do verbo com a URL (ressaltando que, nas rotas de inclusão e alteração, os dados de requisição do registro ficam no corpo da mensagem):</w:t>
       </w:r>
     </w:p>
     <w:p>
@@ -5622,25 +4988,7 @@
           <w:sz w:val="24"/>
           <w:szCs w:val="24"/>
         </w:rPr>
-        <w:t xml:space="preserve">Para resolver esse tipo de </w:t>
-      </w:r>
-      <w:r>
-        <w:rPr>
-          <w:rFonts w:eastAsia="Arial" w:cs="Arial" w:ascii="Arial" w:hAnsi="Arial"/>
-          <w:color w:val="auto"/>
-          <w:sz w:val="24"/>
-          <w:szCs w:val="24"/>
-        </w:rPr>
-        <w:t xml:space="preserve">problema </w:t>
-      </w:r>
-      <w:r>
-        <w:rPr>
-          <w:rFonts w:eastAsia="Arial" w:cs="Arial" w:ascii="Arial" w:hAnsi="Arial"/>
-          <w:color w:val="auto"/>
-          <w:sz w:val="24"/>
-          <w:szCs w:val="24"/>
-        </w:rPr>
-        <w:t xml:space="preserve">é necessário adicionar uma nova versão nas rotas que foram desenvolvidas (manter a </w:t>
+        <w:t xml:space="preserve">Para resolver esse tipo de problema é necessário adicionar uma nova versão nas rotas que foram desenvolvidas (manter a </w:t>
       </w:r>
       <w:r>
         <w:rPr>
@@ -5774,55 +5122,7 @@
           <w:sz w:val="24"/>
           <w:szCs w:val="24"/>
         </w:rPr>
-        <w:t xml:space="preserve">Os headers (cabeçalhos) são </w:t>
-      </w:r>
-      <w:r>
-        <w:rPr>
-          <w:rFonts w:eastAsia="Arial" w:cs="Arial" w:ascii="Arial" w:hAnsi="Arial"/>
-          <w:sz w:val="24"/>
-          <w:szCs w:val="24"/>
-        </w:rPr>
-        <w:t>dados</w:t>
-      </w:r>
-      <w:r>
-        <w:rPr>
-          <w:rFonts w:eastAsia="Arial" w:cs="Arial" w:ascii="Arial" w:hAnsi="Arial"/>
-          <w:sz w:val="24"/>
-          <w:szCs w:val="24"/>
-        </w:rPr>
-        <w:t xml:space="preserve"> opcionais introduzid</w:t>
-      </w:r>
-      <w:r>
-        <w:rPr>
-          <w:rFonts w:eastAsia="Arial" w:cs="Arial" w:ascii="Arial" w:hAnsi="Arial"/>
-          <w:sz w:val="24"/>
-          <w:szCs w:val="24"/>
-        </w:rPr>
-        <w:t>o</w:t>
-      </w:r>
-      <w:r>
-        <w:rPr>
-          <w:rFonts w:eastAsia="Arial" w:cs="Arial" w:ascii="Arial" w:hAnsi="Arial"/>
-          <w:sz w:val="24"/>
-          <w:szCs w:val="24"/>
-        </w:rPr>
-        <w:t>s nas requisições e nas respostas de uma chamada de API. Geralmente são distint</w:t>
-      </w:r>
-      <w:r>
-        <w:rPr>
-          <w:rFonts w:eastAsia="Arial" w:cs="Arial" w:ascii="Arial" w:hAnsi="Arial"/>
-          <w:sz w:val="24"/>
-          <w:szCs w:val="24"/>
-        </w:rPr>
-        <w:t>o</w:t>
-      </w:r>
-      <w:r>
-        <w:rPr>
-          <w:rFonts w:eastAsia="Arial" w:cs="Arial" w:ascii="Arial" w:hAnsi="Arial"/>
-          <w:sz w:val="24"/>
-          <w:szCs w:val="24"/>
-        </w:rPr>
-        <w:t>s e não possuem relação com a entidade que a URL se associa.</w:t>
+        <w:t>Os headers (cabeçalhos) são dados opcionais introduzidos nas requisições e nas respostas de uma chamada de API. Geralmente são distintos e não possuem relação com a entidade que a URL se associa.</w:t>
       </w:r>
     </w:p>
     <w:p>
@@ -6006,79 +5306,25 @@
           <w:sz w:val="24"/>
           <w:szCs w:val="24"/>
         </w:rPr>
-        <w:t xml:space="preserve">Uma ótima maneira de </w:t>
-      </w:r>
-      <w:r>
-        <w:rPr>
-          <w:rFonts w:eastAsia="Arial" w:cs="Arial" w:ascii="Arial" w:hAnsi="Arial"/>
-          <w:color w:val="auto"/>
-          <w:sz w:val="24"/>
-          <w:szCs w:val="24"/>
-        </w:rPr>
-        <w:t xml:space="preserve">se </w:t>
-      </w:r>
-      <w:r>
-        <w:rPr>
-          <w:rFonts w:eastAsia="Arial" w:cs="Arial" w:ascii="Arial" w:hAnsi="Arial"/>
-          <w:color w:val="auto"/>
-          <w:sz w:val="24"/>
-          <w:szCs w:val="24"/>
-        </w:rPr>
-        <w:t xml:space="preserve">realizar autenticações é introduzindo chaves de API no cabeçalho da requisição, independentemente do tipo da autenticação. No caso da API desenvolvida pelos autores, foi-se utilizada a autenticação JWT e a chave </w:t>
-      </w:r>
-      <w:r>
-        <w:rPr>
-          <w:rFonts w:eastAsia="Arial" w:cs="Arial" w:ascii="Arial" w:hAnsi="Arial"/>
-          <w:color w:val="auto"/>
-          <w:sz w:val="24"/>
-          <w:szCs w:val="24"/>
-        </w:rPr>
-        <w:t>se encontra</w:t>
-      </w:r>
-      <w:r>
-        <w:rPr>
-          <w:rFonts w:eastAsia="Arial" w:cs="Arial" w:ascii="Arial" w:hAnsi="Arial"/>
-          <w:color w:val="auto"/>
-          <w:sz w:val="24"/>
-          <w:szCs w:val="24"/>
-        </w:rPr>
-        <w:t xml:space="preserve"> exposta n</w:t>
-      </w:r>
-      <w:r>
-        <w:rPr>
-          <w:rFonts w:eastAsia="Arial" w:cs="Arial" w:ascii="Arial" w:hAnsi="Arial"/>
-          <w:color w:val="auto"/>
-          <w:sz w:val="24"/>
-          <w:szCs w:val="24"/>
-        </w:rPr>
-        <w:t xml:space="preserve">a documentação </w:t>
-      </w:r>
-      <w:r>
-        <w:rPr>
-          <w:rFonts w:eastAsia="Arial" w:cs="Arial" w:ascii="Arial" w:hAnsi="Arial"/>
-          <w:color w:val="auto"/>
-          <w:sz w:val="24"/>
-          <w:szCs w:val="24"/>
-        </w:rPr>
-        <w:t xml:space="preserve">para facilitar </w:t>
-      </w:r>
-      <w:r>
-        <w:rPr>
-          <w:rFonts w:eastAsia="Arial" w:cs="Arial" w:ascii="Arial" w:hAnsi="Arial"/>
-          <w:color w:val="auto"/>
-          <w:sz w:val="24"/>
-          <w:szCs w:val="24"/>
-        </w:rPr>
-        <w:t xml:space="preserve">os testes feitos pelos usuários </w:t>
-      </w:r>
-      <w:r>
-        <w:rPr>
-          <w:rFonts w:eastAsia="Arial" w:cs="Arial" w:ascii="Arial" w:hAnsi="Arial"/>
-          <w:color w:val="auto"/>
-          <w:sz w:val="24"/>
-          <w:szCs w:val="24"/>
-        </w:rPr>
-        <w:t>(lembrando que não é uma boa prática expor dados sensíveis, sendo este, um caso de exceção).</w:t>
+        <w:t xml:space="preserve">Uma ótima maneira de se realizar autenticações é introduzindo chaves de API no cabeçalho da requisição, independentemente do tipo da autenticação. No caso da API desenvolvida pelos autores, foi-se utilizada a autenticação JWT e a chave se encontra exposta na documentação para facilitar os testes feitos pelos usuários (lembrando que não é uma boa prática expor dados sensíveis </w:t>
+      </w:r>
+      <w:r>
+        <w:rPr>
+          <w:rFonts w:eastAsia="Arial" w:cs="Arial" w:ascii="Arial" w:hAnsi="Arial"/>
+          <w:color w:val="auto"/>
+          <w:sz w:val="24"/>
+          <w:szCs w:val="24"/>
+        </w:rPr>
+        <w:t>em uma documentação</w:t>
+      </w:r>
+      <w:r>
+        <w:rPr>
+          <w:rFonts w:eastAsia="Arial" w:cs="Arial" w:ascii="Arial" w:hAnsi="Arial"/>
+          <w:color w:val="auto"/>
+          <w:sz w:val="24"/>
+          <w:szCs w:val="24"/>
+        </w:rPr>
+        <w:t>, sendo este, um caso de exceção).</w:t>
       </w:r>
     </w:p>
     <w:p>
@@ -6359,37 +5605,7 @@
           <w:sz w:val="24"/>
           <w:szCs w:val="24"/>
         </w:rPr>
-        <w:t xml:space="preserve">No exemplo </w:t>
-      </w:r>
-      <w:r>
-        <w:rPr>
-          <w:rFonts w:eastAsia="Arial" w:cs="Arial" w:ascii="Arial" w:hAnsi="Arial"/>
-          <w:b w:val="false"/>
-          <w:bCs w:val="false"/>
-          <w:i w:val="false"/>
-          <w:iCs w:val="false"/>
-          <w:caps w:val="false"/>
-          <w:smallCaps w:val="false"/>
-          <w:color w:val="292929"/>
-          <w:sz w:val="24"/>
-          <w:szCs w:val="24"/>
-        </w:rPr>
-        <w:t>anterior</w:t>
-      </w:r>
-      <w:r>
-        <w:rPr>
-          <w:rFonts w:eastAsia="Arial" w:cs="Arial" w:ascii="Arial" w:hAnsi="Arial"/>
-          <w:b w:val="false"/>
-          <w:bCs w:val="false"/>
-          <w:i w:val="false"/>
-          <w:iCs w:val="false"/>
-          <w:caps w:val="false"/>
-          <w:smallCaps w:val="false"/>
-          <w:color w:val="292929"/>
-          <w:sz w:val="24"/>
-          <w:szCs w:val="24"/>
-        </w:rPr>
-        <w:t xml:space="preserve">, o corpo da mensagem de resposta é separado em </w:t>
+        <w:t xml:space="preserve">No exemplo anterior, o corpo da mensagem de resposta é separado em </w:t>
       </w:r>
       <w:r>
         <w:rPr>
@@ -6449,67 +5665,67 @@
           <w:sz w:val="24"/>
           <w:szCs w:val="24"/>
         </w:rPr>
-        <w:t xml:space="preserve"> (contendo os registros). Esse tipo de padrão facilita o desenvolvimento nas aplicações </w:t>
-      </w:r>
-      <w:r>
-        <w:rPr>
-          <w:rFonts w:eastAsia="Arial" w:cs="Arial" w:ascii="Arial" w:hAnsi="Arial"/>
-          <w:b w:val="false"/>
-          <w:bCs w:val="false"/>
-          <w:i w:val="false"/>
-          <w:iCs w:val="false"/>
-          <w:caps w:val="false"/>
-          <w:smallCaps w:val="false"/>
-          <w:color w:val="292929"/>
-          <w:sz w:val="24"/>
-          <w:szCs w:val="24"/>
-        </w:rPr>
-        <w:t>requisitantes</w:t>
-      </w:r>
-      <w:r>
-        <w:rPr>
-          <w:rFonts w:eastAsia="Arial" w:cs="Arial" w:ascii="Arial" w:hAnsi="Arial"/>
-          <w:b w:val="false"/>
-          <w:bCs w:val="false"/>
-          <w:i w:val="false"/>
-          <w:iCs w:val="false"/>
-          <w:caps w:val="false"/>
-          <w:smallCaps w:val="false"/>
-          <w:color w:val="292929"/>
-          <w:sz w:val="24"/>
-          <w:szCs w:val="24"/>
-        </w:rPr>
-        <w:t xml:space="preserve">, </w:t>
-      </w:r>
-      <w:r>
-        <w:rPr>
-          <w:rFonts w:eastAsia="Arial" w:cs="Arial" w:ascii="Arial" w:hAnsi="Arial"/>
-          <w:b w:val="false"/>
-          <w:bCs w:val="false"/>
-          <w:i w:val="false"/>
-          <w:iCs w:val="false"/>
-          <w:caps w:val="false"/>
-          <w:smallCaps w:val="false"/>
-          <w:color w:val="292929"/>
-          <w:sz w:val="24"/>
-          <w:szCs w:val="24"/>
-        </w:rPr>
-        <w:t>já que</w:t>
-      </w:r>
-      <w:r>
-        <w:rPr>
-          <w:rFonts w:eastAsia="Arial" w:cs="Arial" w:ascii="Arial" w:hAnsi="Arial"/>
-          <w:b w:val="false"/>
-          <w:bCs w:val="false"/>
-          <w:i w:val="false"/>
-          <w:iCs w:val="false"/>
-          <w:caps w:val="false"/>
-          <w:smallCaps w:val="false"/>
-          <w:color w:val="292929"/>
-          <w:sz w:val="24"/>
-          <w:szCs w:val="24"/>
-        </w:rPr>
-        <w:t xml:space="preserve"> todas as respostas possuem o mesmo formato e sempre haverá registros nas chamadas com sucesso.</w:t>
+        <w:t xml:space="preserve"> (contendo </w:t>
+      </w:r>
+      <w:r>
+        <w:rPr>
+          <w:rFonts w:eastAsia="Arial" w:cs="Arial" w:ascii="Arial" w:hAnsi="Arial"/>
+          <w:b w:val="false"/>
+          <w:bCs w:val="false"/>
+          <w:i w:val="false"/>
+          <w:iCs w:val="false"/>
+          <w:caps w:val="false"/>
+          <w:smallCaps w:val="false"/>
+          <w:color w:val="292929"/>
+          <w:sz w:val="24"/>
+          <w:szCs w:val="24"/>
+        </w:rPr>
+        <w:t>o conteúdo</w:t>
+      </w:r>
+      <w:r>
+        <w:rPr>
+          <w:rFonts w:eastAsia="Arial" w:cs="Arial" w:ascii="Arial" w:hAnsi="Arial"/>
+          <w:b w:val="false"/>
+          <w:bCs w:val="false"/>
+          <w:i w:val="false"/>
+          <w:iCs w:val="false"/>
+          <w:caps w:val="false"/>
+          <w:smallCaps w:val="false"/>
+          <w:color w:val="292929"/>
+          <w:sz w:val="24"/>
+          <w:szCs w:val="24"/>
+        </w:rPr>
+        <w:t xml:space="preserve"> </w:t>
+      </w:r>
+      <w:r>
+        <w:rPr>
+          <w:rFonts w:eastAsia="Arial" w:cs="Arial" w:ascii="Arial" w:hAnsi="Arial"/>
+          <w:b w:val="false"/>
+          <w:bCs w:val="false"/>
+          <w:i w:val="false"/>
+          <w:iCs w:val="false"/>
+          <w:caps w:val="false"/>
+          <w:smallCaps w:val="false"/>
+          <w:color w:val="292929"/>
+          <w:sz w:val="24"/>
+          <w:szCs w:val="24"/>
+        </w:rPr>
+        <w:t>d</w:t>
+      </w:r>
+      <w:r>
+        <w:rPr>
+          <w:rFonts w:eastAsia="Arial" w:cs="Arial" w:ascii="Arial" w:hAnsi="Arial"/>
+          <w:b w:val="false"/>
+          <w:bCs w:val="false"/>
+          <w:i w:val="false"/>
+          <w:iCs w:val="false"/>
+          <w:caps w:val="false"/>
+          <w:smallCaps w:val="false"/>
+          <w:color w:val="292929"/>
+          <w:sz w:val="24"/>
+          <w:szCs w:val="24"/>
+        </w:rPr>
+        <w:t>os registros). Esse tipo de padrão facilita o desenvolvimento nas aplicações requisitantes, já que todas as respostas possuem o mesmo formato e sempre haverá registros nas chamadas com sucesso.</w:t>
       </w:r>
     </w:p>
     <w:p>
@@ -6997,39 +6213,7 @@
           <w:sz w:val="24"/>
           <w:szCs w:val="24"/>
         </w:rPr>
-        <w:t xml:space="preserve">Na figura </w:t>
-      </w:r>
-      <w:r>
-        <w:rPr>
-          <w:rFonts w:eastAsia="Arial" w:cs="Arial" w:ascii="Arial" w:hAnsi="Arial"/>
-          <w:sz w:val="24"/>
-          <w:szCs w:val="24"/>
-        </w:rPr>
-        <w:t>a seguir</w:t>
-      </w:r>
-      <w:r>
-        <w:rPr>
-          <w:rFonts w:eastAsia="Arial" w:cs="Arial" w:ascii="Arial" w:hAnsi="Arial"/>
-          <w:sz w:val="24"/>
-          <w:szCs w:val="24"/>
-        </w:rPr>
-        <w:t xml:space="preserve"> é possível se deparar com a quantidade imensa d</w:t>
-      </w:r>
-      <w:r>
-        <w:rPr>
-          <w:rFonts w:eastAsia="Arial" w:cs="Arial" w:ascii="Arial" w:hAnsi="Arial"/>
-          <w:sz w:val="24"/>
-          <w:szCs w:val="24"/>
-        </w:rPr>
-        <w:t>e</w:t>
-      </w:r>
-      <w:r>
-        <w:rPr>
-          <w:rFonts w:eastAsia="Arial" w:cs="Arial" w:ascii="Arial" w:hAnsi="Arial"/>
-          <w:sz w:val="24"/>
-          <w:szCs w:val="24"/>
-        </w:rPr>
-        <w:t xml:space="preserve"> códigos de status diferentes criados até o momento:</w:t>
+        <w:t>Na figura a seguir é possível se deparar com a quantidade imensa de códigos de status diferentes criados até o momento:</w:t>
       </w:r>
     </w:p>
     <w:p>
@@ -7200,55 +6384,23 @@
           <w:sz w:val="24"/>
           <w:szCs w:val="24"/>
         </w:rPr>
-        <w:t xml:space="preserve">Implementar todos os códigos de status à risca é uma tarefa </w:t>
-      </w:r>
-      <w:r>
-        <w:rPr>
-          <w:rFonts w:eastAsia="Arial" w:cs="Arial" w:ascii="Arial" w:hAnsi="Arial"/>
-          <w:sz w:val="24"/>
-          <w:szCs w:val="24"/>
-        </w:rPr>
-        <w:t>complexa e que exige muita paciência</w:t>
-      </w:r>
-      <w:r>
-        <w:rPr>
-          <w:rFonts w:eastAsia="Arial" w:cs="Arial" w:ascii="Arial" w:hAnsi="Arial"/>
-          <w:sz w:val="24"/>
-          <w:szCs w:val="24"/>
-        </w:rPr>
-        <w:t xml:space="preserve">. Para isso, </w:t>
-      </w:r>
-      <w:r>
-        <w:rPr>
-          <w:rFonts w:eastAsia="Arial" w:cs="Arial" w:ascii="Arial" w:hAnsi="Arial"/>
-          <w:sz w:val="24"/>
-          <w:szCs w:val="24"/>
-        </w:rPr>
-        <w:t>foi feito um levantamento d</w:t>
-      </w:r>
-      <w:r>
-        <w:rPr>
-          <w:rFonts w:eastAsia="Arial" w:cs="Arial" w:ascii="Arial" w:hAnsi="Arial"/>
-          <w:sz w:val="24"/>
-          <w:szCs w:val="24"/>
-        </w:rPr>
-        <w:t xml:space="preserve">os códigos </w:t>
-      </w:r>
-      <w:r>
-        <w:rPr>
-          <w:rFonts w:eastAsia="Arial" w:cs="Arial" w:ascii="Arial" w:hAnsi="Arial"/>
-          <w:sz w:val="24"/>
-          <w:szCs w:val="24"/>
-        </w:rPr>
-        <w:t>de status mais utilizados pelas APIs junto à especificação de cada um deles</w:t>
-      </w:r>
-      <w:r>
-        <w:rPr>
-          <w:rFonts w:eastAsia="Arial" w:cs="Arial" w:ascii="Arial" w:hAnsi="Arial"/>
-          <w:sz w:val="24"/>
-          <w:szCs w:val="24"/>
-        </w:rPr>
-        <w:t>.</w:t>
+        <w:t xml:space="preserve">Implementar todos os códigos de status à risca é uma tarefa complexa e que exige muita paciência. Para isso, foi feito um levantamento dos códigos de status mais utilizados pelas APIs junto </w:t>
+      </w:r>
+      <w:r>
+        <w:rPr>
+          <w:rFonts w:eastAsia="Arial" w:cs="Arial" w:ascii="Arial" w:hAnsi="Arial"/>
+          <w:sz w:val="24"/>
+          <w:szCs w:val="24"/>
+        </w:rPr>
+        <w:t>com a</w:t>
+      </w:r>
+      <w:r>
+        <w:rPr>
+          <w:rFonts w:eastAsia="Arial" w:cs="Arial" w:ascii="Arial" w:hAnsi="Arial"/>
+          <w:sz w:val="24"/>
+          <w:szCs w:val="24"/>
+        </w:rPr>
+        <w:t xml:space="preserve"> especificação de cada um deles.</w:t>
       </w:r>
     </w:p>
     <w:p>
@@ -7362,23 +6514,7 @@
           <w:sz w:val="24"/>
           <w:szCs w:val="24"/>
         </w:rPr>
-        <w:t xml:space="preserve">201 (CREATED) — utilizado em rotas do tipo POST que </w:t>
-      </w:r>
-      <w:r>
-        <w:rPr>
-          <w:rFonts w:eastAsia="Arial" w:cs="Arial" w:ascii="Arial" w:hAnsi="Arial"/>
-          <w:sz w:val="24"/>
-          <w:szCs w:val="24"/>
-        </w:rPr>
-        <w:t xml:space="preserve">realizam a </w:t>
-      </w:r>
-      <w:r>
-        <w:rPr>
-          <w:rFonts w:eastAsia="Arial" w:cs="Arial" w:ascii="Arial" w:hAnsi="Arial"/>
-          <w:sz w:val="24"/>
-          <w:szCs w:val="24"/>
-        </w:rPr>
-        <w:t>inserção de novos registros;</w:t>
+        <w:t>201 (CREATED) — utilizado em rotas do tipo POST que realizam a inserção de novos registros;</w:t>
       </w:r>
     </w:p>
     <w:p>
@@ -7477,87 +6613,39 @@
           <w:sz w:val="24"/>
           <w:szCs w:val="24"/>
         </w:rPr>
-        <w:t xml:space="preserve">207 (MULTI-STATUS) — utilizado em rotas que processam </w:t>
-      </w:r>
-      <w:r>
-        <w:rPr>
-          <w:rFonts w:eastAsia="Arial" w:cs="Arial" w:ascii="Arial" w:hAnsi="Arial"/>
-          <w:sz w:val="24"/>
-          <w:szCs w:val="24"/>
-        </w:rPr>
-        <w:t>vários dados</w:t>
-      </w:r>
-      <w:r>
-        <w:rPr>
-          <w:rFonts w:eastAsia="Arial" w:cs="Arial" w:ascii="Arial" w:hAnsi="Arial"/>
-          <w:sz w:val="24"/>
-          <w:szCs w:val="24"/>
-        </w:rPr>
-        <w:t xml:space="preserve"> ao mesmo tempo, podendo </w:t>
-      </w:r>
-      <w:r>
-        <w:rPr>
-          <w:rFonts w:eastAsia="Arial" w:cs="Arial" w:ascii="Arial" w:hAnsi="Arial"/>
-          <w:sz w:val="24"/>
-          <w:szCs w:val="24"/>
-        </w:rPr>
-        <w:t>haver</w:t>
-      </w:r>
-      <w:r>
-        <w:rPr>
-          <w:rFonts w:eastAsia="Arial" w:cs="Arial" w:ascii="Arial" w:hAnsi="Arial"/>
-          <w:sz w:val="24"/>
-          <w:szCs w:val="24"/>
-        </w:rPr>
-        <w:t xml:space="preserve"> </w:t>
-      </w:r>
-      <w:r>
-        <w:rPr>
-          <w:rFonts w:eastAsia="Arial" w:cs="Arial" w:ascii="Arial" w:hAnsi="Arial"/>
-          <w:sz w:val="24"/>
-          <w:szCs w:val="24"/>
-        </w:rPr>
-        <w:t>dados</w:t>
-      </w:r>
-      <w:r>
-        <w:rPr>
-          <w:rFonts w:eastAsia="Arial" w:cs="Arial" w:ascii="Arial" w:hAnsi="Arial"/>
-          <w:sz w:val="24"/>
-          <w:szCs w:val="24"/>
-        </w:rPr>
-        <w:t xml:space="preserve"> processados com sucesso e </w:t>
-      </w:r>
-      <w:r>
-        <w:rPr>
-          <w:rFonts w:eastAsia="Arial" w:cs="Arial" w:ascii="Arial" w:hAnsi="Arial"/>
-          <w:sz w:val="24"/>
-          <w:szCs w:val="24"/>
-        </w:rPr>
-        <w:t>dados</w:t>
-      </w:r>
-      <w:r>
-        <w:rPr>
-          <w:rFonts w:eastAsia="Arial" w:cs="Arial" w:ascii="Arial" w:hAnsi="Arial"/>
-          <w:sz w:val="24"/>
-          <w:szCs w:val="24"/>
-        </w:rPr>
-        <w:t xml:space="preserve"> processados com erro, </w:t>
-      </w:r>
-      <w:r>
-        <w:rPr>
-          <w:rFonts w:eastAsia="Arial" w:cs="Arial" w:ascii="Arial" w:hAnsi="Arial"/>
-          <w:sz w:val="24"/>
-          <w:szCs w:val="24"/>
-        </w:rPr>
-        <w:t>tudo em uma</w:t>
-      </w:r>
-      <w:r>
-        <w:rPr>
-          <w:rFonts w:eastAsia="Arial" w:cs="Arial" w:ascii="Arial" w:hAnsi="Arial"/>
-          <w:sz w:val="24"/>
-          <w:szCs w:val="24"/>
-        </w:rPr>
-        <w:t xml:space="preserve"> mesma chamada.</w:t>
+        <w:t xml:space="preserve">207 (MULTI-STATUS) — utilizado em rotas que processam vários </w:t>
+      </w:r>
+      <w:r>
+        <w:rPr>
+          <w:rFonts w:eastAsia="Arial" w:cs="Arial" w:ascii="Arial" w:hAnsi="Arial"/>
+          <w:sz w:val="24"/>
+          <w:szCs w:val="24"/>
+        </w:rPr>
+        <w:t>dados ao mesmo tempo</w:t>
+      </w:r>
+      <w:r>
+        <w:rPr>
+          <w:rFonts w:eastAsia="Arial" w:cs="Arial" w:ascii="Arial" w:hAnsi="Arial"/>
+          <w:sz w:val="24"/>
+          <w:szCs w:val="24"/>
+        </w:rPr>
+        <w:t xml:space="preserve">, podendo haver dados processados com sucesso e dados processados com erro, </w:t>
+      </w:r>
+      <w:r>
+        <w:rPr>
+          <w:rFonts w:eastAsia="Arial" w:cs="Arial" w:ascii="Arial" w:hAnsi="Arial"/>
+          <w:sz w:val="24"/>
+          <w:szCs w:val="24"/>
+        </w:rPr>
+        <w:t>tudo em uma mesma chamada</w:t>
+      </w:r>
+      <w:r>
+        <w:rPr>
+          <w:rFonts w:eastAsia="Arial" w:cs="Arial" w:ascii="Arial" w:hAnsi="Arial"/>
+          <w:sz w:val="24"/>
+          <w:szCs w:val="24"/>
+        </w:rPr>
+        <w:t>.</w:t>
       </w:r>
     </w:p>
     <w:p>
@@ -7745,23 +6833,7 @@
           <w:sz w:val="24"/>
           <w:szCs w:val="24"/>
         </w:rPr>
-        <w:t>408 (TIMEOUT) — utilizado quando ocorre timeout durante o processamento d</w:t>
-      </w:r>
-      <w:r>
-        <w:rPr>
-          <w:rFonts w:eastAsia="Arial" w:cs="Arial" w:ascii="Arial" w:hAnsi="Arial"/>
-          <w:sz w:val="24"/>
-          <w:szCs w:val="24"/>
-        </w:rPr>
-        <w:t>e algum dado</w:t>
-      </w:r>
-      <w:r>
-        <w:rPr>
-          <w:rFonts w:eastAsia="Arial" w:cs="Arial" w:ascii="Arial" w:hAnsi="Arial"/>
-          <w:sz w:val="24"/>
-          <w:szCs w:val="24"/>
-        </w:rPr>
-        <w:t>;</w:t>
+        <w:t>408 (TIMEOUT) — utilizado quando ocorre timeout durante o processamento de algum dado;</w:t>
       </w:r>
     </w:p>
     <w:p>
@@ -7782,23 +6854,7 @@
           <w:sz w:val="24"/>
           <w:szCs w:val="24"/>
         </w:rPr>
-        <w:t xml:space="preserve">409 (CONFLICT) — utilizado quando o client tenta criar um registro já existente ou processar </w:t>
-      </w:r>
-      <w:r>
-        <w:rPr>
-          <w:rFonts w:eastAsia="Arial" w:cs="Arial" w:ascii="Arial" w:hAnsi="Arial"/>
-          <w:sz w:val="24"/>
-          <w:szCs w:val="24"/>
-        </w:rPr>
-        <w:t>um dado</w:t>
-      </w:r>
-      <w:r>
-        <w:rPr>
-          <w:rFonts w:eastAsia="Arial" w:cs="Arial" w:ascii="Arial" w:hAnsi="Arial"/>
-          <w:sz w:val="24"/>
-          <w:szCs w:val="24"/>
-        </w:rPr>
-        <w:t xml:space="preserve"> já processado;</w:t>
+        <w:t>409 (CONFLICT) — utilizado quando o client tenta criar um registro já existente ou processar um dado já processado;</w:t>
       </w:r>
     </w:p>
     <w:p>
@@ -7819,39 +6875,7 @@
           <w:sz w:val="24"/>
           <w:szCs w:val="24"/>
         </w:rPr>
-        <w:t xml:space="preserve">410 (GONE) — utilizado quando o client tenta processar um </w:t>
-      </w:r>
-      <w:r>
-        <w:rPr>
-          <w:rFonts w:eastAsia="Arial" w:cs="Arial" w:ascii="Arial" w:hAnsi="Arial"/>
-          <w:sz w:val="24"/>
-          <w:szCs w:val="24"/>
-        </w:rPr>
-        <w:t>dado</w:t>
-      </w:r>
-      <w:r>
-        <w:rPr>
-          <w:rFonts w:eastAsia="Arial" w:cs="Arial" w:ascii="Arial" w:hAnsi="Arial"/>
-          <w:sz w:val="24"/>
-          <w:szCs w:val="24"/>
-        </w:rPr>
-        <w:t xml:space="preserve"> que, </w:t>
-      </w:r>
-      <w:r>
-        <w:rPr>
-          <w:rFonts w:eastAsia="Arial" w:cs="Arial" w:ascii="Arial" w:hAnsi="Arial"/>
-          <w:sz w:val="24"/>
-          <w:szCs w:val="24"/>
-        </w:rPr>
-        <w:t>por algum motivo,</w:t>
-      </w:r>
-      <w:r>
-        <w:rPr>
-          <w:rFonts w:eastAsia="Arial" w:cs="Arial" w:ascii="Arial" w:hAnsi="Arial"/>
-          <w:sz w:val="24"/>
-          <w:szCs w:val="24"/>
-        </w:rPr>
-        <w:t xml:space="preserve"> foi expirado;</w:t>
+        <w:t>410 (GONE) — utilizado quando o client tenta processar um dado que, por algum motivo, foi expirado;</w:t>
       </w:r>
     </w:p>
     <w:p>
@@ -7872,23 +6896,7 @@
           <w:sz w:val="24"/>
           <w:szCs w:val="24"/>
         </w:rPr>
-        <w:t xml:space="preserve">412 (PRECONDITION FAILED) — utilizado quando ocorre erro nas validações feitas antes do processamento dos </w:t>
-      </w:r>
-      <w:r>
-        <w:rPr>
-          <w:rFonts w:eastAsia="Arial" w:cs="Arial" w:ascii="Arial" w:hAnsi="Arial"/>
-          <w:sz w:val="24"/>
-          <w:szCs w:val="24"/>
-        </w:rPr>
-        <w:t>dados</w:t>
-      </w:r>
-      <w:r>
-        <w:rPr>
-          <w:rFonts w:eastAsia="Arial" w:cs="Arial" w:ascii="Arial" w:hAnsi="Arial"/>
-          <w:sz w:val="24"/>
-          <w:szCs w:val="24"/>
-        </w:rPr>
-        <w:t>;</w:t>
+        <w:t>412 (PRECONDITION FAILED) — utilizado quando ocorre erro nas validações feitas antes do processamento dos dados;</w:t>
       </w:r>
     </w:p>
     <w:p>
@@ -7935,39 +6943,7 @@
           <w:sz w:val="24"/>
           <w:szCs w:val="24"/>
         </w:rPr>
-        <w:t>429 (TOO MANY REQUESTS) — utilizado quando o servidor ating</w:t>
-      </w:r>
-      <w:r>
-        <w:rPr>
-          <w:rFonts w:eastAsia="Arial" w:cs="Arial" w:ascii="Arial" w:hAnsi="Arial"/>
-          <w:sz w:val="24"/>
-          <w:szCs w:val="24"/>
-        </w:rPr>
-        <w:t>e</w:t>
-      </w:r>
-      <w:r>
-        <w:rPr>
-          <w:rFonts w:eastAsia="Arial" w:cs="Arial" w:ascii="Arial" w:hAnsi="Arial"/>
-          <w:sz w:val="24"/>
-          <w:szCs w:val="24"/>
-        </w:rPr>
-        <w:t xml:space="preserve"> o limite máximo de processamento de </w:t>
-      </w:r>
-      <w:r>
-        <w:rPr>
-          <w:rFonts w:eastAsia="Arial" w:cs="Arial" w:ascii="Arial" w:hAnsi="Arial"/>
-          <w:sz w:val="24"/>
-          <w:szCs w:val="24"/>
-        </w:rPr>
-        <w:t>dados</w:t>
-      </w:r>
-      <w:r>
-        <w:rPr>
-          <w:rFonts w:eastAsia="Arial" w:cs="Arial" w:ascii="Arial" w:hAnsi="Arial"/>
-          <w:sz w:val="24"/>
-          <w:szCs w:val="24"/>
-        </w:rPr>
-        <w:t>.</w:t>
+        <w:t>429 (TOO MANY REQUESTS) — utilizado quando o servidor atinge o limite máximo de processamento de dados.</w:t>
       </w:r>
     </w:p>
     <w:p>
@@ -8043,36 +7019,31 @@
         <w:spacing w:lineRule="auto" w:line="360" w:beforeAutospacing="0" w:before="0" w:afterAutospacing="0" w:after="0"/>
         <w:contextualSpacing/>
         <w:jc w:val="both"/>
-        <w:rPr>
-          <w:rFonts w:ascii="Calibri" w:hAnsi="Calibri" w:eastAsia="Calibri" w:cs="Calibri" w:asciiTheme="minorAscii" w:cstheme="minorAscii" w:eastAsiaTheme="minorAscii" w:hAnsiTheme="minorAscii"/>
-          <w:color w:val="auto"/>
-          <w:sz w:val="24"/>
-          <w:szCs w:val="24"/>
-        </w:rPr>
-      </w:pPr>
-      <w:r>
-        <w:rPr>
-          <w:rFonts w:eastAsia="Arial" w:cs="Arial" w:ascii="Arial" w:hAnsi="Arial"/>
-          <w:sz w:val="24"/>
-          <w:szCs w:val="24"/>
-        </w:rPr>
-        <w:t xml:space="preserve">500 (INTERNAL SERVER ERROR) — utilizado quando ocorre erros inesperados ou falta de tratativas durante o processamento dos </w:t>
-      </w:r>
-      <w:r>
-        <w:rPr>
-          <w:rFonts w:eastAsia="Arial" w:cs="Arial" w:ascii="Arial" w:hAnsi="Arial"/>
-          <w:sz w:val="24"/>
-          <w:szCs w:val="24"/>
-        </w:rPr>
-        <w:t>dados</w:t>
-      </w:r>
-      <w:r>
-        <w:rPr>
-          <w:rFonts w:eastAsia="Arial" w:cs="Arial" w:ascii="Arial" w:hAnsi="Arial"/>
-          <w:sz w:val="24"/>
-          <w:szCs w:val="24"/>
-        </w:rPr>
-        <w:t>;</w:t>
+        <w:rPr/>
+      </w:pPr>
+      <w:r>
+        <w:rPr>
+          <w:rFonts w:eastAsia="Arial" w:cs="Arial" w:ascii="Arial" w:hAnsi="Arial"/>
+          <w:sz w:val="24"/>
+          <w:szCs w:val="24"/>
+        </w:rPr>
+        <w:t xml:space="preserve">500 (INTERNAL SERVER ERROR) — utilizado quando ocorre </w:t>
+      </w:r>
+      <w:r>
+        <w:rPr>
+          <w:rFonts w:eastAsia="Arial" w:cs="Arial" w:ascii="Arial" w:hAnsi="Arial"/>
+          <w:sz w:val="24"/>
+          <w:szCs w:val="24"/>
+        </w:rPr>
+        <w:t xml:space="preserve">algum tipo de erro </w:t>
+      </w:r>
+      <w:r>
+        <w:rPr>
+          <w:rFonts w:eastAsia="Arial" w:cs="Arial" w:ascii="Arial" w:hAnsi="Arial"/>
+          <w:sz w:val="24"/>
+          <w:szCs w:val="24"/>
+        </w:rPr>
+        <w:t>inesperado durante o processamento dos dados;</w:t>
       </w:r>
     </w:p>
     <w:p>
@@ -8201,34 +7172,34 @@
           <w:sz w:val="24"/>
           <w:szCs w:val="24"/>
         </w:rPr>
-        <w:t xml:space="preserve">ficará </w:t>
-      </w:r>
-      <w:r>
-        <w:rPr>
-          <w:rFonts w:eastAsia="Arial" w:cs="Arial" w:ascii="Arial" w:hAnsi="Arial"/>
-          <w:color w:val="auto"/>
-          <w:sz w:val="24"/>
-          <w:szCs w:val="24"/>
-        </w:rPr>
-        <w:t xml:space="preserve">mais performática, oferecendo uma melhor experiência </w:t>
-      </w:r>
-      <w:r>
-        <w:rPr>
-          <w:rFonts w:eastAsia="Arial" w:cs="Arial" w:ascii="Arial" w:hAnsi="Arial"/>
-          <w:color w:val="auto"/>
-          <w:sz w:val="24"/>
-          <w:szCs w:val="24"/>
-        </w:rPr>
-        <w:t>para as aplicações requisitantes</w:t>
-      </w:r>
-      <w:r>
-        <w:rPr>
-          <w:rFonts w:eastAsia="Arial" w:cs="Arial" w:ascii="Arial" w:hAnsi="Arial"/>
-          <w:color w:val="auto"/>
-          <w:sz w:val="24"/>
-          <w:szCs w:val="24"/>
-        </w:rPr>
-        <w:t>.</w:t>
+        <w:t>se tornará</w:t>
+      </w:r>
+      <w:r>
+        <w:rPr>
+          <w:rFonts w:eastAsia="Arial" w:cs="Arial" w:ascii="Arial" w:hAnsi="Arial"/>
+          <w:color w:val="auto"/>
+          <w:sz w:val="24"/>
+          <w:szCs w:val="24"/>
+        </w:rPr>
+        <w:t xml:space="preserve"> mais performática, oferecendo uma melhor experiência </w:t>
+      </w:r>
+      <w:r>
+        <w:rPr>
+          <w:rFonts w:eastAsia="Arial" w:cs="Arial" w:ascii="Arial" w:hAnsi="Arial"/>
+          <w:color w:val="auto"/>
+          <w:sz w:val="24"/>
+          <w:szCs w:val="24"/>
+        </w:rPr>
+        <w:t>à</w:t>
+      </w:r>
+      <w:r>
+        <w:rPr>
+          <w:rFonts w:eastAsia="Arial" w:cs="Arial" w:ascii="Arial" w:hAnsi="Arial"/>
+          <w:color w:val="auto"/>
+          <w:sz w:val="24"/>
+          <w:szCs w:val="24"/>
+        </w:rPr>
+        <w:t>s aplicações requisitantes.</w:t>
       </w:r>
     </w:p>
     <w:p>
@@ -8247,43 +7218,7 @@
           <w:sz w:val="24"/>
           <w:szCs w:val="24"/>
         </w:rPr>
-        <w:t xml:space="preserve">Uma das formas existentes de paginar registros é informar, via parâmetros de requisição, o número da página atual e a quantidade de registros por página. É desejável que o total de registros </w:t>
-      </w:r>
-      <w:r>
-        <w:rPr>
-          <w:rFonts w:eastAsia="Arial" w:cs="Arial" w:ascii="Arial" w:hAnsi="Arial"/>
-          <w:color w:val="auto"/>
-          <w:sz w:val="24"/>
-          <w:szCs w:val="24"/>
-        </w:rPr>
-        <w:t>também</w:t>
-      </w:r>
-      <w:r>
-        <w:rPr>
-          <w:rFonts w:eastAsia="Arial" w:cs="Arial" w:ascii="Arial" w:hAnsi="Arial"/>
-          <w:color w:val="auto"/>
-          <w:sz w:val="24"/>
-          <w:szCs w:val="24"/>
-        </w:rPr>
-        <w:t xml:space="preserve"> seja retornado pela API para que a aplicação </w:t>
-      </w:r>
-      <w:r>
-        <w:rPr>
-          <w:rFonts w:eastAsia="Arial" w:cs="Arial" w:ascii="Arial" w:hAnsi="Arial"/>
-          <w:color w:val="auto"/>
-          <w:sz w:val="24"/>
-          <w:szCs w:val="24"/>
-        </w:rPr>
-        <w:t>requisitante</w:t>
-      </w:r>
-      <w:r>
-        <w:rPr>
-          <w:rFonts w:eastAsia="Arial" w:cs="Arial" w:ascii="Arial" w:hAnsi="Arial"/>
-          <w:color w:val="auto"/>
-          <w:sz w:val="24"/>
-          <w:szCs w:val="24"/>
-        </w:rPr>
-        <w:t xml:space="preserve"> saiba a quantidade de páginas existentes.</w:t>
+        <w:t>Uma das formas existentes de paginar registros é informar, via parâmetros de requisição, o número da página atual e a quantidade de registros por página. É desejável que o total de registros também seja retornado pela API para que a aplicação requisitante saiba a quantidade de páginas existentes.</w:t>
       </w:r>
     </w:p>
     <w:p>
@@ -8462,39 +7397,7 @@
           <w:sz w:val="24"/>
           <w:szCs w:val="24"/>
         </w:rPr>
-        <w:t xml:space="preserve">Em relação à ordenação, é aconselhável que </w:t>
-      </w:r>
-      <w:r>
-        <w:rPr>
-          <w:rFonts w:eastAsia="Arial" w:cs="Arial" w:ascii="Arial" w:hAnsi="Arial"/>
-          <w:sz w:val="24"/>
-          <w:szCs w:val="24"/>
-        </w:rPr>
-        <w:t xml:space="preserve">a funcionalidade fique dentro </w:t>
-      </w:r>
-      <w:r>
-        <w:rPr>
-          <w:rFonts w:eastAsia="Arial" w:cs="Arial" w:ascii="Arial" w:hAnsi="Arial"/>
-          <w:sz w:val="24"/>
-          <w:szCs w:val="24"/>
-        </w:rPr>
-        <w:t xml:space="preserve">da API para evitar que haja desenvolvimento nas aplicações </w:t>
-      </w:r>
-      <w:r>
-        <w:rPr>
-          <w:rFonts w:eastAsia="Arial" w:cs="Arial" w:ascii="Arial" w:hAnsi="Arial"/>
-          <w:sz w:val="24"/>
-          <w:szCs w:val="24"/>
-        </w:rPr>
-        <w:t>requisitantes</w:t>
-      </w:r>
-      <w:r>
-        <w:rPr>
-          <w:rFonts w:eastAsia="Arial" w:cs="Arial" w:ascii="Arial" w:hAnsi="Arial"/>
-          <w:sz w:val="24"/>
-          <w:szCs w:val="24"/>
-        </w:rPr>
-        <w:t>.</w:t>
+        <w:t>Em relação à ordenação, é aconselhável que a funcionalidade fique dentro da API para evitar que haja desenvolvimento nas aplicações requisitantes.</w:t>
       </w:r>
     </w:p>
     <w:p>
@@ -8519,23 +7422,23 @@
           <w:sz w:val="24"/>
           <w:szCs w:val="24"/>
         </w:rPr>
-        <w:t>vai ser</w:t>
-      </w:r>
-      <w:r>
-        <w:rPr>
-          <w:rFonts w:eastAsia="Arial" w:cs="Arial" w:ascii="Arial" w:hAnsi="Arial"/>
-          <w:sz w:val="24"/>
-          <w:szCs w:val="24"/>
-        </w:rPr>
-        <w:t xml:space="preserve"> ordenado junto ao tipo d</w:t>
-      </w:r>
-      <w:r>
-        <w:rPr>
-          <w:rFonts w:eastAsia="Arial" w:cs="Arial" w:ascii="Arial" w:hAnsi="Arial"/>
-          <w:sz w:val="24"/>
-          <w:szCs w:val="24"/>
-        </w:rPr>
-        <w:t>a</w:t>
+        <w:t xml:space="preserve">será </w:t>
+      </w:r>
+      <w:r>
+        <w:rPr>
+          <w:rFonts w:eastAsia="Arial" w:cs="Arial" w:ascii="Arial" w:hAnsi="Arial"/>
+          <w:sz w:val="24"/>
+          <w:szCs w:val="24"/>
+        </w:rPr>
+        <w:t>ordenado junto ao tipo d</w:t>
+      </w:r>
+      <w:r>
+        <w:rPr>
+          <w:rFonts w:eastAsia="Arial" w:cs="Arial" w:ascii="Arial" w:hAnsi="Arial"/>
+          <w:sz w:val="24"/>
+          <w:szCs w:val="24"/>
+        </w:rPr>
+        <w:t>e</w:t>
       </w:r>
       <w:r>
         <w:rPr>
@@ -8553,7 +7456,27 @@
           <w:sz w:val="24"/>
           <w:szCs w:val="24"/>
         </w:rPr>
-        <w:t>v1/developers?offset=0&amp;limit=1&amp;sort=+name</w:t>
+        <w:t>v1/developers?offset=0&amp;limit=</w:t>
+      </w:r>
+      <w:r>
+        <w:rPr>
+          <w:rFonts w:eastAsia="Arial" w:cs="Arial" w:ascii="Arial" w:hAnsi="Arial"/>
+          <w:i/>
+          <w:iCs/>
+          <w:sz w:val="24"/>
+          <w:szCs w:val="24"/>
+        </w:rPr>
+        <w:t>3</w:t>
+      </w:r>
+      <w:r>
+        <w:rPr>
+          <w:rFonts w:eastAsia="Arial" w:cs="Arial" w:ascii="Arial" w:hAnsi="Arial"/>
+          <w:i/>
+          <w:iCs/>
+          <w:sz w:val="24"/>
+          <w:szCs w:val="24"/>
+        </w:rPr>
+        <w:t>&amp;sort=+name</w:t>
       </w:r>
       <w:r>
         <w:rPr>
@@ -8664,8 +7587,17 @@
           <w:szCs w:val="24"/>
           <w:lang w:val="pt-BR"/>
         </w:rPr>
-        <w:t xml:space="preserve">É essencial que haja um padrão de nomenclatura nas rotas e nos dados de requisição/resposta, pois isso facilita a interpretação da documentação da API. Há diversos tipos de padrões </w:t>
-      </w:r>
+        <w:t>É essencial que haja um padrão de nomenclatura nas rotas e nos dados de requisição/resposta, pois isso facilita a interpretação da documentação da API. Há diversos tipos de padrões de nomenclatura, porém, é imprescindível que apenas um deles seja utilizado.</w:t>
+      </w:r>
+    </w:p>
+    <w:p>
+      <w:pPr>
+        <w:pStyle w:val="Normal"/>
+        <w:spacing w:lineRule="auto" w:line="360" w:beforeAutospacing="0" w:before="0" w:afterAutospacing="0" w:after="0"/>
+        <w:ind w:left="0" w:firstLine="708"/>
+        <w:jc w:val="both"/>
+        <w:rPr/>
+      </w:pPr>
       <w:r>
         <w:rPr>
           <w:rFonts w:eastAsia="Arial" w:cs="Arial" w:ascii="Arial" w:hAnsi="Arial"/>
@@ -8678,58 +7610,7 @@
           <w:szCs w:val="24"/>
           <w:lang w:val="pt-BR"/>
         </w:rPr>
-        <w:t>de nomenclatura</w:t>
-      </w:r>
-      <w:r>
-        <w:rPr>
-          <w:rFonts w:eastAsia="Arial" w:cs="Arial" w:ascii="Arial" w:hAnsi="Arial"/>
-          <w:b w:val="false"/>
-          <w:bCs w:val="false"/>
-          <w:i w:val="false"/>
-          <w:iCs w:val="false"/>
-          <w:color w:val="auto"/>
-          <w:sz w:val="24"/>
-          <w:szCs w:val="24"/>
-          <w:lang w:val="pt-BR"/>
-        </w:rPr>
-        <w:t>, porém, é imprescindível que apenas um deles seja utilizado.</w:t>
-      </w:r>
-    </w:p>
-    <w:p>
-      <w:pPr>
-        <w:pStyle w:val="Normal"/>
-        <w:spacing w:lineRule="auto" w:line="360" w:beforeAutospacing="0" w:before="0" w:afterAutospacing="0" w:after="0"/>
-        <w:ind w:left="0" w:firstLine="708"/>
-        <w:jc w:val="both"/>
-        <w:rPr/>
-      </w:pPr>
-      <w:r>
-        <w:rPr>
-          <w:rFonts w:eastAsia="Arial" w:cs="Arial" w:ascii="Arial" w:hAnsi="Arial"/>
-          <w:b w:val="false"/>
-          <w:bCs w:val="false"/>
-          <w:i w:val="false"/>
-          <w:iCs w:val="false"/>
-          <w:color w:val="auto"/>
-          <w:sz w:val="24"/>
-          <w:szCs w:val="24"/>
-          <w:lang w:val="pt-BR"/>
-        </w:rPr>
-        <w:t>A tabela a seguir mostra alguns</w:t>
-      </w:r>
-      <w:r>
-        <w:rPr>
-          <w:rFonts w:eastAsia="Arial" w:cs="Arial" w:ascii="Arial" w:hAnsi="Arial"/>
-          <w:b w:val="false"/>
-          <w:bCs w:val="false"/>
-          <w:i w:val="false"/>
-          <w:iCs w:val="false"/>
-          <w:color w:val="auto"/>
-          <w:sz w:val="24"/>
-          <w:szCs w:val="24"/>
-          <w:lang w:val="pt-BR"/>
-        </w:rPr>
-        <w:t xml:space="preserve"> padrões que podem ser utilizados nas rotas de uma API:</w:t>
+        <w:t>A tabela a seguir mostra alguns padrões que podem ser utilizados nas rotas de uma API:</w:t>
       </w:r>
     </w:p>
     <w:p>
@@ -9272,7 +8153,7 @@
                 <w:dstrike w:val="false"/>
                 <w:sz w:val="24"/>
                 <w:szCs w:val="24"/>
-                <w:u w:val="single"/>
+                <w:u w:val="none"/>
                 <w:lang w:val="pt-BR"/>
               </w:rPr>
               <w:t>products</w:t>
@@ -9328,216 +8209,330 @@
           <w:sz w:val="24"/>
           <w:szCs w:val="24"/>
         </w:rPr>
-        <w:t xml:space="preserve">No caso dos dados de requisição e de resposta, é aconselhável utilizar o plural para </w:t>
-      </w:r>
-      <w:r>
-        <w:rPr>
-          <w:rFonts w:eastAsia="Arial" w:cs="Arial" w:ascii="Arial" w:hAnsi="Arial"/>
-          <w:sz w:val="24"/>
-          <w:szCs w:val="24"/>
-        </w:rPr>
-        <w:t>os dados que correspondem à</w:t>
-      </w:r>
-      <w:r>
-        <w:rPr>
-          <w:rFonts w:eastAsia="Arial" w:cs="Arial" w:ascii="Arial" w:hAnsi="Arial"/>
-          <w:sz w:val="24"/>
-          <w:szCs w:val="24"/>
-        </w:rPr>
-        <w:t xml:space="preserve"> listas e o singular para o restante </w:t>
-      </w:r>
-      <w:r>
-        <w:rPr>
-          <w:rFonts w:eastAsia="Arial" w:cs="Arial" w:ascii="Arial" w:hAnsi="Arial"/>
-          <w:sz w:val="24"/>
-          <w:szCs w:val="24"/>
-        </w:rPr>
-        <w:t>dos dados</w:t>
-      </w:r>
-      <w:r>
-        <w:rPr>
-          <w:rFonts w:eastAsia="Arial" w:cs="Arial" w:ascii="Arial" w:hAnsi="Arial"/>
-          <w:sz w:val="24"/>
-          <w:szCs w:val="24"/>
-        </w:rPr>
-        <w:t>. O camel case, snake case e spinal case também são exemplos de padrões que podem ser aplicados a estes dados.</w:t>
-      </w:r>
-    </w:p>
-    <w:p>
-      <w:pPr>
-        <w:pStyle w:val="Normal"/>
-        <w:spacing w:lineRule="auto" w:line="360" w:beforeAutospacing="0" w:before="0" w:afterAutospacing="0" w:after="0"/>
-        <w:ind w:left="0" w:firstLine="708"/>
-        <w:jc w:val="both"/>
-        <w:rPr/>
-      </w:pPr>
-      <w:r>
-        <w:rPr>
-          <w:rFonts w:eastAsia="Arial" w:cs="Arial" w:ascii="Arial" w:hAnsi="Arial"/>
-          <w:sz w:val="24"/>
-          <w:szCs w:val="24"/>
-        </w:rPr>
-        <w:t xml:space="preserve">Vale salientar de que é importante utilizar apenas uma língua </w:t>
-      </w:r>
-      <w:r>
-        <w:rPr>
-          <w:rFonts w:eastAsia="Arial" w:cs="Arial" w:ascii="Arial" w:hAnsi="Arial"/>
-          <w:sz w:val="24"/>
-          <w:szCs w:val="24"/>
-        </w:rPr>
-        <w:t>durante o desenvolvimento de uma</w:t>
-      </w:r>
-      <w:r>
-        <w:rPr>
-          <w:rFonts w:eastAsia="Arial" w:cs="Arial" w:ascii="Arial" w:hAnsi="Arial"/>
-          <w:sz w:val="24"/>
-          <w:szCs w:val="24"/>
-        </w:rPr>
-        <w:t xml:space="preserve"> API (não misturar português e inglês, por exemplo).</w:t>
-      </w:r>
-    </w:p>
-    <w:p>
-      <w:pPr>
-        <w:pStyle w:val="Normal"/>
-        <w:spacing w:lineRule="auto" w:line="360" w:beforeAutospacing="0" w:before="0" w:afterAutospacing="0" w:after="0"/>
-        <w:ind w:left="0" w:hanging="0"/>
-        <w:jc w:val="both"/>
-        <w:rPr>
-          <w:rFonts w:ascii="Arial" w:hAnsi="Arial" w:eastAsia="Arial" w:cs="Arial"/>
-          <w:sz w:val="24"/>
-          <w:szCs w:val="24"/>
-        </w:rPr>
-      </w:pPr>
-      <w:r>
-        <w:rPr>
-          <w:rFonts w:eastAsia="Arial" w:cs="Arial" w:ascii="Arial" w:hAnsi="Arial"/>
-          <w:sz w:val="24"/>
-          <w:szCs w:val="24"/>
-        </w:rPr>
-      </w:r>
-    </w:p>
-    <w:p>
-      <w:pPr>
-        <w:pStyle w:val="Normal"/>
-        <w:spacing w:lineRule="auto" w:line="360" w:beforeAutospacing="0" w:before="0" w:afterAutospacing="0" w:after="0"/>
-        <w:ind w:left="0" w:hanging="0"/>
-        <w:jc w:val="both"/>
-        <w:rPr>
-          <w:rFonts w:ascii="Arial" w:hAnsi="Arial" w:eastAsia="Arial" w:cs="Arial"/>
-          <w:b/>
-          <w:b/>
-          <w:bCs/>
-          <w:sz w:val="24"/>
-          <w:szCs w:val="24"/>
-        </w:rPr>
-      </w:pPr>
-      <w:r>
-        <w:rPr>
-          <w:rFonts w:eastAsia="Arial" w:cs="Arial" w:ascii="Arial" w:hAnsi="Arial"/>
-          <w:b/>
-          <w:bCs/>
-          <w:sz w:val="24"/>
-          <w:szCs w:val="24"/>
-        </w:rPr>
-        <w:t>4 DOCUMENTAÇÃO</w:t>
-      </w:r>
-    </w:p>
-    <w:p>
-      <w:pPr>
-        <w:pStyle w:val="Normal"/>
-        <w:spacing w:lineRule="auto" w:line="360" w:beforeAutospacing="0" w:before="0" w:afterAutospacing="0" w:after="0"/>
-        <w:ind w:left="0" w:hanging="0"/>
-        <w:jc w:val="both"/>
-        <w:rPr>
-          <w:rFonts w:ascii="Arial" w:hAnsi="Arial" w:eastAsia="Arial" w:cs="Arial"/>
-          <w:sz w:val="24"/>
-          <w:szCs w:val="24"/>
-        </w:rPr>
-      </w:pPr>
-      <w:r>
-        <w:rPr>
-          <w:rFonts w:eastAsia="Arial" w:cs="Arial" w:ascii="Arial" w:hAnsi="Arial"/>
-          <w:sz w:val="24"/>
-          <w:szCs w:val="24"/>
-        </w:rPr>
-      </w:r>
-    </w:p>
-    <w:p>
-      <w:pPr>
-        <w:pStyle w:val="Normal"/>
-        <w:spacing w:lineRule="auto" w:line="360" w:beforeAutospacing="0" w:before="0" w:afterAutospacing="0" w:after="0"/>
-        <w:ind w:left="0" w:firstLine="708"/>
-        <w:jc w:val="both"/>
-        <w:rPr/>
-      </w:pPr>
-      <w:r>
-        <w:rPr>
-          <w:rFonts w:eastAsia="Arial" w:cs="Arial" w:ascii="Arial" w:hAnsi="Arial"/>
-          <w:color w:val="auto"/>
-          <w:sz w:val="24"/>
-          <w:szCs w:val="24"/>
-        </w:rPr>
-        <w:t xml:space="preserve">Após desenvolver uma API, é necessário expor as suas funcionalidades aos clients e, para isso, uma documentação precisa ser </w:t>
-      </w:r>
-      <w:r>
-        <w:rPr>
-          <w:rFonts w:eastAsia="Arial" w:cs="Arial" w:ascii="Arial" w:hAnsi="Arial"/>
-          <w:color w:val="auto"/>
-          <w:sz w:val="24"/>
-          <w:szCs w:val="24"/>
-        </w:rPr>
-        <w:t>feita</w:t>
-      </w:r>
-      <w:r>
-        <w:rPr>
-          <w:rFonts w:eastAsia="Arial" w:cs="Arial" w:ascii="Arial" w:hAnsi="Arial"/>
-          <w:color w:val="auto"/>
-          <w:sz w:val="24"/>
-          <w:szCs w:val="24"/>
-        </w:rPr>
-        <w:t xml:space="preserve">. Uma ótima </w:t>
-      </w:r>
-      <w:r>
-        <w:rPr>
-          <w:rFonts w:eastAsia="Arial" w:cs="Arial" w:ascii="Arial" w:hAnsi="Arial"/>
-          <w:color w:val="auto"/>
-          <w:sz w:val="24"/>
-          <w:szCs w:val="24"/>
-        </w:rPr>
-        <w:t xml:space="preserve">ferramenta para este propósito </w:t>
-      </w:r>
-      <w:r>
-        <w:rPr>
-          <w:rFonts w:eastAsia="Arial" w:cs="Arial" w:ascii="Arial" w:hAnsi="Arial"/>
-          <w:color w:val="auto"/>
-          <w:sz w:val="24"/>
-          <w:szCs w:val="24"/>
-        </w:rPr>
-        <w:t xml:space="preserve">é </w:t>
-      </w:r>
-      <w:r>
-        <w:rPr>
-          <w:rFonts w:eastAsia="Arial" w:cs="Arial" w:ascii="Arial" w:hAnsi="Arial"/>
-          <w:color w:val="auto"/>
-          <w:sz w:val="24"/>
-          <w:szCs w:val="24"/>
-        </w:rPr>
-        <w:t>o</w:t>
-      </w:r>
-      <w:r>
-        <w:rPr>
-          <w:rFonts w:eastAsia="Arial" w:cs="Arial" w:ascii="Arial" w:hAnsi="Arial"/>
-          <w:color w:val="auto"/>
-          <w:sz w:val="24"/>
-          <w:szCs w:val="24"/>
-        </w:rPr>
-        <w:t xml:space="preserve"> </w:t>
+        <w:t xml:space="preserve">No caso dos dados de requisição e de resposta, é aconselhável utilizar o plural para os dados que correspondem à listas e o singular para o restante dos dados. O </w:t>
       </w:r>
       <w:r>
         <w:rPr>
           <w:rFonts w:eastAsia="Arial" w:cs="Arial" w:ascii="Arial" w:hAnsi="Arial"/>
           <w:i/>
           <w:iCs/>
+          <w:sz w:val="24"/>
+          <w:szCs w:val="24"/>
+        </w:rPr>
+        <w:t>C</w:t>
+      </w:r>
+      <w:r>
+        <w:rPr>
+          <w:rFonts w:eastAsia="Arial" w:cs="Arial" w:ascii="Arial" w:hAnsi="Arial"/>
+          <w:i/>
+          <w:iCs/>
+          <w:sz w:val="24"/>
+          <w:szCs w:val="24"/>
+        </w:rPr>
+        <w:t xml:space="preserve">amel </w:t>
+      </w:r>
+      <w:r>
+        <w:rPr>
+          <w:rFonts w:eastAsia="Arial" w:cs="Arial" w:ascii="Arial" w:hAnsi="Arial"/>
+          <w:i/>
+          <w:iCs/>
+          <w:sz w:val="24"/>
+          <w:szCs w:val="24"/>
+        </w:rPr>
+        <w:t>C</w:t>
+      </w:r>
+      <w:r>
+        <w:rPr>
+          <w:rFonts w:eastAsia="Arial" w:cs="Arial" w:ascii="Arial" w:hAnsi="Arial"/>
+          <w:i/>
+          <w:iCs/>
+          <w:sz w:val="24"/>
+          <w:szCs w:val="24"/>
+        </w:rPr>
+        <w:t>ase</w:t>
+      </w:r>
+      <w:r>
+        <w:rPr>
+          <w:rFonts w:eastAsia="Arial" w:cs="Arial" w:ascii="Arial" w:hAnsi="Arial"/>
+          <w:sz w:val="24"/>
+          <w:szCs w:val="24"/>
+        </w:rPr>
+        <w:t xml:space="preserve">, </w:t>
+      </w:r>
+      <w:r>
+        <w:rPr>
+          <w:rFonts w:eastAsia="Arial" w:cs="Arial" w:ascii="Arial" w:hAnsi="Arial"/>
+          <w:i/>
+          <w:iCs/>
+          <w:sz w:val="24"/>
+          <w:szCs w:val="24"/>
+        </w:rPr>
+        <w:t>S</w:t>
+      </w:r>
+      <w:r>
+        <w:rPr>
+          <w:rFonts w:eastAsia="Arial" w:cs="Arial" w:ascii="Arial" w:hAnsi="Arial"/>
+          <w:i/>
+          <w:iCs/>
+          <w:sz w:val="24"/>
+          <w:szCs w:val="24"/>
+        </w:rPr>
+        <w:t xml:space="preserve">nake </w:t>
+      </w:r>
+      <w:r>
+        <w:rPr>
+          <w:rFonts w:eastAsia="Arial" w:cs="Arial" w:ascii="Arial" w:hAnsi="Arial"/>
+          <w:i/>
+          <w:iCs/>
+          <w:sz w:val="24"/>
+          <w:szCs w:val="24"/>
+        </w:rPr>
+        <w:t>C</w:t>
+      </w:r>
+      <w:r>
+        <w:rPr>
+          <w:rFonts w:eastAsia="Arial" w:cs="Arial" w:ascii="Arial" w:hAnsi="Arial"/>
+          <w:i/>
+          <w:iCs/>
+          <w:sz w:val="24"/>
+          <w:szCs w:val="24"/>
+        </w:rPr>
+        <w:t>ase</w:t>
+      </w:r>
+      <w:r>
+        <w:rPr>
+          <w:rFonts w:eastAsia="Arial" w:cs="Arial" w:ascii="Arial" w:hAnsi="Arial"/>
+          <w:sz w:val="24"/>
+          <w:szCs w:val="24"/>
+        </w:rPr>
+        <w:t xml:space="preserve"> e </w:t>
+      </w:r>
+      <w:r>
+        <w:rPr>
+          <w:rFonts w:eastAsia="Arial" w:cs="Arial" w:ascii="Arial" w:hAnsi="Arial"/>
+          <w:i/>
+          <w:iCs/>
+          <w:sz w:val="24"/>
+          <w:szCs w:val="24"/>
+        </w:rPr>
+        <w:t>S</w:t>
+      </w:r>
+      <w:r>
+        <w:rPr>
+          <w:rFonts w:eastAsia="Arial" w:cs="Arial" w:ascii="Arial" w:hAnsi="Arial"/>
+          <w:i/>
+          <w:iCs/>
+          <w:sz w:val="24"/>
+          <w:szCs w:val="24"/>
+        </w:rPr>
+        <w:t xml:space="preserve">pinal </w:t>
+      </w:r>
+      <w:r>
+        <w:rPr>
+          <w:rFonts w:eastAsia="Arial" w:cs="Arial" w:ascii="Arial" w:hAnsi="Arial"/>
+          <w:i/>
+          <w:iCs/>
+          <w:sz w:val="24"/>
+          <w:szCs w:val="24"/>
+        </w:rPr>
+        <w:t>C</w:t>
+      </w:r>
+      <w:r>
+        <w:rPr>
+          <w:rFonts w:eastAsia="Arial" w:cs="Arial" w:ascii="Arial" w:hAnsi="Arial"/>
+          <w:i/>
+          <w:iCs/>
+          <w:sz w:val="24"/>
+          <w:szCs w:val="24"/>
+        </w:rPr>
+        <w:t>ase</w:t>
+      </w:r>
+      <w:r>
+        <w:rPr>
+          <w:rFonts w:eastAsia="Arial" w:cs="Arial" w:ascii="Arial" w:hAnsi="Arial"/>
+          <w:sz w:val="24"/>
+          <w:szCs w:val="24"/>
+        </w:rPr>
+        <w:t xml:space="preserve"> também são exemplos de padrões que podem ser aplicados a estes dados.</w:t>
+      </w:r>
+    </w:p>
+    <w:p>
+      <w:pPr>
+        <w:pStyle w:val="Normal"/>
+        <w:spacing w:lineRule="auto" w:line="360" w:beforeAutospacing="0" w:before="0" w:afterAutospacing="0" w:after="0"/>
+        <w:ind w:left="0" w:firstLine="708"/>
+        <w:jc w:val="both"/>
+        <w:rPr/>
+      </w:pPr>
+      <w:r>
+        <w:rPr>
+          <w:rFonts w:eastAsia="Arial" w:cs="Arial" w:ascii="Arial" w:hAnsi="Arial"/>
+          <w:sz w:val="24"/>
+          <w:szCs w:val="24"/>
+        </w:rPr>
+        <w:t>Vale salientar de que é importante utilizar apenas uma língua durante o desenvolvimento de uma API (não misturar português e inglês, por exemplo).</w:t>
+      </w:r>
+    </w:p>
+    <w:p>
+      <w:pPr>
+        <w:pStyle w:val="Normal"/>
+        <w:spacing w:lineRule="auto" w:line="360" w:beforeAutospacing="0" w:before="0" w:afterAutospacing="0" w:after="0"/>
+        <w:ind w:left="0" w:hanging="0"/>
+        <w:jc w:val="both"/>
+        <w:rPr>
+          <w:rFonts w:ascii="Arial" w:hAnsi="Arial" w:eastAsia="Arial" w:cs="Arial"/>
+          <w:sz w:val="24"/>
+          <w:szCs w:val="24"/>
+        </w:rPr>
+      </w:pPr>
+      <w:r>
+        <w:rPr>
+          <w:rFonts w:eastAsia="Arial" w:cs="Arial" w:ascii="Arial" w:hAnsi="Arial"/>
+          <w:sz w:val="24"/>
+          <w:szCs w:val="24"/>
+        </w:rPr>
+      </w:r>
+    </w:p>
+    <w:p>
+      <w:pPr>
+        <w:pStyle w:val="Normal"/>
+        <w:spacing w:lineRule="auto" w:line="360" w:beforeAutospacing="0" w:before="0" w:afterAutospacing="0" w:after="0"/>
+        <w:ind w:left="0" w:hanging="0"/>
+        <w:jc w:val="both"/>
+        <w:rPr>
+          <w:rFonts w:ascii="Arial" w:hAnsi="Arial" w:eastAsia="Arial" w:cs="Arial"/>
+          <w:b/>
+          <w:b/>
+          <w:bCs/>
+          <w:sz w:val="24"/>
+          <w:szCs w:val="24"/>
+        </w:rPr>
+      </w:pPr>
+      <w:r>
+        <w:rPr>
+          <w:rFonts w:eastAsia="Arial" w:cs="Arial" w:ascii="Arial" w:hAnsi="Arial"/>
+          <w:b/>
+          <w:bCs/>
+          <w:sz w:val="24"/>
+          <w:szCs w:val="24"/>
+        </w:rPr>
+        <w:t>4 DOCUMENTAÇÃO</w:t>
+      </w:r>
+    </w:p>
+    <w:p>
+      <w:pPr>
+        <w:pStyle w:val="Normal"/>
+        <w:spacing w:lineRule="auto" w:line="360" w:beforeAutospacing="0" w:before="0" w:afterAutospacing="0" w:after="0"/>
+        <w:ind w:left="0" w:hanging="0"/>
+        <w:jc w:val="both"/>
+        <w:rPr>
+          <w:rFonts w:ascii="Arial" w:hAnsi="Arial" w:eastAsia="Arial" w:cs="Arial"/>
+          <w:sz w:val="24"/>
+          <w:szCs w:val="24"/>
+        </w:rPr>
+      </w:pPr>
+      <w:r>
+        <w:rPr>
+          <w:rFonts w:eastAsia="Arial" w:cs="Arial" w:ascii="Arial" w:hAnsi="Arial"/>
+          <w:sz w:val="24"/>
+          <w:szCs w:val="24"/>
+        </w:rPr>
+      </w:r>
+    </w:p>
+    <w:p>
+      <w:pPr>
+        <w:pStyle w:val="Normal"/>
+        <w:spacing w:lineRule="auto" w:line="360" w:beforeAutospacing="0" w:before="0" w:afterAutospacing="0" w:after="0"/>
+        <w:ind w:left="0" w:firstLine="708"/>
+        <w:jc w:val="both"/>
+        <w:rPr/>
+      </w:pPr>
+      <w:r>
+        <w:rPr>
+          <w:rFonts w:eastAsia="Arial" w:cs="Arial" w:ascii="Arial" w:hAnsi="Arial"/>
+          <w:color w:val="auto"/>
+          <w:sz w:val="24"/>
+          <w:szCs w:val="24"/>
+        </w:rPr>
+        <w:t xml:space="preserve">Após </w:t>
+      </w:r>
+      <w:r>
+        <w:rPr>
+          <w:rFonts w:eastAsia="Arial" w:cs="Arial" w:ascii="Arial" w:hAnsi="Arial"/>
+          <w:color w:val="auto"/>
+          <w:sz w:val="24"/>
+          <w:szCs w:val="24"/>
+        </w:rPr>
+        <w:t>finalizar o desenvolvimento de</w:t>
+      </w:r>
+      <w:r>
+        <w:rPr>
+          <w:rFonts w:eastAsia="Arial" w:cs="Arial" w:ascii="Arial" w:hAnsi="Arial"/>
+          <w:color w:val="auto"/>
+          <w:sz w:val="24"/>
+          <w:szCs w:val="24"/>
+        </w:rPr>
+        <w:t xml:space="preserve"> uma API, é necessário expor as suas funcionalidades </w:t>
+      </w:r>
+      <w:r>
+        <w:rPr>
+          <w:rFonts w:eastAsia="Arial" w:cs="Arial" w:ascii="Arial" w:hAnsi="Arial"/>
+          <w:color w:val="auto"/>
+          <w:sz w:val="24"/>
+          <w:szCs w:val="24"/>
+        </w:rPr>
+        <w:t>às aplicações requisitantes</w:t>
+      </w:r>
+      <w:r>
+        <w:rPr>
+          <w:rFonts w:eastAsia="Arial" w:cs="Arial" w:ascii="Arial" w:hAnsi="Arial"/>
+          <w:color w:val="auto"/>
+          <w:sz w:val="24"/>
+          <w:szCs w:val="24"/>
+        </w:rPr>
+        <w:t xml:space="preserve"> e, para isso, </w:t>
+      </w:r>
+      <w:r>
+        <w:rPr>
+          <w:rFonts w:eastAsia="Arial" w:cs="Arial" w:ascii="Arial" w:hAnsi="Arial"/>
+          <w:color w:val="auto"/>
+          <w:sz w:val="24"/>
+          <w:szCs w:val="24"/>
+        </w:rPr>
+        <w:t xml:space="preserve">uma </w:t>
+      </w:r>
+      <w:r>
+        <w:rPr>
+          <w:rFonts w:eastAsia="Arial" w:cs="Arial" w:ascii="Arial" w:hAnsi="Arial"/>
+          <w:color w:val="auto"/>
+          <w:sz w:val="24"/>
+          <w:szCs w:val="24"/>
+        </w:rPr>
+        <w:t xml:space="preserve">documentação </w:t>
+      </w:r>
+      <w:r>
+        <w:rPr>
+          <w:rFonts w:eastAsia="Arial" w:cs="Arial" w:ascii="Arial" w:hAnsi="Arial"/>
+          <w:color w:val="auto"/>
+          <w:sz w:val="24"/>
+          <w:szCs w:val="24"/>
+        </w:rPr>
+        <w:t>deve ser feita</w:t>
+      </w:r>
+      <w:r>
+        <w:rPr>
+          <w:rFonts w:eastAsia="Arial" w:cs="Arial" w:ascii="Arial" w:hAnsi="Arial"/>
+          <w:color w:val="auto"/>
+          <w:sz w:val="24"/>
+          <w:szCs w:val="24"/>
+        </w:rPr>
+        <w:t xml:space="preserve">. Uma ótima ferramenta para este propósito é o </w:t>
+      </w:r>
+      <w:r>
+        <w:rPr>
+          <w:rFonts w:eastAsia="Arial" w:cs="Arial" w:ascii="Arial" w:hAnsi="Arial"/>
+          <w:i/>
+          <w:iCs/>
           <w:color w:val="auto"/>
           <w:sz w:val="24"/>
           <w:szCs w:val="24"/>
@@ -9614,14 +8609,7 @@
         <w:spacing w:lineRule="auto" w:line="360" w:beforeAutospacing="0" w:before="0" w:afterAutospacing="0" w:after="0"/>
         <w:ind w:left="0" w:hanging="0"/>
         <w:jc w:val="left"/>
-        <w:rPr>
-          <w:rFonts w:ascii="Arial" w:hAnsi="Arial" w:eastAsia="Arial" w:cs="Arial"/>
-          <w:b w:val="false"/>
-          <w:b w:val="false"/>
-          <w:bCs w:val="false"/>
-          <w:sz w:val="24"/>
-          <w:szCs w:val="24"/>
-        </w:rPr>
+        <w:rPr/>
       </w:pPr>
       <w:r>
         <w:rPr>
@@ -9639,7 +8627,43 @@
           <w:sz w:val="24"/>
           <w:szCs w:val="24"/>
         </w:rPr>
-        <w:t>Figura 7 — Exemplo de documentação via Swagger (versão 3.0.0).</w:t>
+        <w:t xml:space="preserve">Figura 7 — Exemplo de documentação via Swagger </w:t>
+      </w:r>
+      <w:r>
+        <w:rPr>
+          <w:rFonts w:eastAsia="Arial" w:cs="Arial" w:ascii="Arial" w:hAnsi="Arial"/>
+          <w:color w:val="auto"/>
+          <w:sz w:val="24"/>
+          <w:szCs w:val="24"/>
+        </w:rPr>
+        <w:t>(</w:t>
+      </w:r>
+      <w:r>
+        <w:rPr>
+          <w:rFonts w:eastAsia="Arial" w:cs="Arial" w:ascii="Arial" w:hAnsi="Arial"/>
+          <w:color w:val="auto"/>
+          <w:sz w:val="24"/>
+          <w:szCs w:val="24"/>
+        </w:rPr>
+        <w:t>versão 3.0.0</w:t>
+      </w:r>
+      <w:r>
+        <w:rPr>
+          <w:rFonts w:eastAsia="Arial" w:cs="Arial" w:ascii="Arial" w:hAnsi="Arial"/>
+          <w:color w:val="auto"/>
+          <w:sz w:val="24"/>
+          <w:szCs w:val="24"/>
+        </w:rPr>
+        <w:t>)</w:t>
+      </w:r>
+      <w:r>
+        <w:rPr>
+          <w:rFonts w:eastAsia="Arial" w:cs="Arial" w:ascii="Arial" w:hAnsi="Arial"/>
+          <w:color w:val="auto"/>
+          <w:sz w:val="24"/>
+          <w:szCs w:val="24"/>
+        </w:rPr>
+        <w:t>.</w:t>
       </w:r>
     </w:p>
     <w:p>
@@ -9765,61 +8789,27 @@
           <w:sz w:val="24"/>
           <w:szCs w:val="24"/>
         </w:rPr>
-        <w:t xml:space="preserve">Uma outra grande vantagem de se utilizar o Swagger é a possibilidade de chamar as APIs através dos clients gerados por ele, facilitando a </w:t>
-      </w:r>
-      <w:r>
-        <w:rPr>
-          <w:rFonts w:eastAsia="Arial" w:cs="Arial" w:ascii="Arial" w:hAnsi="Arial"/>
-          <w:color w:val="auto"/>
-          <w:sz w:val="24"/>
-          <w:szCs w:val="24"/>
-        </w:rPr>
-        <w:t>obtenção</w:t>
-      </w:r>
-      <w:r>
-        <w:rPr>
-          <w:rFonts w:eastAsia="Arial" w:cs="Arial" w:ascii="Arial" w:hAnsi="Arial"/>
-          <w:color w:val="auto"/>
-          <w:sz w:val="24"/>
-          <w:szCs w:val="24"/>
-        </w:rPr>
-        <w:t xml:space="preserve"> d</w:t>
-      </w:r>
-      <w:r>
-        <w:rPr>
-          <w:rFonts w:eastAsia="Arial" w:cs="Arial" w:ascii="Arial" w:hAnsi="Arial"/>
-          <w:color w:val="auto"/>
-          <w:sz w:val="24"/>
-          <w:szCs w:val="24"/>
-        </w:rPr>
-        <w:t>o</w:t>
-      </w:r>
-      <w:r>
-        <w:rPr>
-          <w:rFonts w:eastAsia="Arial" w:cs="Arial" w:ascii="Arial" w:hAnsi="Arial"/>
-          <w:color w:val="auto"/>
-          <w:sz w:val="24"/>
-          <w:szCs w:val="24"/>
-        </w:rPr>
-        <w:t xml:space="preserve">s </w:t>
-      </w:r>
-      <w:r>
-        <w:rPr>
-          <w:rFonts w:eastAsia="Arial" w:cs="Arial" w:ascii="Arial" w:hAnsi="Arial"/>
-          <w:color w:val="auto"/>
-          <w:sz w:val="24"/>
-          <w:szCs w:val="24"/>
-        </w:rPr>
-        <w:t xml:space="preserve">recursos </w:t>
-      </w:r>
-      <w:r>
-        <w:rPr>
-          <w:rFonts w:eastAsia="Arial" w:cs="Arial" w:ascii="Arial" w:hAnsi="Arial"/>
-          <w:color w:val="auto"/>
-          <w:sz w:val="24"/>
-          <w:szCs w:val="24"/>
-        </w:rPr>
-        <w:t>e a realização dos testes.</w:t>
+        <w:t xml:space="preserve">Uma outra grande vantagem de se utilizar o </w:t>
+      </w:r>
+      <w:r>
+        <w:rPr>
+          <w:rFonts w:eastAsia="Arial" w:cs="Arial" w:ascii="Arial" w:hAnsi="Arial"/>
+          <w:i/>
+          <w:iCs/>
+          <w:color w:val="auto"/>
+          <w:sz w:val="24"/>
+          <w:szCs w:val="24"/>
+        </w:rPr>
+        <w:t>Swagger</w:t>
+      </w:r>
+      <w:r>
+        <w:rPr>
+          <w:rFonts w:eastAsia="Arial" w:cs="Arial" w:ascii="Arial" w:hAnsi="Arial"/>
+          <w:color w:val="auto"/>
+          <w:sz w:val="24"/>
+          <w:szCs w:val="24"/>
+        </w:rPr>
+        <w:t xml:space="preserve"> é a possibilidade de chamar as APIs através dos clients gerados por ele, facilitando a obtenção dos recursos e a realização dos testes.</w:t>
       </w:r>
     </w:p>
     <w:p>
@@ -9911,7 +8901,7 @@
           <w:sz w:val="24"/>
           <w:szCs w:val="24"/>
         </w:rPr>
-        <w:t>contém</w:t>
+        <w:t>conter</w:t>
       </w:r>
       <w:r>
         <w:rPr>
@@ -9927,31 +8917,31 @@
           <w:sz w:val="24"/>
           <w:szCs w:val="24"/>
         </w:rPr>
-        <w:t>está apta para ficar exposta, sem preocupações</w:t>
-      </w:r>
-      <w:r>
-        <w:rPr>
-          <w:rFonts w:eastAsia="Arial" w:cs="Arial" w:ascii="Arial" w:hAnsi="Arial"/>
-          <w:sz w:val="24"/>
-          <w:szCs w:val="24"/>
-        </w:rPr>
-        <w:t xml:space="preserve">. O desenvolvimento de APIs em si é um assunto muito amplo, não sendo possível relatar e padronizar todos os casos. Ocorrerá situações onde uma API deverá ser desenvolvida de uma maneira diferente para atender aos requisitos de uma determinada demanda, não sendo possível seguir à risca todas as boas práticas aqui descritas. Mas sempre haverá uma solução para cada tipo de situação e, com uma API bem documentada, não haverá problemas </w:t>
-      </w:r>
-      <w:r>
-        <w:rPr>
-          <w:rFonts w:eastAsia="Arial" w:cs="Arial" w:ascii="Arial" w:hAnsi="Arial"/>
-          <w:sz w:val="24"/>
-          <w:szCs w:val="24"/>
-        </w:rPr>
-        <w:t>durante a</w:t>
-      </w:r>
-      <w:r>
-        <w:rPr>
-          <w:rFonts w:eastAsia="Arial" w:cs="Arial" w:ascii="Arial" w:hAnsi="Arial"/>
-          <w:sz w:val="24"/>
-          <w:szCs w:val="24"/>
-        </w:rPr>
-        <w:t xml:space="preserve"> integração entre as aplicações.</w:t>
+        <w:t xml:space="preserve">estará </w:t>
+      </w:r>
+      <w:r>
+        <w:rPr>
+          <w:rFonts w:eastAsia="Arial" w:cs="Arial" w:ascii="Arial" w:hAnsi="Arial"/>
+          <w:sz w:val="24"/>
+          <w:szCs w:val="24"/>
+        </w:rPr>
+        <w:t xml:space="preserve">apta </w:t>
+      </w:r>
+      <w:r>
+        <w:rPr>
+          <w:rFonts w:eastAsia="Arial" w:cs="Arial" w:ascii="Arial" w:hAnsi="Arial"/>
+          <w:sz w:val="24"/>
+          <w:szCs w:val="24"/>
+        </w:rPr>
+        <w:t>para ser utilizada por outras aplicações.</w:t>
+      </w:r>
+      <w:r>
+        <w:rPr>
+          <w:rFonts w:eastAsia="Arial" w:cs="Arial" w:ascii="Arial" w:hAnsi="Arial"/>
+          <w:sz w:val="24"/>
+          <w:szCs w:val="24"/>
+        </w:rPr>
+        <w:t xml:space="preserve"> O desenvolvimento de APIs em si é um assunto muito amplo, não sendo possível relatar e padronizar todos os casos. Ocorrerá situações onde uma API deverá ser desenvolvida de uma maneira diferente para atender aos requisitos de uma determinada demanda, não sendo possível seguir à risca todas as boas práticas aqui descritas. Mas sempre haverá uma solução para cada tipo de situação e, com uma API bem documentada, não haverá problemas durante a integração entre as aplicações.</w:t>
       </w:r>
     </w:p>
     <w:p>
@@ -10165,7 +9155,51 @@
           <w:sz w:val="24"/>
           <w:szCs w:val="24"/>
         </w:rPr>
-        <w:t>. Acesso em: 20 fev. 2021.</w:t>
+        <w:t xml:space="preserve">. Acesso em: </w:t>
+      </w:r>
+      <w:r>
+        <w:rPr>
+          <w:rFonts w:eastAsia="Arial" w:cs="Arial" w:ascii="Arial" w:hAnsi="Arial"/>
+          <w:b w:val="false"/>
+          <w:bCs w:val="false"/>
+          <w:color w:val="auto"/>
+          <w:sz w:val="24"/>
+          <w:szCs w:val="24"/>
+        </w:rPr>
+        <w:t>15</w:t>
+      </w:r>
+      <w:r>
+        <w:rPr>
+          <w:rFonts w:eastAsia="Arial" w:cs="Arial" w:ascii="Arial" w:hAnsi="Arial"/>
+          <w:b w:val="false"/>
+          <w:bCs w:val="false"/>
+          <w:color w:val="auto"/>
+          <w:sz w:val="24"/>
+          <w:szCs w:val="24"/>
+        </w:rPr>
+        <w:t xml:space="preserve"> </w:t>
+      </w:r>
+      <w:r>
+        <w:rPr>
+          <w:rFonts w:eastAsia="Arial" w:cs="Arial" w:ascii="Arial" w:hAnsi="Arial"/>
+          <w:b w:val="false"/>
+          <w:bCs w:val="false"/>
+          <w:color w:val="auto"/>
+          <w:sz w:val="24"/>
+          <w:szCs w:val="24"/>
+        </w:rPr>
+        <w:t>jan</w:t>
+      </w:r>
+      <w:r>
+        <w:rPr>
+          <w:rFonts w:eastAsia="Arial" w:cs="Arial" w:ascii="Arial" w:hAnsi="Arial"/>
+          <w:b w:val="false"/>
+          <w:bCs w:val="false"/>
+          <w:color w:val="auto"/>
+          <w:sz w:val="24"/>
+          <w:szCs w:val="24"/>
+        </w:rPr>
+        <w:t>. 2021.</w:t>
       </w:r>
     </w:p>
     <w:p>
@@ -10256,7 +9290,27 @@
           <w:sz w:val="24"/>
           <w:szCs w:val="24"/>
         </w:rPr>
-        <w:t>. Acesso em: 28 fev. 2021.</w:t>
+        <w:t>. Acesso em: 2</w:t>
+      </w:r>
+      <w:r>
+        <w:rPr>
+          <w:rFonts w:eastAsia="Arial" w:cs="Arial" w:ascii="Arial" w:hAnsi="Arial"/>
+          <w:b w:val="false"/>
+          <w:bCs w:val="false"/>
+          <w:sz w:val="24"/>
+          <w:szCs w:val="24"/>
+        </w:rPr>
+        <w:t>0</w:t>
+      </w:r>
+      <w:r>
+        <w:rPr>
+          <w:rFonts w:eastAsia="Arial" w:cs="Arial" w:ascii="Arial" w:hAnsi="Arial"/>
+          <w:b w:val="false"/>
+          <w:bCs w:val="false"/>
+          <w:sz w:val="24"/>
+          <w:szCs w:val="24"/>
+        </w:rPr>
+        <w:t xml:space="preserve"> fev. 2021.</w:t>
       </w:r>
     </w:p>
     <w:p>
@@ -15849,6 +14903,211 @@
       <w:szCs w:val="24"/>
     </w:rPr>
   </w:style>
+  <w:style w:type="character" w:styleId="ListLabel498">
+    <w:name w:val="ListLabel 498"/>
+    <w:qFormat/>
+    <w:rPr>
+      <w:rFonts w:ascii="Calibri" w:hAnsi="Calibri" w:cs="Symbol"/>
+      <w:sz w:val="24"/>
+    </w:rPr>
+  </w:style>
+  <w:style w:type="character" w:styleId="ListLabel499">
+    <w:name w:val="ListLabel 499"/>
+    <w:qFormat/>
+    <w:rPr>
+      <w:rFonts w:cs="Courier New"/>
+    </w:rPr>
+  </w:style>
+  <w:style w:type="character" w:styleId="ListLabel500">
+    <w:name w:val="ListLabel 500"/>
+    <w:qFormat/>
+    <w:rPr>
+      <w:rFonts w:cs="Wingdings"/>
+    </w:rPr>
+  </w:style>
+  <w:style w:type="character" w:styleId="ListLabel501">
+    <w:name w:val="ListLabel 501"/>
+    <w:qFormat/>
+    <w:rPr>
+      <w:rFonts w:cs="Symbol"/>
+    </w:rPr>
+  </w:style>
+  <w:style w:type="character" w:styleId="ListLabel502">
+    <w:name w:val="ListLabel 502"/>
+    <w:qFormat/>
+    <w:rPr>
+      <w:rFonts w:cs="Courier New"/>
+    </w:rPr>
+  </w:style>
+  <w:style w:type="character" w:styleId="ListLabel503">
+    <w:name w:val="ListLabel 503"/>
+    <w:qFormat/>
+    <w:rPr>
+      <w:rFonts w:cs="Wingdings"/>
+    </w:rPr>
+  </w:style>
+  <w:style w:type="character" w:styleId="ListLabel504">
+    <w:name w:val="ListLabel 504"/>
+    <w:qFormat/>
+    <w:rPr>
+      <w:rFonts w:cs="Symbol"/>
+    </w:rPr>
+  </w:style>
+  <w:style w:type="character" w:styleId="ListLabel505">
+    <w:name w:val="ListLabel 505"/>
+    <w:qFormat/>
+    <w:rPr>
+      <w:rFonts w:cs="Courier New"/>
+    </w:rPr>
+  </w:style>
+  <w:style w:type="character" w:styleId="ListLabel506">
+    <w:name w:val="ListLabel 506"/>
+    <w:qFormat/>
+    <w:rPr>
+      <w:rFonts w:cs="Wingdings"/>
+    </w:rPr>
+  </w:style>
+  <w:style w:type="character" w:styleId="ListLabel507">
+    <w:name w:val="ListLabel 507"/>
+    <w:qFormat/>
+    <w:rPr>
+      <w:rFonts w:ascii="Calibri" w:hAnsi="Calibri" w:cs="Symbol"/>
+      <w:b w:val="false"/>
+      <w:sz w:val="24"/>
+    </w:rPr>
+  </w:style>
+  <w:style w:type="character" w:styleId="ListLabel508">
+    <w:name w:val="ListLabel 508"/>
+    <w:qFormat/>
+    <w:rPr>
+      <w:rFonts w:cs="Courier New"/>
+    </w:rPr>
+  </w:style>
+  <w:style w:type="character" w:styleId="ListLabel509">
+    <w:name w:val="ListLabel 509"/>
+    <w:qFormat/>
+    <w:rPr>
+      <w:rFonts w:cs="Wingdings"/>
+    </w:rPr>
+  </w:style>
+  <w:style w:type="character" w:styleId="ListLabel510">
+    <w:name w:val="ListLabel 510"/>
+    <w:qFormat/>
+    <w:rPr>
+      <w:rFonts w:cs="Symbol"/>
+    </w:rPr>
+  </w:style>
+  <w:style w:type="character" w:styleId="ListLabel511">
+    <w:name w:val="ListLabel 511"/>
+    <w:qFormat/>
+    <w:rPr>
+      <w:rFonts w:cs="Courier New"/>
+    </w:rPr>
+  </w:style>
+  <w:style w:type="character" w:styleId="ListLabel512">
+    <w:name w:val="ListLabel 512"/>
+    <w:qFormat/>
+    <w:rPr>
+      <w:rFonts w:cs="Wingdings"/>
+    </w:rPr>
+  </w:style>
+  <w:style w:type="character" w:styleId="ListLabel513">
+    <w:name w:val="ListLabel 513"/>
+    <w:qFormat/>
+    <w:rPr>
+      <w:rFonts w:cs="Symbol"/>
+    </w:rPr>
+  </w:style>
+  <w:style w:type="character" w:styleId="ListLabel514">
+    <w:name w:val="ListLabel 514"/>
+    <w:qFormat/>
+    <w:rPr>
+      <w:rFonts w:cs="Courier New"/>
+    </w:rPr>
+  </w:style>
+  <w:style w:type="character" w:styleId="ListLabel515">
+    <w:name w:val="ListLabel 515"/>
+    <w:qFormat/>
+    <w:rPr>
+      <w:rFonts w:cs="Wingdings"/>
+    </w:rPr>
+  </w:style>
+  <w:style w:type="character" w:styleId="ListLabel516">
+    <w:name w:val="ListLabel 516"/>
+    <w:qFormat/>
+    <w:rPr>
+      <w:rFonts w:ascii="Calibri" w:hAnsi="Calibri" w:cs="OpenSymbol"/>
+      <w:b w:val="false"/>
+      <w:sz w:val="24"/>
+    </w:rPr>
+  </w:style>
+  <w:style w:type="character" w:styleId="ListLabel517">
+    <w:name w:val="ListLabel 517"/>
+    <w:qFormat/>
+    <w:rPr>
+      <w:rFonts w:cs="OpenSymbol"/>
+    </w:rPr>
+  </w:style>
+  <w:style w:type="character" w:styleId="ListLabel518">
+    <w:name w:val="ListLabel 518"/>
+    <w:qFormat/>
+    <w:rPr>
+      <w:rFonts w:cs="OpenSymbol"/>
+    </w:rPr>
+  </w:style>
+  <w:style w:type="character" w:styleId="ListLabel519">
+    <w:name w:val="ListLabel 519"/>
+    <w:qFormat/>
+    <w:rPr>
+      <w:rFonts w:cs="OpenSymbol"/>
+    </w:rPr>
+  </w:style>
+  <w:style w:type="character" w:styleId="ListLabel520">
+    <w:name w:val="ListLabel 520"/>
+    <w:qFormat/>
+    <w:rPr>
+      <w:rFonts w:cs="OpenSymbol"/>
+    </w:rPr>
+  </w:style>
+  <w:style w:type="character" w:styleId="ListLabel521">
+    <w:name w:val="ListLabel 521"/>
+    <w:qFormat/>
+    <w:rPr>
+      <w:rFonts w:cs="OpenSymbol"/>
+    </w:rPr>
+  </w:style>
+  <w:style w:type="character" w:styleId="ListLabel522">
+    <w:name w:val="ListLabel 522"/>
+    <w:qFormat/>
+    <w:rPr>
+      <w:rFonts w:cs="OpenSymbol"/>
+    </w:rPr>
+  </w:style>
+  <w:style w:type="character" w:styleId="ListLabel523">
+    <w:name w:val="ListLabel 523"/>
+    <w:qFormat/>
+    <w:rPr>
+      <w:rFonts w:cs="OpenSymbol"/>
+    </w:rPr>
+  </w:style>
+  <w:style w:type="character" w:styleId="ListLabel524">
+    <w:name w:val="ListLabel 524"/>
+    <w:qFormat/>
+    <w:rPr>
+      <w:rFonts w:cs="OpenSymbol"/>
+    </w:rPr>
+  </w:style>
+  <w:style w:type="character" w:styleId="ListLabel525">
+    <w:name w:val="ListLabel 525"/>
+    <w:qFormat/>
+    <w:rPr>
+      <w:rFonts w:ascii="Arial" w:hAnsi="Arial" w:eastAsia="Arial" w:cs="Arial"/>
+      <w:b w:val="false"/>
+      <w:bCs w:val="false"/>
+      <w:sz w:val="24"/>
+      <w:szCs w:val="24"/>
+    </w:rPr>
+  </w:style>
   <w:style w:type="paragraph" w:styleId="Heading">
     <w:name w:val="Heading"/>
     <w:basedOn w:val="Normal"/>

</xml_diff>

<commit_message>
reajustes da devolutiva nas docs
</commit_message>
<xml_diff>
--- a/doc/TCC.docx
+++ b/doc/TCC.docx
@@ -1567,42 +1567,6 @@
     </w:p>
     <w:p>
       <w:pPr>
-        <w:pStyle w:val="Normal"/>
-        <w:spacing w:lineRule="auto" w:line="360" w:beforeAutospacing="0" w:before="0" w:afterAutospacing="0" w:after="0"/>
-        <w:ind w:left="0" w:hanging="0"/>
-        <w:jc w:val="center"/>
-        <w:rPr>
-          <w:rFonts w:ascii="Arial" w:hAnsi="Arial" w:eastAsia="Arial" w:cs="Arial"/>
-          <w:b/>
-          <w:b/>
-          <w:bCs/>
-          <w:i w:val="false"/>
-          <w:i w:val="false"/>
-          <w:iCs w:val="false"/>
-          <w:caps w:val="false"/>
-          <w:smallCaps w:val="false"/>
-          <w:color w:val="292929"/>
-          <w:sz w:val="28"/>
-          <w:szCs w:val="28"/>
-        </w:rPr>
-      </w:pPr>
-      <w:r>
-        <w:rPr>
-          <w:rFonts w:eastAsia="Arial" w:cs="Arial" w:ascii="Arial" w:hAnsi="Arial"/>
-          <w:b/>
-          <w:bCs/>
-          <w:i w:val="false"/>
-          <w:iCs w:val="false"/>
-          <w:caps w:val="false"/>
-          <w:smallCaps w:val="false"/>
-          <w:color w:val="292929"/>
-          <w:sz w:val="28"/>
-          <w:szCs w:val="28"/>
-        </w:rPr>
-      </w:r>
-    </w:p>
-    <w:p>
-      <w:pPr>
         <w:sectPr>
           <w:headerReference w:type="even" r:id="rId6"/>
           <w:headerReference w:type="default" r:id="rId7"/>
@@ -2174,42 +2138,6 @@
     </w:p>
     <w:p>
       <w:pPr>
-        <w:pStyle w:val="Normal"/>
-        <w:spacing w:lineRule="auto" w:line="360" w:beforeAutospacing="0" w:before="0" w:afterAutospacing="0" w:after="0"/>
-        <w:ind w:left="0" w:hanging="0"/>
-        <w:jc w:val="both"/>
-        <w:rPr>
-          <w:rFonts w:ascii="Arial" w:hAnsi="Arial" w:eastAsia="Arial" w:cs="Arial"/>
-          <w:b w:val="false"/>
-          <w:b w:val="false"/>
-          <w:bCs w:val="false"/>
-          <w:i w:val="false"/>
-          <w:i w:val="false"/>
-          <w:iCs w:val="false"/>
-          <w:caps w:val="false"/>
-          <w:smallCaps w:val="false"/>
-          <w:color w:val="292929"/>
-          <w:sz w:val="24"/>
-          <w:szCs w:val="24"/>
-        </w:rPr>
-      </w:pPr>
-      <w:r>
-        <w:rPr>
-          <w:rFonts w:eastAsia="Arial" w:cs="Arial" w:ascii="Arial" w:hAnsi="Arial"/>
-          <w:b w:val="false"/>
-          <w:bCs w:val="false"/>
-          <w:i w:val="false"/>
-          <w:iCs w:val="false"/>
-          <w:caps w:val="false"/>
-          <w:smallCaps w:val="false"/>
-          <w:color w:val="292929"/>
-          <w:sz w:val="24"/>
-          <w:szCs w:val="24"/>
-        </w:rPr>
-      </w:r>
-    </w:p>
-    <w:p>
-      <w:pPr>
         <w:sectPr>
           <w:headerReference w:type="even" r:id="rId10"/>
           <w:headerReference w:type="default" r:id="rId11"/>
@@ -3195,42 +3123,6 @@
     </w:p>
     <w:p>
       <w:pPr>
-        <w:pStyle w:val="Normal"/>
-        <w:spacing w:lineRule="auto" w:line="360" w:beforeAutospacing="0" w:before="0" w:afterAutospacing="0" w:after="0"/>
-        <w:ind w:left="0" w:hanging="0"/>
-        <w:jc w:val="both"/>
-        <w:rPr>
-          <w:rFonts w:ascii="Arial" w:hAnsi="Arial" w:eastAsia="Calibri" w:cs=""/>
-          <w:b w:val="false"/>
-          <w:b w:val="false"/>
-          <w:bCs w:val="false"/>
-          <w:i w:val="false"/>
-          <w:i w:val="false"/>
-          <w:iCs w:val="false"/>
-          <w:caps w:val="false"/>
-          <w:smallCaps w:val="false"/>
-          <w:color w:val="auto"/>
-          <w:sz w:val="24"/>
-          <w:szCs w:val="24"/>
-        </w:rPr>
-      </w:pPr>
-      <w:r>
-        <w:rPr>
-          <w:rFonts w:eastAsia="Calibri" w:cs="" w:ascii="Arial" w:hAnsi="Arial"/>
-          <w:b w:val="false"/>
-          <w:bCs w:val="false"/>
-          <w:i w:val="false"/>
-          <w:iCs w:val="false"/>
-          <w:caps w:val="false"/>
-          <w:smallCaps w:val="false"/>
-          <w:color w:val="auto"/>
-          <w:sz w:val="24"/>
-          <w:szCs w:val="24"/>
-        </w:rPr>
-      </w:r>
-    </w:p>
-    <w:p>
-      <w:pPr>
         <w:sectPr>
           <w:headerReference w:type="even" r:id="rId14"/>
           <w:headerReference w:type="default" r:id="rId15"/>
@@ -3249,30 +3141,30 @@
         <w:ind w:left="0" w:hanging="0"/>
         <w:jc w:val="both"/>
         <w:rPr>
-          <w:rFonts w:ascii="Arial" w:hAnsi="Arial" w:eastAsia="Arial" w:cs="Arial"/>
-          <w:b w:val="false"/>
-          <w:b w:val="false"/>
-          <w:bCs w:val="false"/>
-          <w:i w:val="false"/>
-          <w:i w:val="false"/>
-          <w:iCs w:val="false"/>
-          <w:caps w:val="false"/>
-          <w:smallCaps w:val="false"/>
-          <w:color w:val="292929"/>
-          <w:sz w:val="24"/>
-          <w:szCs w:val="24"/>
-        </w:rPr>
-      </w:pPr>
-      <w:r>
-        <w:rPr>
-          <w:rFonts w:eastAsia="Arial" w:cs="Arial" w:ascii="Arial" w:hAnsi="Arial"/>
-          <w:b w:val="false"/>
-          <w:bCs w:val="false"/>
-          <w:i w:val="false"/>
-          <w:iCs w:val="false"/>
-          <w:caps w:val="false"/>
-          <w:smallCaps w:val="false"/>
-          <w:color w:val="292929"/>
+          <w:rFonts w:ascii="Arial" w:hAnsi="Arial" w:eastAsia="Calibri" w:cs=""/>
+          <w:b w:val="false"/>
+          <w:b w:val="false"/>
+          <w:bCs w:val="false"/>
+          <w:i w:val="false"/>
+          <w:i w:val="false"/>
+          <w:iCs w:val="false"/>
+          <w:caps w:val="false"/>
+          <w:smallCaps w:val="false"/>
+          <w:color w:val="auto"/>
+          <w:sz w:val="24"/>
+          <w:szCs w:val="24"/>
+        </w:rPr>
+      </w:pPr>
+      <w:r>
+        <w:rPr>
+          <w:rFonts w:eastAsia="Calibri" w:cs="" w:ascii="Arial" w:hAnsi="Arial"/>
+          <w:b w:val="false"/>
+          <w:bCs w:val="false"/>
+          <w:i w:val="false"/>
+          <w:iCs w:val="false"/>
+          <w:caps w:val="false"/>
+          <w:smallCaps w:val="false"/>
+          <w:color w:val="auto"/>
           <w:sz w:val="24"/>
           <w:szCs w:val="24"/>
         </w:rPr>
@@ -3366,7 +3258,67 @@
           <w:sz w:val="24"/>
           <w:szCs w:val="24"/>
         </w:rPr>
-        <w:t>A partir do momento que o desenvolvimento de APIs ganhou destaque na área da tecnologia, o número de empresas que resolveram utilizá-las aumentou drasticamente, porém, muitas destas empresas não estabeleceram padrões em suas APIs, não tendo noção dos problemas que isto poderia acarretar no futuro. Esse tipo de situação também ocorre com frequência nos dias atuais.</w:t>
+        <w:t xml:space="preserve">A partir do momento que o desenvolvimento de APIs ganhou destaque na área da tecnologia, o número de empresas que resolveram utilizá-las aumentou drasticamente, porém, muitas destas empresas não estabeleceram padrões em suas APIs, não tendo noção dos problemas que isto poderia acarretar no futuro. </w:t>
+      </w:r>
+      <w:r>
+        <w:rPr>
+          <w:rFonts w:eastAsia="Arial" w:cs="Arial" w:ascii="Arial" w:hAnsi="Arial"/>
+          <w:b w:val="false"/>
+          <w:bCs w:val="false"/>
+          <w:i w:val="false"/>
+          <w:iCs w:val="false"/>
+          <w:caps w:val="false"/>
+          <w:smallCaps w:val="false"/>
+          <w:color w:val="292929"/>
+          <w:sz w:val="24"/>
+          <w:szCs w:val="24"/>
+        </w:rPr>
+        <w:t>Esse</w:t>
+      </w:r>
+      <w:r>
+        <w:rPr>
+          <w:rFonts w:eastAsia="Arial" w:cs="Arial" w:ascii="Arial" w:hAnsi="Arial"/>
+          <w:b w:val="false"/>
+          <w:bCs w:val="false"/>
+          <w:i w:val="false"/>
+          <w:iCs w:val="false"/>
+          <w:caps w:val="false"/>
+          <w:smallCaps w:val="false"/>
+          <w:color w:val="292929"/>
+          <w:sz w:val="24"/>
+          <w:szCs w:val="24"/>
+        </w:rPr>
+        <w:t xml:space="preserve"> tipo de situação </w:t>
+      </w:r>
+      <w:r>
+        <w:rPr>
+          <w:rFonts w:eastAsia="Arial" w:cs="Arial" w:ascii="Arial" w:hAnsi="Arial"/>
+          <w:b w:val="false"/>
+          <w:bCs w:val="false"/>
+          <w:i w:val="false"/>
+          <w:iCs w:val="false"/>
+          <w:caps w:val="false"/>
+          <w:smallCaps w:val="false"/>
+          <w:color w:val="292929"/>
+          <w:sz w:val="24"/>
+          <w:szCs w:val="24"/>
+        </w:rPr>
+        <w:t xml:space="preserve">também </w:t>
+      </w:r>
+      <w:r>
+        <w:rPr>
+          <w:rFonts w:eastAsia="Arial" w:cs="Arial" w:ascii="Arial" w:hAnsi="Arial"/>
+          <w:b w:val="false"/>
+          <w:bCs w:val="false"/>
+          <w:i w:val="false"/>
+          <w:iCs w:val="false"/>
+          <w:caps w:val="false"/>
+          <w:smallCaps w:val="false"/>
+          <w:color w:val="292929"/>
+          <w:sz w:val="24"/>
+          <w:szCs w:val="24"/>
+        </w:rPr>
+        <w:t>ocorre com frequência nos dias atuais.</w:t>
       </w:r>
     </w:p>
     <w:p>
@@ -3391,7 +3343,22 @@
           <w:sz w:val="24"/>
           <w:szCs w:val="24"/>
         </w:rPr>
-        <w:t>Tendo em vista este cenário, foi feita uma pesquisa sobre quais deveriam ser os pontos mais relevantes a serem levados em consideração pelas APIs para que elas fossem classificadas de qualidade e de fácil entendimento, proporcionando assim, uma integração sem complicações entre as aplicações.</w:t>
+        <w:t>Estes dados foram obtidos analisando as numerosas APIs públicas que estão expostas na internet e, t</w:t>
+      </w:r>
+      <w:r>
+        <w:rPr>
+          <w:rFonts w:eastAsia="Arial" w:cs="Arial" w:ascii="Arial" w:hAnsi="Arial"/>
+          <w:b w:val="false"/>
+          <w:bCs w:val="false"/>
+          <w:i w:val="false"/>
+          <w:iCs w:val="false"/>
+          <w:caps w:val="false"/>
+          <w:smallCaps w:val="false"/>
+          <w:color w:val="292929"/>
+          <w:sz w:val="24"/>
+          <w:szCs w:val="24"/>
+        </w:rPr>
+        <w:t>endo em vista este cenário, foi feita uma pesquisa sobre quais deveriam ser os pontos mais relevantes a serem levados em consideração pelas APIs para que elas fossem classificadas de qualidade e de fácil entendimento, proporcionando assim, uma integração sem complicações entre as aplicações.</w:t>
       </w:r>
     </w:p>
     <w:p>
@@ -3416,67 +3383,7 @@
           <w:sz w:val="24"/>
           <w:szCs w:val="24"/>
         </w:rPr>
-        <w:t xml:space="preserve">Com base nas buscas realizadas, foram encontrados diversos tipos de padrões de desenvolvimento válidos e, baseando-se neles, concluiu-se que é fundamental que uma API utilize os verbos </w:t>
-      </w:r>
-      <w:r>
-        <w:rPr>
-          <w:rFonts w:eastAsia="Arial" w:cs="Arial" w:ascii="Arial" w:hAnsi="Arial"/>
-          <w:b w:val="false"/>
-          <w:bCs w:val="false"/>
-          <w:i w:val="false"/>
-          <w:iCs w:val="false"/>
-          <w:caps w:val="false"/>
-          <w:smallCaps w:val="false"/>
-          <w:color w:val="292929"/>
-          <w:sz w:val="24"/>
-          <w:szCs w:val="24"/>
-        </w:rPr>
-        <w:t xml:space="preserve">corretamente de acordo com a </w:t>
-      </w:r>
-      <w:r>
-        <w:rPr>
-          <w:rFonts w:eastAsia="Arial" w:cs="Arial" w:ascii="Arial" w:hAnsi="Arial"/>
-          <w:b w:val="false"/>
-          <w:bCs w:val="false"/>
-          <w:i w:val="false"/>
-          <w:iCs w:val="false"/>
-          <w:caps w:val="false"/>
-          <w:smallCaps w:val="false"/>
-          <w:color w:val="292929"/>
-          <w:sz w:val="24"/>
-          <w:szCs w:val="24"/>
-        </w:rPr>
-        <w:t xml:space="preserve">ação, contenha URLs que estejam relacionadas às entidades, disponibilize a paginação e a ordenação de registros, retorne os códigos de status </w:t>
-      </w:r>
-      <w:r>
-        <w:rPr>
-          <w:rFonts w:eastAsia="Arial" w:cs="Arial" w:ascii="Arial" w:hAnsi="Arial"/>
-          <w:b w:val="false"/>
-          <w:bCs w:val="false"/>
-          <w:i w:val="false"/>
-          <w:iCs w:val="false"/>
-          <w:caps w:val="false"/>
-          <w:smallCaps w:val="false"/>
-          <w:color w:val="292929"/>
-          <w:sz w:val="24"/>
-          <w:szCs w:val="24"/>
-        </w:rPr>
-        <w:t xml:space="preserve">corretamente </w:t>
-      </w:r>
-      <w:r>
-        <w:rPr>
-          <w:rFonts w:eastAsia="Arial" w:cs="Arial" w:ascii="Arial" w:hAnsi="Arial"/>
-          <w:b w:val="false"/>
-          <w:bCs w:val="false"/>
-          <w:i w:val="false"/>
-          <w:iCs w:val="false"/>
-          <w:caps w:val="false"/>
-          <w:smallCaps w:val="false"/>
-          <w:color w:val="292929"/>
-          <w:sz w:val="24"/>
-          <w:szCs w:val="24"/>
-        </w:rPr>
-        <w:t>com base em cada tipo de situação, siga um padrão de nomenclatura e forneça uma documentação fácil de ser interpretada.</w:t>
+        <w:t>Com base nas buscas realizadas, foram encontrados diversos tipos de padrões de desenvolvimento válidos e, baseando-se neles, concluiu-se que é fundamental que uma API utilize os verbos corretamente de acordo com a ação, contenha URLs que estejam relacionadas às entidades, disponibilize a paginação e a ordenação de registros, retorne os códigos de status corretamente com base em cada tipo de situação, siga um padrão de nomenclatura e forneça uma documentação fácil de ser interpretada.</w:t>
       </w:r>
     </w:p>
     <w:p>
@@ -3550,7 +3457,97 @@
           <w:sz w:val="24"/>
           <w:szCs w:val="24"/>
         </w:rPr>
-        <w:t>Se uma API for desenvolvida em cima das sugestões descritas neste trabalho, ela será considerada apta para realizar integrações sem enfrentar nenhum tipo de dificuldade.</w:t>
+        <w:t xml:space="preserve">Se uma API for desenvolvida </w:t>
+      </w:r>
+      <w:r>
+        <w:rPr>
+          <w:rFonts w:eastAsia="Arial" w:cs="Arial" w:ascii="Arial" w:hAnsi="Arial"/>
+          <w:b w:val="false"/>
+          <w:bCs w:val="false"/>
+          <w:i w:val="false"/>
+          <w:iCs w:val="false"/>
+          <w:caps w:val="false"/>
+          <w:smallCaps w:val="false"/>
+          <w:color w:val="292929"/>
+          <w:sz w:val="24"/>
+          <w:szCs w:val="24"/>
+        </w:rPr>
+        <w:t xml:space="preserve">utilizando </w:t>
+      </w:r>
+      <w:r>
+        <w:rPr>
+          <w:rFonts w:eastAsia="Arial" w:cs="Arial" w:ascii="Arial" w:hAnsi="Arial"/>
+          <w:b w:val="false"/>
+          <w:bCs w:val="false"/>
+          <w:i w:val="false"/>
+          <w:iCs w:val="false"/>
+          <w:caps w:val="false"/>
+          <w:smallCaps w:val="false"/>
+          <w:color w:val="292929"/>
+          <w:sz w:val="24"/>
+          <w:szCs w:val="24"/>
+        </w:rPr>
+        <w:t xml:space="preserve">este trabalho </w:t>
+      </w:r>
+      <w:r>
+        <w:rPr>
+          <w:rFonts w:eastAsia="Arial" w:cs="Arial" w:ascii="Arial" w:hAnsi="Arial"/>
+          <w:b w:val="false"/>
+          <w:bCs w:val="false"/>
+          <w:i w:val="false"/>
+          <w:iCs w:val="false"/>
+          <w:caps w:val="false"/>
+          <w:smallCaps w:val="false"/>
+          <w:color w:val="292929"/>
+          <w:sz w:val="24"/>
+          <w:szCs w:val="24"/>
+        </w:rPr>
+        <w:t>como um guia</w:t>
+      </w:r>
+      <w:r>
+        <w:rPr>
+          <w:rFonts w:eastAsia="Arial" w:cs="Arial" w:ascii="Arial" w:hAnsi="Arial"/>
+          <w:b w:val="false"/>
+          <w:bCs w:val="false"/>
+          <w:i w:val="false"/>
+          <w:iCs w:val="false"/>
+          <w:caps w:val="false"/>
+          <w:smallCaps w:val="false"/>
+          <w:color w:val="292929"/>
+          <w:sz w:val="24"/>
+          <w:szCs w:val="24"/>
+        </w:rPr>
+        <w:t xml:space="preserve">, ela </w:t>
+      </w:r>
+      <w:r>
+        <w:rPr>
+          <w:rFonts w:eastAsia="Arial" w:cs="Arial" w:ascii="Arial" w:hAnsi="Arial"/>
+          <w:b w:val="false"/>
+          <w:bCs w:val="false"/>
+          <w:i w:val="false"/>
+          <w:iCs w:val="false"/>
+          <w:caps w:val="false"/>
+          <w:smallCaps w:val="false"/>
+          <w:color w:val="292929"/>
+          <w:sz w:val="24"/>
+          <w:szCs w:val="24"/>
+        </w:rPr>
+        <w:t>estará</w:t>
+      </w:r>
+      <w:r>
+        <w:rPr>
+          <w:rFonts w:eastAsia="Arial" w:cs="Arial" w:ascii="Arial" w:hAnsi="Arial"/>
+          <w:b w:val="false"/>
+          <w:bCs w:val="false"/>
+          <w:i w:val="false"/>
+          <w:iCs w:val="false"/>
+          <w:caps w:val="false"/>
+          <w:smallCaps w:val="false"/>
+          <w:color w:val="292929"/>
+          <w:sz w:val="24"/>
+          <w:szCs w:val="24"/>
+        </w:rPr>
+        <w:t xml:space="preserve"> apta para realizar integrações sem enfrentar nenhum tipo de dificuldade.</w:t>
       </w:r>
     </w:p>
     <w:p>
@@ -4021,47 +4018,7 @@
           <w:sz w:val="24"/>
           <w:szCs w:val="24"/>
         </w:rPr>
-        <w:t xml:space="preserve">, se trata de um conjunto de padrões de arquitetura que devem ser seguidos </w:t>
-      </w:r>
-      <w:r>
-        <w:rPr>
-          <w:rFonts w:eastAsia="Arial" w:cs="Arial" w:ascii="Arial" w:hAnsi="Arial"/>
-          <w:i w:val="false"/>
-          <w:iCs w:val="false"/>
-          <w:sz w:val="24"/>
-          <w:szCs w:val="24"/>
-        </w:rPr>
-        <w:t>durante</w:t>
-      </w:r>
-      <w:r>
-        <w:rPr>
-          <w:rFonts w:eastAsia="Arial" w:cs="Arial" w:ascii="Arial" w:hAnsi="Arial"/>
-          <w:i w:val="false"/>
-          <w:iCs w:val="false"/>
-          <w:sz w:val="24"/>
-          <w:szCs w:val="24"/>
-        </w:rPr>
-        <w:t xml:space="preserve"> </w:t>
-      </w:r>
-      <w:r>
-        <w:rPr>
-          <w:rFonts w:eastAsia="Arial" w:cs="Arial" w:ascii="Arial" w:hAnsi="Arial"/>
-          <w:i w:val="false"/>
-          <w:iCs w:val="false"/>
-          <w:sz w:val="24"/>
-          <w:szCs w:val="24"/>
-        </w:rPr>
-        <w:t xml:space="preserve">o desenvolvimento </w:t>
-      </w:r>
-      <w:r>
-        <w:rPr>
-          <w:rFonts w:eastAsia="Arial" w:cs="Arial" w:ascii="Arial" w:hAnsi="Arial"/>
-          <w:i w:val="false"/>
-          <w:iCs w:val="false"/>
-          <w:sz w:val="24"/>
-          <w:szCs w:val="24"/>
-        </w:rPr>
-        <w:t>de Web Services. RESTful é um termo atribuído à API que segue os padrões REST.</w:t>
+        <w:t>, se trata de um conjunto de padrões de arquitetura que devem ser seguidos durante o desenvolvimento de Web Services. RESTful é um termo atribuído à API que segue os padrões REST.</w:t>
       </w:r>
     </w:p>
     <w:p>
@@ -4081,27 +4038,7 @@
           <w:sz w:val="24"/>
           <w:szCs w:val="24"/>
         </w:rPr>
-        <w:t xml:space="preserve">As APIs têm como principal função expor recursos na Web, sendo que cada recurso possui uma maneira diferente de ser adquirido. Para isso, o client (aplicação requisitante de recursos) e o server (aplicação fornecedora de recursos) se comunicam através de mensagens HTTP compostas por verbo, </w:t>
-      </w:r>
-      <w:r>
-        <w:rPr>
-          <w:rFonts w:eastAsia="Arial" w:cs="Arial" w:ascii="Arial" w:hAnsi="Arial"/>
-          <w:i w:val="false"/>
-          <w:iCs w:val="false"/>
-          <w:sz w:val="24"/>
-          <w:szCs w:val="24"/>
-        </w:rPr>
-        <w:t>URL,</w:t>
-      </w:r>
-      <w:r>
-        <w:rPr>
-          <w:rFonts w:eastAsia="Arial" w:cs="Arial" w:ascii="Arial" w:hAnsi="Arial"/>
-          <w:i w:val="false"/>
-          <w:iCs w:val="false"/>
-          <w:sz w:val="24"/>
-          <w:szCs w:val="24"/>
-        </w:rPr>
-        <w:t xml:space="preserve"> cabeçalho(s), corpo e código de status.</w:t>
+        <w:t>As APIs têm como principal função expor recursos na Web, sendo que cada recurso possui uma maneira diferente de ser adquirido. Para isso, o client (aplicação requisitante de recursos) e o server (aplicação fornecedora de recursos) se comunicam através de mensagens HTTP compostas por verbo, URL, cabeçalho(s), corpo e código de status.</w:t>
       </w:r>
     </w:p>
     <w:p>
@@ -5306,25 +5243,7 @@
           <w:sz w:val="24"/>
           <w:szCs w:val="24"/>
         </w:rPr>
-        <w:t xml:space="preserve">Uma ótima maneira de se realizar autenticações é introduzindo chaves de API no cabeçalho da requisição, independentemente do tipo da autenticação. No caso da API desenvolvida pelos autores, foi-se utilizada a autenticação JWT e a chave se encontra exposta na documentação para facilitar os testes feitos pelos usuários (lembrando que não é uma boa prática expor dados sensíveis </w:t>
-      </w:r>
-      <w:r>
-        <w:rPr>
-          <w:rFonts w:eastAsia="Arial" w:cs="Arial" w:ascii="Arial" w:hAnsi="Arial"/>
-          <w:color w:val="auto"/>
-          <w:sz w:val="24"/>
-          <w:szCs w:val="24"/>
-        </w:rPr>
-        <w:t>em uma documentação</w:t>
-      </w:r>
-      <w:r>
-        <w:rPr>
-          <w:rFonts w:eastAsia="Arial" w:cs="Arial" w:ascii="Arial" w:hAnsi="Arial"/>
-          <w:color w:val="auto"/>
-          <w:sz w:val="24"/>
-          <w:szCs w:val="24"/>
-        </w:rPr>
-        <w:t>, sendo este, um caso de exceção).</w:t>
+        <w:t>Uma ótima maneira de se realizar autenticações é introduzindo chaves de API no cabeçalho da requisição, independentemente do tipo da autenticação. No caso da API desenvolvida pelos autores, foi-se utilizada a autenticação JWT e a chave se encontra exposta na documentação para facilitar os testes feitos pelos usuários (lembrando que não é uma boa prática expor dados sensíveis em uma documentação, sendo este, um caso de exceção).</w:t>
       </w:r>
     </w:p>
     <w:p>
@@ -5665,67 +5584,7 @@
           <w:sz w:val="24"/>
           <w:szCs w:val="24"/>
         </w:rPr>
-        <w:t xml:space="preserve"> (contendo </w:t>
-      </w:r>
-      <w:r>
-        <w:rPr>
-          <w:rFonts w:eastAsia="Arial" w:cs="Arial" w:ascii="Arial" w:hAnsi="Arial"/>
-          <w:b w:val="false"/>
-          <w:bCs w:val="false"/>
-          <w:i w:val="false"/>
-          <w:iCs w:val="false"/>
-          <w:caps w:val="false"/>
-          <w:smallCaps w:val="false"/>
-          <w:color w:val="292929"/>
-          <w:sz w:val="24"/>
-          <w:szCs w:val="24"/>
-        </w:rPr>
-        <w:t>o conteúdo</w:t>
-      </w:r>
-      <w:r>
-        <w:rPr>
-          <w:rFonts w:eastAsia="Arial" w:cs="Arial" w:ascii="Arial" w:hAnsi="Arial"/>
-          <w:b w:val="false"/>
-          <w:bCs w:val="false"/>
-          <w:i w:val="false"/>
-          <w:iCs w:val="false"/>
-          <w:caps w:val="false"/>
-          <w:smallCaps w:val="false"/>
-          <w:color w:val="292929"/>
-          <w:sz w:val="24"/>
-          <w:szCs w:val="24"/>
-        </w:rPr>
-        <w:t xml:space="preserve"> </w:t>
-      </w:r>
-      <w:r>
-        <w:rPr>
-          <w:rFonts w:eastAsia="Arial" w:cs="Arial" w:ascii="Arial" w:hAnsi="Arial"/>
-          <w:b w:val="false"/>
-          <w:bCs w:val="false"/>
-          <w:i w:val="false"/>
-          <w:iCs w:val="false"/>
-          <w:caps w:val="false"/>
-          <w:smallCaps w:val="false"/>
-          <w:color w:val="292929"/>
-          <w:sz w:val="24"/>
-          <w:szCs w:val="24"/>
-        </w:rPr>
-        <w:t>d</w:t>
-      </w:r>
-      <w:r>
-        <w:rPr>
-          <w:rFonts w:eastAsia="Arial" w:cs="Arial" w:ascii="Arial" w:hAnsi="Arial"/>
-          <w:b w:val="false"/>
-          <w:bCs w:val="false"/>
-          <w:i w:val="false"/>
-          <w:iCs w:val="false"/>
-          <w:caps w:val="false"/>
-          <w:smallCaps w:val="false"/>
-          <w:color w:val="292929"/>
-          <w:sz w:val="24"/>
-          <w:szCs w:val="24"/>
-        </w:rPr>
-        <w:t>os registros). Esse tipo de padrão facilita o desenvolvimento nas aplicações requisitantes, já que todas as respostas possuem o mesmo formato e sempre haverá registros nas chamadas com sucesso.</w:t>
+        <w:t xml:space="preserve"> (contendo o conteúdo dos registros). Esse tipo de padrão facilita o desenvolvimento nas aplicações requisitantes, já que todas as respostas possuem o mesmo formato e sempre haverá registros nas chamadas com sucesso.</w:t>
       </w:r>
     </w:p>
     <w:p>
@@ -6384,23 +6243,7 @@
           <w:sz w:val="24"/>
           <w:szCs w:val="24"/>
         </w:rPr>
-        <w:t xml:space="preserve">Implementar todos os códigos de status à risca é uma tarefa complexa e que exige muita paciência. Para isso, foi feito um levantamento dos códigos de status mais utilizados pelas APIs junto </w:t>
-      </w:r>
-      <w:r>
-        <w:rPr>
-          <w:rFonts w:eastAsia="Arial" w:cs="Arial" w:ascii="Arial" w:hAnsi="Arial"/>
-          <w:sz w:val="24"/>
-          <w:szCs w:val="24"/>
-        </w:rPr>
-        <w:t>com a</w:t>
-      </w:r>
-      <w:r>
-        <w:rPr>
-          <w:rFonts w:eastAsia="Arial" w:cs="Arial" w:ascii="Arial" w:hAnsi="Arial"/>
-          <w:sz w:val="24"/>
-          <w:szCs w:val="24"/>
-        </w:rPr>
-        <w:t xml:space="preserve"> especificação de cada um deles.</w:t>
+        <w:t>Implementar todos os códigos de status à risca é uma tarefa complexa e que exige muita paciência. Para isso, foi feito um levantamento dos códigos de status mais utilizados pelas APIs junto com a especificação de cada um deles.</w:t>
       </w:r>
     </w:p>
     <w:p>
@@ -6613,39 +6456,7 @@
           <w:sz w:val="24"/>
           <w:szCs w:val="24"/>
         </w:rPr>
-        <w:t xml:space="preserve">207 (MULTI-STATUS) — utilizado em rotas que processam vários </w:t>
-      </w:r>
-      <w:r>
-        <w:rPr>
-          <w:rFonts w:eastAsia="Arial" w:cs="Arial" w:ascii="Arial" w:hAnsi="Arial"/>
-          <w:sz w:val="24"/>
-          <w:szCs w:val="24"/>
-        </w:rPr>
-        <w:t>dados ao mesmo tempo</w:t>
-      </w:r>
-      <w:r>
-        <w:rPr>
-          <w:rFonts w:eastAsia="Arial" w:cs="Arial" w:ascii="Arial" w:hAnsi="Arial"/>
-          <w:sz w:val="24"/>
-          <w:szCs w:val="24"/>
-        </w:rPr>
-        <w:t xml:space="preserve">, podendo haver dados processados com sucesso e dados processados com erro, </w:t>
-      </w:r>
-      <w:r>
-        <w:rPr>
-          <w:rFonts w:eastAsia="Arial" w:cs="Arial" w:ascii="Arial" w:hAnsi="Arial"/>
-          <w:sz w:val="24"/>
-          <w:szCs w:val="24"/>
-        </w:rPr>
-        <w:t>tudo em uma mesma chamada</w:t>
-      </w:r>
-      <w:r>
-        <w:rPr>
-          <w:rFonts w:eastAsia="Arial" w:cs="Arial" w:ascii="Arial" w:hAnsi="Arial"/>
-          <w:sz w:val="24"/>
-          <w:szCs w:val="24"/>
-        </w:rPr>
-        <w:t>.</w:t>
+        <w:t>207 (MULTI-STATUS) — utilizado em rotas que processam vários dados ao mesmo tempo, podendo haver dados processados com sucesso e dados processados com erro, tudo em uma mesma chamada.</w:t>
       </w:r>
     </w:p>
     <w:p>
@@ -7027,23 +6838,7 @@
           <w:sz w:val="24"/>
           <w:szCs w:val="24"/>
         </w:rPr>
-        <w:t xml:space="preserve">500 (INTERNAL SERVER ERROR) — utilizado quando ocorre </w:t>
-      </w:r>
-      <w:r>
-        <w:rPr>
-          <w:rFonts w:eastAsia="Arial" w:cs="Arial" w:ascii="Arial" w:hAnsi="Arial"/>
-          <w:sz w:val="24"/>
-          <w:szCs w:val="24"/>
-        </w:rPr>
-        <w:t xml:space="preserve">algum tipo de erro </w:t>
-      </w:r>
-      <w:r>
-        <w:rPr>
-          <w:rFonts w:eastAsia="Arial" w:cs="Arial" w:ascii="Arial" w:hAnsi="Arial"/>
-          <w:sz w:val="24"/>
-          <w:szCs w:val="24"/>
-        </w:rPr>
-        <w:t>inesperado durante o processamento dos dados;</w:t>
+        <w:t>500 (INTERNAL SERVER ERROR) — utilizado quando ocorre algum tipo de erro inesperado durante o processamento dos dados;</w:t>
       </w:r>
     </w:p>
     <w:p>
@@ -7163,43 +6958,7 @@
           <w:sz w:val="24"/>
           <w:szCs w:val="24"/>
         </w:rPr>
-        <w:t xml:space="preserve">As rotas que retornam mais de um registro precisam ser paginadas pois, desta forma, será trafegado somente o necessário e a API </w:t>
-      </w:r>
-      <w:r>
-        <w:rPr>
-          <w:rFonts w:eastAsia="Arial" w:cs="Arial" w:ascii="Arial" w:hAnsi="Arial"/>
-          <w:color w:val="auto"/>
-          <w:sz w:val="24"/>
-          <w:szCs w:val="24"/>
-        </w:rPr>
-        <w:t>se tornará</w:t>
-      </w:r>
-      <w:r>
-        <w:rPr>
-          <w:rFonts w:eastAsia="Arial" w:cs="Arial" w:ascii="Arial" w:hAnsi="Arial"/>
-          <w:color w:val="auto"/>
-          <w:sz w:val="24"/>
-          <w:szCs w:val="24"/>
-        </w:rPr>
-        <w:t xml:space="preserve"> mais performática, oferecendo uma melhor experiência </w:t>
-      </w:r>
-      <w:r>
-        <w:rPr>
-          <w:rFonts w:eastAsia="Arial" w:cs="Arial" w:ascii="Arial" w:hAnsi="Arial"/>
-          <w:color w:val="auto"/>
-          <w:sz w:val="24"/>
-          <w:szCs w:val="24"/>
-        </w:rPr>
-        <w:t>à</w:t>
-      </w:r>
-      <w:r>
-        <w:rPr>
-          <w:rFonts w:eastAsia="Arial" w:cs="Arial" w:ascii="Arial" w:hAnsi="Arial"/>
-          <w:color w:val="auto"/>
-          <w:sz w:val="24"/>
-          <w:szCs w:val="24"/>
-        </w:rPr>
-        <w:t>s aplicações requisitantes.</w:t>
+        <w:t>As rotas que retornam mais de um registro precisam ser paginadas pois, desta forma, será trafegado somente o necessário e a API se tornará mais performática, oferecendo uma melhor experiência às aplicações requisitantes.</w:t>
       </w:r>
     </w:p>
     <w:p>
@@ -7414,39 +7173,7 @@
           <w:sz w:val="24"/>
           <w:szCs w:val="24"/>
         </w:rPr>
-        <w:t xml:space="preserve">Uma forma válida de ordenar registros é informando o nome do campo que </w:t>
-      </w:r>
-      <w:r>
-        <w:rPr>
-          <w:rFonts w:eastAsia="Arial" w:cs="Arial" w:ascii="Arial" w:hAnsi="Arial"/>
-          <w:sz w:val="24"/>
-          <w:szCs w:val="24"/>
-        </w:rPr>
-        <w:t xml:space="preserve">será </w:t>
-      </w:r>
-      <w:r>
-        <w:rPr>
-          <w:rFonts w:eastAsia="Arial" w:cs="Arial" w:ascii="Arial" w:hAnsi="Arial"/>
-          <w:sz w:val="24"/>
-          <w:szCs w:val="24"/>
-        </w:rPr>
-        <w:t>ordenado junto ao tipo d</w:t>
-      </w:r>
-      <w:r>
-        <w:rPr>
-          <w:rFonts w:eastAsia="Arial" w:cs="Arial" w:ascii="Arial" w:hAnsi="Arial"/>
-          <w:sz w:val="24"/>
-          <w:szCs w:val="24"/>
-        </w:rPr>
-        <w:t>e</w:t>
-      </w:r>
-      <w:r>
-        <w:rPr>
-          <w:rFonts w:eastAsia="Arial" w:cs="Arial" w:ascii="Arial" w:hAnsi="Arial"/>
-          <w:sz w:val="24"/>
-          <w:szCs w:val="24"/>
-        </w:rPr>
-        <w:t xml:space="preserve"> ordenação (crescente ou decrescente), por exemplo: </w:t>
+        <w:t xml:space="preserve">Uma forma válida de ordenar registros é informando o nome do campo que precisa ser ordenado junto ao tipo de ordenação (crescente ou decrescente), por exemplo: </w:t>
       </w:r>
       <w:r>
         <w:rPr>
@@ -7456,27 +7183,7 @@
           <w:sz w:val="24"/>
           <w:szCs w:val="24"/>
         </w:rPr>
-        <w:t>v1/developers?offset=0&amp;limit=</w:t>
-      </w:r>
-      <w:r>
-        <w:rPr>
-          <w:rFonts w:eastAsia="Arial" w:cs="Arial" w:ascii="Arial" w:hAnsi="Arial"/>
-          <w:i/>
-          <w:iCs/>
-          <w:sz w:val="24"/>
-          <w:szCs w:val="24"/>
-        </w:rPr>
-        <w:t>3</w:t>
-      </w:r>
-      <w:r>
-        <w:rPr>
-          <w:rFonts w:eastAsia="Arial" w:cs="Arial" w:ascii="Arial" w:hAnsi="Arial"/>
-          <w:i/>
-          <w:iCs/>
-          <w:sz w:val="24"/>
-          <w:szCs w:val="24"/>
-        </w:rPr>
-        <w:t>&amp;sort=+name</w:t>
+        <w:t>v1/developers?offset=0&amp;limit=3&amp;sort=+name</w:t>
       </w:r>
       <w:r>
         <w:rPr>
@@ -8219,7 +7926,15 @@
           <w:sz w:val="24"/>
           <w:szCs w:val="24"/>
         </w:rPr>
-        <w:t>C</w:t>
+        <w:t>Camel Case</w:t>
+      </w:r>
+      <w:r>
+        <w:rPr>
+          <w:rFonts w:eastAsia="Arial" w:cs="Arial" w:ascii="Arial" w:hAnsi="Arial"/>
+          <w:sz w:val="24"/>
+          <w:szCs w:val="24"/>
+        </w:rPr>
+        <w:t xml:space="preserve">, </w:t>
       </w:r>
       <w:r>
         <w:rPr>
@@ -8229,7 +7944,15 @@
           <w:sz w:val="24"/>
           <w:szCs w:val="24"/>
         </w:rPr>
-        <w:t xml:space="preserve">amel </w:t>
+        <w:t>Snake Case</w:t>
+      </w:r>
+      <w:r>
+        <w:rPr>
+          <w:rFonts w:eastAsia="Arial" w:cs="Arial" w:ascii="Arial" w:hAnsi="Arial"/>
+          <w:sz w:val="24"/>
+          <w:szCs w:val="24"/>
+        </w:rPr>
+        <w:t xml:space="preserve"> e </w:t>
       </w:r>
       <w:r>
         <w:rPr>
@@ -8239,113 +7962,7 @@
           <w:sz w:val="24"/>
           <w:szCs w:val="24"/>
         </w:rPr>
-        <w:t>C</w:t>
-      </w:r>
-      <w:r>
-        <w:rPr>
-          <w:rFonts w:eastAsia="Arial" w:cs="Arial" w:ascii="Arial" w:hAnsi="Arial"/>
-          <w:i/>
-          <w:iCs/>
-          <w:sz w:val="24"/>
-          <w:szCs w:val="24"/>
-        </w:rPr>
-        <w:t>ase</w:t>
-      </w:r>
-      <w:r>
-        <w:rPr>
-          <w:rFonts w:eastAsia="Arial" w:cs="Arial" w:ascii="Arial" w:hAnsi="Arial"/>
-          <w:sz w:val="24"/>
-          <w:szCs w:val="24"/>
-        </w:rPr>
-        <w:t xml:space="preserve">, </w:t>
-      </w:r>
-      <w:r>
-        <w:rPr>
-          <w:rFonts w:eastAsia="Arial" w:cs="Arial" w:ascii="Arial" w:hAnsi="Arial"/>
-          <w:i/>
-          <w:iCs/>
-          <w:sz w:val="24"/>
-          <w:szCs w:val="24"/>
-        </w:rPr>
-        <w:t>S</w:t>
-      </w:r>
-      <w:r>
-        <w:rPr>
-          <w:rFonts w:eastAsia="Arial" w:cs="Arial" w:ascii="Arial" w:hAnsi="Arial"/>
-          <w:i/>
-          <w:iCs/>
-          <w:sz w:val="24"/>
-          <w:szCs w:val="24"/>
-        </w:rPr>
-        <w:t xml:space="preserve">nake </w:t>
-      </w:r>
-      <w:r>
-        <w:rPr>
-          <w:rFonts w:eastAsia="Arial" w:cs="Arial" w:ascii="Arial" w:hAnsi="Arial"/>
-          <w:i/>
-          <w:iCs/>
-          <w:sz w:val="24"/>
-          <w:szCs w:val="24"/>
-        </w:rPr>
-        <w:t>C</w:t>
-      </w:r>
-      <w:r>
-        <w:rPr>
-          <w:rFonts w:eastAsia="Arial" w:cs="Arial" w:ascii="Arial" w:hAnsi="Arial"/>
-          <w:i/>
-          <w:iCs/>
-          <w:sz w:val="24"/>
-          <w:szCs w:val="24"/>
-        </w:rPr>
-        <w:t>ase</w:t>
-      </w:r>
-      <w:r>
-        <w:rPr>
-          <w:rFonts w:eastAsia="Arial" w:cs="Arial" w:ascii="Arial" w:hAnsi="Arial"/>
-          <w:sz w:val="24"/>
-          <w:szCs w:val="24"/>
-        </w:rPr>
-        <w:t xml:space="preserve"> e </w:t>
-      </w:r>
-      <w:r>
-        <w:rPr>
-          <w:rFonts w:eastAsia="Arial" w:cs="Arial" w:ascii="Arial" w:hAnsi="Arial"/>
-          <w:i/>
-          <w:iCs/>
-          <w:sz w:val="24"/>
-          <w:szCs w:val="24"/>
-        </w:rPr>
-        <w:t>S</w:t>
-      </w:r>
-      <w:r>
-        <w:rPr>
-          <w:rFonts w:eastAsia="Arial" w:cs="Arial" w:ascii="Arial" w:hAnsi="Arial"/>
-          <w:i/>
-          <w:iCs/>
-          <w:sz w:val="24"/>
-          <w:szCs w:val="24"/>
-        </w:rPr>
-        <w:t xml:space="preserve">pinal </w:t>
-      </w:r>
-      <w:r>
-        <w:rPr>
-          <w:rFonts w:eastAsia="Arial" w:cs="Arial" w:ascii="Arial" w:hAnsi="Arial"/>
-          <w:i/>
-          <w:iCs/>
-          <w:sz w:val="24"/>
-          <w:szCs w:val="24"/>
-        </w:rPr>
-        <w:t>C</w:t>
-      </w:r>
-      <w:r>
-        <w:rPr>
-          <w:rFonts w:eastAsia="Arial" w:cs="Arial" w:ascii="Arial" w:hAnsi="Arial"/>
-          <w:i/>
-          <w:iCs/>
-          <w:sz w:val="24"/>
-          <w:szCs w:val="24"/>
-        </w:rPr>
-        <w:t>ase</w:t>
+        <w:t>Spinal Case</w:t>
       </w:r>
       <w:r>
         <w:rPr>
@@ -8454,79 +8071,7 @@
           <w:sz w:val="24"/>
           <w:szCs w:val="24"/>
         </w:rPr>
-        <w:t xml:space="preserve">Após </w:t>
-      </w:r>
-      <w:r>
-        <w:rPr>
-          <w:rFonts w:eastAsia="Arial" w:cs="Arial" w:ascii="Arial" w:hAnsi="Arial"/>
-          <w:color w:val="auto"/>
-          <w:sz w:val="24"/>
-          <w:szCs w:val="24"/>
-        </w:rPr>
-        <w:t>finalizar o desenvolvimento de</w:t>
-      </w:r>
-      <w:r>
-        <w:rPr>
-          <w:rFonts w:eastAsia="Arial" w:cs="Arial" w:ascii="Arial" w:hAnsi="Arial"/>
-          <w:color w:val="auto"/>
-          <w:sz w:val="24"/>
-          <w:szCs w:val="24"/>
-        </w:rPr>
-        <w:t xml:space="preserve"> uma API, é necessário expor as suas funcionalidades </w:t>
-      </w:r>
-      <w:r>
-        <w:rPr>
-          <w:rFonts w:eastAsia="Arial" w:cs="Arial" w:ascii="Arial" w:hAnsi="Arial"/>
-          <w:color w:val="auto"/>
-          <w:sz w:val="24"/>
-          <w:szCs w:val="24"/>
-        </w:rPr>
-        <w:t>às aplicações requisitantes</w:t>
-      </w:r>
-      <w:r>
-        <w:rPr>
-          <w:rFonts w:eastAsia="Arial" w:cs="Arial" w:ascii="Arial" w:hAnsi="Arial"/>
-          <w:color w:val="auto"/>
-          <w:sz w:val="24"/>
-          <w:szCs w:val="24"/>
-        </w:rPr>
-        <w:t xml:space="preserve"> e, para isso, </w:t>
-      </w:r>
-      <w:r>
-        <w:rPr>
-          <w:rFonts w:eastAsia="Arial" w:cs="Arial" w:ascii="Arial" w:hAnsi="Arial"/>
-          <w:color w:val="auto"/>
-          <w:sz w:val="24"/>
-          <w:szCs w:val="24"/>
-        </w:rPr>
-        <w:t xml:space="preserve">uma </w:t>
-      </w:r>
-      <w:r>
-        <w:rPr>
-          <w:rFonts w:eastAsia="Arial" w:cs="Arial" w:ascii="Arial" w:hAnsi="Arial"/>
-          <w:color w:val="auto"/>
-          <w:sz w:val="24"/>
-          <w:szCs w:val="24"/>
-        </w:rPr>
-        <w:t xml:space="preserve">documentação </w:t>
-      </w:r>
-      <w:r>
-        <w:rPr>
-          <w:rFonts w:eastAsia="Arial" w:cs="Arial" w:ascii="Arial" w:hAnsi="Arial"/>
-          <w:color w:val="auto"/>
-          <w:sz w:val="24"/>
-          <w:szCs w:val="24"/>
-        </w:rPr>
-        <w:t>deve ser feita</w:t>
-      </w:r>
-      <w:r>
-        <w:rPr>
-          <w:rFonts w:eastAsia="Arial" w:cs="Arial" w:ascii="Arial" w:hAnsi="Arial"/>
-          <w:color w:val="auto"/>
-          <w:sz w:val="24"/>
-          <w:szCs w:val="24"/>
-        </w:rPr>
-        <w:t xml:space="preserve">. Uma ótima ferramenta para este propósito é o </w:t>
+        <w:t xml:space="preserve">Após finalizar o desenvolvimento de uma API, é necessário expor as suas funcionalidades às aplicações requisitantes e, para isso, uma documentação deve ser feita. Uma ótima ferramenta para este propósito é o </w:t>
       </w:r>
       <w:r>
         <w:rPr>
@@ -8627,43 +8172,7 @@
           <w:sz w:val="24"/>
           <w:szCs w:val="24"/>
         </w:rPr>
-        <w:t xml:space="preserve">Figura 7 — Exemplo de documentação via Swagger </w:t>
-      </w:r>
-      <w:r>
-        <w:rPr>
-          <w:rFonts w:eastAsia="Arial" w:cs="Arial" w:ascii="Arial" w:hAnsi="Arial"/>
-          <w:color w:val="auto"/>
-          <w:sz w:val="24"/>
-          <w:szCs w:val="24"/>
-        </w:rPr>
-        <w:t>(</w:t>
-      </w:r>
-      <w:r>
-        <w:rPr>
-          <w:rFonts w:eastAsia="Arial" w:cs="Arial" w:ascii="Arial" w:hAnsi="Arial"/>
-          <w:color w:val="auto"/>
-          <w:sz w:val="24"/>
-          <w:szCs w:val="24"/>
-        </w:rPr>
-        <w:t>versão 3.0.0</w:t>
-      </w:r>
-      <w:r>
-        <w:rPr>
-          <w:rFonts w:eastAsia="Arial" w:cs="Arial" w:ascii="Arial" w:hAnsi="Arial"/>
-          <w:color w:val="auto"/>
-          <w:sz w:val="24"/>
-          <w:szCs w:val="24"/>
-        </w:rPr>
-        <w:t>)</w:t>
-      </w:r>
-      <w:r>
-        <w:rPr>
-          <w:rFonts w:eastAsia="Arial" w:cs="Arial" w:ascii="Arial" w:hAnsi="Arial"/>
-          <w:color w:val="auto"/>
-          <w:sz w:val="24"/>
-          <w:szCs w:val="24"/>
-        </w:rPr>
-        <w:t>.</w:t>
+        <w:t>Figura 7 — Exemplo de documentação via Swagger (versão 3.0.0).</w:t>
       </w:r>
     </w:p>
     <w:p>
@@ -8893,80 +8402,23 @@
           <w:sz w:val="24"/>
           <w:szCs w:val="24"/>
         </w:rPr>
-        <w:t xml:space="preserve">Se uma API </w:t>
-      </w:r>
-      <w:r>
-        <w:rPr>
-          <w:rFonts w:eastAsia="Arial" w:cs="Arial" w:ascii="Arial" w:hAnsi="Arial"/>
-          <w:sz w:val="24"/>
-          <w:szCs w:val="24"/>
-        </w:rPr>
-        <w:t>conter</w:t>
-      </w:r>
-      <w:r>
-        <w:rPr>
-          <w:rFonts w:eastAsia="Arial" w:cs="Arial" w:ascii="Arial" w:hAnsi="Arial"/>
-          <w:sz w:val="24"/>
-          <w:szCs w:val="24"/>
-        </w:rPr>
-        <w:t xml:space="preserve"> todas as especificações citadas neste trabalho, ela </w:t>
-      </w:r>
-      <w:r>
-        <w:rPr>
-          <w:rFonts w:eastAsia="Arial" w:cs="Arial" w:ascii="Arial" w:hAnsi="Arial"/>
-          <w:sz w:val="24"/>
-          <w:szCs w:val="24"/>
-        </w:rPr>
-        <w:t xml:space="preserve">estará </w:t>
-      </w:r>
-      <w:r>
-        <w:rPr>
-          <w:rFonts w:eastAsia="Arial" w:cs="Arial" w:ascii="Arial" w:hAnsi="Arial"/>
-          <w:sz w:val="24"/>
-          <w:szCs w:val="24"/>
-        </w:rPr>
-        <w:t xml:space="preserve">apta </w:t>
-      </w:r>
-      <w:r>
-        <w:rPr>
-          <w:rFonts w:eastAsia="Arial" w:cs="Arial" w:ascii="Arial" w:hAnsi="Arial"/>
-          <w:sz w:val="24"/>
-          <w:szCs w:val="24"/>
-        </w:rPr>
-        <w:t>para ser utilizada por outras aplicações.</w:t>
-      </w:r>
-      <w:r>
-        <w:rPr>
-          <w:rFonts w:eastAsia="Arial" w:cs="Arial" w:ascii="Arial" w:hAnsi="Arial"/>
-          <w:sz w:val="24"/>
-          <w:szCs w:val="24"/>
-        </w:rPr>
-        <w:t xml:space="preserve"> O desenvolvimento de APIs em si é um assunto muito amplo, não sendo possível relatar e padronizar todos os casos. Ocorrerá situações onde uma API deverá ser desenvolvida de uma maneira diferente para atender aos requisitos de uma determinada demanda, não sendo possível seguir à risca todas as boas práticas aqui descritas. Mas sempre haverá uma solução para cada tipo de situação e, com uma API bem documentada, não haverá problemas durante a integração entre as aplicações.</w:t>
-      </w:r>
-    </w:p>
-    <w:p>
-      <w:pPr>
-        <w:pStyle w:val="Normal"/>
-        <w:spacing w:lineRule="auto" w:line="360" w:beforeAutospacing="0" w:before="0" w:afterAutospacing="0" w:after="0"/>
-        <w:ind w:left="0" w:hanging="0"/>
-        <w:jc w:val="left"/>
-        <w:rPr>
-          <w:rFonts w:ascii="Arial" w:hAnsi="Arial" w:eastAsia="Arial" w:cs="Arial"/>
-          <w:b/>
-          <w:b/>
-          <w:bCs/>
-          <w:sz w:val="24"/>
-          <w:szCs w:val="24"/>
-        </w:rPr>
-      </w:pPr>
-      <w:r>
-        <w:rPr>
-          <w:rFonts w:eastAsia="Arial" w:cs="Arial" w:ascii="Arial" w:hAnsi="Arial"/>
-          <w:b/>
-          <w:bCs/>
-          <w:sz w:val="24"/>
-          <w:szCs w:val="24"/>
-        </w:rPr>
+        <w:t xml:space="preserve">Se uma API conter todas as especificações citadas neste trabalho, ela estará apta para ser utilizada por outras aplicações. O desenvolvimento de APIs em si é um assunto muito amplo, não sendo possível relatar e padronizar todos os casos. Ocorrerá situações onde uma API deverá ser desenvolvida de uma maneira diferente para atender aos requisitos de uma determinada demanda, não sendo possível seguir à risca todas as boas práticas aqui descritas. Mas sempre haverá uma solução para cada tipo de situação e, com uma API bem documentada, não haverá problemas durante a integração entre as aplicações, </w:t>
+      </w:r>
+      <w:r>
+        <w:rPr>
+          <w:rFonts w:eastAsia="Arial" w:cs="Arial" w:ascii="Arial" w:hAnsi="Arial"/>
+          <w:sz w:val="24"/>
+          <w:szCs w:val="24"/>
+        </w:rPr>
+        <w:t>seja internamente ou externamente</w:t>
+      </w:r>
+      <w:r>
+        <w:rPr>
+          <w:rFonts w:eastAsia="Arial" w:cs="Arial" w:ascii="Arial" w:hAnsi="Arial"/>
+          <w:sz w:val="24"/>
+          <w:szCs w:val="24"/>
+        </w:rPr>
+        <w:t>.</w:t>
       </w:r>
     </w:p>
     <w:p>
@@ -9155,51 +8607,7 @@
           <w:sz w:val="24"/>
           <w:szCs w:val="24"/>
         </w:rPr>
-        <w:t xml:space="preserve">. Acesso em: </w:t>
-      </w:r>
-      <w:r>
-        <w:rPr>
-          <w:rFonts w:eastAsia="Arial" w:cs="Arial" w:ascii="Arial" w:hAnsi="Arial"/>
-          <w:b w:val="false"/>
-          <w:bCs w:val="false"/>
-          <w:color w:val="auto"/>
-          <w:sz w:val="24"/>
-          <w:szCs w:val="24"/>
-        </w:rPr>
-        <w:t>15</w:t>
-      </w:r>
-      <w:r>
-        <w:rPr>
-          <w:rFonts w:eastAsia="Arial" w:cs="Arial" w:ascii="Arial" w:hAnsi="Arial"/>
-          <w:b w:val="false"/>
-          <w:bCs w:val="false"/>
-          <w:color w:val="auto"/>
-          <w:sz w:val="24"/>
-          <w:szCs w:val="24"/>
-        </w:rPr>
-        <w:t xml:space="preserve"> </w:t>
-      </w:r>
-      <w:r>
-        <w:rPr>
-          <w:rFonts w:eastAsia="Arial" w:cs="Arial" w:ascii="Arial" w:hAnsi="Arial"/>
-          <w:b w:val="false"/>
-          <w:bCs w:val="false"/>
-          <w:color w:val="auto"/>
-          <w:sz w:val="24"/>
-          <w:szCs w:val="24"/>
-        </w:rPr>
-        <w:t>jan</w:t>
-      </w:r>
-      <w:r>
-        <w:rPr>
-          <w:rFonts w:eastAsia="Arial" w:cs="Arial" w:ascii="Arial" w:hAnsi="Arial"/>
-          <w:b w:val="false"/>
-          <w:bCs w:val="false"/>
-          <w:color w:val="auto"/>
-          <w:sz w:val="24"/>
-          <w:szCs w:val="24"/>
-        </w:rPr>
-        <w:t>. 2021.</w:t>
+        <w:t>. Acesso em: 15 jan. 2021.</w:t>
       </w:r>
     </w:p>
     <w:p>
@@ -9290,27 +8698,7 @@
           <w:sz w:val="24"/>
           <w:szCs w:val="24"/>
         </w:rPr>
-        <w:t>. Acesso em: 2</w:t>
-      </w:r>
-      <w:r>
-        <w:rPr>
-          <w:rFonts w:eastAsia="Arial" w:cs="Arial" w:ascii="Arial" w:hAnsi="Arial"/>
-          <w:b w:val="false"/>
-          <w:bCs w:val="false"/>
-          <w:sz w:val="24"/>
-          <w:szCs w:val="24"/>
-        </w:rPr>
-        <w:t>0</w:t>
-      </w:r>
-      <w:r>
-        <w:rPr>
-          <w:rFonts w:eastAsia="Arial" w:cs="Arial" w:ascii="Arial" w:hAnsi="Arial"/>
-          <w:b w:val="false"/>
-          <w:bCs w:val="false"/>
-          <w:sz w:val="24"/>
-          <w:szCs w:val="24"/>
-        </w:rPr>
-        <w:t xml:space="preserve"> fev. 2021.</w:t>
+        <w:t>. Acesso em: 20 fev. 2021.</w:t>
       </w:r>
     </w:p>
     <w:p>
@@ -15108,6 +14496,211 @@
       <w:szCs w:val="24"/>
     </w:rPr>
   </w:style>
+  <w:style w:type="character" w:styleId="ListLabel526">
+    <w:name w:val="ListLabel 526"/>
+    <w:qFormat/>
+    <w:rPr>
+      <w:rFonts w:ascii="Calibri" w:hAnsi="Calibri" w:cs="Symbol"/>
+      <w:sz w:val="24"/>
+    </w:rPr>
+  </w:style>
+  <w:style w:type="character" w:styleId="ListLabel527">
+    <w:name w:val="ListLabel 527"/>
+    <w:qFormat/>
+    <w:rPr>
+      <w:rFonts w:cs="Courier New"/>
+    </w:rPr>
+  </w:style>
+  <w:style w:type="character" w:styleId="ListLabel528">
+    <w:name w:val="ListLabel 528"/>
+    <w:qFormat/>
+    <w:rPr>
+      <w:rFonts w:cs="Wingdings"/>
+    </w:rPr>
+  </w:style>
+  <w:style w:type="character" w:styleId="ListLabel529">
+    <w:name w:val="ListLabel 529"/>
+    <w:qFormat/>
+    <w:rPr>
+      <w:rFonts w:cs="Symbol"/>
+    </w:rPr>
+  </w:style>
+  <w:style w:type="character" w:styleId="ListLabel530">
+    <w:name w:val="ListLabel 530"/>
+    <w:qFormat/>
+    <w:rPr>
+      <w:rFonts w:cs="Courier New"/>
+    </w:rPr>
+  </w:style>
+  <w:style w:type="character" w:styleId="ListLabel531">
+    <w:name w:val="ListLabel 531"/>
+    <w:qFormat/>
+    <w:rPr>
+      <w:rFonts w:cs="Wingdings"/>
+    </w:rPr>
+  </w:style>
+  <w:style w:type="character" w:styleId="ListLabel532">
+    <w:name w:val="ListLabel 532"/>
+    <w:qFormat/>
+    <w:rPr>
+      <w:rFonts w:cs="Symbol"/>
+    </w:rPr>
+  </w:style>
+  <w:style w:type="character" w:styleId="ListLabel533">
+    <w:name w:val="ListLabel 533"/>
+    <w:qFormat/>
+    <w:rPr>
+      <w:rFonts w:cs="Courier New"/>
+    </w:rPr>
+  </w:style>
+  <w:style w:type="character" w:styleId="ListLabel534">
+    <w:name w:val="ListLabel 534"/>
+    <w:qFormat/>
+    <w:rPr>
+      <w:rFonts w:cs="Wingdings"/>
+    </w:rPr>
+  </w:style>
+  <w:style w:type="character" w:styleId="ListLabel535">
+    <w:name w:val="ListLabel 535"/>
+    <w:qFormat/>
+    <w:rPr>
+      <w:rFonts w:ascii="Calibri" w:hAnsi="Calibri" w:cs="Symbol"/>
+      <w:b w:val="false"/>
+      <w:sz w:val="24"/>
+    </w:rPr>
+  </w:style>
+  <w:style w:type="character" w:styleId="ListLabel536">
+    <w:name w:val="ListLabel 536"/>
+    <w:qFormat/>
+    <w:rPr>
+      <w:rFonts w:cs="Courier New"/>
+    </w:rPr>
+  </w:style>
+  <w:style w:type="character" w:styleId="ListLabel537">
+    <w:name w:val="ListLabel 537"/>
+    <w:qFormat/>
+    <w:rPr>
+      <w:rFonts w:cs="Wingdings"/>
+    </w:rPr>
+  </w:style>
+  <w:style w:type="character" w:styleId="ListLabel538">
+    <w:name w:val="ListLabel 538"/>
+    <w:qFormat/>
+    <w:rPr>
+      <w:rFonts w:cs="Symbol"/>
+    </w:rPr>
+  </w:style>
+  <w:style w:type="character" w:styleId="ListLabel539">
+    <w:name w:val="ListLabel 539"/>
+    <w:qFormat/>
+    <w:rPr>
+      <w:rFonts w:cs="Courier New"/>
+    </w:rPr>
+  </w:style>
+  <w:style w:type="character" w:styleId="ListLabel540">
+    <w:name w:val="ListLabel 540"/>
+    <w:qFormat/>
+    <w:rPr>
+      <w:rFonts w:cs="Wingdings"/>
+    </w:rPr>
+  </w:style>
+  <w:style w:type="character" w:styleId="ListLabel541">
+    <w:name w:val="ListLabel 541"/>
+    <w:qFormat/>
+    <w:rPr>
+      <w:rFonts w:cs="Symbol"/>
+    </w:rPr>
+  </w:style>
+  <w:style w:type="character" w:styleId="ListLabel542">
+    <w:name w:val="ListLabel 542"/>
+    <w:qFormat/>
+    <w:rPr>
+      <w:rFonts w:cs="Courier New"/>
+    </w:rPr>
+  </w:style>
+  <w:style w:type="character" w:styleId="ListLabel543">
+    <w:name w:val="ListLabel 543"/>
+    <w:qFormat/>
+    <w:rPr>
+      <w:rFonts w:cs="Wingdings"/>
+    </w:rPr>
+  </w:style>
+  <w:style w:type="character" w:styleId="ListLabel544">
+    <w:name w:val="ListLabel 544"/>
+    <w:qFormat/>
+    <w:rPr>
+      <w:rFonts w:ascii="Calibri" w:hAnsi="Calibri" w:cs="OpenSymbol"/>
+      <w:b w:val="false"/>
+      <w:sz w:val="24"/>
+    </w:rPr>
+  </w:style>
+  <w:style w:type="character" w:styleId="ListLabel545">
+    <w:name w:val="ListLabel 545"/>
+    <w:qFormat/>
+    <w:rPr>
+      <w:rFonts w:cs="OpenSymbol"/>
+    </w:rPr>
+  </w:style>
+  <w:style w:type="character" w:styleId="ListLabel546">
+    <w:name w:val="ListLabel 546"/>
+    <w:qFormat/>
+    <w:rPr>
+      <w:rFonts w:cs="OpenSymbol"/>
+    </w:rPr>
+  </w:style>
+  <w:style w:type="character" w:styleId="ListLabel547">
+    <w:name w:val="ListLabel 547"/>
+    <w:qFormat/>
+    <w:rPr>
+      <w:rFonts w:cs="OpenSymbol"/>
+    </w:rPr>
+  </w:style>
+  <w:style w:type="character" w:styleId="ListLabel548">
+    <w:name w:val="ListLabel 548"/>
+    <w:qFormat/>
+    <w:rPr>
+      <w:rFonts w:cs="OpenSymbol"/>
+    </w:rPr>
+  </w:style>
+  <w:style w:type="character" w:styleId="ListLabel549">
+    <w:name w:val="ListLabel 549"/>
+    <w:qFormat/>
+    <w:rPr>
+      <w:rFonts w:cs="OpenSymbol"/>
+    </w:rPr>
+  </w:style>
+  <w:style w:type="character" w:styleId="ListLabel550">
+    <w:name w:val="ListLabel 550"/>
+    <w:qFormat/>
+    <w:rPr>
+      <w:rFonts w:cs="OpenSymbol"/>
+    </w:rPr>
+  </w:style>
+  <w:style w:type="character" w:styleId="ListLabel551">
+    <w:name w:val="ListLabel 551"/>
+    <w:qFormat/>
+    <w:rPr>
+      <w:rFonts w:cs="OpenSymbol"/>
+    </w:rPr>
+  </w:style>
+  <w:style w:type="character" w:styleId="ListLabel552">
+    <w:name w:val="ListLabel 552"/>
+    <w:qFormat/>
+    <w:rPr>
+      <w:rFonts w:cs="OpenSymbol"/>
+    </w:rPr>
+  </w:style>
+  <w:style w:type="character" w:styleId="ListLabel553">
+    <w:name w:val="ListLabel 553"/>
+    <w:qFormat/>
+    <w:rPr>
+      <w:rFonts w:ascii="Arial" w:hAnsi="Arial" w:eastAsia="Arial" w:cs="Arial"/>
+      <w:b w:val="false"/>
+      <w:bCs w:val="false"/>
+      <w:sz w:val="24"/>
+      <w:szCs w:val="24"/>
+    </w:rPr>
+  </w:style>
   <w:style w:type="paragraph" w:styleId="Heading">
     <w:name w:val="Heading"/>
     <w:basedOn w:val="Normal"/>

</xml_diff>

<commit_message>
reajustes no resumo e na introducao das docs
</commit_message>
<xml_diff>
--- a/doc/TCC.docx
+++ b/doc/TCC.docx
@@ -1472,42 +1472,6 @@
     </w:p>
     <w:p>
       <w:pPr>
-        <w:pStyle w:val="Normal"/>
-        <w:spacing w:lineRule="auto" w:line="360" w:beforeAutospacing="0" w:before="0" w:afterAutospacing="0" w:after="0"/>
-        <w:ind w:left="0" w:hanging="0"/>
-        <w:jc w:val="center"/>
-        <w:rPr>
-          <w:rFonts w:ascii="Arial" w:hAnsi="Arial" w:eastAsia="Arial" w:cs="Arial"/>
-          <w:b/>
-          <w:b/>
-          <w:bCs/>
-          <w:i w:val="false"/>
-          <w:i w:val="false"/>
-          <w:iCs w:val="false"/>
-          <w:caps w:val="false"/>
-          <w:smallCaps w:val="false"/>
-          <w:color w:val="292929"/>
-          <w:sz w:val="28"/>
-          <w:szCs w:val="28"/>
-        </w:rPr>
-      </w:pPr>
-      <w:r>
-        <w:rPr>
-          <w:rFonts w:eastAsia="Arial" w:cs="Arial" w:ascii="Arial" w:hAnsi="Arial"/>
-          <w:b/>
-          <w:bCs/>
-          <w:i w:val="false"/>
-          <w:iCs w:val="false"/>
-          <w:caps w:val="false"/>
-          <w:smallCaps w:val="false"/>
-          <w:color w:val="292929"/>
-          <w:sz w:val="28"/>
-          <w:szCs w:val="28"/>
-        </w:rPr>
-      </w:r>
-    </w:p>
-    <w:p>
-      <w:pPr>
         <w:sectPr>
           <w:headerReference w:type="even" r:id="rId6"/>
           <w:headerReference w:type="default" r:id="rId7"/>
@@ -1626,6 +1590,96 @@
         <w:spacing w:lineRule="auto" w:line="360" w:beforeAutospacing="0" w:before="0" w:afterAutospacing="0" w:after="0"/>
         <w:ind w:left="0" w:firstLine="708"/>
         <w:jc w:val="both"/>
+        <w:rPr/>
+      </w:pPr>
+      <w:r>
+        <w:rPr>
+          <w:rFonts w:eastAsia="Arial" w:cs="Arial" w:ascii="Arial" w:hAnsi="Arial"/>
+          <w:b w:val="false"/>
+          <w:bCs w:val="false"/>
+          <w:i w:val="false"/>
+          <w:iCs w:val="false"/>
+          <w:caps w:val="false"/>
+          <w:smallCaps w:val="false"/>
+          <w:color w:val="292929"/>
+          <w:sz w:val="24"/>
+          <w:szCs w:val="24"/>
+        </w:rPr>
+        <w:t xml:space="preserve">Atualmente, a utilização de APIs (Interface de Programação de Aplicações) vem se tornando cada vez mais comum no contexto corporativo, o que não é de se estranhar, já que elas proporcionam uma vasta quantidade de benefícios envolvendo aspectos como praticidade, performance e segurança. Em meio a esta </w:t>
+      </w:r>
+      <w:r>
+        <w:rPr>
+          <w:rFonts w:eastAsia="Arial" w:cs="Arial" w:ascii="Arial" w:hAnsi="Arial"/>
+          <w:b w:val="false"/>
+          <w:bCs w:val="false"/>
+          <w:i w:val="false"/>
+          <w:iCs w:val="false"/>
+          <w:caps w:val="false"/>
+          <w:smallCaps w:val="false"/>
+          <w:color w:val="292929"/>
+          <w:sz w:val="24"/>
+          <w:szCs w:val="24"/>
+        </w:rPr>
+        <w:t>numerosa</w:t>
+      </w:r>
+      <w:r>
+        <w:rPr>
+          <w:rFonts w:eastAsia="Arial" w:cs="Arial" w:ascii="Arial" w:hAnsi="Arial"/>
+          <w:b w:val="false"/>
+          <w:bCs w:val="false"/>
+          <w:i w:val="false"/>
+          <w:iCs w:val="false"/>
+          <w:caps w:val="false"/>
+          <w:smallCaps w:val="false"/>
+          <w:color w:val="292929"/>
+          <w:sz w:val="24"/>
+          <w:szCs w:val="24"/>
+        </w:rPr>
+        <w:t xml:space="preserve"> quantidade de benefícios, existe a possibilidade de integrar aplicações, no entanto, para que este feito se realize, é imprescindível que a aplicação requisitante siga uma documentação antes de usufruir dos recursos fornecidos pela API, e é neste momento que se deve enfatizar a importância do uso de padrões de design. O objetivo deste trabalho é, com base em pesquisas, apresentar os possíveis problemas causados pela falta de padrão e sugerir boas práticas de desenvolvimento usando como referência uma API feita pelos próprios autores em virtude dos conhecimentos adquiridos durante o curso, sempre enfatizando de que nada descrito tem a obrigação de ser seguido.</w:t>
+      </w:r>
+    </w:p>
+    <w:p>
+      <w:pPr>
+        <w:pStyle w:val="Normal"/>
+        <w:spacing w:lineRule="auto" w:line="360" w:beforeAutospacing="0" w:before="0" w:afterAutospacing="0" w:after="0"/>
+        <w:ind w:left="0" w:hanging="0"/>
+        <w:jc w:val="both"/>
+        <w:rPr>
+          <w:rFonts w:ascii="Arial" w:hAnsi="Arial" w:eastAsia="Arial" w:cs="Arial"/>
+          <w:b w:val="false"/>
+          <w:b w:val="false"/>
+          <w:bCs w:val="false"/>
+          <w:i w:val="false"/>
+          <w:i w:val="false"/>
+          <w:iCs w:val="false"/>
+          <w:caps w:val="false"/>
+          <w:smallCaps w:val="false"/>
+          <w:color w:val="292929"/>
+          <w:sz w:val="24"/>
+          <w:szCs w:val="24"/>
+        </w:rPr>
+      </w:pPr>
+      <w:r>
+        <w:rPr>
+          <w:rFonts w:eastAsia="Arial" w:cs="Arial" w:ascii="Arial" w:hAnsi="Arial"/>
+          <w:b w:val="false"/>
+          <w:bCs w:val="false"/>
+          <w:i w:val="false"/>
+          <w:iCs w:val="false"/>
+          <w:caps w:val="false"/>
+          <w:smallCaps w:val="false"/>
+          <w:color w:val="292929"/>
+          <w:sz w:val="24"/>
+          <w:szCs w:val="24"/>
+        </w:rPr>
+      </w:r>
+    </w:p>
+    <w:p>
+      <w:pPr>
+        <w:pStyle w:val="Normal"/>
+        <w:spacing w:lineRule="auto" w:line="360" w:beforeAutospacing="0" w:before="0" w:afterAutospacing="0" w:after="0"/>
+        <w:ind w:left="0" w:hanging="0"/>
+        <w:jc w:val="both"/>
         <w:rPr>
           <w:rFonts w:ascii="Arial" w:hAnsi="Arial"/>
         </w:rPr>
@@ -1633,47 +1687,34 @@
       <w:r>
         <w:rPr>
           <w:rFonts w:eastAsia="Arial" w:cs="Arial" w:ascii="Arial" w:hAnsi="Arial"/>
-          <w:b w:val="false"/>
-          <w:bCs w:val="false"/>
-          <w:i w:val="false"/>
-          <w:iCs w:val="false"/>
-          <w:caps w:val="false"/>
-          <w:smallCaps w:val="false"/>
-          <w:color w:val="292929"/>
-          <w:sz w:val="24"/>
-          <w:szCs w:val="24"/>
-        </w:rPr>
-        <w:t xml:space="preserve">Atualmente, a utilização de APIs (Interface de Programação de Aplicações) vem se tornando cada vez mais comum no contexto corporativo, o que não é de se estranhar, já que elas proporcionam uma vasta quantidade de benefícios envolvendo aspectos como praticidade, performance e segurança. Em meio a esta </w:t>
-      </w:r>
-      <w:r>
-        <w:rPr>
-          <w:rFonts w:eastAsia="Arial" w:cs="Arial" w:ascii="Arial" w:hAnsi="Arial"/>
-          <w:b w:val="false"/>
-          <w:bCs w:val="false"/>
-          <w:i w:val="false"/>
-          <w:iCs w:val="false"/>
-          <w:caps w:val="false"/>
-          <w:smallCaps w:val="false"/>
-          <w:color w:val="292929"/>
-          <w:sz w:val="24"/>
-          <w:szCs w:val="24"/>
-        </w:rPr>
-        <w:t xml:space="preserve">vasta </w:t>
-      </w:r>
-      <w:r>
-        <w:rPr>
-          <w:rFonts w:eastAsia="Arial" w:cs="Arial" w:ascii="Arial" w:hAnsi="Arial"/>
-          <w:b w:val="false"/>
-          <w:bCs w:val="false"/>
-          <w:i w:val="false"/>
-          <w:iCs w:val="false"/>
-          <w:caps w:val="false"/>
-          <w:smallCaps w:val="false"/>
-          <w:color w:val="292929"/>
-          <w:sz w:val="24"/>
-          <w:szCs w:val="24"/>
-        </w:rPr>
-        <w:t>quantidade de benefícios, existe a possibilidade de integrar aplicações, no entanto, para que este feito se realize, é imprescindível que a aplicação requisitante siga uma documentação antes de usufruir dos recursos fornecidos pela API, e é neste momento que se deve enfatizar a importância do uso de padrões de design. O objetivo deste trabalho é, com base em pesquisas, apresentar os possíveis problemas causados pela falta de padrão e sugerir boas práticas de desenvolvimento usando como referência uma API feita pelos próprios autores em virtude dos conhecimentos adquiridos durante o curso, sempre enfatizando de que nada descrito tem a obrigação de ser seguido.</w:t>
+          <w:b/>
+          <w:bCs/>
+          <w:i w:val="false"/>
+          <w:iCs w:val="false"/>
+          <w:caps w:val="false"/>
+          <w:smallCaps w:val="false"/>
+          <w:color w:val="292929"/>
+          <w:spacing w:val="0"/>
+          <w:sz w:val="24"/>
+          <w:szCs w:val="24"/>
+        </w:rPr>
+        <w:t>Palavras-chave</w:t>
+      </w:r>
+      <w:r>
+        <w:rPr>
+          <w:rFonts w:eastAsia="Arial" w:cs="Arial" w:ascii="Arial" w:hAnsi="Arial"/>
+          <w:b w:val="false"/>
+          <w:bCs w:val="false"/>
+          <w:i w:val="false"/>
+          <w:iCs w:val="false"/>
+          <w:caps w:val="false"/>
+          <w:smallCaps w:val="false"/>
+          <w:color w:val="292929"/>
+          <w:spacing w:val="0"/>
+          <w:sz w:val="24"/>
+          <w:szCs w:val="24"/>
+        </w:rPr>
+        <w:t>: Padrões de Design. API REST. Integração de Aplicações.</w:t>
       </w:r>
     </w:p>
     <w:p>
@@ -1693,20 +1734,22 @@
           <w:caps w:val="false"/>
           <w:smallCaps w:val="false"/>
           <w:color w:val="292929"/>
-          <w:sz w:val="24"/>
-          <w:szCs w:val="24"/>
-        </w:rPr>
-      </w:pPr>
-      <w:r>
-        <w:rPr>
-          <w:rFonts w:eastAsia="Arial" w:cs="Arial" w:ascii="Arial" w:hAnsi="Arial"/>
-          <w:b w:val="false"/>
-          <w:bCs w:val="false"/>
-          <w:i w:val="false"/>
-          <w:iCs w:val="false"/>
-          <w:caps w:val="false"/>
-          <w:smallCaps w:val="false"/>
-          <w:color w:val="292929"/>
+          <w:spacing w:val="0"/>
+          <w:sz w:val="24"/>
+          <w:szCs w:val="24"/>
+        </w:rPr>
+      </w:pPr>
+      <w:r>
+        <w:rPr>
+          <w:rFonts w:eastAsia="Arial" w:cs="Arial" w:ascii="Arial" w:hAnsi="Arial"/>
+          <w:b w:val="false"/>
+          <w:bCs w:val="false"/>
+          <w:i w:val="false"/>
+          <w:iCs w:val="false"/>
+          <w:caps w:val="false"/>
+          <w:smallCaps w:val="false"/>
+          <w:color w:val="292929"/>
+          <w:spacing w:val="0"/>
           <w:sz w:val="24"/>
           <w:szCs w:val="24"/>
         </w:rPr>
@@ -1732,87 +1775,6 @@
           <w:caps w:val="false"/>
           <w:smallCaps w:val="false"/>
           <w:color w:val="292929"/>
-          <w:spacing w:val="0"/>
-          <w:sz w:val="24"/>
-          <w:szCs w:val="24"/>
-        </w:rPr>
-        <w:t>Palavras-chave</w:t>
-      </w:r>
-      <w:r>
-        <w:rPr>
-          <w:rFonts w:eastAsia="Arial" w:cs="Arial" w:ascii="Arial" w:hAnsi="Arial"/>
-          <w:b w:val="false"/>
-          <w:bCs w:val="false"/>
-          <w:i w:val="false"/>
-          <w:iCs w:val="false"/>
-          <w:caps w:val="false"/>
-          <w:smallCaps w:val="false"/>
-          <w:color w:val="292929"/>
-          <w:spacing w:val="0"/>
-          <w:sz w:val="24"/>
-          <w:szCs w:val="24"/>
-        </w:rPr>
-        <w:t>: Padrões de Design. API REST. Integração de Aplicações.</w:t>
-      </w:r>
-    </w:p>
-    <w:p>
-      <w:pPr>
-        <w:pStyle w:val="Normal"/>
-        <w:spacing w:lineRule="auto" w:line="360" w:beforeAutospacing="0" w:before="0" w:afterAutospacing="0" w:after="0"/>
-        <w:ind w:left="0" w:hanging="0"/>
-        <w:jc w:val="both"/>
-        <w:rPr>
-          <w:rFonts w:ascii="Arial" w:hAnsi="Arial" w:eastAsia="Arial" w:cs="Arial"/>
-          <w:b w:val="false"/>
-          <w:b w:val="false"/>
-          <w:bCs w:val="false"/>
-          <w:i w:val="false"/>
-          <w:i w:val="false"/>
-          <w:iCs w:val="false"/>
-          <w:caps w:val="false"/>
-          <w:smallCaps w:val="false"/>
-          <w:color w:val="292929"/>
-          <w:spacing w:val="0"/>
-          <w:sz w:val="24"/>
-          <w:szCs w:val="24"/>
-        </w:rPr>
-      </w:pPr>
-      <w:r>
-        <w:rPr>
-          <w:rFonts w:eastAsia="Arial" w:cs="Arial" w:ascii="Arial" w:hAnsi="Arial"/>
-          <w:b w:val="false"/>
-          <w:bCs w:val="false"/>
-          <w:i w:val="false"/>
-          <w:iCs w:val="false"/>
-          <w:caps w:val="false"/>
-          <w:smallCaps w:val="false"/>
-          <w:color w:val="292929"/>
-          <w:spacing w:val="0"/>
-          <w:sz w:val="24"/>
-          <w:szCs w:val="24"/>
-        </w:rPr>
-      </w:r>
-    </w:p>
-    <w:p>
-      <w:pPr>
-        <w:pStyle w:val="Normal"/>
-        <w:spacing w:lineRule="auto" w:line="360" w:beforeAutospacing="0" w:before="0" w:afterAutospacing="0" w:after="0"/>
-        <w:ind w:left="0" w:hanging="0"/>
-        <w:jc w:val="both"/>
-        <w:rPr>
-          <w:rFonts w:ascii="Arial" w:hAnsi="Arial"/>
-        </w:rPr>
-      </w:pPr>
-      <w:r>
-        <w:rPr>
-          <w:rFonts w:eastAsia="Arial" w:cs="Arial" w:ascii="Arial" w:hAnsi="Arial"/>
-          <w:b/>
-          <w:bCs/>
-          <w:i w:val="false"/>
-          <w:iCs w:val="false"/>
-          <w:caps w:val="false"/>
-          <w:smallCaps w:val="false"/>
-          <w:color w:val="292929"/>
           <w:sz w:val="24"/>
           <w:szCs w:val="24"/>
         </w:rPr>
@@ -1832,42 +1794,6 @@
           <w:szCs w:val="24"/>
         </w:rPr>
         <w:t xml:space="preserve"> 15/03/2021</w:t>
-      </w:r>
-    </w:p>
-    <w:p>
-      <w:pPr>
-        <w:pStyle w:val="Normal"/>
-        <w:spacing w:lineRule="auto" w:line="360" w:beforeAutospacing="0" w:before="0" w:afterAutospacing="0" w:after="0"/>
-        <w:ind w:left="0" w:hanging="0"/>
-        <w:jc w:val="both"/>
-        <w:rPr>
-          <w:rFonts w:ascii="Arial" w:hAnsi="Arial" w:eastAsia="Arial" w:cs="Arial"/>
-          <w:b w:val="false"/>
-          <w:b w:val="false"/>
-          <w:bCs w:val="false"/>
-          <w:i w:val="false"/>
-          <w:i w:val="false"/>
-          <w:iCs w:val="false"/>
-          <w:caps w:val="false"/>
-          <w:smallCaps w:val="false"/>
-          <w:color w:val="292929"/>
-          <w:sz w:val="24"/>
-          <w:szCs w:val="24"/>
-        </w:rPr>
-      </w:pPr>
-      <w:r>
-        <w:rPr>
-          <w:rFonts w:eastAsia="Arial" w:cs="Arial" w:ascii="Arial" w:hAnsi="Arial"/>
-          <w:b w:val="false"/>
-          <w:bCs w:val="false"/>
-          <w:i w:val="false"/>
-          <w:iCs w:val="false"/>
-          <w:caps w:val="false"/>
-          <w:smallCaps w:val="false"/>
-          <w:color w:val="292929"/>
-          <w:sz w:val="24"/>
-          <w:szCs w:val="24"/>
-        </w:rPr>
       </w:r>
     </w:p>
     <w:p>
@@ -2965,42 +2891,6 @@
     </w:p>
     <w:p>
       <w:pPr>
-        <w:pStyle w:val="Normal"/>
-        <w:spacing w:lineRule="auto" w:line="360" w:beforeAutospacing="0" w:before="0" w:afterAutospacing="0" w:after="0"/>
-        <w:ind w:left="0" w:hanging="0"/>
-        <w:jc w:val="both"/>
-        <w:rPr>
-          <w:rFonts w:ascii="Arial" w:hAnsi="Arial" w:eastAsia="Calibri" w:cs=""/>
-          <w:b w:val="false"/>
-          <w:b w:val="false"/>
-          <w:bCs w:val="false"/>
-          <w:i w:val="false"/>
-          <w:i w:val="false"/>
-          <w:iCs w:val="false"/>
-          <w:caps w:val="false"/>
-          <w:smallCaps w:val="false"/>
-          <w:color w:val="auto"/>
-          <w:sz w:val="24"/>
-          <w:szCs w:val="24"/>
-        </w:rPr>
-      </w:pPr>
-      <w:r>
-        <w:rPr>
-          <w:rFonts w:eastAsia="Calibri" w:cs="" w:ascii="Arial" w:hAnsi="Arial"/>
-          <w:b w:val="false"/>
-          <w:bCs w:val="false"/>
-          <w:i w:val="false"/>
-          <w:iCs w:val="false"/>
-          <w:caps w:val="false"/>
-          <w:smallCaps w:val="false"/>
-          <w:color w:val="auto"/>
-          <w:sz w:val="24"/>
-          <w:szCs w:val="24"/>
-        </w:rPr>
-      </w:r>
-    </w:p>
-    <w:p>
-      <w:pPr>
         <w:sectPr>
           <w:headerReference w:type="even" r:id="rId14"/>
           <w:headerReference w:type="default" r:id="rId15"/>
@@ -3019,41 +2909,106 @@
         <w:ind w:left="0" w:hanging="0"/>
         <w:jc w:val="both"/>
         <w:rPr>
+          <w:rFonts w:ascii="Arial" w:hAnsi="Arial" w:eastAsia="Calibri" w:cs=""/>
+          <w:b w:val="false"/>
+          <w:b w:val="false"/>
+          <w:bCs w:val="false"/>
+          <w:i w:val="false"/>
+          <w:i w:val="false"/>
+          <w:iCs w:val="false"/>
+          <w:caps w:val="false"/>
+          <w:smallCaps w:val="false"/>
+          <w:color w:val="auto"/>
+          <w:sz w:val="24"/>
+          <w:szCs w:val="24"/>
+        </w:rPr>
+      </w:pPr>
+      <w:r>
+        <w:rPr>
+          <w:rFonts w:eastAsia="Calibri" w:cs="" w:ascii="Arial" w:hAnsi="Arial"/>
+          <w:b w:val="false"/>
+          <w:bCs w:val="false"/>
+          <w:i w:val="false"/>
+          <w:iCs w:val="false"/>
+          <w:caps w:val="false"/>
+          <w:smallCaps w:val="false"/>
+          <w:color w:val="auto"/>
+          <w:sz w:val="24"/>
+          <w:szCs w:val="24"/>
+        </w:rPr>
+      </w:r>
+    </w:p>
+    <w:p>
+      <w:pPr>
+        <w:pStyle w:val="Normal"/>
+        <w:spacing w:lineRule="auto" w:line="360" w:beforeAutospacing="0" w:before="0" w:afterAutospacing="0" w:after="0"/>
+        <w:ind w:left="0" w:hanging="0"/>
+        <w:jc w:val="left"/>
+        <w:rPr>
+          <w:rFonts w:ascii="Arial" w:hAnsi="Arial"/>
+        </w:rPr>
+      </w:pPr>
+      <w:r>
+        <w:rPr>
+          <w:rFonts w:eastAsia="Arial" w:cs="Arial" w:ascii="Arial" w:hAnsi="Arial"/>
+          <w:b/>
+          <w:bCs/>
+          <w:i w:val="false"/>
+          <w:iCs w:val="false"/>
+          <w:caps w:val="false"/>
+          <w:smallCaps w:val="false"/>
+          <w:color w:val="292929"/>
+          <w:spacing w:val="0"/>
+          <w:sz w:val="24"/>
+          <w:szCs w:val="24"/>
+        </w:rPr>
+        <w:t>1 INTRODUÇÃO</w:t>
+      </w:r>
+    </w:p>
+    <w:p>
+      <w:pPr>
+        <w:pStyle w:val="Normal"/>
+        <w:spacing w:lineRule="auto" w:line="360" w:beforeAutospacing="0" w:before="0" w:afterAutospacing="0" w:after="0"/>
+        <w:ind w:left="0" w:hanging="0"/>
+        <w:jc w:val="left"/>
+        <w:rPr>
           <w:rFonts w:ascii="Arial" w:hAnsi="Arial" w:eastAsia="Arial" w:cs="Arial"/>
-          <w:b w:val="false"/>
-          <w:b w:val="false"/>
-          <w:bCs w:val="false"/>
-          <w:i w:val="false"/>
-          <w:i w:val="false"/>
-          <w:iCs w:val="false"/>
-          <w:caps w:val="false"/>
-          <w:smallCaps w:val="false"/>
-          <w:color w:val="292929"/>
-          <w:sz w:val="24"/>
-          <w:szCs w:val="24"/>
-        </w:rPr>
-      </w:pPr>
-      <w:r>
-        <w:rPr>
-          <w:rFonts w:eastAsia="Arial" w:cs="Arial" w:ascii="Arial" w:hAnsi="Arial"/>
-          <w:b w:val="false"/>
-          <w:bCs w:val="false"/>
-          <w:i w:val="false"/>
-          <w:iCs w:val="false"/>
-          <w:caps w:val="false"/>
-          <w:smallCaps w:val="false"/>
-          <w:color w:val="292929"/>
-          <w:sz w:val="24"/>
-          <w:szCs w:val="24"/>
-        </w:rPr>
-      </w:r>
-    </w:p>
-    <w:p>
-      <w:pPr>
-        <w:pStyle w:val="Normal"/>
-        <w:spacing w:lineRule="auto" w:line="360" w:beforeAutospacing="0" w:before="0" w:afterAutospacing="0" w:after="0"/>
-        <w:ind w:left="0" w:hanging="0"/>
-        <w:jc w:val="left"/>
+          <w:b/>
+          <w:b/>
+          <w:bCs/>
+          <w:i w:val="false"/>
+          <w:i w:val="false"/>
+          <w:iCs w:val="false"/>
+          <w:caps w:val="false"/>
+          <w:smallCaps w:val="false"/>
+          <w:color w:val="292929"/>
+          <w:spacing w:val="0"/>
+          <w:sz w:val="24"/>
+          <w:szCs w:val="24"/>
+        </w:rPr>
+      </w:pPr>
+      <w:r>
+        <w:rPr>
+          <w:rFonts w:eastAsia="Arial" w:cs="Arial" w:ascii="Arial" w:hAnsi="Arial"/>
+          <w:b/>
+          <w:bCs/>
+          <w:i w:val="false"/>
+          <w:iCs w:val="false"/>
+          <w:caps w:val="false"/>
+          <w:smallCaps w:val="false"/>
+          <w:color w:val="292929"/>
+          <w:spacing w:val="0"/>
+          <w:sz w:val="24"/>
+          <w:szCs w:val="24"/>
+        </w:rPr>
+      </w:r>
+    </w:p>
+    <w:p>
+      <w:pPr>
+        <w:pStyle w:val="Normal"/>
+        <w:spacing w:lineRule="auto" w:line="360" w:beforeAutospacing="0" w:before="0" w:afterAutospacing="0" w:after="0"/>
+        <w:ind w:left="0" w:right="0" w:firstLine="708"/>
+        <w:jc w:val="both"/>
         <w:rPr>
           <w:rFonts w:ascii="Arial" w:hAnsi="Arial"/>
         </w:rPr>
@@ -3061,64 +3016,165 @@
       <w:r>
         <w:rPr>
           <w:rFonts w:eastAsia="Arial" w:cs="Arial" w:ascii="Arial" w:hAnsi="Arial"/>
-          <w:b/>
-          <w:bCs/>
-          <w:i w:val="false"/>
-          <w:iCs w:val="false"/>
-          <w:caps w:val="false"/>
-          <w:smallCaps w:val="false"/>
-          <w:color w:val="292929"/>
-          <w:spacing w:val="0"/>
-          <w:sz w:val="24"/>
-          <w:szCs w:val="24"/>
-        </w:rPr>
-        <w:t>1 INTRODUÇÃO</w:t>
-      </w:r>
-    </w:p>
-    <w:p>
-      <w:pPr>
-        <w:pStyle w:val="Normal"/>
-        <w:spacing w:lineRule="auto" w:line="360" w:beforeAutospacing="0" w:before="0" w:afterAutospacing="0" w:after="0"/>
-        <w:ind w:left="0" w:hanging="0"/>
-        <w:jc w:val="left"/>
-        <w:rPr>
-          <w:rFonts w:ascii="Arial" w:hAnsi="Arial" w:eastAsia="Arial" w:cs="Arial"/>
-          <w:b/>
-          <w:b/>
-          <w:bCs/>
-          <w:i w:val="false"/>
-          <w:i w:val="false"/>
-          <w:iCs w:val="false"/>
-          <w:caps w:val="false"/>
-          <w:smallCaps w:val="false"/>
-          <w:color w:val="292929"/>
-          <w:spacing w:val="0"/>
-          <w:sz w:val="24"/>
-          <w:szCs w:val="24"/>
-        </w:rPr>
-      </w:pPr>
-      <w:r>
-        <w:rPr>
-          <w:rFonts w:eastAsia="Arial" w:cs="Arial" w:ascii="Arial" w:hAnsi="Arial"/>
-          <w:b/>
-          <w:bCs/>
-          <w:i w:val="false"/>
-          <w:iCs w:val="false"/>
-          <w:caps w:val="false"/>
-          <w:smallCaps w:val="false"/>
-          <w:color w:val="292929"/>
-          <w:spacing w:val="0"/>
-          <w:sz w:val="24"/>
-          <w:szCs w:val="24"/>
-        </w:rPr>
-      </w:r>
-    </w:p>
-    <w:p>
-      <w:pPr>
-        <w:pStyle w:val="Normal"/>
+          <w:b w:val="false"/>
+          <w:bCs w:val="false"/>
+          <w:i w:val="false"/>
+          <w:iCs w:val="false"/>
+          <w:caps w:val="false"/>
+          <w:smallCaps w:val="false"/>
+          <w:color w:val="292929"/>
+          <w:sz w:val="24"/>
+          <w:szCs w:val="24"/>
+        </w:rPr>
+        <w:t>A partir do momento que o desenvolvimento de APIs ganhou destaque na área da tecnologia, o número de empresas que resolveram utilizá-las aumentou drasticamente, porém, muitas destas empresas não estabeleceram padrões em suas APIs, não tendo noção dos possíveis problemas que isto acarretaria no futuro. Esse tipo de situação também ocorre com frequência nos dias atuais.</w:t>
+      </w:r>
+    </w:p>
+    <w:p>
+      <w:pPr>
+        <w:pStyle w:val="Normal"/>
+        <w:bidi w:val="0"/>
         <w:spacing w:lineRule="auto" w:line="360" w:beforeAutospacing="0" w:before="0" w:afterAutospacing="0" w:after="0"/>
         <w:ind w:left="0" w:right="0" w:firstLine="708"/>
         <w:jc w:val="both"/>
+        <w:rPr/>
+      </w:pPr>
+      <w:r>
+        <w:rPr>
+          <w:rFonts w:eastAsia="Arial" w:cs="Arial" w:ascii="Arial" w:hAnsi="Arial"/>
+          <w:b w:val="false"/>
+          <w:bCs w:val="false"/>
+          <w:i w:val="false"/>
+          <w:iCs w:val="false"/>
+          <w:caps w:val="false"/>
+          <w:smallCaps w:val="false"/>
+          <w:color w:val="292929"/>
+          <w:sz w:val="24"/>
+          <w:szCs w:val="24"/>
+        </w:rPr>
+        <w:t xml:space="preserve">Estes dados foram obtidos </w:t>
+      </w:r>
+      <w:r>
+        <w:rPr>
+          <w:rFonts w:eastAsia="Arial" w:cs="Arial" w:ascii="Arial" w:hAnsi="Arial"/>
+          <w:b w:val="false"/>
+          <w:bCs w:val="false"/>
+          <w:i w:val="false"/>
+          <w:iCs w:val="false"/>
+          <w:caps w:val="false"/>
+          <w:smallCaps w:val="false"/>
+          <w:color w:val="292929"/>
+          <w:sz w:val="24"/>
+          <w:szCs w:val="24"/>
+        </w:rPr>
+        <w:t xml:space="preserve">perante </w:t>
+      </w:r>
+      <w:r>
+        <w:rPr>
+          <w:rFonts w:eastAsia="Arial" w:cs="Arial" w:ascii="Arial" w:hAnsi="Arial"/>
+          <w:b w:val="false"/>
+          <w:bCs w:val="false"/>
+          <w:i w:val="false"/>
+          <w:iCs w:val="false"/>
+          <w:caps w:val="false"/>
+          <w:smallCaps w:val="false"/>
+          <w:color w:val="292929"/>
+          <w:sz w:val="24"/>
+          <w:szCs w:val="24"/>
+        </w:rPr>
+        <w:t>a análise das diversas APIs públicas expostas na internet e, tendo em vista este cenário, foi feita uma pesquisa sobre quais deveriam ser os pontos mais relevantes a serem levados em consideração pelas APIs para que elas fossem classificadas de qualidade e de fácil entendimento, proporcionando assim, uma integração sem complicações entre as aplicações.</w:t>
+      </w:r>
+    </w:p>
+    <w:p>
+      <w:pPr>
+        <w:pStyle w:val="Normal"/>
+        <w:bidi w:val="0"/>
+        <w:spacing w:lineRule="auto" w:line="360" w:beforeAutospacing="0" w:before="0" w:afterAutospacing="0" w:after="0"/>
+        <w:ind w:left="0" w:right="0" w:firstLine="708"/>
+        <w:jc w:val="both"/>
+        <w:rPr/>
+      </w:pPr>
+      <w:r>
+        <w:rPr>
+          <w:rFonts w:eastAsia="Arial" w:cs="Arial" w:ascii="Arial" w:hAnsi="Arial"/>
+          <w:b w:val="false"/>
+          <w:bCs w:val="false"/>
+          <w:i w:val="false"/>
+          <w:iCs w:val="false"/>
+          <w:caps w:val="false"/>
+          <w:smallCaps w:val="false"/>
+          <w:color w:val="292929"/>
+          <w:sz w:val="24"/>
+          <w:szCs w:val="24"/>
+        </w:rPr>
+        <w:t xml:space="preserve">No decorrer das buscas realizadas, foram encontrados diversos tipos de padrões de desenvolvimento válidos e, baseando-se neles, concluiu-se que é fundamental que uma API utilize os verbos com </w:t>
+      </w:r>
+      <w:r>
+        <w:rPr>
+          <w:rFonts w:eastAsia="Arial" w:cs="Arial" w:ascii="Arial" w:hAnsi="Arial"/>
+          <w:b w:val="false"/>
+          <w:bCs w:val="false"/>
+          <w:i w:val="false"/>
+          <w:iCs w:val="false"/>
+          <w:caps w:val="false"/>
+          <w:smallCaps w:val="false"/>
+          <w:color w:val="292929"/>
+          <w:sz w:val="24"/>
+          <w:szCs w:val="24"/>
+        </w:rPr>
+        <w:t xml:space="preserve">a intenção </w:t>
+      </w:r>
+      <w:r>
+        <w:rPr>
+          <w:rFonts w:eastAsia="Arial" w:cs="Arial" w:ascii="Arial" w:hAnsi="Arial"/>
+          <w:b w:val="false"/>
+          <w:bCs w:val="false"/>
+          <w:i w:val="false"/>
+          <w:iCs w:val="false"/>
+          <w:caps w:val="false"/>
+          <w:smallCaps w:val="false"/>
+          <w:color w:val="292929"/>
+          <w:sz w:val="24"/>
+          <w:szCs w:val="24"/>
+        </w:rPr>
+        <w:t xml:space="preserve">de representar uma ação, contenha URLs que estejam relacionadas às entidades, disponibilize a </w:t>
+      </w:r>
+      <w:r>
+        <w:rPr>
+          <w:rFonts w:eastAsia="Arial" w:cs="Arial" w:ascii="Arial" w:hAnsi="Arial"/>
+          <w:b w:val="false"/>
+          <w:bCs w:val="false"/>
+          <w:i w:val="false"/>
+          <w:iCs w:val="false"/>
+          <w:caps w:val="false"/>
+          <w:smallCaps w:val="false"/>
+          <w:color w:val="292929"/>
+          <w:sz w:val="24"/>
+          <w:szCs w:val="24"/>
+        </w:rPr>
+        <w:t xml:space="preserve">opção de paginar e ordenar </w:t>
+      </w:r>
+      <w:r>
+        <w:rPr>
+          <w:rFonts w:eastAsia="Arial" w:cs="Arial" w:ascii="Arial" w:hAnsi="Arial"/>
+          <w:b w:val="false"/>
+          <w:bCs w:val="false"/>
+          <w:i w:val="false"/>
+          <w:iCs w:val="false"/>
+          <w:caps w:val="false"/>
+          <w:smallCaps w:val="false"/>
+          <w:color w:val="292929"/>
+          <w:sz w:val="24"/>
+          <w:szCs w:val="24"/>
+        </w:rPr>
+        <w:t>registros, retorne os códigos de status corretamente com base em cada tipo de situação, siga um padrão de nomenclatura e forneça uma documentação fácil de ser interpretada.</w:t>
+      </w:r>
+    </w:p>
+    <w:p>
+      <w:pPr>
+        <w:pStyle w:val="Normal"/>
+        <w:spacing w:lineRule="auto" w:line="360" w:beforeAutospacing="0" w:before="0" w:afterAutospacing="0" w:after="0"/>
+        <w:ind w:left="0" w:firstLine="708"/>
+        <w:jc w:val="both"/>
         <w:rPr>
           <w:rFonts w:ascii="Arial" w:hAnsi="Arial"/>
         </w:rPr>
@@ -3136,67 +3192,7 @@
           <w:sz w:val="24"/>
           <w:szCs w:val="24"/>
         </w:rPr>
-        <w:t xml:space="preserve">A partir do momento que o desenvolvimento de APIs ganhou destaque na área da tecnologia, o número de empresas que resolveram utilizá-las aumentou drasticamente, porém, muitas destas empresas não estabeleceram padrões em suas APIs, não tendo noção dos </w:t>
-      </w:r>
-      <w:r>
-        <w:rPr>
-          <w:rFonts w:eastAsia="Arial" w:cs="Arial" w:ascii="Arial" w:hAnsi="Arial"/>
-          <w:b w:val="false"/>
-          <w:bCs w:val="false"/>
-          <w:i w:val="false"/>
-          <w:iCs w:val="false"/>
-          <w:caps w:val="false"/>
-          <w:smallCaps w:val="false"/>
-          <w:color w:val="292929"/>
-          <w:sz w:val="24"/>
-          <w:szCs w:val="24"/>
-        </w:rPr>
-        <w:t xml:space="preserve">possíveis </w:t>
-      </w:r>
-      <w:r>
-        <w:rPr>
-          <w:rFonts w:eastAsia="Arial" w:cs="Arial" w:ascii="Arial" w:hAnsi="Arial"/>
-          <w:b w:val="false"/>
-          <w:bCs w:val="false"/>
-          <w:i w:val="false"/>
-          <w:iCs w:val="false"/>
-          <w:caps w:val="false"/>
-          <w:smallCaps w:val="false"/>
-          <w:color w:val="292929"/>
-          <w:sz w:val="24"/>
-          <w:szCs w:val="24"/>
-        </w:rPr>
-        <w:t xml:space="preserve">problemas que isto </w:t>
-      </w:r>
-      <w:r>
-        <w:rPr>
-          <w:rFonts w:eastAsia="Arial" w:cs="Arial" w:ascii="Arial" w:hAnsi="Arial"/>
-          <w:b w:val="false"/>
-          <w:bCs w:val="false"/>
-          <w:i w:val="false"/>
-          <w:iCs w:val="false"/>
-          <w:caps w:val="false"/>
-          <w:smallCaps w:val="false"/>
-          <w:color w:val="292929"/>
-          <w:sz w:val="24"/>
-          <w:szCs w:val="24"/>
-        </w:rPr>
-        <w:t xml:space="preserve">acarretaria </w:t>
-      </w:r>
-      <w:r>
-        <w:rPr>
-          <w:rFonts w:eastAsia="Arial" w:cs="Arial" w:ascii="Arial" w:hAnsi="Arial"/>
-          <w:b w:val="false"/>
-          <w:bCs w:val="false"/>
-          <w:i w:val="false"/>
-          <w:iCs w:val="false"/>
-          <w:caps w:val="false"/>
-          <w:smallCaps w:val="false"/>
-          <w:color w:val="292929"/>
-          <w:sz w:val="24"/>
-          <w:szCs w:val="24"/>
-        </w:rPr>
-        <w:t>no futuro. Esse tipo de situação também ocorre com frequência nos dias atuais.</w:t>
+        <w:t>A API desenvolvida pelos autores engloba todos os aspectos abordados anteriormente, possuindo operações de busca, inclusão, alteração e exclusão de registros. Os exemplos citados neste trabalho estão baseados nesta API e o link da sua documentação encontra-se nas referências.</w:t>
       </w:r>
     </w:p>
     <w:p>
@@ -3204,271 +3200,84 @@
         <w:pStyle w:val="Normal"/>
         <w:bidi w:val="0"/>
         <w:spacing w:lineRule="auto" w:line="360" w:beforeAutospacing="0" w:before="0" w:afterAutospacing="0" w:after="0"/>
-        <w:ind w:left="0" w:right="0" w:firstLine="708"/>
-        <w:jc w:val="both"/>
-        <w:rPr>
-          <w:rFonts w:ascii="Arial" w:hAnsi="Arial"/>
-        </w:rPr>
-      </w:pPr>
-      <w:r>
-        <w:rPr>
-          <w:rFonts w:eastAsia="Arial" w:cs="Arial" w:ascii="Arial" w:hAnsi="Arial"/>
-          <w:b w:val="false"/>
-          <w:bCs w:val="false"/>
-          <w:i w:val="false"/>
-          <w:iCs w:val="false"/>
-          <w:caps w:val="false"/>
-          <w:smallCaps w:val="false"/>
-          <w:color w:val="292929"/>
-          <w:sz w:val="24"/>
-          <w:szCs w:val="24"/>
-        </w:rPr>
-        <w:t xml:space="preserve">Estes dados foram obtidos </w:t>
-      </w:r>
-      <w:r>
-        <w:rPr>
-          <w:rFonts w:eastAsia="Arial" w:cs="Arial" w:ascii="Arial" w:hAnsi="Arial"/>
-          <w:b w:val="false"/>
-          <w:bCs w:val="false"/>
-          <w:i w:val="false"/>
-          <w:iCs w:val="false"/>
-          <w:caps w:val="false"/>
-          <w:smallCaps w:val="false"/>
-          <w:color w:val="292929"/>
-          <w:sz w:val="24"/>
-          <w:szCs w:val="24"/>
-        </w:rPr>
-        <w:t>durante a análise d</w:t>
-      </w:r>
-      <w:r>
-        <w:rPr>
-          <w:rFonts w:eastAsia="Arial" w:cs="Arial" w:ascii="Arial" w:hAnsi="Arial"/>
-          <w:b w:val="false"/>
-          <w:bCs w:val="false"/>
-          <w:i w:val="false"/>
-          <w:iCs w:val="false"/>
-          <w:caps w:val="false"/>
-          <w:smallCaps w:val="false"/>
-          <w:color w:val="292929"/>
-          <w:sz w:val="24"/>
-          <w:szCs w:val="24"/>
-        </w:rPr>
-        <w:t xml:space="preserve">as </w:t>
-      </w:r>
-      <w:r>
-        <w:rPr>
-          <w:rFonts w:eastAsia="Arial" w:cs="Arial" w:ascii="Arial" w:hAnsi="Arial"/>
-          <w:b w:val="false"/>
-          <w:bCs w:val="false"/>
-          <w:i w:val="false"/>
-          <w:iCs w:val="false"/>
-          <w:caps w:val="false"/>
-          <w:smallCaps w:val="false"/>
-          <w:color w:val="292929"/>
-          <w:sz w:val="24"/>
-          <w:szCs w:val="24"/>
-        </w:rPr>
-        <w:t>diversas</w:t>
-      </w:r>
-      <w:r>
-        <w:rPr>
-          <w:rFonts w:eastAsia="Arial" w:cs="Arial" w:ascii="Arial" w:hAnsi="Arial"/>
-          <w:b w:val="false"/>
-          <w:bCs w:val="false"/>
-          <w:i w:val="false"/>
-          <w:iCs w:val="false"/>
-          <w:caps w:val="false"/>
-          <w:smallCaps w:val="false"/>
-          <w:color w:val="292929"/>
-          <w:sz w:val="24"/>
-          <w:szCs w:val="24"/>
-        </w:rPr>
-        <w:t xml:space="preserve"> APIs </w:t>
-      </w:r>
-      <w:r>
-        <w:rPr>
-          <w:rFonts w:eastAsia="Arial" w:cs="Arial" w:ascii="Arial" w:hAnsi="Arial"/>
-          <w:b w:val="false"/>
-          <w:bCs w:val="false"/>
-          <w:i w:val="false"/>
-          <w:iCs w:val="false"/>
-          <w:caps w:val="false"/>
-          <w:smallCaps w:val="false"/>
-          <w:color w:val="292929"/>
-          <w:sz w:val="24"/>
-          <w:szCs w:val="24"/>
-        </w:rPr>
-        <w:t xml:space="preserve">públicas expostas </w:t>
-      </w:r>
-      <w:r>
-        <w:rPr>
-          <w:rFonts w:eastAsia="Arial" w:cs="Arial" w:ascii="Arial" w:hAnsi="Arial"/>
-          <w:b w:val="false"/>
-          <w:bCs w:val="false"/>
-          <w:i w:val="false"/>
-          <w:iCs w:val="false"/>
-          <w:caps w:val="false"/>
-          <w:smallCaps w:val="false"/>
-          <w:color w:val="292929"/>
-          <w:sz w:val="24"/>
-          <w:szCs w:val="24"/>
-        </w:rPr>
-        <w:t>na internet e, tendo em vista este cenário, foi feita uma pesquisa sobre quais deveriam ser os pontos mais relevantes a serem levados em consideração pelas APIs para que elas fossem classificadas de qualidade e de fácil entendimento, proporcionando assim, uma integração sem complicações entre as aplicações.</w:t>
-      </w:r>
-    </w:p>
-    <w:p>
-      <w:pPr>
-        <w:pStyle w:val="Normal"/>
-        <w:bidi w:val="0"/>
-        <w:spacing w:lineRule="auto" w:line="360" w:beforeAutospacing="0" w:before="0" w:afterAutospacing="0" w:after="0"/>
-        <w:ind w:left="0" w:right="0" w:firstLine="708"/>
-        <w:jc w:val="both"/>
-        <w:rPr>
-          <w:rFonts w:ascii="Arial" w:hAnsi="Arial"/>
-        </w:rPr>
-      </w:pPr>
-      <w:r>
-        <w:rPr>
-          <w:rFonts w:eastAsia="Arial" w:cs="Arial" w:ascii="Arial" w:hAnsi="Arial"/>
-          <w:b w:val="false"/>
-          <w:bCs w:val="false"/>
-          <w:i w:val="false"/>
-          <w:iCs w:val="false"/>
-          <w:caps w:val="false"/>
-          <w:smallCaps w:val="false"/>
-          <w:color w:val="292929"/>
-          <w:sz w:val="24"/>
-          <w:szCs w:val="24"/>
-        </w:rPr>
-        <w:t>No decorrer das</w:t>
-      </w:r>
-      <w:r>
-        <w:rPr>
-          <w:rFonts w:eastAsia="Arial" w:cs="Arial" w:ascii="Arial" w:hAnsi="Arial"/>
-          <w:b w:val="false"/>
-          <w:bCs w:val="false"/>
-          <w:i w:val="false"/>
-          <w:iCs w:val="false"/>
-          <w:caps w:val="false"/>
-          <w:smallCaps w:val="false"/>
-          <w:color w:val="292929"/>
-          <w:sz w:val="24"/>
-          <w:szCs w:val="24"/>
-        </w:rPr>
-        <w:t xml:space="preserve"> buscas realizadas, foram encontrados diversos tipos de padrões de desenvolvimento válidos e, baseando-se neles, concluiu-se que é fundamental que uma API utilize os verbos </w:t>
-      </w:r>
-      <w:r>
-        <w:rPr>
-          <w:rFonts w:eastAsia="Arial" w:cs="Arial" w:ascii="Arial" w:hAnsi="Arial"/>
-          <w:b w:val="false"/>
-          <w:bCs w:val="false"/>
-          <w:i w:val="false"/>
-          <w:iCs w:val="false"/>
-          <w:caps w:val="false"/>
-          <w:smallCaps w:val="false"/>
-          <w:color w:val="292929"/>
-          <w:sz w:val="24"/>
-          <w:szCs w:val="24"/>
-        </w:rPr>
-        <w:t>com o intuito de representar um</w:t>
-      </w:r>
-      <w:r>
-        <w:rPr>
-          <w:rFonts w:eastAsia="Arial" w:cs="Arial" w:ascii="Arial" w:hAnsi="Arial"/>
-          <w:b w:val="false"/>
-          <w:bCs w:val="false"/>
-          <w:i w:val="false"/>
-          <w:iCs w:val="false"/>
-          <w:caps w:val="false"/>
-          <w:smallCaps w:val="false"/>
-          <w:color w:val="292929"/>
-          <w:sz w:val="24"/>
-          <w:szCs w:val="24"/>
-        </w:rPr>
-        <w:t>a ação, contenha URLs que estejam relacionadas às entidades, disponibilize a paginação e a ordenação de registros, retorne os códigos de status corretamente com base em cada tipo de situação, siga um padrão de nomenclatura e forneça uma documentação fácil de ser interpretada.</w:t>
-      </w:r>
-    </w:p>
-    <w:p>
-      <w:pPr>
-        <w:pStyle w:val="Normal"/>
-        <w:spacing w:lineRule="auto" w:line="360" w:beforeAutospacing="0" w:before="0" w:afterAutospacing="0" w:after="0"/>
         <w:ind w:left="0" w:firstLine="708"/>
         <w:jc w:val="both"/>
-        <w:rPr>
-          <w:rFonts w:ascii="Arial" w:hAnsi="Arial"/>
-        </w:rPr>
-      </w:pPr>
-      <w:r>
-        <w:rPr>
-          <w:rFonts w:eastAsia="Arial" w:cs="Arial" w:ascii="Arial" w:hAnsi="Arial"/>
-          <w:b w:val="false"/>
-          <w:bCs w:val="false"/>
-          <w:i w:val="false"/>
-          <w:iCs w:val="false"/>
-          <w:caps w:val="false"/>
-          <w:smallCaps w:val="false"/>
-          <w:color w:val="292929"/>
-          <w:sz w:val="24"/>
-          <w:szCs w:val="24"/>
-        </w:rPr>
-        <w:t>A API desenvolvida pelos autores engloba todos os aspectos abordados anteriormente, possuindo operações de busca, inclusão, alteração e exclusão de registros. Os exemplos citados neste trabalho estão baseados nesta API e o link da sua documentação encontra-se nas referências.</w:t>
-      </w:r>
-    </w:p>
-    <w:p>
-      <w:pPr>
-        <w:pStyle w:val="Normal"/>
-        <w:bidi w:val="0"/>
-        <w:spacing w:lineRule="auto" w:line="360" w:beforeAutospacing="0" w:before="0" w:afterAutospacing="0" w:after="0"/>
-        <w:ind w:left="0" w:firstLine="708"/>
-        <w:jc w:val="both"/>
-        <w:rPr>
-          <w:rFonts w:ascii="Arial" w:hAnsi="Arial"/>
-        </w:rPr>
-      </w:pPr>
-      <w:r>
-        <w:rPr>
-          <w:rFonts w:eastAsia="Arial" w:cs="Arial" w:ascii="Arial" w:hAnsi="Arial"/>
-          <w:b w:val="false"/>
-          <w:bCs w:val="false"/>
-          <w:i w:val="false"/>
-          <w:iCs w:val="false"/>
-          <w:caps w:val="false"/>
-          <w:smallCaps w:val="false"/>
-          <w:color w:val="292929"/>
-          <w:sz w:val="24"/>
-          <w:szCs w:val="24"/>
-        </w:rPr>
-        <w:t xml:space="preserve">Levando em consideração que este trabalho possui um tema de difícil compreensão, os autores visaram explicar e exemplificar cada um dos assuntos abordados na pesquisa de uma maneira fácil de </w:t>
-      </w:r>
-      <w:r>
-        <w:rPr>
-          <w:rFonts w:eastAsia="Arial" w:cs="Arial" w:ascii="Arial" w:hAnsi="Arial"/>
-          <w:b w:val="false"/>
-          <w:bCs w:val="false"/>
-          <w:i w:val="false"/>
-          <w:iCs w:val="false"/>
-          <w:caps w:val="false"/>
-          <w:smallCaps w:val="false"/>
-          <w:color w:val="292929"/>
-          <w:sz w:val="24"/>
-          <w:szCs w:val="24"/>
-        </w:rPr>
-        <w:t>se</w:t>
-      </w:r>
-      <w:r>
-        <w:rPr>
-          <w:rFonts w:eastAsia="Arial" w:cs="Arial" w:ascii="Arial" w:hAnsi="Arial"/>
-          <w:b w:val="false"/>
-          <w:bCs w:val="false"/>
-          <w:i w:val="false"/>
-          <w:iCs w:val="false"/>
-          <w:caps w:val="false"/>
-          <w:smallCaps w:val="false"/>
-          <w:color w:val="292929"/>
-          <w:sz w:val="24"/>
-          <w:szCs w:val="24"/>
-        </w:rPr>
-        <w:t xml:space="preserve"> entender, buscando agregar todos os tipos de leitores.</w:t>
+        <w:rPr/>
+      </w:pPr>
+      <w:r>
+        <w:rPr>
+          <w:rFonts w:eastAsia="Arial" w:cs="Arial" w:ascii="Arial" w:hAnsi="Arial"/>
+          <w:b w:val="false"/>
+          <w:bCs w:val="false"/>
+          <w:i w:val="false"/>
+          <w:iCs w:val="false"/>
+          <w:caps w:val="false"/>
+          <w:smallCaps w:val="false"/>
+          <w:color w:val="292929"/>
+          <w:sz w:val="24"/>
+          <w:szCs w:val="24"/>
+        </w:rPr>
+        <w:t xml:space="preserve">Levando em consideração que este trabalho possui um tema de difícil compreensão, os autores visaram explicar e exemplificar cada um dos assuntos abordados na pesquisa </w:t>
+      </w:r>
+      <w:r>
+        <w:rPr>
+          <w:rFonts w:eastAsia="Arial" w:cs="Arial" w:ascii="Arial" w:hAnsi="Arial"/>
+          <w:b w:val="false"/>
+          <w:bCs w:val="false"/>
+          <w:i w:val="false"/>
+          <w:iCs w:val="false"/>
+          <w:caps w:val="false"/>
+          <w:smallCaps w:val="false"/>
+          <w:color w:val="292929"/>
+          <w:sz w:val="24"/>
+          <w:szCs w:val="24"/>
+        </w:rPr>
+        <w:t>com o propósito de facilitar o entendimento de cada um deles</w:t>
+      </w:r>
+      <w:r>
+        <w:rPr>
+          <w:rFonts w:eastAsia="Arial" w:cs="Arial" w:ascii="Arial" w:hAnsi="Arial"/>
+          <w:b w:val="false"/>
+          <w:bCs w:val="false"/>
+          <w:i w:val="false"/>
+          <w:iCs w:val="false"/>
+          <w:caps w:val="false"/>
+          <w:smallCaps w:val="false"/>
+          <w:color w:val="292929"/>
+          <w:sz w:val="24"/>
+          <w:szCs w:val="24"/>
+        </w:rPr>
+        <w:t xml:space="preserve">, buscando </w:t>
+      </w:r>
+      <w:r>
+        <w:rPr>
+          <w:rFonts w:eastAsia="Arial" w:cs="Arial" w:ascii="Arial" w:hAnsi="Arial"/>
+          <w:b w:val="false"/>
+          <w:bCs w:val="false"/>
+          <w:i w:val="false"/>
+          <w:iCs w:val="false"/>
+          <w:caps w:val="false"/>
+          <w:smallCaps w:val="false"/>
+          <w:color w:val="292929"/>
+          <w:sz w:val="24"/>
+          <w:szCs w:val="24"/>
+        </w:rPr>
+        <w:t xml:space="preserve">assim, </w:t>
+      </w:r>
+      <w:r>
+        <w:rPr>
+          <w:rFonts w:eastAsia="Arial" w:cs="Arial" w:ascii="Arial" w:hAnsi="Arial"/>
+          <w:b w:val="false"/>
+          <w:bCs w:val="false"/>
+          <w:i w:val="false"/>
+          <w:iCs w:val="false"/>
+          <w:caps w:val="false"/>
+          <w:smallCaps w:val="false"/>
+          <w:color w:val="292929"/>
+          <w:sz w:val="24"/>
+          <w:szCs w:val="24"/>
+        </w:rPr>
+        <w:t>agregar todos os tipos de leitores.</w:t>
       </w:r>
     </w:p>
     <w:p>
@@ -4620,9 +4429,7 @@
         </w:rPr>
       </w:pPr>
       <w:r>
-        <w:rPr>
-          <w:rFonts w:ascii="Arial" w:hAnsi="Arial"/>
-        </w:rPr>
+        <w:rPr/>
         <w:drawing>
           <wp:inline distT="0" distB="0" distL="0" distR="0">
             <wp:extent cx="5484495" cy="2308225"/>
@@ -4951,9 +4758,7 @@
         </w:rPr>
       </w:pPr>
       <w:r>
-        <w:rPr>
-          <w:rFonts w:ascii="Arial" w:hAnsi="Arial"/>
-        </w:rPr>
+        <w:rPr/>
         <w:drawing>
           <wp:inline distT="0" distB="0" distL="0" distR="0">
             <wp:extent cx="5532120" cy="3734435"/>
@@ -5216,9 +5021,7 @@
         </w:rPr>
       </w:pPr>
       <w:r>
-        <w:rPr>
-          <w:rFonts w:ascii="Arial" w:hAnsi="Arial"/>
-        </w:rPr>
+        <w:rPr/>
         <w:drawing>
           <wp:inline distT="0" distB="0" distL="0" distR="0">
             <wp:extent cx="5532120" cy="5485765"/>
@@ -5392,67 +5195,7 @@
           <w:sz w:val="24"/>
           <w:szCs w:val="24"/>
         </w:rPr>
-        <w:t xml:space="preserve"> (contendo o conteúdo dos registros). Esse tipo de padrão facilita o desenvolvimento nas aplicações requisitantes, </w:t>
-      </w:r>
-      <w:r>
-        <w:rPr>
-          <w:rFonts w:eastAsia="Arial" w:cs="Arial" w:ascii="Arial" w:hAnsi="Arial"/>
-          <w:b w:val="false"/>
-          <w:bCs w:val="false"/>
-          <w:i w:val="false"/>
-          <w:iCs w:val="false"/>
-          <w:caps w:val="false"/>
-          <w:smallCaps w:val="false"/>
-          <w:color w:val="292929"/>
-          <w:sz w:val="24"/>
-          <w:szCs w:val="24"/>
-        </w:rPr>
-        <w:t xml:space="preserve">pois considera-se que </w:t>
-      </w:r>
-      <w:r>
-        <w:rPr>
-          <w:rFonts w:eastAsia="Arial" w:cs="Arial" w:ascii="Arial" w:hAnsi="Arial"/>
-          <w:b w:val="false"/>
-          <w:bCs w:val="false"/>
-          <w:i w:val="false"/>
-          <w:iCs w:val="false"/>
-          <w:caps w:val="false"/>
-          <w:smallCaps w:val="false"/>
-          <w:color w:val="292929"/>
-          <w:sz w:val="24"/>
-          <w:szCs w:val="24"/>
-        </w:rPr>
-        <w:t xml:space="preserve">todas as respostas </w:t>
-      </w:r>
-      <w:r>
-        <w:rPr>
-          <w:rFonts w:eastAsia="Arial" w:cs="Arial" w:ascii="Arial" w:hAnsi="Arial"/>
-          <w:b w:val="false"/>
-          <w:bCs w:val="false"/>
-          <w:i w:val="false"/>
-          <w:iCs w:val="false"/>
-          <w:caps w:val="false"/>
-          <w:smallCaps w:val="false"/>
-          <w:color w:val="292929"/>
-          <w:sz w:val="24"/>
-          <w:szCs w:val="24"/>
-        </w:rPr>
-        <w:t xml:space="preserve">irão possuir </w:t>
-      </w:r>
-      <w:r>
-        <w:rPr>
-          <w:rFonts w:eastAsia="Arial" w:cs="Arial" w:ascii="Arial" w:hAnsi="Arial"/>
-          <w:b w:val="false"/>
-          <w:bCs w:val="false"/>
-          <w:i w:val="false"/>
-          <w:iCs w:val="false"/>
-          <w:caps w:val="false"/>
-          <w:smallCaps w:val="false"/>
-          <w:color w:val="292929"/>
-          <w:sz w:val="24"/>
-          <w:szCs w:val="24"/>
-        </w:rPr>
-        <w:t>o mesmo formato e sempre haverá registros nas chamadas com sucesso.</w:t>
+        <w:t xml:space="preserve"> (contendo o conteúdo dos registros). Esse tipo de padrão facilita o desenvolvimento nas aplicações requisitantes, pois considera-se que todas as respostas irão possuir o mesmo formato e sempre haverá registros nas chamadas com sucesso.</w:t>
       </w:r>
     </w:p>
     <w:p>
@@ -5778,9 +5521,7 @@
         </w:rPr>
       </w:pPr>
       <w:r>
-        <w:rPr>
-          <w:rFonts w:ascii="Arial" w:hAnsi="Arial"/>
-        </w:rPr>
+        <w:rPr/>
         <w:drawing>
           <wp:inline distT="0" distB="0" distL="0" distR="0">
             <wp:extent cx="5532120" cy="4610100"/>
@@ -5888,13 +5629,6 @@
           <w:szCs w:val="24"/>
         </w:rPr>
         <w:tab/>
-      </w:r>
-      <w:r>
-        <w:rPr>
-          <w:rFonts w:ascii="Arial" w:hAnsi="Arial"/>
-          <w:sz w:val="24"/>
-          <w:szCs w:val="24"/>
-        </w:rPr>
         <w:t>A</w:t>
       </w:r>
       <w:r>
@@ -5903,23 +5637,7 @@
           <w:sz w:val="24"/>
           <w:szCs w:val="24"/>
         </w:rPr>
-        <w:t xml:space="preserve"> figura a seguir </w:t>
-      </w:r>
-      <w:r>
-        <w:rPr>
-          <w:rFonts w:eastAsia="Arial" w:cs="Arial" w:ascii="Arial" w:hAnsi="Arial"/>
-          <w:sz w:val="24"/>
-          <w:szCs w:val="24"/>
-        </w:rPr>
-        <w:t xml:space="preserve">mostra </w:t>
-      </w:r>
-      <w:r>
-        <w:rPr>
-          <w:rFonts w:eastAsia="Arial" w:cs="Arial" w:ascii="Arial" w:hAnsi="Arial"/>
-          <w:sz w:val="24"/>
-          <w:szCs w:val="24"/>
-        </w:rPr>
-        <w:t>a quantidade imensa de códigos de status diferentes criados até o momento:</w:t>
+        <w:t xml:space="preserve"> figura a seguir mostra a quantidade imensa de códigos de status diferentes criados até o momento:</w:t>
       </w:r>
     </w:p>
     <w:p>
@@ -5984,9 +5702,7 @@
         </w:rPr>
       </w:pPr>
       <w:r>
-        <w:rPr>
-          <w:rFonts w:ascii="Arial" w:hAnsi="Arial"/>
-        </w:rPr>
+        <w:rPr/>
         <w:drawing>
           <wp:inline distT="0" distB="0" distL="0" distR="0">
             <wp:extent cx="5597525" cy="4349750"/>
@@ -6871,9 +6587,7 @@
         </w:rPr>
       </w:pPr>
       <w:r>
-        <w:rPr>
-          <w:rFonts w:ascii="Arial" w:hAnsi="Arial"/>
-        </w:rPr>
+        <w:rPr/>
         <w:drawing>
           <wp:inline distT="0" distB="0" distL="0" distR="0">
             <wp:extent cx="5532120" cy="3319145"/>
@@ -6999,23 +6713,7 @@
           <w:sz w:val="24"/>
           <w:szCs w:val="24"/>
         </w:rPr>
-        <w:t xml:space="preserve">Uma forma válida de ordenar registros é informando o nome do campo </w:t>
-      </w:r>
-      <w:r>
-        <w:rPr>
-          <w:rFonts w:eastAsia="Arial" w:cs="Arial" w:ascii="Arial" w:hAnsi="Arial"/>
-          <w:sz w:val="24"/>
-          <w:szCs w:val="24"/>
-        </w:rPr>
-        <w:t xml:space="preserve">que será usado pra realizar a ordenação </w:t>
-      </w:r>
-      <w:r>
-        <w:rPr>
-          <w:rFonts w:eastAsia="Arial" w:cs="Arial" w:ascii="Arial" w:hAnsi="Arial"/>
-          <w:sz w:val="24"/>
-          <w:szCs w:val="24"/>
-        </w:rPr>
-        <w:t xml:space="preserve">junto ao tipo de ordenação (crescente ou decrescente), por exemplo: </w:t>
+        <w:t xml:space="preserve">Uma forma válida de ordenar registros é informando o nome do campo que será usado pra realizar a ordenação junto ao tipo de ordenação (crescente ou decrescente), por exemplo: </w:t>
       </w:r>
       <w:r>
         <w:rPr>
@@ -7133,63 +6831,7 @@
           <w:szCs w:val="24"/>
           <w:lang w:val="pt-BR"/>
         </w:rPr>
-        <w:t xml:space="preserve">É essencial que </w:t>
-      </w:r>
-      <w:r>
-        <w:rPr>
-          <w:rFonts w:eastAsia="Arial" w:cs="Arial" w:ascii="Arial" w:hAnsi="Arial"/>
-          <w:b w:val="false"/>
-          <w:bCs w:val="false"/>
-          <w:i w:val="false"/>
-          <w:iCs w:val="false"/>
-          <w:color w:val="auto"/>
-          <w:sz w:val="24"/>
-          <w:szCs w:val="24"/>
-          <w:lang w:val="pt-BR"/>
-        </w:rPr>
-        <w:t xml:space="preserve">uma API possua um </w:t>
-      </w:r>
-      <w:r>
-        <w:rPr>
-          <w:rFonts w:eastAsia="Arial" w:cs="Arial" w:ascii="Arial" w:hAnsi="Arial"/>
-          <w:b w:val="false"/>
-          <w:bCs w:val="false"/>
-          <w:i w:val="false"/>
-          <w:iCs w:val="false"/>
-          <w:color w:val="auto"/>
-          <w:sz w:val="24"/>
-          <w:szCs w:val="24"/>
-          <w:lang w:val="pt-BR"/>
-        </w:rPr>
-        <w:t xml:space="preserve">padrão de nomenclatura nas rotas e nos dados de requisição/resposta, </w:t>
-      </w:r>
-      <w:r>
-        <w:rPr>
-          <w:rFonts w:eastAsia="Arial" w:cs="Arial" w:ascii="Arial" w:hAnsi="Arial"/>
-          <w:b w:val="false"/>
-          <w:bCs w:val="false"/>
-          <w:i w:val="false"/>
-          <w:iCs w:val="false"/>
-          <w:color w:val="auto"/>
-          <w:sz w:val="24"/>
-          <w:szCs w:val="24"/>
-          <w:lang w:val="pt-BR"/>
-        </w:rPr>
-        <w:t>pois as aplicações requisitantes vão partir dessa premissa para realizar a integração</w:t>
-      </w:r>
-      <w:r>
-        <w:rPr>
-          <w:rFonts w:eastAsia="Arial" w:cs="Arial" w:ascii="Arial" w:hAnsi="Arial"/>
-          <w:b w:val="false"/>
-          <w:bCs w:val="false"/>
-          <w:i w:val="false"/>
-          <w:iCs w:val="false"/>
-          <w:color w:val="auto"/>
-          <w:sz w:val="24"/>
-          <w:szCs w:val="24"/>
-          <w:lang w:val="pt-BR"/>
-        </w:rPr>
-        <w:t>. Há diversos tipos de padrões de nomenclatura, porém, é imprescindível que apenas um deles seja utilizado.</w:t>
+        <w:t>É essencial que uma API possua um padrão de nomenclatura nas rotas e nos dados de requisição/resposta, pois as aplicações requisitantes vão partir dessa premissa para realizar a integração. Há diversos tipos de padrões de nomenclatura, porém, é imprescindível que apenas um deles seja utilizado.</w:t>
       </w:r>
     </w:p>
     <w:p>
@@ -7799,39 +7441,7 @@
           <w:sz w:val="24"/>
           <w:szCs w:val="24"/>
         </w:rPr>
-        <w:t xml:space="preserve">Vale salientar </w:t>
-      </w:r>
-      <w:r>
-        <w:rPr>
-          <w:rFonts w:eastAsia="Arial" w:cs="Arial" w:ascii="Arial" w:hAnsi="Arial"/>
-          <w:sz w:val="24"/>
-          <w:szCs w:val="24"/>
-        </w:rPr>
-        <w:t xml:space="preserve">de </w:t>
-      </w:r>
-      <w:r>
-        <w:rPr>
-          <w:rFonts w:eastAsia="Arial" w:cs="Arial" w:ascii="Arial" w:hAnsi="Arial"/>
-          <w:sz w:val="24"/>
-          <w:szCs w:val="24"/>
-        </w:rPr>
-        <w:t xml:space="preserve">que </w:t>
-      </w:r>
-      <w:r>
-        <w:rPr>
-          <w:rFonts w:eastAsia="Arial" w:cs="Arial" w:ascii="Arial" w:hAnsi="Arial"/>
-          <w:sz w:val="24"/>
-          <w:szCs w:val="24"/>
-        </w:rPr>
-        <w:t xml:space="preserve">também </w:t>
-      </w:r>
-      <w:r>
-        <w:rPr>
-          <w:rFonts w:eastAsia="Arial" w:cs="Arial" w:ascii="Arial" w:hAnsi="Arial"/>
-          <w:sz w:val="24"/>
-          <w:szCs w:val="24"/>
-        </w:rPr>
-        <w:t>é importante utilizar apenas uma língua durante o desenvolvimento de uma API (não misturar português e inglês, por exemplo).</w:t>
+        <w:t>Vale salientar de que também é importante utilizar apenas uma língua durante o desenvolvimento de uma API (não misturar português e inglês, por exemplo).</w:t>
       </w:r>
     </w:p>
     <w:p>
@@ -7912,79 +7522,7 @@
           <w:sz w:val="24"/>
           <w:szCs w:val="24"/>
         </w:rPr>
-        <w:t xml:space="preserve">Após </w:t>
-      </w:r>
-      <w:r>
-        <w:rPr>
-          <w:rFonts w:eastAsia="Arial" w:cs="Arial" w:ascii="Arial" w:hAnsi="Arial"/>
-          <w:color w:val="auto"/>
-          <w:sz w:val="24"/>
-          <w:szCs w:val="24"/>
-        </w:rPr>
-        <w:t xml:space="preserve">a </w:t>
-      </w:r>
-      <w:r>
-        <w:rPr>
-          <w:rFonts w:eastAsia="Arial" w:cs="Arial" w:ascii="Arial" w:hAnsi="Arial"/>
-          <w:color w:val="auto"/>
-          <w:sz w:val="24"/>
-          <w:szCs w:val="24"/>
-        </w:rPr>
-        <w:t>finaliza</w:t>
-      </w:r>
-      <w:r>
-        <w:rPr>
-          <w:rFonts w:eastAsia="Arial" w:cs="Arial" w:ascii="Arial" w:hAnsi="Arial"/>
-          <w:color w:val="auto"/>
-          <w:sz w:val="24"/>
-          <w:szCs w:val="24"/>
-        </w:rPr>
-        <w:t>ção</w:t>
-      </w:r>
-      <w:r>
-        <w:rPr>
-          <w:rFonts w:eastAsia="Arial" w:cs="Arial" w:ascii="Arial" w:hAnsi="Arial"/>
-          <w:color w:val="auto"/>
-          <w:sz w:val="24"/>
-          <w:szCs w:val="24"/>
-        </w:rPr>
-        <w:t xml:space="preserve"> </w:t>
-      </w:r>
-      <w:r>
-        <w:rPr>
-          <w:rFonts w:eastAsia="Arial" w:cs="Arial" w:ascii="Arial" w:hAnsi="Arial"/>
-          <w:color w:val="auto"/>
-          <w:sz w:val="24"/>
-          <w:szCs w:val="24"/>
-        </w:rPr>
-        <w:t>d</w:t>
-      </w:r>
-      <w:r>
-        <w:rPr>
-          <w:rFonts w:eastAsia="Arial" w:cs="Arial" w:ascii="Arial" w:hAnsi="Arial"/>
-          <w:color w:val="auto"/>
-          <w:sz w:val="24"/>
-          <w:szCs w:val="24"/>
-        </w:rPr>
-        <w:t xml:space="preserve">o desenvolvimento de uma API, é necessário </w:t>
-      </w:r>
-      <w:r>
-        <w:rPr>
-          <w:rFonts w:eastAsia="Arial" w:cs="Arial" w:ascii="Arial" w:hAnsi="Arial"/>
-          <w:color w:val="auto"/>
-          <w:sz w:val="24"/>
-          <w:szCs w:val="24"/>
-        </w:rPr>
-        <w:t>a exposição d</w:t>
-      </w:r>
-      <w:r>
-        <w:rPr>
-          <w:rFonts w:eastAsia="Arial" w:cs="Arial" w:ascii="Arial" w:hAnsi="Arial"/>
-          <w:color w:val="auto"/>
-          <w:sz w:val="24"/>
-          <w:szCs w:val="24"/>
-        </w:rPr>
-        <w:t xml:space="preserve">as funcionalidades às aplicações requisitantes e, para isso, uma documentação deve ser feita. Uma ótima ferramenta para este propósito é o </w:t>
+        <w:t xml:space="preserve">Após a finalização do desenvolvimento de uma API, é necessário a exposição das funcionalidades às aplicações requisitantes e, para isso, uma documentação deve ser feita. Uma ótima ferramenta para este propósito é o </w:t>
       </w:r>
       <w:r>
         <w:rPr>
@@ -8098,9 +7636,7 @@
         </w:rPr>
       </w:pPr>
       <w:r>
-        <w:rPr>
-          <w:rFonts w:ascii="Arial" w:hAnsi="Arial"/>
-        </w:rPr>
+        <w:rPr/>
         <w:drawing>
           <wp:inline distT="0" distB="0" distL="0" distR="0">
             <wp:extent cx="5532120" cy="4275455"/>
@@ -8327,7 +7863,9 @@
       </w:pPr>
       <w:r>
         <w:rPr>
-          <w:rFonts w:ascii="Arial" w:hAnsi="Arial"/>
+          <w:rFonts w:eastAsia="Arial" w:cs="Arial"/>
+          <w:sz w:val="24"/>
+          <w:szCs w:val="24"/>
         </w:rPr>
       </w:r>
     </w:p>
@@ -8742,18 +8280,10 @@
         <w:spacing w:lineRule="auto" w:line="360" w:beforeAutospacing="0" w:before="0" w:afterAutospacing="0" w:after="0"/>
         <w:ind w:left="0" w:hanging="0"/>
         <w:jc w:val="both"/>
-        <w:rPr>
-          <w:rFonts w:ascii="Arial" w:hAnsi="Arial"/>
-          <w:sz w:val="24"/>
-          <w:szCs w:val="24"/>
-        </w:rPr>
-      </w:pPr>
-      <w:r>
-        <w:rPr>
-          <w:rFonts w:ascii="Arial" w:hAnsi="Arial"/>
-          <w:sz w:val="24"/>
-          <w:szCs w:val="24"/>
-        </w:rPr>
+        <w:rPr/>
+      </w:pPr>
+      <w:r>
+        <w:rPr/>
       </w:r>
     </w:p>
     <w:sectPr>
@@ -14827,6 +14357,211 @@
       <w:szCs w:val="24"/>
     </w:rPr>
   </w:style>
+  <w:style w:type="character" w:styleId="ListLabel582">
+    <w:name w:val="ListLabel 582"/>
+    <w:qFormat/>
+    <w:rPr>
+      <w:rFonts w:ascii="Arial" w:hAnsi="Arial" w:cs="Symbol"/>
+      <w:sz w:val="24"/>
+    </w:rPr>
+  </w:style>
+  <w:style w:type="character" w:styleId="ListLabel583">
+    <w:name w:val="ListLabel 583"/>
+    <w:qFormat/>
+    <w:rPr>
+      <w:rFonts w:cs="Courier New"/>
+    </w:rPr>
+  </w:style>
+  <w:style w:type="character" w:styleId="ListLabel584">
+    <w:name w:val="ListLabel 584"/>
+    <w:qFormat/>
+    <w:rPr>
+      <w:rFonts w:cs="Wingdings"/>
+    </w:rPr>
+  </w:style>
+  <w:style w:type="character" w:styleId="ListLabel585">
+    <w:name w:val="ListLabel 585"/>
+    <w:qFormat/>
+    <w:rPr>
+      <w:rFonts w:cs="Symbol"/>
+    </w:rPr>
+  </w:style>
+  <w:style w:type="character" w:styleId="ListLabel586">
+    <w:name w:val="ListLabel 586"/>
+    <w:qFormat/>
+    <w:rPr>
+      <w:rFonts w:cs="Courier New"/>
+    </w:rPr>
+  </w:style>
+  <w:style w:type="character" w:styleId="ListLabel587">
+    <w:name w:val="ListLabel 587"/>
+    <w:qFormat/>
+    <w:rPr>
+      <w:rFonts w:cs="Wingdings"/>
+    </w:rPr>
+  </w:style>
+  <w:style w:type="character" w:styleId="ListLabel588">
+    <w:name w:val="ListLabel 588"/>
+    <w:qFormat/>
+    <w:rPr>
+      <w:rFonts w:cs="Symbol"/>
+    </w:rPr>
+  </w:style>
+  <w:style w:type="character" w:styleId="ListLabel589">
+    <w:name w:val="ListLabel 589"/>
+    <w:qFormat/>
+    <w:rPr>
+      <w:rFonts w:cs="Courier New"/>
+    </w:rPr>
+  </w:style>
+  <w:style w:type="character" w:styleId="ListLabel590">
+    <w:name w:val="ListLabel 590"/>
+    <w:qFormat/>
+    <w:rPr>
+      <w:rFonts w:cs="Wingdings"/>
+    </w:rPr>
+  </w:style>
+  <w:style w:type="character" w:styleId="ListLabel591">
+    <w:name w:val="ListLabel 591"/>
+    <w:qFormat/>
+    <w:rPr>
+      <w:rFonts w:ascii="Arial" w:hAnsi="Arial" w:cs="Symbol"/>
+      <w:b w:val="false"/>
+      <w:sz w:val="24"/>
+    </w:rPr>
+  </w:style>
+  <w:style w:type="character" w:styleId="ListLabel592">
+    <w:name w:val="ListLabel 592"/>
+    <w:qFormat/>
+    <w:rPr>
+      <w:rFonts w:cs="Courier New"/>
+    </w:rPr>
+  </w:style>
+  <w:style w:type="character" w:styleId="ListLabel593">
+    <w:name w:val="ListLabel 593"/>
+    <w:qFormat/>
+    <w:rPr>
+      <w:rFonts w:cs="Wingdings"/>
+    </w:rPr>
+  </w:style>
+  <w:style w:type="character" w:styleId="ListLabel594">
+    <w:name w:val="ListLabel 594"/>
+    <w:qFormat/>
+    <w:rPr>
+      <w:rFonts w:cs="Symbol"/>
+    </w:rPr>
+  </w:style>
+  <w:style w:type="character" w:styleId="ListLabel595">
+    <w:name w:val="ListLabel 595"/>
+    <w:qFormat/>
+    <w:rPr>
+      <w:rFonts w:cs="Courier New"/>
+    </w:rPr>
+  </w:style>
+  <w:style w:type="character" w:styleId="ListLabel596">
+    <w:name w:val="ListLabel 596"/>
+    <w:qFormat/>
+    <w:rPr>
+      <w:rFonts w:cs="Wingdings"/>
+    </w:rPr>
+  </w:style>
+  <w:style w:type="character" w:styleId="ListLabel597">
+    <w:name w:val="ListLabel 597"/>
+    <w:qFormat/>
+    <w:rPr>
+      <w:rFonts w:cs="Symbol"/>
+    </w:rPr>
+  </w:style>
+  <w:style w:type="character" w:styleId="ListLabel598">
+    <w:name w:val="ListLabel 598"/>
+    <w:qFormat/>
+    <w:rPr>
+      <w:rFonts w:cs="Courier New"/>
+    </w:rPr>
+  </w:style>
+  <w:style w:type="character" w:styleId="ListLabel599">
+    <w:name w:val="ListLabel 599"/>
+    <w:qFormat/>
+    <w:rPr>
+      <w:rFonts w:cs="Wingdings"/>
+    </w:rPr>
+  </w:style>
+  <w:style w:type="character" w:styleId="ListLabel600">
+    <w:name w:val="ListLabel 600"/>
+    <w:qFormat/>
+    <w:rPr>
+      <w:rFonts w:ascii="Arial" w:hAnsi="Arial" w:cs="OpenSymbol"/>
+      <w:b w:val="false"/>
+      <w:sz w:val="24"/>
+    </w:rPr>
+  </w:style>
+  <w:style w:type="character" w:styleId="ListLabel601">
+    <w:name w:val="ListLabel 601"/>
+    <w:qFormat/>
+    <w:rPr>
+      <w:rFonts w:cs="OpenSymbol"/>
+    </w:rPr>
+  </w:style>
+  <w:style w:type="character" w:styleId="ListLabel602">
+    <w:name w:val="ListLabel 602"/>
+    <w:qFormat/>
+    <w:rPr>
+      <w:rFonts w:cs="OpenSymbol"/>
+    </w:rPr>
+  </w:style>
+  <w:style w:type="character" w:styleId="ListLabel603">
+    <w:name w:val="ListLabel 603"/>
+    <w:qFormat/>
+    <w:rPr>
+      <w:rFonts w:cs="OpenSymbol"/>
+    </w:rPr>
+  </w:style>
+  <w:style w:type="character" w:styleId="ListLabel604">
+    <w:name w:val="ListLabel 604"/>
+    <w:qFormat/>
+    <w:rPr>
+      <w:rFonts w:cs="OpenSymbol"/>
+    </w:rPr>
+  </w:style>
+  <w:style w:type="character" w:styleId="ListLabel605">
+    <w:name w:val="ListLabel 605"/>
+    <w:qFormat/>
+    <w:rPr>
+      <w:rFonts w:cs="OpenSymbol"/>
+    </w:rPr>
+  </w:style>
+  <w:style w:type="character" w:styleId="ListLabel606">
+    <w:name w:val="ListLabel 606"/>
+    <w:qFormat/>
+    <w:rPr>
+      <w:rFonts w:cs="OpenSymbol"/>
+    </w:rPr>
+  </w:style>
+  <w:style w:type="character" w:styleId="ListLabel607">
+    <w:name w:val="ListLabel 607"/>
+    <w:qFormat/>
+    <w:rPr>
+      <w:rFonts w:cs="OpenSymbol"/>
+    </w:rPr>
+  </w:style>
+  <w:style w:type="character" w:styleId="ListLabel608">
+    <w:name w:val="ListLabel 608"/>
+    <w:qFormat/>
+    <w:rPr>
+      <w:rFonts w:cs="OpenSymbol"/>
+    </w:rPr>
+  </w:style>
+  <w:style w:type="character" w:styleId="ListLabel609">
+    <w:name w:val="ListLabel 609"/>
+    <w:qFormat/>
+    <w:rPr>
+      <w:rFonts w:ascii="Arial" w:hAnsi="Arial" w:eastAsia="Arial" w:cs="Arial"/>
+      <w:b w:val="false"/>
+      <w:bCs w:val="false"/>
+      <w:sz w:val="24"/>
+      <w:szCs w:val="24"/>
+    </w:rPr>
+  </w:style>
   <w:style w:type="paragraph" w:styleId="Heading">
     <w:name w:val="Heading"/>
     <w:basedOn w:val="Normal"/>

</xml_diff>

<commit_message>
reajustes finais nas docs do TCC
</commit_message>
<xml_diff>
--- a/doc/TCC.docx
+++ b/doc/TCC.docx
@@ -1680,9 +1680,7 @@
         <w:spacing w:lineRule="auto" w:line="360" w:beforeAutospacing="0" w:before="0" w:afterAutospacing="0" w:after="0"/>
         <w:ind w:left="0" w:hanging="0"/>
         <w:jc w:val="both"/>
-        <w:rPr>
-          <w:rFonts w:ascii="Arial" w:hAnsi="Arial"/>
-        </w:rPr>
+        <w:rPr/>
       </w:pPr>
       <w:r>
         <w:rPr>
@@ -1761,9 +1759,7 @@
         <w:spacing w:lineRule="auto" w:line="360" w:beforeAutospacing="0" w:before="0" w:afterAutospacing="0" w:after="0"/>
         <w:ind w:left="0" w:hanging="0"/>
         <w:jc w:val="both"/>
-        <w:rPr>
-          <w:rFonts w:ascii="Arial" w:hAnsi="Arial"/>
-        </w:rPr>
+        <w:rPr/>
       </w:pPr>
       <w:r>
         <w:rPr>
@@ -5118,9 +5114,7 @@
         <w:spacing w:lineRule="auto" w:line="360" w:beforeAutospacing="0" w:before="0" w:afterAutospacing="0" w:after="0"/>
         <w:ind w:left="0" w:firstLine="708"/>
         <w:jc w:val="both"/>
-        <w:rPr>
-          <w:rFonts w:ascii="Arial" w:hAnsi="Arial"/>
-        </w:rPr>
+        <w:rPr/>
       </w:pPr>
       <w:r>
         <w:rPr>
@@ -5195,7 +5189,187 @@
           <w:sz w:val="24"/>
           <w:szCs w:val="24"/>
         </w:rPr>
-        <w:t xml:space="preserve"> (contendo o conteúdo dos registros). Esse tipo de padrão facilita o desenvolvimento nas aplicações requisitantes, pois considera-se que todas as respostas irão possuir o mesmo formato e sempre haverá registros nas chamadas com sucesso.</w:t>
+        <w:t xml:space="preserve"> (contendo o conteúdo dos registros). Esse tipo de padrão facilita </w:t>
+      </w:r>
+      <w:r>
+        <w:rPr>
+          <w:rFonts w:eastAsia="Arial" w:cs="Arial" w:ascii="Arial" w:hAnsi="Arial"/>
+          <w:b w:val="false"/>
+          <w:bCs w:val="false"/>
+          <w:i w:val="false"/>
+          <w:iCs w:val="false"/>
+          <w:caps w:val="false"/>
+          <w:smallCaps w:val="false"/>
+          <w:color w:val="292929"/>
+          <w:sz w:val="24"/>
+          <w:szCs w:val="24"/>
+        </w:rPr>
+        <w:t xml:space="preserve">a integração por parte das </w:t>
+      </w:r>
+      <w:r>
+        <w:rPr>
+          <w:rFonts w:eastAsia="Arial" w:cs="Arial" w:ascii="Arial" w:hAnsi="Arial"/>
+          <w:b w:val="false"/>
+          <w:bCs w:val="false"/>
+          <w:i w:val="false"/>
+          <w:iCs w:val="false"/>
+          <w:caps w:val="false"/>
+          <w:smallCaps w:val="false"/>
+          <w:color w:val="292929"/>
+          <w:sz w:val="24"/>
+          <w:szCs w:val="24"/>
+        </w:rPr>
+        <w:t xml:space="preserve">aplicações requisitantes, pois </w:t>
+      </w:r>
+      <w:r>
+        <w:rPr>
+          <w:rFonts w:eastAsia="Arial" w:cs="Arial" w:ascii="Arial" w:hAnsi="Arial"/>
+          <w:b w:val="false"/>
+          <w:bCs w:val="false"/>
+          <w:i w:val="false"/>
+          <w:iCs w:val="false"/>
+          <w:caps w:val="false"/>
+          <w:smallCaps w:val="false"/>
+          <w:color w:val="292929"/>
+          <w:sz w:val="24"/>
+          <w:szCs w:val="24"/>
+        </w:rPr>
+        <w:t xml:space="preserve">pode-se </w:t>
+      </w:r>
+      <w:r>
+        <w:rPr>
+          <w:rFonts w:eastAsia="Arial" w:cs="Arial" w:ascii="Arial" w:hAnsi="Arial"/>
+          <w:b w:val="false"/>
+          <w:bCs w:val="false"/>
+          <w:i w:val="false"/>
+          <w:iCs w:val="false"/>
+          <w:caps w:val="false"/>
+          <w:smallCaps w:val="false"/>
+          <w:color w:val="292929"/>
+          <w:sz w:val="24"/>
+          <w:szCs w:val="24"/>
+        </w:rPr>
+        <w:t>considera</w:t>
+      </w:r>
+      <w:r>
+        <w:rPr>
+          <w:rFonts w:eastAsia="Arial" w:cs="Arial" w:ascii="Arial" w:hAnsi="Arial"/>
+          <w:b w:val="false"/>
+          <w:bCs w:val="false"/>
+          <w:i w:val="false"/>
+          <w:iCs w:val="false"/>
+          <w:caps w:val="false"/>
+          <w:smallCaps w:val="false"/>
+          <w:color w:val="292929"/>
+          <w:sz w:val="24"/>
+          <w:szCs w:val="24"/>
+        </w:rPr>
+        <w:t>r</w:t>
+      </w:r>
+      <w:r>
+        <w:rPr>
+          <w:rFonts w:eastAsia="Arial" w:cs="Arial" w:ascii="Arial" w:hAnsi="Arial"/>
+          <w:b w:val="false"/>
+          <w:bCs w:val="false"/>
+          <w:i w:val="false"/>
+          <w:iCs w:val="false"/>
+          <w:caps w:val="false"/>
+          <w:smallCaps w:val="false"/>
+          <w:color w:val="292929"/>
+          <w:sz w:val="24"/>
+          <w:szCs w:val="24"/>
+        </w:rPr>
+        <w:t xml:space="preserve"> que todas as respostas </w:t>
+      </w:r>
+      <w:r>
+        <w:rPr>
+          <w:rFonts w:eastAsia="Arial" w:cs="Arial" w:ascii="Arial" w:hAnsi="Arial"/>
+          <w:b w:val="false"/>
+          <w:bCs w:val="false"/>
+          <w:i w:val="false"/>
+          <w:iCs w:val="false"/>
+          <w:caps w:val="false"/>
+          <w:smallCaps w:val="false"/>
+          <w:color w:val="292929"/>
+          <w:sz w:val="24"/>
+          <w:szCs w:val="24"/>
+        </w:rPr>
+        <w:t xml:space="preserve">terão </w:t>
+      </w:r>
+      <w:r>
+        <w:rPr>
+          <w:rFonts w:eastAsia="Arial" w:cs="Arial" w:ascii="Arial" w:hAnsi="Arial"/>
+          <w:b w:val="false"/>
+          <w:bCs w:val="false"/>
+          <w:i w:val="false"/>
+          <w:iCs w:val="false"/>
+          <w:caps w:val="false"/>
+          <w:smallCaps w:val="false"/>
+          <w:color w:val="292929"/>
+          <w:sz w:val="24"/>
+          <w:szCs w:val="24"/>
+        </w:rPr>
+        <w:t xml:space="preserve">o mesmo formato e </w:t>
+      </w:r>
+      <w:r>
+        <w:rPr>
+          <w:rFonts w:eastAsia="Arial" w:cs="Arial" w:ascii="Arial" w:hAnsi="Arial"/>
+          <w:b w:val="false"/>
+          <w:bCs w:val="false"/>
+          <w:i w:val="false"/>
+          <w:iCs w:val="false"/>
+          <w:caps w:val="false"/>
+          <w:smallCaps w:val="false"/>
+          <w:color w:val="292929"/>
+          <w:sz w:val="24"/>
+          <w:szCs w:val="24"/>
+        </w:rPr>
+        <w:t xml:space="preserve">que </w:t>
+      </w:r>
+      <w:r>
+        <w:rPr>
+          <w:rFonts w:eastAsia="Arial" w:cs="Arial" w:ascii="Arial" w:hAnsi="Arial"/>
+          <w:b w:val="false"/>
+          <w:bCs w:val="false"/>
+          <w:i w:val="false"/>
+          <w:iCs w:val="false"/>
+          <w:caps w:val="false"/>
+          <w:smallCaps w:val="false"/>
+          <w:color w:val="292929"/>
+          <w:sz w:val="24"/>
+          <w:szCs w:val="24"/>
+        </w:rPr>
+        <w:t xml:space="preserve">sempre </w:t>
+      </w:r>
+      <w:r>
+        <w:rPr>
+          <w:rFonts w:eastAsia="Arial" w:cs="Arial" w:ascii="Arial" w:hAnsi="Arial"/>
+          <w:b w:val="false"/>
+          <w:bCs w:val="false"/>
+          <w:i w:val="false"/>
+          <w:iCs w:val="false"/>
+          <w:caps w:val="false"/>
+          <w:smallCaps w:val="false"/>
+          <w:color w:val="292929"/>
+          <w:sz w:val="24"/>
+          <w:szCs w:val="24"/>
+        </w:rPr>
+        <w:t xml:space="preserve">haverá </w:t>
+      </w:r>
+      <w:r>
+        <w:rPr>
+          <w:rFonts w:eastAsia="Arial" w:cs="Arial" w:ascii="Arial" w:hAnsi="Arial"/>
+          <w:b w:val="false"/>
+          <w:bCs w:val="false"/>
+          <w:i w:val="false"/>
+          <w:iCs w:val="false"/>
+          <w:caps w:val="false"/>
+          <w:smallCaps w:val="false"/>
+          <w:color w:val="292929"/>
+          <w:sz w:val="24"/>
+          <w:szCs w:val="24"/>
+        </w:rPr>
+        <w:t>registros nas chamadas com sucesso.</w:t>
       </w:r>
     </w:p>
     <w:p>
@@ -5618,9 +5792,7 @@
         <w:spacing w:lineRule="auto" w:line="360" w:beforeAutospacing="0" w:before="0" w:afterAutospacing="0" w:after="0"/>
         <w:ind w:left="0" w:hanging="0"/>
         <w:jc w:val="both"/>
-        <w:rPr>
-          <w:rFonts w:ascii="Arial" w:hAnsi="Arial"/>
-        </w:rPr>
+        <w:rPr/>
       </w:pPr>
       <w:r>
         <w:rPr>
@@ -5637,7 +5809,39 @@
           <w:sz w:val="24"/>
           <w:szCs w:val="24"/>
         </w:rPr>
-        <w:t xml:space="preserve"> figura a seguir mostra a quantidade imensa de códigos de status diferentes criados até o momento:</w:t>
+        <w:t xml:space="preserve"> figura a seguir mostra a </w:t>
+      </w:r>
+      <w:r>
+        <w:rPr>
+          <w:rFonts w:eastAsia="Arial" w:cs="Arial" w:ascii="Arial" w:hAnsi="Arial"/>
+          <w:sz w:val="24"/>
+          <w:szCs w:val="24"/>
+        </w:rPr>
+        <w:t>enorme variedade</w:t>
+      </w:r>
+      <w:r>
+        <w:rPr>
+          <w:rFonts w:eastAsia="Arial" w:cs="Arial" w:ascii="Arial" w:hAnsi="Arial"/>
+          <w:sz w:val="24"/>
+          <w:szCs w:val="24"/>
+        </w:rPr>
+        <w:t xml:space="preserve"> d</w:t>
+      </w:r>
+      <w:r>
+        <w:rPr>
+          <w:rFonts w:eastAsia="Arial" w:cs="Arial" w:ascii="Arial" w:hAnsi="Arial"/>
+          <w:sz w:val="24"/>
+          <w:szCs w:val="24"/>
+        </w:rPr>
+        <w:t>e</w:t>
+      </w:r>
+      <w:r>
+        <w:rPr>
+          <w:rFonts w:eastAsia="Arial" w:cs="Arial" w:ascii="Arial" w:hAnsi="Arial"/>
+          <w:sz w:val="24"/>
+          <w:szCs w:val="24"/>
+        </w:rPr>
+        <w:t xml:space="preserve"> códigos de status criados até o momento:</w:t>
       </w:r>
     </w:p>
     <w:p>
@@ -6154,17 +6358,31 @@
         <w:spacing w:lineRule="auto" w:line="360" w:beforeAutospacing="0" w:before="0" w:afterAutospacing="0" w:after="0"/>
         <w:contextualSpacing/>
         <w:jc w:val="both"/>
-        <w:rPr>
-          <w:rFonts w:ascii="Arial" w:hAnsi="Arial"/>
-        </w:rPr>
-      </w:pPr>
-      <w:r>
-        <w:rPr>
-          <w:rFonts w:eastAsia="Arial" w:cs="Arial" w:ascii="Arial" w:hAnsi="Arial"/>
-          <w:sz w:val="24"/>
-          <w:szCs w:val="24"/>
-        </w:rPr>
-        <w:t>404 (NOT FOUND) — utilizado quando determinado caminho/registro não é encontrado;</w:t>
+        <w:rPr/>
+      </w:pPr>
+      <w:r>
+        <w:rPr>
+          <w:rFonts w:eastAsia="Arial" w:cs="Arial" w:ascii="Arial" w:hAnsi="Arial"/>
+          <w:sz w:val="24"/>
+          <w:szCs w:val="24"/>
+        </w:rPr>
+        <w:t>404 (NOT FOUND) — utilizado quando determinado caminho/</w:t>
+      </w:r>
+      <w:r>
+        <w:rPr>
+          <w:rFonts w:eastAsia="Arial" w:cs="Arial" w:ascii="Arial" w:hAnsi="Arial"/>
+          <w:sz w:val="24"/>
+          <w:szCs w:val="24"/>
+        </w:rPr>
+        <w:t>registro</w:t>
+      </w:r>
+      <w:r>
+        <w:rPr>
+          <w:rFonts w:eastAsia="Arial" w:cs="Arial" w:ascii="Arial" w:hAnsi="Arial"/>
+          <w:sz w:val="24"/>
+          <w:szCs w:val="24"/>
+        </w:rPr>
+        <w:t xml:space="preserve"> não é encontrado;</w:t>
       </w:r>
     </w:p>
     <w:p>
@@ -6684,9 +6902,7 @@
         <w:spacing w:lineRule="auto" w:line="360" w:beforeAutospacing="0" w:before="0" w:afterAutospacing="0" w:after="0"/>
         <w:ind w:left="0" w:firstLine="708"/>
         <w:jc w:val="both"/>
-        <w:rPr>
-          <w:rFonts w:ascii="Arial" w:hAnsi="Arial"/>
-        </w:rPr>
+        <w:rPr/>
       </w:pPr>
       <w:r>
         <w:rPr>
@@ -6815,9 +7031,7 @@
         <w:spacing w:lineRule="auto" w:line="360" w:beforeAutospacing="0" w:before="0" w:afterAutospacing="0" w:after="0"/>
         <w:ind w:left="0" w:firstLine="708"/>
         <w:jc w:val="both"/>
-        <w:rPr>
-          <w:rFonts w:ascii="Arial" w:hAnsi="Arial"/>
-        </w:rPr>
+        <w:rPr/>
       </w:pPr>
       <w:r>
         <w:rPr>
@@ -6831,7 +7045,63 @@
           <w:szCs w:val="24"/>
           <w:lang w:val="pt-BR"/>
         </w:rPr>
-        <w:t>É essencial que uma API possua um padrão de nomenclatura nas rotas e nos dados de requisição/resposta, pois as aplicações requisitantes vão partir dessa premissa para realizar a integração. Há diversos tipos de padrões de nomenclatura, porém, é imprescindível que apenas um deles seja utilizado.</w:t>
+        <w:t xml:space="preserve">É essencial que uma API possua um padrão de nomenclatura nas rotas e nos dados de requisição/resposta, pois as aplicações requisitantes </w:t>
+      </w:r>
+      <w:r>
+        <w:rPr>
+          <w:rFonts w:eastAsia="Arial" w:cs="Arial" w:ascii="Arial" w:hAnsi="Arial"/>
+          <w:b w:val="false"/>
+          <w:bCs w:val="false"/>
+          <w:i w:val="false"/>
+          <w:iCs w:val="false"/>
+          <w:color w:val="auto"/>
+          <w:sz w:val="24"/>
+          <w:szCs w:val="24"/>
+          <w:lang w:val="pt-BR"/>
+        </w:rPr>
+        <w:t xml:space="preserve">consideram isto como uma </w:t>
+      </w:r>
+      <w:r>
+        <w:rPr>
+          <w:rFonts w:eastAsia="Arial" w:cs="Arial" w:ascii="Arial" w:hAnsi="Arial"/>
+          <w:b w:val="false"/>
+          <w:bCs w:val="false"/>
+          <w:i w:val="false"/>
+          <w:iCs w:val="false"/>
+          <w:color w:val="auto"/>
+          <w:sz w:val="24"/>
+          <w:szCs w:val="24"/>
+          <w:lang w:val="pt-BR"/>
+        </w:rPr>
+        <w:t xml:space="preserve">premissa para realizar </w:t>
+      </w:r>
+      <w:r>
+        <w:rPr>
+          <w:rFonts w:eastAsia="Arial" w:cs="Arial" w:ascii="Arial" w:hAnsi="Arial"/>
+          <w:b w:val="false"/>
+          <w:bCs w:val="false"/>
+          <w:i w:val="false"/>
+          <w:iCs w:val="false"/>
+          <w:color w:val="auto"/>
+          <w:sz w:val="24"/>
+          <w:szCs w:val="24"/>
+          <w:lang w:val="pt-BR"/>
+        </w:rPr>
+        <w:t>integrações</w:t>
+      </w:r>
+      <w:r>
+        <w:rPr>
+          <w:rFonts w:eastAsia="Arial" w:cs="Arial" w:ascii="Arial" w:hAnsi="Arial"/>
+          <w:b w:val="false"/>
+          <w:bCs w:val="false"/>
+          <w:i w:val="false"/>
+          <w:iCs w:val="false"/>
+          <w:color w:val="auto"/>
+          <w:sz w:val="24"/>
+          <w:szCs w:val="24"/>
+          <w:lang w:val="pt-BR"/>
+        </w:rPr>
+        <w:t>. Há diversos tipos de padrões de nomenclatura, porém, é imprescindível que apenas um deles seja utilizado.</w:t>
       </w:r>
     </w:p>
     <w:p>
@@ -6840,9 +7110,7 @@
         <w:spacing w:lineRule="auto" w:line="360" w:beforeAutospacing="0" w:before="0" w:afterAutospacing="0" w:after="0"/>
         <w:ind w:left="0" w:firstLine="708"/>
         <w:jc w:val="both"/>
-        <w:rPr>
-          <w:rFonts w:ascii="Arial" w:hAnsi="Arial"/>
-        </w:rPr>
+        <w:rPr/>
       </w:pPr>
       <w:r>
         <w:rPr>
@@ -6856,7 +7124,35 @@
           <w:szCs w:val="24"/>
           <w:lang w:val="pt-BR"/>
         </w:rPr>
-        <w:t>A tabela a seguir mostra alguns padrões que podem ser utilizados nas rotas de uma API:</w:t>
+        <w:t xml:space="preserve">A tabela a seguir mostra alguns </w:t>
+      </w:r>
+      <w:r>
+        <w:rPr>
+          <w:rFonts w:eastAsia="Arial" w:cs="Arial" w:ascii="Arial" w:hAnsi="Arial"/>
+          <w:b w:val="false"/>
+          <w:bCs w:val="false"/>
+          <w:i w:val="false"/>
+          <w:iCs w:val="false"/>
+          <w:color w:val="auto"/>
+          <w:sz w:val="24"/>
+          <w:szCs w:val="24"/>
+          <w:lang w:val="pt-BR"/>
+        </w:rPr>
+        <w:t xml:space="preserve">exemplos de padrões utilizados em </w:t>
+      </w:r>
+      <w:r>
+        <w:rPr>
+          <w:rFonts w:eastAsia="Arial" w:cs="Arial" w:ascii="Arial" w:hAnsi="Arial"/>
+          <w:b w:val="false"/>
+          <w:bCs w:val="false"/>
+          <w:i w:val="false"/>
+          <w:iCs w:val="false"/>
+          <w:color w:val="auto"/>
+          <w:sz w:val="24"/>
+          <w:szCs w:val="24"/>
+          <w:lang w:val="pt-BR"/>
+        </w:rPr>
+        <w:t>rotas:</w:t>
       </w:r>
     </w:p>
     <w:p>
@@ -6991,9 +7287,68 @@
               <w:spacing w:lineRule="auto" w:line="360" w:beforeAutospacing="0" w:before="0" w:afterAutospacing="0" w:after="0"/>
               <w:ind w:left="0" w:hanging="0"/>
               <w:jc w:val="both"/>
+              <w:rPr/>
+            </w:pPr>
+            <w:r>
               <w:rPr>
-                <w:rFonts w:ascii="Arial" w:hAnsi="Arial"/>
+                <w:rFonts w:eastAsia="Arial" w:cs="Arial" w:ascii="Arial" w:hAnsi="Arial"/>
+                <w:b w:val="false"/>
+                <w:bCs w:val="false"/>
+                <w:i w:val="false"/>
+                <w:iCs w:val="false"/>
+                <w:sz w:val="24"/>
+                <w:szCs w:val="24"/>
+                <w:lang w:val="pt-BR"/>
               </w:rPr>
+              <w:t>Singular</w:t>
+            </w:r>
+          </w:p>
+        </w:tc>
+        <w:tc>
+          <w:tcPr>
+            <w:tcW w:w="4244" w:type="dxa"/>
+            <w:tcBorders/>
+            <w:shd w:fill="auto" w:val="clear"/>
+          </w:tcPr>
+          <w:p>
+            <w:pPr>
+              <w:pStyle w:val="Normal"/>
+              <w:spacing w:lineRule="auto" w:line="360" w:beforeAutospacing="0" w:before="0" w:afterAutospacing="0" w:after="0"/>
+              <w:ind w:left="0" w:hanging="0"/>
+              <w:jc w:val="both"/>
+              <w:rPr/>
+            </w:pPr>
+            <w:r>
+              <w:rPr>
+                <w:rFonts w:eastAsia="Arial" w:cs="Arial" w:ascii="Arial" w:hAnsi="Arial"/>
+                <w:b w:val="false"/>
+                <w:bCs w:val="false"/>
+                <w:i w:val="false"/>
+                <w:iCs w:val="false"/>
+                <w:sz w:val="24"/>
+                <w:szCs w:val="24"/>
+                <w:lang w:val="pt-BR"/>
+              </w:rPr>
+              <w:t>/v1/product/</w:t>
+            </w:r>
+          </w:p>
+        </w:tc>
+      </w:tr>
+      <w:tr>
+        <w:trPr/>
+        <w:tc>
+          <w:tcPr>
+            <w:tcW w:w="4245" w:type="dxa"/>
+            <w:tcBorders/>
+            <w:shd w:fill="auto" w:val="clear"/>
+          </w:tcPr>
+          <w:p>
+            <w:pPr>
+              <w:pStyle w:val="Normal"/>
+              <w:spacing w:lineRule="auto" w:line="360" w:beforeAutospacing="0" w:before="0" w:afterAutospacing="0" w:after="0"/>
+              <w:ind w:left="0" w:hanging="0"/>
+              <w:jc w:val="both"/>
+              <w:rPr/>
             </w:pPr>
             <w:r>
               <w:rPr>
@@ -7037,29 +7392,8 @@
                 <w:szCs w:val="24"/>
                 <w:lang w:val="pt-BR"/>
               </w:rPr>
-              <w:t>/v1/products/</w:t>
+              <w:t>/v1/product</w:t>
             </w:r>
-          </w:p>
-        </w:tc>
-      </w:tr>
-      <w:tr>
-        <w:trPr/>
-        <w:tc>
-          <w:tcPr>
-            <w:tcW w:w="4245" w:type="dxa"/>
-            <w:tcBorders/>
-            <w:shd w:fill="auto" w:val="clear"/>
-          </w:tcPr>
-          <w:p>
-            <w:pPr>
-              <w:pStyle w:val="Normal"/>
-              <w:spacing w:lineRule="auto" w:line="360" w:beforeAutospacing="0" w:before="0" w:afterAutospacing="0" w:after="0"/>
-              <w:ind w:left="0" w:hanging="0"/>
-              <w:jc w:val="both"/>
-              <w:rPr>
-                <w:rFonts w:ascii="Arial" w:hAnsi="Arial"/>
-              </w:rPr>
-            </w:pPr>
             <w:r>
               <w:rPr>
                 <w:rFonts w:eastAsia="Arial" w:cs="Arial" w:ascii="Arial" w:hAnsi="Arial"/>
@@ -7071,26 +7405,8 @@
                 <w:szCs w:val="24"/>
                 <w:lang w:val="pt-BR"/>
               </w:rPr>
-              <w:t>Singular</w:t>
+              <w:t>s</w:t>
             </w:r>
-          </w:p>
-        </w:tc>
-        <w:tc>
-          <w:tcPr>
-            <w:tcW w:w="4244" w:type="dxa"/>
-            <w:tcBorders/>
-            <w:shd w:fill="auto" w:val="clear"/>
-          </w:tcPr>
-          <w:p>
-            <w:pPr>
-              <w:pStyle w:val="Normal"/>
-              <w:spacing w:lineRule="auto" w:line="360" w:beforeAutospacing="0" w:before="0" w:afterAutospacing="0" w:after="0"/>
-              <w:ind w:left="0" w:hanging="0"/>
-              <w:jc w:val="both"/>
-              <w:rPr>
-                <w:rFonts w:ascii="Arial" w:hAnsi="Arial"/>
-              </w:rPr>
-            </w:pPr>
             <w:r>
               <w:rPr>
                 <w:rFonts w:eastAsia="Arial" w:cs="Arial" w:ascii="Arial" w:hAnsi="Arial"/>
@@ -7102,7 +7418,7 @@
                 <w:szCs w:val="24"/>
                 <w:lang w:val="pt-BR"/>
               </w:rPr>
-              <w:t>/v1/product/</w:t>
+              <w:t>/</w:t>
             </w:r>
           </w:p>
         </w:tc>
@@ -7358,17 +7674,79 @@
         <w:spacing w:lineRule="auto" w:line="360" w:beforeAutospacing="0" w:before="0" w:afterAutospacing="0" w:after="0"/>
         <w:ind w:left="0" w:firstLine="708"/>
         <w:jc w:val="both"/>
-        <w:rPr>
-          <w:rFonts w:ascii="Arial" w:hAnsi="Arial"/>
-        </w:rPr>
-      </w:pPr>
-      <w:r>
-        <w:rPr>
-          <w:rFonts w:eastAsia="Arial" w:cs="Arial" w:ascii="Arial" w:hAnsi="Arial"/>
-          <w:sz w:val="24"/>
-          <w:szCs w:val="24"/>
-        </w:rPr>
-        <w:t xml:space="preserve">No caso dos dados de requisição e de resposta, é aconselhável utilizar o plural para os dados que correspondem à listas e o singular para o restante dos dados. O </w:t>
+        <w:rPr/>
+      </w:pPr>
+      <w:r>
+        <w:rPr>
+          <w:rFonts w:eastAsia="Arial" w:cs="Arial" w:ascii="Arial" w:hAnsi="Arial"/>
+          <w:sz w:val="24"/>
+          <w:szCs w:val="24"/>
+        </w:rPr>
+        <w:t xml:space="preserve">No caso dos dados de requisição e de resposta, é aconselhável </w:t>
+      </w:r>
+      <w:r>
+        <w:rPr>
+          <w:rFonts w:eastAsia="Arial" w:cs="Arial" w:ascii="Arial" w:hAnsi="Arial"/>
+          <w:sz w:val="24"/>
+          <w:szCs w:val="24"/>
+        </w:rPr>
+        <w:t>a utilização d</w:t>
+      </w:r>
+      <w:r>
+        <w:rPr>
+          <w:rFonts w:eastAsia="Arial" w:cs="Arial" w:ascii="Arial" w:hAnsi="Arial"/>
+          <w:sz w:val="24"/>
+          <w:szCs w:val="24"/>
+        </w:rPr>
+        <w:t xml:space="preserve">o plural </w:t>
+      </w:r>
+      <w:r>
+        <w:rPr>
+          <w:rFonts w:eastAsia="Arial" w:cs="Arial" w:ascii="Arial" w:hAnsi="Arial"/>
+          <w:sz w:val="24"/>
+          <w:szCs w:val="24"/>
+        </w:rPr>
+        <w:t xml:space="preserve">em dados do tipo </w:t>
+      </w:r>
+      <w:r>
+        <w:rPr>
+          <w:rFonts w:eastAsia="Arial" w:cs="Arial" w:ascii="Arial" w:hAnsi="Arial"/>
+          <w:sz w:val="24"/>
+          <w:szCs w:val="24"/>
+        </w:rPr>
+        <w:t xml:space="preserve">lista e o singular </w:t>
+      </w:r>
+      <w:r>
+        <w:rPr>
+          <w:rFonts w:eastAsia="Arial" w:cs="Arial" w:ascii="Arial" w:hAnsi="Arial"/>
+          <w:sz w:val="24"/>
+          <w:szCs w:val="24"/>
+        </w:rPr>
+        <w:t>para o</w:t>
+      </w:r>
+      <w:r>
+        <w:rPr>
+          <w:rFonts w:eastAsia="Arial" w:cs="Arial" w:ascii="Arial" w:hAnsi="Arial"/>
+          <w:sz w:val="24"/>
+          <w:szCs w:val="24"/>
+        </w:rPr>
+        <w:t xml:space="preserve"> restante </w:t>
+      </w:r>
+      <w:r>
+        <w:rPr>
+          <w:rFonts w:eastAsia="Arial" w:cs="Arial" w:ascii="Arial" w:hAnsi="Arial"/>
+          <w:sz w:val="24"/>
+          <w:szCs w:val="24"/>
+        </w:rPr>
+        <w:t>dos dados</w:t>
+      </w:r>
+      <w:r>
+        <w:rPr>
+          <w:rFonts w:eastAsia="Arial" w:cs="Arial" w:ascii="Arial" w:hAnsi="Arial"/>
+          <w:sz w:val="24"/>
+          <w:szCs w:val="24"/>
+        </w:rPr>
+        <w:t xml:space="preserve">. O </w:t>
       </w:r>
       <w:r>
         <w:rPr>
@@ -7511,9 +7889,7 @@
         <w:spacing w:lineRule="auto" w:line="360" w:beforeAutospacing="0" w:before="0" w:afterAutospacing="0" w:after="0"/>
         <w:ind w:left="0" w:firstLine="708"/>
         <w:jc w:val="both"/>
-        <w:rPr>
-          <w:rFonts w:ascii="Arial" w:hAnsi="Arial"/>
-        </w:rPr>
+        <w:rPr/>
       </w:pPr>
       <w:r>
         <w:rPr>
@@ -7522,7 +7898,70 @@
           <w:sz w:val="24"/>
           <w:szCs w:val="24"/>
         </w:rPr>
-        <w:t xml:space="preserve">Após a finalização do desenvolvimento de uma API, é necessário a exposição das funcionalidades às aplicações requisitantes e, para isso, uma documentação deve ser feita. Uma ótima ferramenta para este propósito é o </w:t>
+        <w:t>Após a finalização do desenvolvimento</w:t>
+      </w:r>
+      <w:r>
+        <w:rPr>
+          <w:rFonts w:eastAsia="Arial" w:cs="Arial" w:ascii="Arial" w:hAnsi="Arial"/>
+          <w:color w:val="auto"/>
+          <w:sz w:val="24"/>
+          <w:szCs w:val="24"/>
+        </w:rPr>
+        <w:t xml:space="preserve"> de uma API, é necessário a exposição d</w:t>
+      </w:r>
+      <w:r>
+        <w:rPr>
+          <w:rFonts w:eastAsia="Arial" w:cs="Arial" w:ascii="Arial" w:hAnsi="Arial"/>
+          <w:color w:val="auto"/>
+          <w:sz w:val="24"/>
+          <w:szCs w:val="24"/>
+        </w:rPr>
+        <w:t>e</w:t>
+      </w:r>
+      <w:r>
+        <w:rPr>
+          <w:rFonts w:eastAsia="Arial" w:cs="Arial" w:ascii="Arial" w:hAnsi="Arial"/>
+          <w:color w:val="auto"/>
+          <w:sz w:val="24"/>
+          <w:szCs w:val="24"/>
+        </w:rPr>
+        <w:t xml:space="preserve"> </w:t>
+      </w:r>
+      <w:r>
+        <w:rPr>
+          <w:rFonts w:eastAsia="Arial" w:cs="Arial" w:ascii="Arial" w:hAnsi="Arial"/>
+          <w:color w:val="auto"/>
+          <w:sz w:val="24"/>
+          <w:szCs w:val="24"/>
+        </w:rPr>
+        <w:t xml:space="preserve">suas </w:t>
+      </w:r>
+      <w:r>
+        <w:rPr>
+          <w:rFonts w:eastAsia="Arial" w:cs="Arial" w:ascii="Arial" w:hAnsi="Arial"/>
+          <w:color w:val="auto"/>
+          <w:sz w:val="24"/>
+          <w:szCs w:val="24"/>
+        </w:rPr>
+        <w:t xml:space="preserve">funcionalidades às aplicações requisitantes e, para isso, uma documentação deve ser </w:t>
+      </w:r>
+      <w:r>
+        <w:rPr>
+          <w:rFonts w:eastAsia="Arial" w:cs="Arial" w:ascii="Arial" w:hAnsi="Arial"/>
+          <w:color w:val="auto"/>
+          <w:sz w:val="24"/>
+          <w:szCs w:val="24"/>
+        </w:rPr>
+        <w:t>criada</w:t>
+      </w:r>
+      <w:r>
+        <w:rPr>
+          <w:rFonts w:eastAsia="Arial" w:cs="Arial" w:ascii="Arial" w:hAnsi="Arial"/>
+          <w:color w:val="auto"/>
+          <w:sz w:val="24"/>
+          <w:szCs w:val="24"/>
+        </w:rPr>
+        <w:t xml:space="preserve">. Uma ótima ferramenta para este propósito é o </w:t>
       </w:r>
       <w:r>
         <w:rPr>
@@ -7835,17 +8274,31 @@
         <w:spacing w:lineRule="auto" w:line="360" w:beforeAutospacing="0" w:before="0" w:afterAutospacing="0" w:after="0"/>
         <w:ind w:left="0" w:right="0" w:firstLine="708"/>
         <w:jc w:val="both"/>
-        <w:rPr>
-          <w:rFonts w:ascii="Arial" w:hAnsi="Arial"/>
-        </w:rPr>
-      </w:pPr>
-      <w:r>
-        <w:rPr>
-          <w:rFonts w:eastAsia="Arial" w:cs="Arial" w:ascii="Arial" w:hAnsi="Arial"/>
-          <w:sz w:val="24"/>
-          <w:szCs w:val="24"/>
-        </w:rPr>
-        <w:t>Se uma API conter todas as especificações citadas neste trabalho, ela estará apta para ser utilizada por outras aplicações. O desenvolvimento de APIs em si é um assunto muito amplo, não sendo possível relatar e padronizar todos os casos. Ocorrerá situações onde uma API deverá ser desenvolvida de uma maneira diferente para atender aos requisitos de uma determinada demanda, não sendo possível seguir à risca todas as boas práticas aqui descritas. Mas sempre haverá uma solução para cada tipo de situação e, com uma API bem documentada, não haverá problemas durante a integração entre as aplicações.</w:t>
+        <w:rPr/>
+      </w:pPr>
+      <w:r>
+        <w:rPr>
+          <w:rFonts w:eastAsia="Arial" w:cs="Arial" w:ascii="Arial" w:hAnsi="Arial"/>
+          <w:sz w:val="24"/>
+          <w:szCs w:val="24"/>
+        </w:rPr>
+        <w:t xml:space="preserve">Se uma API conter todas as especificações citadas neste trabalho, ela estará apta para ser utilizada por outras aplicações. O desenvolvimento de APIs em si é um assunto muito amplo, não sendo possível relatar e padronizar todos os casos. Ocorrerá situações onde uma API deverá ser desenvolvida de uma maneira diferente para atender aos requisitos de uma determinada demanda, não sendo possível seguir à risca todas as boas práticas aqui descritas. Mas sempre haverá uma solução para cada tipo de situação e, com uma API bem documentada, não haverá problemas </w:t>
+      </w:r>
+      <w:r>
+        <w:rPr>
+          <w:rFonts w:eastAsia="Arial" w:cs="Arial" w:ascii="Arial" w:hAnsi="Arial"/>
+          <w:sz w:val="24"/>
+          <w:szCs w:val="24"/>
+        </w:rPr>
+        <w:t xml:space="preserve">para realizar </w:t>
+      </w:r>
+      <w:r>
+        <w:rPr>
+          <w:rFonts w:eastAsia="Arial" w:cs="Arial" w:ascii="Arial" w:hAnsi="Arial"/>
+          <w:sz w:val="24"/>
+          <w:szCs w:val="24"/>
+        </w:rPr>
+        <w:t>a integração entre as aplicações.</w:t>
       </w:r>
     </w:p>
     <w:p>
@@ -8816,7 +9269,7 @@
         <w:szCs w:val="24"/>
         <w:rFonts w:ascii="Arial" w:hAnsi="Arial"/>
       </w:rPr>
-      <w:t>15</w:t>
+      <w:t>13</w:t>
     </w:r>
     <w:r>
       <w:rPr>
@@ -9166,7 +9619,7 @@
         <w:szCs w:val="24"/>
         <w:rFonts w:ascii="Arial" w:hAnsi="Arial"/>
       </w:rPr>
-      <w:t>14</w:t>
+      <w:t>12</w:t>
     </w:r>
     <w:r>
       <w:rPr>

</xml_diff>

<commit_message>
add abstract on docs
</commit_message>
<xml_diff>
--- a/doc/TCC.docx
+++ b/doc/TCC.docx
@@ -1424,42 +1424,6 @@
     </w:p>
     <w:p>
       <w:pPr>
-        <w:pStyle w:val="Normal"/>
-        <w:spacing w:lineRule="auto" w:line="360" w:beforeAutospacing="0" w:before="0" w:afterAutospacing="0" w:after="0"/>
-        <w:ind w:left="0" w:hanging="0"/>
-        <w:jc w:val="center"/>
-        <w:rPr>
-          <w:rFonts w:ascii="Arial" w:hAnsi="Arial" w:eastAsia="Arial" w:cs="Arial"/>
-          <w:b/>
-          <w:b/>
-          <w:bCs/>
-          <w:i w:val="false"/>
-          <w:i w:val="false"/>
-          <w:iCs w:val="false"/>
-          <w:caps w:val="false"/>
-          <w:smallCaps w:val="false"/>
-          <w:color w:val="292929"/>
-          <w:sz w:val="28"/>
-          <w:szCs w:val="28"/>
-        </w:rPr>
-      </w:pPr>
-      <w:r>
-        <w:rPr>
-          <w:rFonts w:eastAsia="Arial" w:cs="Arial" w:ascii="Arial" w:hAnsi="Arial"/>
-          <w:b/>
-          <w:bCs/>
-          <w:i w:val="false"/>
-          <w:iCs w:val="false"/>
-          <w:caps w:val="false"/>
-          <w:smallCaps w:val="false"/>
-          <w:color w:val="292929"/>
-          <w:sz w:val="28"/>
-          <w:szCs w:val="28"/>
-        </w:rPr>
-      </w:r>
-    </w:p>
-    <w:p>
-      <w:pPr>
         <w:sectPr>
           <w:headerReference w:type="even" r:id="rId6"/>
           <w:headerReference w:type="default" r:id="rId7"/>
@@ -1591,72 +1555,32 @@
           <w:sz w:val="24"/>
           <w:szCs w:val="24"/>
         </w:rPr>
-        <w:t xml:space="preserve">Atualmente, a utilização de APIs (Interface de Programação de Aplicações) vem se tornando cada vez mais comum no contexto corporativo, o que não é de se estranhar, já que elas proporcionam uma vasta quantidade de benefícios envolvendo aspectos como praticidade, performance e segurança. Em meio a esta </w:t>
-      </w:r>
-      <w:r>
-        <w:rPr>
-          <w:rFonts w:eastAsia="Arial" w:cs="Arial" w:ascii="Arial" w:hAnsi="Arial"/>
+        <w:t>Atualmente, a utilização de APIs (Interface de Programação de Aplicações) vem se tornando cada vez mais comum no contexto corporativo, o que não é de se estranhar, já que elas proporcionam uma vasta quantidade de benefícios envolvendo aspectos como praticidade, performance e segurança. Em meio a esta numerosa quantidade de benefícios, existe a possibilidade de integrar aplicações, no entanto, para que este feito se realize, é imprescindível que a aplicação requisitante siga uma documentação antes de usufruir dos recursos fornecidos pela API, e é neste momento que se deve enfatizar a importância do uso de padrões de design. O objetivo deste trabalho é, com base em pesquisas, apresentar os possíveis problemas causados pela falta de padrão e sugerir boas práticas de desenvolvimento usando como referência uma API feita pelos próprios autores em virtude dos conhecimentos adquiridos durante o curso, sempre enfatizando de que nada descrito tem a obrigação de ser seguido.</w:t>
+      </w:r>
+    </w:p>
+    <w:p>
+      <w:pPr>
+        <w:pStyle w:val="Normal"/>
+        <w:spacing w:lineRule="auto" w:line="360" w:beforeAutospacing="0" w:before="0" w:afterAutospacing="0" w:after="0"/>
+        <w:ind w:left="0" w:hanging="0"/>
+        <w:jc w:val="both"/>
+        <w:rPr>
+          <w:rFonts w:ascii="Arial" w:hAnsi="Arial" w:eastAsia="Arial" w:cs="Arial"/>
+          <w:b w:val="false"/>
           <w:b w:val="false"/>
           <w:bCs w:val="false"/>
+          <w:i w:val="false"/>
           <w:i w:val="false"/>
           <w:iCs w:val="false"/>
           <w:caps w:val="false"/>
           <w:smallCaps w:val="false"/>
           <w:color w:val="292929"/>
-          <w:sz w:val="24"/>
-          <w:szCs w:val="24"/>
-        </w:rPr>
-        <w:t>numerosa</w:t>
-      </w:r>
-      <w:r>
-        <w:rPr>
-          <w:rFonts w:eastAsia="Arial" w:cs="Arial" w:ascii="Arial" w:hAnsi="Arial"/>
-          <w:b w:val="false"/>
-          <w:bCs w:val="false"/>
-          <w:i w:val="false"/>
-          <w:iCs w:val="false"/>
-          <w:caps w:val="false"/>
-          <w:smallCaps w:val="false"/>
-          <w:color w:val="292929"/>
-          <w:sz w:val="24"/>
-          <w:szCs w:val="24"/>
-        </w:rPr>
-        <w:t xml:space="preserve"> quantidade de benefícios, existe a possibilidade de integrar aplicações, no entanto, para que este feito se realize, é imprescindível que a aplicação requisitante siga uma documentação antes de usufruir dos recursos fornecidos pela API, e é neste momento que se deve enfatizar a importância do uso de padrões de design. O objetivo deste trabalho é, com base em pesquisas, apresentar os possíveis problemas causados pela falta de padrão e sugerir boas práticas de desenvolvimento usando como referência uma API feita pelos próprios autores em virtude dos conhecimentos adquiridos durante o curso, sempre enfatizando de que nada descrito tem a obrigação de ser seguido.</w:t>
-      </w:r>
-    </w:p>
-    <w:p>
-      <w:pPr>
-        <w:pStyle w:val="Normal"/>
-        <w:spacing w:lineRule="auto" w:line="360" w:beforeAutospacing="0" w:before="0" w:afterAutospacing="0" w:after="0"/>
-        <w:ind w:left="0" w:hanging="0"/>
-        <w:jc w:val="both"/>
-        <w:rPr>
-          <w:rFonts w:ascii="Arial" w:hAnsi="Arial" w:eastAsia="Arial" w:cs="Arial"/>
-          <w:b w:val="false"/>
-          <w:b w:val="false"/>
-          <w:bCs w:val="false"/>
-          <w:i w:val="false"/>
-          <w:i w:val="false"/>
-          <w:iCs w:val="false"/>
-          <w:caps w:val="false"/>
-          <w:smallCaps w:val="false"/>
-          <w:color w:val="292929"/>
-          <w:sz w:val="24"/>
-          <w:szCs w:val="24"/>
-        </w:rPr>
-      </w:pPr>
-      <w:r>
-        <w:rPr>
-          <w:rFonts w:eastAsia="Arial" w:cs="Arial" w:ascii="Arial" w:hAnsi="Arial"/>
-          <w:b w:val="false"/>
-          <w:bCs w:val="false"/>
-          <w:i w:val="false"/>
-          <w:iCs w:val="false"/>
-          <w:caps w:val="false"/>
-          <w:smallCaps w:val="false"/>
-          <w:color w:val="292929"/>
-          <w:sz w:val="24"/>
-          <w:szCs w:val="24"/>
+        </w:rPr>
+      </w:pPr>
+      <w:r>
+        <w:rPr>
+          <w:sz w:val="22"/>
+          <w:szCs w:val="22"/>
         </w:rPr>
       </w:r>
     </w:p>
@@ -1724,10 +1648,228 @@
         </w:rPr>
       </w:pPr>
       <w:r>
-        <w:rPr>
-          <w:rFonts w:eastAsia="Arial" w:cs="Arial" w:ascii="Arial" w:hAnsi="Arial"/>
+        <w:rPr/>
+      </w:r>
+    </w:p>
+    <w:p>
+      <w:pPr>
+        <w:pStyle w:val="Normal"/>
+        <w:spacing w:lineRule="auto" w:line="360" w:beforeAutospacing="0" w:before="0" w:afterAutospacing="0" w:after="0"/>
+        <w:ind w:left="0" w:hanging="0"/>
+        <w:jc w:val="center"/>
+        <w:rPr/>
+      </w:pPr>
+      <w:r>
+        <w:rPr>
+          <w:rFonts w:eastAsia="Arial" w:cs="Arial" w:ascii="Arial" w:hAnsi="Arial"/>
+          <w:b/>
+          <w:bCs/>
+          <w:i w:val="false"/>
+          <w:iCs w:val="false"/>
+          <w:caps w:val="false"/>
+          <w:smallCaps w:val="false"/>
+          <w:color w:val="292929"/>
+          <w:sz w:val="28"/>
+          <w:szCs w:val="28"/>
+        </w:rPr>
+        <w:t>ABSTRACT</w:t>
+      </w:r>
+    </w:p>
+    <w:p>
+      <w:pPr>
+        <w:pStyle w:val="Normal"/>
+        <w:spacing w:lineRule="auto" w:line="360" w:beforeAutospacing="0" w:before="0" w:afterAutospacing="0" w:after="0"/>
+        <w:ind w:left="0" w:hanging="0"/>
+        <w:jc w:val="both"/>
+        <w:rPr>
+          <w:rFonts w:ascii="Arial" w:hAnsi="Arial" w:eastAsia="Arial" w:cs="Arial"/>
+          <w:b w:val="false"/>
           <w:b w:val="false"/>
           <w:bCs w:val="false"/>
+          <w:i w:val="false"/>
+          <w:i w:val="false"/>
+          <w:iCs w:val="false"/>
+          <w:caps w:val="false"/>
+          <w:smallCaps w:val="false"/>
+          <w:color w:val="292929"/>
+          <w:sz w:val="24"/>
+          <w:szCs w:val="24"/>
+        </w:rPr>
+      </w:pPr>
+      <w:r>
+        <w:rPr>
+          <w:rFonts w:eastAsia="Arial" w:cs="Arial" w:ascii="Arial" w:hAnsi="Arial"/>
+          <w:b w:val="false"/>
+          <w:bCs w:val="false"/>
+          <w:i w:val="false"/>
+          <w:iCs w:val="false"/>
+          <w:caps w:val="false"/>
+          <w:smallCaps w:val="false"/>
+          <w:color w:val="292929"/>
+          <w:sz w:val="24"/>
+          <w:szCs w:val="24"/>
+        </w:rPr>
+      </w:r>
+    </w:p>
+    <w:p>
+      <w:pPr>
+        <w:pStyle w:val="Normal"/>
+        <w:spacing w:lineRule="auto" w:line="360" w:beforeAutospacing="0" w:before="0" w:afterAutospacing="0" w:after="0"/>
+        <w:ind w:left="0" w:hanging="0"/>
+        <w:jc w:val="both"/>
+        <w:rPr>
+          <w:rFonts w:ascii="Arial" w:hAnsi="Arial" w:eastAsia="Arial" w:cs="Arial"/>
+          <w:b w:val="false"/>
+          <w:b w:val="false"/>
+          <w:bCs w:val="false"/>
+          <w:i w:val="false"/>
+          <w:i w:val="false"/>
+          <w:iCs w:val="false"/>
+          <w:caps w:val="false"/>
+          <w:smallCaps w:val="false"/>
+          <w:color w:val="292929"/>
+          <w:sz w:val="24"/>
+          <w:szCs w:val="24"/>
+        </w:rPr>
+      </w:pPr>
+      <w:r>
+        <w:rPr>
+          <w:rFonts w:eastAsia="Arial" w:cs="Arial" w:ascii="Arial" w:hAnsi="Arial"/>
+          <w:b w:val="false"/>
+          <w:bCs w:val="false"/>
+          <w:i w:val="false"/>
+          <w:iCs w:val="false"/>
+          <w:caps w:val="false"/>
+          <w:smallCaps w:val="false"/>
+          <w:color w:val="292929"/>
+          <w:sz w:val="24"/>
+          <w:szCs w:val="24"/>
+        </w:rPr>
+        <w:tab/>
+      </w:r>
+      <w:r>
+        <w:rPr>
+          <w:rFonts w:eastAsia="Arial" w:cs="Arial" w:ascii="Arial" w:hAnsi="Arial"/>
+          <w:b w:val="false"/>
+          <w:bCs w:val="false"/>
+          <w:i w:val="false"/>
+          <w:iCs w:val="false"/>
+          <w:caps w:val="false"/>
+          <w:smallCaps w:val="false"/>
+          <w:color w:val="292929"/>
+          <w:sz w:val="24"/>
+          <w:szCs w:val="24"/>
+        </w:rPr>
+        <w:t>Nowadays</w:t>
+      </w:r>
+      <w:r>
+        <w:rPr>
+          <w:rFonts w:eastAsia="Arial" w:cs="Arial" w:ascii="Arial" w:hAnsi="Arial"/>
+          <w:b w:val="false"/>
+          <w:bCs w:val="false"/>
+          <w:i w:val="false"/>
+          <w:iCs w:val="false"/>
+          <w:caps w:val="false"/>
+          <w:smallCaps w:val="false"/>
+          <w:color w:val="292929"/>
+          <w:sz w:val="24"/>
+          <w:szCs w:val="24"/>
+        </w:rPr>
+        <w:t>, the use of APIs (Application Programming Interface) has become increasingly common in the corporate context, which is not surprising, since they provide a vast amount of benefits involving aspects such as practicality, performance and security. In the midst of this numerous amount of benefits, there is the possibility of integrating applications, however, for this to happen, it is essential that the requesting application follow</w:t>
+      </w:r>
+      <w:r>
+        <w:rPr>
+          <w:rFonts w:eastAsia="Arial" w:cs="Arial" w:ascii="Arial" w:hAnsi="Arial"/>
+          <w:b w:val="false"/>
+          <w:bCs w:val="false"/>
+          <w:i w:val="false"/>
+          <w:iCs w:val="false"/>
+          <w:caps w:val="false"/>
+          <w:smallCaps w:val="false"/>
+          <w:color w:val="292929"/>
+          <w:sz w:val="24"/>
+          <w:szCs w:val="24"/>
+        </w:rPr>
+        <w:t>s</w:t>
+      </w:r>
+      <w:r>
+        <w:rPr>
+          <w:rFonts w:eastAsia="Arial" w:cs="Arial" w:ascii="Arial" w:hAnsi="Arial"/>
+          <w:b w:val="false"/>
+          <w:bCs w:val="false"/>
+          <w:i w:val="false"/>
+          <w:iCs w:val="false"/>
+          <w:caps w:val="false"/>
+          <w:smallCaps w:val="false"/>
+          <w:color w:val="292929"/>
+          <w:sz w:val="24"/>
+          <w:szCs w:val="24"/>
+        </w:rPr>
+        <w:t xml:space="preserve"> a documentation before taking advantage of the resources provided by the API, and it is at this moment that should emphasize the importance of using design patterns. The objective of this work is, based on research, to present the possible problems caused by the lack of standard and to suggest good development practices using as reference an API made by the authors themselves due to the knowledge acquired during the course, always emphasizing that nothing described has an obligation to be followed.</w:t>
+      </w:r>
+    </w:p>
+    <w:p>
+      <w:pPr>
+        <w:pStyle w:val="Normal"/>
+        <w:spacing w:lineRule="auto" w:line="360" w:beforeAutospacing="0" w:before="0" w:afterAutospacing="0" w:after="0"/>
+        <w:ind w:left="0" w:hanging="0"/>
+        <w:jc w:val="both"/>
+        <w:rPr>
+          <w:rFonts w:ascii="Arial" w:hAnsi="Arial" w:eastAsia="Arial" w:cs="Arial"/>
+          <w:b w:val="false"/>
+          <w:b w:val="false"/>
+          <w:bCs w:val="false"/>
+          <w:i w:val="false"/>
+          <w:i w:val="false"/>
+          <w:iCs w:val="false"/>
+          <w:caps w:val="false"/>
+          <w:smallCaps w:val="false"/>
+          <w:color w:val="292929"/>
+          <w:sz w:val="22"/>
+          <w:szCs w:val="22"/>
+        </w:rPr>
+      </w:pPr>
+      <w:r>
+        <w:rPr>
+          <w:rFonts w:eastAsia="Arial" w:cs="Arial" w:ascii="Arial" w:hAnsi="Arial"/>
+          <w:b w:val="false"/>
+          <w:bCs w:val="false"/>
+          <w:i w:val="false"/>
+          <w:iCs w:val="false"/>
+          <w:caps w:val="false"/>
+          <w:smallCaps w:val="false"/>
+          <w:color w:val="292929"/>
+          <w:sz w:val="22"/>
+          <w:szCs w:val="22"/>
+        </w:rPr>
+      </w:r>
+    </w:p>
+    <w:p>
+      <w:pPr>
+        <w:pStyle w:val="Normal"/>
+        <w:spacing w:lineRule="auto" w:line="360" w:beforeAutospacing="0" w:before="0" w:afterAutospacing="0" w:after="0"/>
+        <w:ind w:left="0" w:hanging="0"/>
+        <w:jc w:val="both"/>
+        <w:rPr>
+          <w:rFonts w:ascii="Arial" w:hAnsi="Arial" w:eastAsia="Arial" w:cs="Arial"/>
+          <w:b w:val="false"/>
+          <w:b w:val="false"/>
+          <w:bCs w:val="false"/>
+          <w:i w:val="false"/>
+          <w:i w:val="false"/>
+          <w:iCs w:val="false"/>
+          <w:caps w:val="false"/>
+          <w:smallCaps w:val="false"/>
+          <w:color w:val="292929"/>
+          <w:sz w:val="24"/>
+          <w:szCs w:val="24"/>
+        </w:rPr>
+      </w:pPr>
+      <w:r>
+        <w:rPr>
+          <w:rFonts w:eastAsia="Arial" w:cs="Arial" w:ascii="Arial" w:hAnsi="Arial"/>
+          <w:b/>
+          <w:bCs/>
           <w:i w:val="false"/>
           <w:iCs w:val="false"/>
           <w:caps w:val="false"/>
@@ -1737,225 +1879,23 @@
           <w:sz w:val="24"/>
           <w:szCs w:val="24"/>
         </w:rPr>
-      </w:r>
-    </w:p>
-    <w:p>
-      <w:pPr>
-        <w:pStyle w:val="Normal"/>
-        <w:spacing w:lineRule="auto" w:line="360" w:beforeAutospacing="0" w:before="0" w:afterAutospacing="0" w:after="0"/>
-        <w:ind w:left="0" w:hanging="0"/>
-        <w:jc w:val="both"/>
-        <w:rPr/>
-      </w:pPr>
-      <w:r>
-        <w:rPr>
-          <w:rFonts w:eastAsia="Arial" w:cs="Arial" w:ascii="Arial" w:hAnsi="Arial"/>
-          <w:b/>
-          <w:bCs/>
+        <w:t>Keywords</w:t>
+      </w:r>
+      <w:r>
+        <w:rPr>
+          <w:rFonts w:eastAsia="Arial" w:cs="Arial" w:ascii="Arial" w:hAnsi="Arial"/>
+          <w:b w:val="false"/>
+          <w:bCs w:val="false"/>
           <w:i w:val="false"/>
           <w:iCs w:val="false"/>
           <w:caps w:val="false"/>
           <w:smallCaps w:val="false"/>
           <w:color w:val="292929"/>
-          <w:sz w:val="24"/>
-          <w:szCs w:val="24"/>
-        </w:rPr>
-        <w:t>Submissão:</w:t>
-      </w:r>
-      <w:r>
-        <w:rPr>
-          <w:rFonts w:eastAsia="Arial" w:cs="Arial" w:ascii="Arial" w:hAnsi="Arial"/>
-          <w:b w:val="false"/>
-          <w:bCs w:val="false"/>
-          <w:i w:val="false"/>
-          <w:iCs w:val="false"/>
-          <w:caps w:val="false"/>
-          <w:smallCaps w:val="false"/>
-          <w:color w:val="292929"/>
-          <w:sz w:val="24"/>
-          <w:szCs w:val="24"/>
-        </w:rPr>
-        <w:t xml:space="preserve"> 15/03/2021</w:t>
-      </w:r>
-    </w:p>
-    <w:p>
-      <w:pPr>
-        <w:pStyle w:val="Normal"/>
-        <w:spacing w:lineRule="auto" w:line="360" w:beforeAutospacing="0" w:before="0" w:afterAutospacing="0" w:after="0"/>
-        <w:ind w:left="0" w:hanging="0"/>
-        <w:jc w:val="both"/>
-        <w:rPr>
-          <w:rFonts w:ascii="Arial" w:hAnsi="Arial" w:eastAsia="Arial" w:cs="Arial"/>
-          <w:b w:val="false"/>
-          <w:b w:val="false"/>
-          <w:bCs w:val="false"/>
-          <w:i w:val="false"/>
-          <w:i w:val="false"/>
-          <w:iCs w:val="false"/>
-          <w:caps w:val="false"/>
-          <w:smallCaps w:val="false"/>
-          <w:color w:val="292929"/>
-          <w:sz w:val="24"/>
-          <w:szCs w:val="24"/>
-        </w:rPr>
-      </w:pPr>
-      <w:r>
-        <w:rPr>
-          <w:rFonts w:eastAsia="Arial" w:cs="Arial" w:ascii="Arial" w:hAnsi="Arial"/>
-          <w:b w:val="false"/>
-          <w:bCs w:val="false"/>
-          <w:i w:val="false"/>
-          <w:iCs w:val="false"/>
-          <w:caps w:val="false"/>
-          <w:smallCaps w:val="false"/>
-          <w:color w:val="292929"/>
-          <w:sz w:val="24"/>
-          <w:szCs w:val="24"/>
-        </w:rPr>
-      </w:r>
-    </w:p>
-    <w:p>
-      <w:pPr>
-        <w:pStyle w:val="Normal"/>
-        <w:spacing w:lineRule="auto" w:line="360" w:beforeAutospacing="0" w:before="0" w:afterAutospacing="0" w:after="0"/>
-        <w:ind w:left="0" w:hanging="0"/>
-        <w:jc w:val="both"/>
-        <w:rPr>
-          <w:rFonts w:ascii="Arial" w:hAnsi="Arial" w:eastAsia="Arial" w:cs="Arial"/>
-          <w:b w:val="false"/>
-          <w:b w:val="false"/>
-          <w:bCs w:val="false"/>
-          <w:i w:val="false"/>
-          <w:i w:val="false"/>
-          <w:iCs w:val="false"/>
-          <w:caps w:val="false"/>
-          <w:smallCaps w:val="false"/>
-          <w:color w:val="292929"/>
-          <w:sz w:val="24"/>
-          <w:szCs w:val="24"/>
-        </w:rPr>
-      </w:pPr>
-      <w:r>
-        <w:rPr>
-          <w:rFonts w:eastAsia="Arial" w:cs="Arial" w:ascii="Arial" w:hAnsi="Arial"/>
-          <w:b w:val="false"/>
-          <w:bCs w:val="false"/>
-          <w:i w:val="false"/>
-          <w:iCs w:val="false"/>
-          <w:caps w:val="false"/>
-          <w:smallCaps w:val="false"/>
-          <w:color w:val="292929"/>
-          <w:sz w:val="24"/>
-          <w:szCs w:val="24"/>
-        </w:rPr>
-      </w:r>
-    </w:p>
-    <w:p>
-      <w:pPr>
-        <w:pStyle w:val="Normal"/>
-        <w:spacing w:lineRule="auto" w:line="360" w:beforeAutospacing="0" w:before="0" w:afterAutospacing="0" w:after="0"/>
-        <w:ind w:left="0" w:hanging="0"/>
-        <w:jc w:val="both"/>
-        <w:rPr>
-          <w:rFonts w:ascii="Arial" w:hAnsi="Arial" w:eastAsia="Arial" w:cs="Arial"/>
-          <w:b w:val="false"/>
-          <w:b w:val="false"/>
-          <w:bCs w:val="false"/>
-          <w:i w:val="false"/>
-          <w:i w:val="false"/>
-          <w:iCs w:val="false"/>
-          <w:caps w:val="false"/>
-          <w:smallCaps w:val="false"/>
-          <w:color w:val="292929"/>
-          <w:sz w:val="24"/>
-          <w:szCs w:val="24"/>
-        </w:rPr>
-      </w:pPr>
-      <w:r>
-        <w:rPr>
-          <w:rFonts w:eastAsia="Arial" w:cs="Arial" w:ascii="Arial" w:hAnsi="Arial"/>
-          <w:b w:val="false"/>
-          <w:bCs w:val="false"/>
-          <w:i w:val="false"/>
-          <w:iCs w:val="false"/>
-          <w:caps w:val="false"/>
-          <w:smallCaps w:val="false"/>
-          <w:color w:val="292929"/>
-          <w:sz w:val="24"/>
-          <w:szCs w:val="24"/>
-        </w:rPr>
-      </w:r>
-    </w:p>
-    <w:p>
-      <w:pPr>
-        <w:pStyle w:val="Normal"/>
-        <w:spacing w:lineRule="auto" w:line="360" w:beforeAutospacing="0" w:before="0" w:afterAutospacing="0" w:after="0"/>
-        <w:ind w:left="0" w:hanging="0"/>
-        <w:jc w:val="both"/>
-        <w:rPr>
-          <w:rFonts w:ascii="Arial" w:hAnsi="Arial" w:eastAsia="Arial" w:cs="Arial"/>
-          <w:b w:val="false"/>
-          <w:b w:val="false"/>
-          <w:bCs w:val="false"/>
-          <w:i w:val="false"/>
-          <w:i w:val="false"/>
-          <w:iCs w:val="false"/>
-          <w:caps w:val="false"/>
-          <w:smallCaps w:val="false"/>
-          <w:color w:val="292929"/>
-          <w:sz w:val="24"/>
-          <w:szCs w:val="24"/>
-        </w:rPr>
-      </w:pPr>
-      <w:r>
-        <w:rPr>
-          <w:rFonts w:eastAsia="Arial" w:cs="Arial" w:ascii="Arial" w:hAnsi="Arial"/>
-          <w:b w:val="false"/>
-          <w:bCs w:val="false"/>
-          <w:i w:val="false"/>
-          <w:iCs w:val="false"/>
-          <w:caps w:val="false"/>
-          <w:smallCaps w:val="false"/>
-          <w:color w:val="292929"/>
-          <w:sz w:val="24"/>
-          <w:szCs w:val="24"/>
-        </w:rPr>
-      </w:r>
-    </w:p>
-    <w:p>
-      <w:pPr>
-        <w:pStyle w:val="Normal"/>
-        <w:spacing w:lineRule="auto" w:line="360" w:beforeAutospacing="0" w:before="0" w:afterAutospacing="0" w:after="0"/>
-        <w:ind w:left="0" w:hanging="0"/>
-        <w:jc w:val="both"/>
-        <w:rPr>
-          <w:rFonts w:ascii="Arial" w:hAnsi="Arial" w:eastAsia="Arial" w:cs="Arial"/>
-          <w:b w:val="false"/>
-          <w:b w:val="false"/>
-          <w:bCs w:val="false"/>
-          <w:i w:val="false"/>
-          <w:i w:val="false"/>
-          <w:iCs w:val="false"/>
-          <w:caps w:val="false"/>
-          <w:smallCaps w:val="false"/>
-          <w:color w:val="292929"/>
-          <w:sz w:val="24"/>
-          <w:szCs w:val="24"/>
-        </w:rPr>
-      </w:pPr>
-      <w:r>
-        <w:rPr>
-          <w:rFonts w:eastAsia="Arial" w:cs="Arial" w:ascii="Arial" w:hAnsi="Arial"/>
-          <w:b w:val="false"/>
-          <w:bCs w:val="false"/>
-          <w:i w:val="false"/>
-          <w:iCs w:val="false"/>
-          <w:caps w:val="false"/>
-          <w:smallCaps w:val="false"/>
-          <w:color w:val="292929"/>
-          <w:sz w:val="24"/>
-          <w:szCs w:val="24"/>
-        </w:rPr>
+          <w:spacing w:val="0"/>
+          <w:sz w:val="24"/>
+          <w:szCs w:val="24"/>
+        </w:rPr>
+        <w:t>: Design Patterns. REST API. Application Integration.</w:t>
       </w:r>
     </w:p>
     <w:p>
@@ -1978,919 +1918,6 @@
         <w:ind w:left="0" w:hanging="0"/>
         <w:jc w:val="both"/>
         <w:rPr>
-          <w:rFonts w:ascii="Arial" w:hAnsi="Arial" w:eastAsia="Arial" w:cs="Arial"/>
-          <w:b w:val="false"/>
-          <w:b w:val="false"/>
-          <w:bCs w:val="false"/>
-          <w:i w:val="false"/>
-          <w:i w:val="false"/>
-          <w:iCs w:val="false"/>
-          <w:caps w:val="false"/>
-          <w:smallCaps w:val="false"/>
-          <w:color w:val="292929"/>
-          <w:sz w:val="24"/>
-          <w:szCs w:val="24"/>
-        </w:rPr>
-      </w:pPr>
-      <w:r>
-        <w:rPr>
-          <w:rFonts w:eastAsia="Arial" w:cs="Arial" w:ascii="Arial" w:hAnsi="Arial"/>
-          <w:b w:val="false"/>
-          <w:bCs w:val="false"/>
-          <w:i w:val="false"/>
-          <w:iCs w:val="false"/>
-          <w:caps w:val="false"/>
-          <w:smallCaps w:val="false"/>
-          <w:color w:val="292929"/>
-          <w:sz w:val="24"/>
-          <w:szCs w:val="24"/>
-        </w:rPr>
-      </w:r>
-    </w:p>
-    <w:p>
-      <w:pPr>
-        <w:pStyle w:val="Normal"/>
-        <w:spacing w:lineRule="auto" w:line="360" w:beforeAutospacing="0" w:before="0" w:afterAutospacing="0" w:after="0"/>
-        <w:ind w:left="0" w:hanging="0"/>
-        <w:jc w:val="both"/>
-        <w:rPr>
-          <w:rFonts w:ascii="Arial" w:hAnsi="Arial" w:eastAsia="Arial" w:cs="Arial"/>
-          <w:b w:val="false"/>
-          <w:b w:val="false"/>
-          <w:bCs w:val="false"/>
-          <w:i w:val="false"/>
-          <w:i w:val="false"/>
-          <w:iCs w:val="false"/>
-          <w:caps w:val="false"/>
-          <w:smallCaps w:val="false"/>
-          <w:color w:val="292929"/>
-          <w:sz w:val="24"/>
-          <w:szCs w:val="24"/>
-        </w:rPr>
-      </w:pPr>
-      <w:r>
-        <w:rPr>
-          <w:rFonts w:eastAsia="Arial" w:cs="Arial" w:ascii="Arial" w:hAnsi="Arial"/>
-          <w:b w:val="false"/>
-          <w:bCs w:val="false"/>
-          <w:i w:val="false"/>
-          <w:iCs w:val="false"/>
-          <w:caps w:val="false"/>
-          <w:smallCaps w:val="false"/>
-          <w:color w:val="292929"/>
-          <w:sz w:val="24"/>
-          <w:szCs w:val="24"/>
-        </w:rPr>
-      </w:r>
-    </w:p>
-    <w:p>
-      <w:pPr>
-        <w:pStyle w:val="Normal"/>
-        <w:spacing w:lineRule="auto" w:line="360" w:beforeAutospacing="0" w:before="0" w:afterAutospacing="0" w:after="0"/>
-        <w:ind w:left="0" w:hanging="0"/>
-        <w:jc w:val="both"/>
-        <w:rPr>
-          <w:rFonts w:ascii="Arial" w:hAnsi="Arial" w:eastAsia="Arial" w:cs="Arial"/>
-          <w:b w:val="false"/>
-          <w:b w:val="false"/>
-          <w:bCs w:val="false"/>
-          <w:i w:val="false"/>
-          <w:i w:val="false"/>
-          <w:iCs w:val="false"/>
-          <w:caps w:val="false"/>
-          <w:smallCaps w:val="false"/>
-          <w:color w:val="292929"/>
-          <w:sz w:val="24"/>
-          <w:szCs w:val="24"/>
-        </w:rPr>
-      </w:pPr>
-      <w:r>
-        <w:rPr>
-          <w:rFonts w:eastAsia="Arial" w:cs="Arial" w:ascii="Arial" w:hAnsi="Arial"/>
-          <w:b w:val="false"/>
-          <w:bCs w:val="false"/>
-          <w:i w:val="false"/>
-          <w:iCs w:val="false"/>
-          <w:caps w:val="false"/>
-          <w:smallCaps w:val="false"/>
-          <w:color w:val="292929"/>
-          <w:sz w:val="24"/>
-          <w:szCs w:val="24"/>
-        </w:rPr>
-      </w:r>
-    </w:p>
-    <w:p>
-      <w:pPr>
-        <w:pStyle w:val="Normal"/>
-        <w:spacing w:lineRule="auto" w:line="360" w:beforeAutospacing="0" w:before="0" w:afterAutospacing="0" w:after="0"/>
-        <w:ind w:left="0" w:hanging="0"/>
-        <w:jc w:val="both"/>
-        <w:rPr>
-          <w:rFonts w:ascii="Arial" w:hAnsi="Arial" w:eastAsia="Arial" w:cs="Arial"/>
-          <w:b w:val="false"/>
-          <w:b w:val="false"/>
-          <w:bCs w:val="false"/>
-          <w:i w:val="false"/>
-          <w:i w:val="false"/>
-          <w:iCs w:val="false"/>
-          <w:caps w:val="false"/>
-          <w:smallCaps w:val="false"/>
-          <w:color w:val="292929"/>
-          <w:sz w:val="24"/>
-          <w:szCs w:val="24"/>
-        </w:rPr>
-      </w:pPr>
-      <w:r>
-        <w:rPr>
-          <w:rFonts w:eastAsia="Arial" w:cs="Arial" w:ascii="Arial" w:hAnsi="Arial"/>
-          <w:b w:val="false"/>
-          <w:bCs w:val="false"/>
-          <w:i w:val="false"/>
-          <w:iCs w:val="false"/>
-          <w:caps w:val="false"/>
-          <w:smallCaps w:val="false"/>
-          <w:color w:val="292929"/>
-          <w:sz w:val="24"/>
-          <w:szCs w:val="24"/>
-        </w:rPr>
-      </w:r>
-    </w:p>
-    <w:p>
-      <w:pPr>
-        <w:pStyle w:val="Normal"/>
-        <w:spacing w:lineRule="auto" w:line="360" w:beforeAutospacing="0" w:before="0" w:afterAutospacing="0" w:after="0"/>
-        <w:ind w:left="0" w:hanging="0"/>
-        <w:jc w:val="both"/>
-        <w:rPr>
-          <w:rFonts w:ascii="Arial" w:hAnsi="Arial" w:eastAsia="Arial" w:cs="Arial"/>
-          <w:b w:val="false"/>
-          <w:b w:val="false"/>
-          <w:bCs w:val="false"/>
-          <w:i w:val="false"/>
-          <w:i w:val="false"/>
-          <w:iCs w:val="false"/>
-          <w:caps w:val="false"/>
-          <w:smallCaps w:val="false"/>
-          <w:color w:val="292929"/>
-          <w:sz w:val="24"/>
-          <w:szCs w:val="24"/>
-        </w:rPr>
-      </w:pPr>
-      <w:r>
-        <w:rPr>
-          <w:rFonts w:eastAsia="Arial" w:cs="Arial" w:ascii="Arial" w:hAnsi="Arial"/>
-          <w:b w:val="false"/>
-          <w:bCs w:val="false"/>
-          <w:i w:val="false"/>
-          <w:iCs w:val="false"/>
-          <w:caps w:val="false"/>
-          <w:smallCaps w:val="false"/>
-          <w:color w:val="292929"/>
-          <w:sz w:val="24"/>
-          <w:szCs w:val="24"/>
-        </w:rPr>
-      </w:r>
-    </w:p>
-    <w:p>
-      <w:pPr>
-        <w:pStyle w:val="Normal"/>
-        <w:spacing w:lineRule="auto" w:line="360" w:beforeAutospacing="0" w:before="0" w:afterAutospacing="0" w:after="0"/>
-        <w:ind w:left="0" w:hanging="0"/>
-        <w:jc w:val="both"/>
-        <w:rPr>
-          <w:rFonts w:ascii="Arial" w:hAnsi="Arial" w:eastAsia="Arial" w:cs="Arial"/>
-          <w:b w:val="false"/>
-          <w:b w:val="false"/>
-          <w:bCs w:val="false"/>
-          <w:i w:val="false"/>
-          <w:i w:val="false"/>
-          <w:iCs w:val="false"/>
-          <w:caps w:val="false"/>
-          <w:smallCaps w:val="false"/>
-          <w:color w:val="292929"/>
-          <w:sz w:val="24"/>
-          <w:szCs w:val="24"/>
-        </w:rPr>
-      </w:pPr>
-      <w:r>
-        <w:rPr>
-          <w:rFonts w:eastAsia="Arial" w:cs="Arial" w:ascii="Arial" w:hAnsi="Arial"/>
-          <w:b w:val="false"/>
-          <w:bCs w:val="false"/>
-          <w:i w:val="false"/>
-          <w:iCs w:val="false"/>
-          <w:caps w:val="false"/>
-          <w:smallCaps w:val="false"/>
-          <w:color w:val="292929"/>
-          <w:sz w:val="24"/>
-          <w:szCs w:val="24"/>
-        </w:rPr>
-      </w:r>
-    </w:p>
-    <w:p>
-      <w:pPr>
-        <w:pStyle w:val="Normal"/>
-        <w:spacing w:lineRule="auto" w:line="360" w:beforeAutospacing="0" w:before="0" w:afterAutospacing="0" w:after="0"/>
-        <w:ind w:left="0" w:hanging="0"/>
-        <w:jc w:val="both"/>
-        <w:rPr>
-          <w:rFonts w:ascii="Arial" w:hAnsi="Arial" w:eastAsia="Arial" w:cs="Arial"/>
-          <w:b w:val="false"/>
-          <w:b w:val="false"/>
-          <w:bCs w:val="false"/>
-          <w:i w:val="false"/>
-          <w:i w:val="false"/>
-          <w:iCs w:val="false"/>
-          <w:caps w:val="false"/>
-          <w:smallCaps w:val="false"/>
-          <w:color w:val="292929"/>
-          <w:sz w:val="24"/>
-          <w:szCs w:val="24"/>
-        </w:rPr>
-      </w:pPr>
-      <w:r>
-        <w:rPr>
-          <w:rFonts w:eastAsia="Arial" w:cs="Arial" w:ascii="Arial" w:hAnsi="Arial"/>
-          <w:b w:val="false"/>
-          <w:bCs w:val="false"/>
-          <w:i w:val="false"/>
-          <w:iCs w:val="false"/>
-          <w:caps w:val="false"/>
-          <w:smallCaps w:val="false"/>
-          <w:color w:val="292929"/>
-          <w:sz w:val="24"/>
-          <w:szCs w:val="24"/>
-        </w:rPr>
-      </w:r>
-    </w:p>
-    <w:p>
-      <w:pPr>
-        <w:pStyle w:val="Normal"/>
-        <w:spacing w:lineRule="auto" w:line="360" w:beforeAutospacing="0" w:before="0" w:afterAutospacing="0" w:after="0"/>
-        <w:ind w:left="0" w:hanging="0"/>
-        <w:jc w:val="both"/>
-        <w:rPr>
-          <w:rFonts w:ascii="Arial" w:hAnsi="Arial" w:eastAsia="Arial" w:cs="Arial"/>
-          <w:b w:val="false"/>
-          <w:b w:val="false"/>
-          <w:bCs w:val="false"/>
-          <w:i w:val="false"/>
-          <w:i w:val="false"/>
-          <w:iCs w:val="false"/>
-          <w:caps w:val="false"/>
-          <w:smallCaps w:val="false"/>
-          <w:color w:val="292929"/>
-          <w:sz w:val="24"/>
-          <w:szCs w:val="24"/>
-        </w:rPr>
-      </w:pPr>
-      <w:r>
-        <w:rPr>
-          <w:rFonts w:eastAsia="Arial" w:cs="Arial" w:ascii="Arial" w:hAnsi="Arial"/>
-          <w:b w:val="false"/>
-          <w:bCs w:val="false"/>
-          <w:i w:val="false"/>
-          <w:iCs w:val="false"/>
-          <w:caps w:val="false"/>
-          <w:smallCaps w:val="false"/>
-          <w:color w:val="292929"/>
-          <w:sz w:val="24"/>
-          <w:szCs w:val="24"/>
-        </w:rPr>
-      </w:r>
-    </w:p>
-    <w:p>
-      <w:pPr>
-        <w:pStyle w:val="Normal"/>
-        <w:spacing w:lineRule="auto" w:line="360" w:beforeAutospacing="0" w:before="0" w:afterAutospacing="0" w:after="0"/>
-        <w:ind w:left="0" w:hanging="0"/>
-        <w:jc w:val="both"/>
-        <w:rPr>
-          <w:rFonts w:ascii="Arial" w:hAnsi="Arial" w:eastAsia="Arial" w:cs="Arial"/>
-          <w:b w:val="false"/>
-          <w:b w:val="false"/>
-          <w:bCs w:val="false"/>
-          <w:i w:val="false"/>
-          <w:i w:val="false"/>
-          <w:iCs w:val="false"/>
-          <w:caps w:val="false"/>
-          <w:smallCaps w:val="false"/>
-          <w:color w:val="292929"/>
-          <w:sz w:val="24"/>
-          <w:szCs w:val="24"/>
-        </w:rPr>
-      </w:pPr>
-      <w:r>
-        <w:rPr>
-          <w:rFonts w:eastAsia="Arial" w:cs="Arial" w:ascii="Arial" w:hAnsi="Arial"/>
-          <w:b w:val="false"/>
-          <w:bCs w:val="false"/>
-          <w:i w:val="false"/>
-          <w:iCs w:val="false"/>
-          <w:caps w:val="false"/>
-          <w:smallCaps w:val="false"/>
-          <w:color w:val="292929"/>
-          <w:sz w:val="24"/>
-          <w:szCs w:val="24"/>
-        </w:rPr>
-      </w:r>
-    </w:p>
-    <w:p>
-      <w:pPr>
-        <w:pStyle w:val="Normal"/>
-        <w:spacing w:lineRule="auto" w:line="360" w:beforeAutospacing="0" w:before="0" w:afterAutospacing="0" w:after="0"/>
-        <w:ind w:left="0" w:hanging="0"/>
-        <w:jc w:val="both"/>
-        <w:rPr>
-          <w:rFonts w:ascii="Arial" w:hAnsi="Arial" w:eastAsia="Arial" w:cs="Arial"/>
-          <w:b w:val="false"/>
-          <w:b w:val="false"/>
-          <w:bCs w:val="false"/>
-          <w:i w:val="false"/>
-          <w:i w:val="false"/>
-          <w:iCs w:val="false"/>
-          <w:caps w:val="false"/>
-          <w:smallCaps w:val="false"/>
-          <w:color w:val="292929"/>
-          <w:sz w:val="24"/>
-          <w:szCs w:val="24"/>
-        </w:rPr>
-      </w:pPr>
-      <w:r>
-        <w:rPr>
-          <w:rFonts w:eastAsia="Arial" w:cs="Arial" w:ascii="Arial" w:hAnsi="Arial"/>
-          <w:b w:val="false"/>
-          <w:bCs w:val="false"/>
-          <w:i w:val="false"/>
-          <w:iCs w:val="false"/>
-          <w:caps w:val="false"/>
-          <w:smallCaps w:val="false"/>
-          <w:color w:val="292929"/>
-          <w:sz w:val="24"/>
-          <w:szCs w:val="24"/>
-        </w:rPr>
-      </w:r>
-    </w:p>
-    <w:p>
-      <w:pPr>
-        <w:pStyle w:val="Normal"/>
-        <w:spacing w:lineRule="auto" w:line="360" w:beforeAutospacing="0" w:before="0" w:afterAutospacing="0" w:after="0"/>
-        <w:ind w:left="0" w:hanging="0"/>
-        <w:jc w:val="both"/>
-        <w:rPr>
-          <w:rFonts w:ascii="Arial" w:hAnsi="Arial" w:eastAsia="Arial" w:cs="Arial"/>
-          <w:b w:val="false"/>
-          <w:b w:val="false"/>
-          <w:bCs w:val="false"/>
-          <w:i w:val="false"/>
-          <w:i w:val="false"/>
-          <w:iCs w:val="false"/>
-          <w:caps w:val="false"/>
-          <w:smallCaps w:val="false"/>
-          <w:color w:val="292929"/>
-          <w:sz w:val="24"/>
-          <w:szCs w:val="24"/>
-        </w:rPr>
-      </w:pPr>
-      <w:r>
-        <w:rPr>
-          <w:rFonts w:eastAsia="Arial" w:cs="Arial" w:ascii="Arial" w:hAnsi="Arial"/>
-          <w:b w:val="false"/>
-          <w:bCs w:val="false"/>
-          <w:i w:val="false"/>
-          <w:iCs w:val="false"/>
-          <w:caps w:val="false"/>
-          <w:smallCaps w:val="false"/>
-          <w:color w:val="292929"/>
-          <w:sz w:val="24"/>
-          <w:szCs w:val="24"/>
-        </w:rPr>
-      </w:r>
-    </w:p>
-    <w:p>
-      <w:pPr>
-        <w:pStyle w:val="Normal"/>
-        <w:spacing w:lineRule="auto" w:line="360" w:beforeAutospacing="0" w:before="0" w:afterAutospacing="0" w:after="0"/>
-        <w:ind w:left="0" w:hanging="0"/>
-        <w:jc w:val="both"/>
-        <w:rPr>
-          <w:rFonts w:ascii="Arial" w:hAnsi="Arial" w:eastAsia="Arial" w:cs="Arial"/>
-          <w:b w:val="false"/>
-          <w:b w:val="false"/>
-          <w:bCs w:val="false"/>
-          <w:i w:val="false"/>
-          <w:i w:val="false"/>
-          <w:iCs w:val="false"/>
-          <w:caps w:val="false"/>
-          <w:smallCaps w:val="false"/>
-          <w:color w:val="292929"/>
-          <w:sz w:val="24"/>
-          <w:szCs w:val="24"/>
-        </w:rPr>
-      </w:pPr>
-      <w:r>
-        <w:rPr>
-          <w:rFonts w:eastAsia="Arial" w:cs="Arial" w:ascii="Arial" w:hAnsi="Arial"/>
-          <w:b w:val="false"/>
-          <w:bCs w:val="false"/>
-          <w:i w:val="false"/>
-          <w:iCs w:val="false"/>
-          <w:caps w:val="false"/>
-          <w:smallCaps w:val="false"/>
-          <w:color w:val="292929"/>
-          <w:sz w:val="24"/>
-          <w:szCs w:val="24"/>
-        </w:rPr>
-      </w:r>
-    </w:p>
-    <w:p>
-      <w:pPr>
-        <w:pStyle w:val="Normal"/>
-        <w:spacing w:lineRule="auto" w:line="360" w:beforeAutospacing="0" w:before="0" w:afterAutospacing="0" w:after="0"/>
-        <w:ind w:left="0" w:hanging="0"/>
-        <w:jc w:val="both"/>
-        <w:rPr>
-          <w:rFonts w:ascii="Arial" w:hAnsi="Arial" w:eastAsia="Arial" w:cs="Arial"/>
-          <w:b w:val="false"/>
-          <w:b w:val="false"/>
-          <w:bCs w:val="false"/>
-          <w:i w:val="false"/>
-          <w:i w:val="false"/>
-          <w:iCs w:val="false"/>
-          <w:caps w:val="false"/>
-          <w:smallCaps w:val="false"/>
-          <w:color w:val="292929"/>
-          <w:sz w:val="24"/>
-          <w:szCs w:val="24"/>
-        </w:rPr>
-      </w:pPr>
-      <w:r>
-        <w:rPr>
-          <w:rFonts w:eastAsia="Arial" w:cs="Arial" w:ascii="Arial" w:hAnsi="Arial"/>
-          <w:b w:val="false"/>
-          <w:bCs w:val="false"/>
-          <w:i w:val="false"/>
-          <w:iCs w:val="false"/>
-          <w:caps w:val="false"/>
-          <w:smallCaps w:val="false"/>
-          <w:color w:val="292929"/>
-          <w:sz w:val="24"/>
-          <w:szCs w:val="24"/>
-        </w:rPr>
-      </w:r>
-    </w:p>
-    <w:p>
-      <w:pPr>
-        <w:pStyle w:val="Normal"/>
-        <w:spacing w:lineRule="auto" w:line="360" w:beforeAutospacing="0" w:before="0" w:afterAutospacing="0" w:after="0"/>
-        <w:ind w:left="0" w:hanging="0"/>
-        <w:jc w:val="both"/>
-        <w:rPr>
-          <w:rFonts w:ascii="Arial" w:hAnsi="Arial" w:eastAsia="Arial" w:cs="Arial"/>
-          <w:b w:val="false"/>
-          <w:b w:val="false"/>
-          <w:bCs w:val="false"/>
-          <w:i w:val="false"/>
-          <w:i w:val="false"/>
-          <w:iCs w:val="false"/>
-          <w:caps w:val="false"/>
-          <w:smallCaps w:val="false"/>
-          <w:color w:val="292929"/>
-          <w:sz w:val="24"/>
-          <w:szCs w:val="24"/>
-        </w:rPr>
-      </w:pPr>
-      <w:r>
-        <w:rPr>
-          <w:rFonts w:eastAsia="Arial" w:cs="Arial" w:ascii="Arial" w:hAnsi="Arial"/>
-          <w:b w:val="false"/>
-          <w:bCs w:val="false"/>
-          <w:i w:val="false"/>
-          <w:iCs w:val="false"/>
-          <w:caps w:val="false"/>
-          <w:smallCaps w:val="false"/>
-          <w:color w:val="292929"/>
-          <w:sz w:val="24"/>
-          <w:szCs w:val="24"/>
-        </w:rPr>
-      </w:r>
-    </w:p>
-    <w:p>
-      <w:pPr>
-        <w:pStyle w:val="Normal"/>
-        <w:spacing w:lineRule="auto" w:line="360" w:beforeAutospacing="0" w:before="0" w:afterAutospacing="0" w:after="0"/>
-        <w:ind w:left="0" w:hanging="0"/>
-        <w:jc w:val="both"/>
-        <w:rPr>
-          <w:rFonts w:ascii="Arial" w:hAnsi="Arial" w:eastAsia="Arial" w:cs="Arial"/>
-          <w:b w:val="false"/>
-          <w:b w:val="false"/>
-          <w:bCs w:val="false"/>
-          <w:i w:val="false"/>
-          <w:i w:val="false"/>
-          <w:iCs w:val="false"/>
-          <w:caps w:val="false"/>
-          <w:smallCaps w:val="false"/>
-          <w:color w:val="292929"/>
-          <w:sz w:val="24"/>
-          <w:szCs w:val="24"/>
-        </w:rPr>
-      </w:pPr>
-      <w:r>
-        <w:rPr>
-          <w:rFonts w:eastAsia="Arial" w:cs="Arial" w:ascii="Arial" w:hAnsi="Arial"/>
-          <w:b w:val="false"/>
-          <w:bCs w:val="false"/>
-          <w:i w:val="false"/>
-          <w:iCs w:val="false"/>
-          <w:caps w:val="false"/>
-          <w:smallCaps w:val="false"/>
-          <w:color w:val="292929"/>
-          <w:sz w:val="24"/>
-          <w:szCs w:val="24"/>
-        </w:rPr>
-      </w:r>
-    </w:p>
-    <w:p>
-      <w:pPr>
-        <w:pStyle w:val="Normal"/>
-        <w:spacing w:lineRule="auto" w:line="360" w:beforeAutospacing="0" w:before="0" w:afterAutospacing="0" w:after="0"/>
-        <w:ind w:left="0" w:hanging="0"/>
-        <w:jc w:val="both"/>
-        <w:rPr>
-          <w:rFonts w:ascii="Arial" w:hAnsi="Arial" w:eastAsia="Calibri" w:cs=""/>
-          <w:b w:val="false"/>
-          <w:b w:val="false"/>
-          <w:bCs w:val="false"/>
-          <w:i w:val="false"/>
-          <w:i w:val="false"/>
-          <w:iCs w:val="false"/>
-          <w:caps w:val="false"/>
-          <w:smallCaps w:val="false"/>
-          <w:color w:val="auto"/>
-          <w:sz w:val="24"/>
-          <w:szCs w:val="24"/>
-        </w:rPr>
-      </w:pPr>
-      <w:r>
-        <w:rPr>
-          <w:rFonts w:eastAsia="Calibri" w:cs="" w:ascii="Arial" w:hAnsi="Arial"/>
-          <w:b w:val="false"/>
-          <w:bCs w:val="false"/>
-          <w:i w:val="false"/>
-          <w:iCs w:val="false"/>
-          <w:caps w:val="false"/>
-          <w:smallCaps w:val="false"/>
-          <w:color w:val="auto"/>
-          <w:sz w:val="24"/>
-          <w:szCs w:val="24"/>
-        </w:rPr>
-      </w:r>
-    </w:p>
-    <w:p>
-      <w:pPr>
-        <w:pStyle w:val="Normal"/>
-        <w:spacing w:lineRule="auto" w:line="360" w:beforeAutospacing="0" w:before="0" w:afterAutospacing="0" w:after="0"/>
-        <w:ind w:left="0" w:hanging="0"/>
-        <w:jc w:val="both"/>
-        <w:rPr>
-          <w:rFonts w:ascii="Arial" w:hAnsi="Arial" w:eastAsia="Arial" w:cs="Arial"/>
-          <w:b w:val="false"/>
-          <w:b w:val="false"/>
-          <w:bCs w:val="false"/>
-          <w:i w:val="false"/>
-          <w:i w:val="false"/>
-          <w:iCs w:val="false"/>
-          <w:caps w:val="false"/>
-          <w:smallCaps w:val="false"/>
-          <w:color w:val="292929"/>
-          <w:sz w:val="24"/>
-          <w:szCs w:val="24"/>
-        </w:rPr>
-      </w:pPr>
-      <w:r>
-        <w:rPr>
-          <w:rFonts w:eastAsia="Arial" w:cs="Arial" w:ascii="Arial" w:hAnsi="Arial"/>
-          <w:b w:val="false"/>
-          <w:bCs w:val="false"/>
-          <w:i w:val="false"/>
-          <w:iCs w:val="false"/>
-          <w:caps w:val="false"/>
-          <w:smallCaps w:val="false"/>
-          <w:color w:val="292929"/>
-          <w:sz w:val="24"/>
-          <w:szCs w:val="24"/>
-        </w:rPr>
-      </w:r>
-    </w:p>
-    <w:p>
-      <w:pPr>
-        <w:pStyle w:val="Normal"/>
-        <w:spacing w:lineRule="auto" w:line="360" w:beforeAutospacing="0" w:before="0" w:afterAutospacing="0" w:after="0"/>
-        <w:ind w:left="0" w:hanging="0"/>
-        <w:jc w:val="both"/>
-        <w:rPr>
-          <w:rFonts w:ascii="Arial" w:hAnsi="Arial" w:eastAsia="Arial" w:cs="Arial"/>
-          <w:b w:val="false"/>
-          <w:b w:val="false"/>
-          <w:bCs w:val="false"/>
-          <w:i w:val="false"/>
-          <w:i w:val="false"/>
-          <w:iCs w:val="false"/>
-          <w:caps w:val="false"/>
-          <w:smallCaps w:val="false"/>
-          <w:color w:val="292929"/>
-          <w:sz w:val="24"/>
-          <w:szCs w:val="24"/>
-        </w:rPr>
-      </w:pPr>
-      <w:r>
-        <w:rPr>
-          <w:rFonts w:eastAsia="Arial" w:cs="Arial" w:ascii="Arial" w:hAnsi="Arial"/>
-          <w:b w:val="false"/>
-          <w:bCs w:val="false"/>
-          <w:i w:val="false"/>
-          <w:iCs w:val="false"/>
-          <w:caps w:val="false"/>
-          <w:smallCaps w:val="false"/>
-          <w:color w:val="292929"/>
-          <w:sz w:val="24"/>
-          <w:szCs w:val="24"/>
-        </w:rPr>
-      </w:r>
-    </w:p>
-    <w:p>
-      <w:pPr>
-        <w:pStyle w:val="Normal"/>
-        <w:spacing w:lineRule="auto" w:line="360" w:beforeAutospacing="0" w:before="0" w:afterAutospacing="0" w:after="0"/>
-        <w:ind w:left="0" w:hanging="0"/>
-        <w:jc w:val="both"/>
-        <w:rPr>
-          <w:rFonts w:ascii="Arial" w:hAnsi="Arial" w:eastAsia="Arial" w:cs="Arial"/>
-          <w:b w:val="false"/>
-          <w:b w:val="false"/>
-          <w:bCs w:val="false"/>
-          <w:i w:val="false"/>
-          <w:i w:val="false"/>
-          <w:iCs w:val="false"/>
-          <w:caps w:val="false"/>
-          <w:smallCaps w:val="false"/>
-          <w:color w:val="292929"/>
-          <w:sz w:val="24"/>
-          <w:szCs w:val="24"/>
-        </w:rPr>
-      </w:pPr>
-      <w:r>
-        <w:rPr>
-          <w:rFonts w:eastAsia="Arial" w:cs="Arial" w:ascii="Arial" w:hAnsi="Arial"/>
-          <w:b w:val="false"/>
-          <w:bCs w:val="false"/>
-          <w:i w:val="false"/>
-          <w:iCs w:val="false"/>
-          <w:caps w:val="false"/>
-          <w:smallCaps w:val="false"/>
-          <w:color w:val="292929"/>
-          <w:sz w:val="24"/>
-          <w:szCs w:val="24"/>
-        </w:rPr>
-      </w:r>
-    </w:p>
-    <w:p>
-      <w:pPr>
-        <w:pStyle w:val="Normal"/>
-        <w:spacing w:lineRule="auto" w:line="360" w:beforeAutospacing="0" w:before="0" w:afterAutospacing="0" w:after="0"/>
-        <w:ind w:left="0" w:hanging="0"/>
-        <w:jc w:val="both"/>
-        <w:rPr>
-          <w:rFonts w:ascii="Arial" w:hAnsi="Arial" w:eastAsia="Arial" w:cs="Arial"/>
-          <w:b w:val="false"/>
-          <w:b w:val="false"/>
-          <w:bCs w:val="false"/>
-          <w:i w:val="false"/>
-          <w:i w:val="false"/>
-          <w:iCs w:val="false"/>
-          <w:caps w:val="false"/>
-          <w:smallCaps w:val="false"/>
-          <w:color w:val="292929"/>
-          <w:sz w:val="24"/>
-          <w:szCs w:val="24"/>
-        </w:rPr>
-      </w:pPr>
-      <w:r>
-        <w:rPr>
-          <w:rFonts w:eastAsia="Arial" w:cs="Arial" w:ascii="Arial" w:hAnsi="Arial"/>
-          <w:b w:val="false"/>
-          <w:bCs w:val="false"/>
-          <w:i w:val="false"/>
-          <w:iCs w:val="false"/>
-          <w:caps w:val="false"/>
-          <w:smallCaps w:val="false"/>
-          <w:color w:val="292929"/>
-          <w:sz w:val="24"/>
-          <w:szCs w:val="24"/>
-        </w:rPr>
-      </w:r>
-    </w:p>
-    <w:p>
-      <w:pPr>
-        <w:pStyle w:val="Normal"/>
-        <w:spacing w:lineRule="auto" w:line="360" w:beforeAutospacing="0" w:before="0" w:afterAutospacing="0" w:after="0"/>
-        <w:ind w:left="0" w:hanging="0"/>
-        <w:jc w:val="both"/>
-        <w:rPr>
-          <w:rFonts w:ascii="Arial" w:hAnsi="Arial" w:eastAsia="Arial" w:cs="Arial"/>
-          <w:b w:val="false"/>
-          <w:b w:val="false"/>
-          <w:bCs w:val="false"/>
-          <w:i w:val="false"/>
-          <w:i w:val="false"/>
-          <w:iCs w:val="false"/>
-          <w:caps w:val="false"/>
-          <w:smallCaps w:val="false"/>
-          <w:color w:val="292929"/>
-          <w:sz w:val="24"/>
-          <w:szCs w:val="24"/>
-        </w:rPr>
-      </w:pPr>
-      <w:r>
-        <w:rPr>
-          <w:rFonts w:eastAsia="Arial" w:cs="Arial" w:ascii="Arial" w:hAnsi="Arial"/>
-          <w:b w:val="false"/>
-          <w:bCs w:val="false"/>
-          <w:i w:val="false"/>
-          <w:iCs w:val="false"/>
-          <w:caps w:val="false"/>
-          <w:smallCaps w:val="false"/>
-          <w:color w:val="292929"/>
-          <w:sz w:val="24"/>
-          <w:szCs w:val="24"/>
-        </w:rPr>
-      </w:r>
-    </w:p>
-    <w:p>
-      <w:pPr>
-        <w:pStyle w:val="Normal"/>
-        <w:spacing w:lineRule="auto" w:line="360" w:beforeAutospacing="0" w:before="0" w:afterAutospacing="0" w:after="0"/>
-        <w:ind w:left="0" w:hanging="0"/>
-        <w:jc w:val="both"/>
-        <w:rPr>
-          <w:rFonts w:ascii="Arial" w:hAnsi="Arial" w:eastAsia="Arial" w:cs="Arial"/>
-          <w:b w:val="false"/>
-          <w:b w:val="false"/>
-          <w:bCs w:val="false"/>
-          <w:i w:val="false"/>
-          <w:i w:val="false"/>
-          <w:iCs w:val="false"/>
-          <w:caps w:val="false"/>
-          <w:smallCaps w:val="false"/>
-          <w:color w:val="292929"/>
-          <w:sz w:val="24"/>
-          <w:szCs w:val="24"/>
-        </w:rPr>
-      </w:pPr>
-      <w:r>
-        <w:rPr>
-          <w:rFonts w:eastAsia="Arial" w:cs="Arial" w:ascii="Arial" w:hAnsi="Arial"/>
-          <w:b w:val="false"/>
-          <w:bCs w:val="false"/>
-          <w:i w:val="false"/>
-          <w:iCs w:val="false"/>
-          <w:caps w:val="false"/>
-          <w:smallCaps w:val="false"/>
-          <w:color w:val="292929"/>
-          <w:sz w:val="24"/>
-          <w:szCs w:val="24"/>
-        </w:rPr>
-      </w:r>
-    </w:p>
-    <w:p>
-      <w:pPr>
-        <w:pStyle w:val="Normal"/>
-        <w:spacing w:lineRule="auto" w:line="360" w:beforeAutospacing="0" w:before="0" w:afterAutospacing="0" w:after="0"/>
-        <w:ind w:left="0" w:hanging="0"/>
-        <w:jc w:val="both"/>
-        <w:rPr>
-          <w:rFonts w:ascii="Arial" w:hAnsi="Arial" w:eastAsia="Arial" w:cs="Arial"/>
-          <w:b w:val="false"/>
-          <w:b w:val="false"/>
-          <w:bCs w:val="false"/>
-          <w:i w:val="false"/>
-          <w:i w:val="false"/>
-          <w:iCs w:val="false"/>
-          <w:caps w:val="false"/>
-          <w:smallCaps w:val="false"/>
-          <w:color w:val="292929"/>
-          <w:sz w:val="24"/>
-          <w:szCs w:val="24"/>
-        </w:rPr>
-      </w:pPr>
-      <w:r>
-        <w:rPr>
-          <w:rFonts w:eastAsia="Arial" w:cs="Arial" w:ascii="Arial" w:hAnsi="Arial"/>
-          <w:b w:val="false"/>
-          <w:bCs w:val="false"/>
-          <w:i w:val="false"/>
-          <w:iCs w:val="false"/>
-          <w:caps w:val="false"/>
-          <w:smallCaps w:val="false"/>
-          <w:color w:val="292929"/>
-          <w:sz w:val="24"/>
-          <w:szCs w:val="24"/>
-        </w:rPr>
-      </w:r>
-    </w:p>
-    <w:p>
-      <w:pPr>
-        <w:pStyle w:val="Normal"/>
-        <w:spacing w:lineRule="auto" w:line="360" w:beforeAutospacing="0" w:before="0" w:afterAutospacing="0" w:after="0"/>
-        <w:ind w:left="0" w:hanging="0"/>
-        <w:jc w:val="both"/>
-        <w:rPr>
-          <w:rFonts w:ascii="Arial" w:hAnsi="Arial" w:eastAsia="Calibri" w:cs=""/>
-          <w:b w:val="false"/>
-          <w:b w:val="false"/>
-          <w:bCs w:val="false"/>
-          <w:i w:val="false"/>
-          <w:i w:val="false"/>
-          <w:iCs w:val="false"/>
-          <w:caps w:val="false"/>
-          <w:smallCaps w:val="false"/>
-          <w:color w:val="auto"/>
-          <w:sz w:val="24"/>
-          <w:szCs w:val="24"/>
-        </w:rPr>
-      </w:pPr>
-      <w:r>
-        <w:rPr>
-          <w:rFonts w:eastAsia="Calibri" w:cs="" w:ascii="Arial" w:hAnsi="Arial"/>
-          <w:b w:val="false"/>
-          <w:bCs w:val="false"/>
-          <w:i w:val="false"/>
-          <w:iCs w:val="false"/>
-          <w:caps w:val="false"/>
-          <w:smallCaps w:val="false"/>
-          <w:color w:val="auto"/>
-          <w:sz w:val="24"/>
-          <w:szCs w:val="24"/>
-        </w:rPr>
-      </w:r>
-    </w:p>
-    <w:p>
-      <w:pPr>
-        <w:pStyle w:val="Normal"/>
-        <w:spacing w:lineRule="auto" w:line="360" w:beforeAutospacing="0" w:before="0" w:afterAutospacing="0" w:after="0"/>
-        <w:ind w:left="0" w:hanging="0"/>
-        <w:jc w:val="both"/>
-        <w:rPr>
-          <w:rFonts w:ascii="Arial" w:hAnsi="Arial" w:eastAsia="Calibri" w:cs=""/>
-          <w:b w:val="false"/>
-          <w:b w:val="false"/>
-          <w:bCs w:val="false"/>
-          <w:i w:val="false"/>
-          <w:i w:val="false"/>
-          <w:iCs w:val="false"/>
-          <w:caps w:val="false"/>
-          <w:smallCaps w:val="false"/>
-          <w:color w:val="auto"/>
-          <w:sz w:val="24"/>
-          <w:szCs w:val="24"/>
-        </w:rPr>
-      </w:pPr>
-      <w:r>
-        <w:rPr>
-          <w:rFonts w:eastAsia="Calibri" w:cs="" w:ascii="Arial" w:hAnsi="Arial"/>
-          <w:b w:val="false"/>
-          <w:bCs w:val="false"/>
-          <w:i w:val="false"/>
-          <w:iCs w:val="false"/>
-          <w:caps w:val="false"/>
-          <w:smallCaps w:val="false"/>
-          <w:color w:val="auto"/>
-          <w:sz w:val="24"/>
-          <w:szCs w:val="24"/>
-        </w:rPr>
-      </w:r>
-    </w:p>
-    <w:p>
-      <w:pPr>
-        <w:sectPr>
-          <w:headerReference w:type="even" r:id="rId14"/>
-          <w:headerReference w:type="default" r:id="rId15"/>
-          <w:footerReference w:type="even" r:id="rId16"/>
-          <w:footerReference w:type="default" r:id="rId17"/>
-          <w:type w:val="nextPage"/>
-          <w:pgSz w:w="11906" w:h="16838"/>
-          <w:pgMar w:left="1699" w:right="1134" w:header="0" w:top="1699" w:footer="0" w:bottom="1138" w:gutter="0"/>
-          <w:pgNumType w:fmt="decimal"/>
-          <w:formProt w:val="false"/>
-          <w:textDirection w:val="lrTb"/>
-          <w:docGrid w:type="default" w:linePitch="120" w:charSpace="0"/>
-        </w:sectPr>
-        <w:pStyle w:val="Normal"/>
-        <w:spacing w:lineRule="auto" w:line="360" w:beforeAutospacing="0" w:before="0" w:afterAutospacing="0" w:after="0"/>
-        <w:ind w:left="0" w:hanging="0"/>
-        <w:jc w:val="both"/>
-        <w:rPr>
           <w:rFonts w:ascii="Arial" w:hAnsi="Arial" w:eastAsia="Calibri" w:cs=""/>
           <w:b w:val="false"/>
           <w:b w:val="false"/>
@@ -3029,8 +2056,18 @@
           <w:sz w:val="24"/>
           <w:szCs w:val="24"/>
         </w:rPr>
-        <w:t xml:space="preserve">Estes dados foram obtidos </w:t>
-      </w:r>
+        <w:t>Estes dados foram obtidos perante a análise das diversas APIs públicas expostas na internet e, tendo em vista este cenário, foi feita uma pesquisa sobre quais deveriam ser os pontos mais relevantes a serem levados em consideração pelas APIs para que elas fossem classificadas de qualidade e de fácil entendimento, proporcionando assim, uma integração sem complicações entre as aplicações.</w:t>
+      </w:r>
+    </w:p>
+    <w:p>
+      <w:pPr>
+        <w:pStyle w:val="Normal"/>
+        <w:bidi w:val="0"/>
+        <w:spacing w:lineRule="auto" w:line="360" w:beforeAutospacing="0" w:before="0" w:afterAutospacing="0" w:after="0"/>
+        <w:ind w:left="0" w:right="0" w:firstLine="708"/>
+        <w:jc w:val="both"/>
+        <w:rPr/>
+      </w:pPr>
       <w:r>
         <w:rPr>
           <w:rFonts w:eastAsia="Arial" w:cs="Arial" w:ascii="Arial" w:hAnsi="Arial"/>
@@ -3044,8 +2081,17 @@
           <w:sz w:val="24"/>
           <w:szCs w:val="24"/>
         </w:rPr>
-        <w:t xml:space="preserve">perante </w:t>
-      </w:r>
+        <w:t>No decorrer das buscas realizadas, foram encontrados diversos tipos de padrões de desenvolvimento válidos e, baseando-se neles, concluiu-se que é fundamental que uma API utilize os verbos com a intenção de representar uma ação, contenha URLs que estejam relacionadas às entidades, disponibilize a opção de paginar e ordenar registros, retorne os códigos de status corretamente com base em cada tipo de situação, siga um padrão de nomenclatura e forneça uma documentação fácil de ser interpretada.</w:t>
+      </w:r>
+    </w:p>
+    <w:p>
+      <w:pPr>
+        <w:pStyle w:val="Normal"/>
+        <w:spacing w:lineRule="auto" w:line="360" w:beforeAutospacing="0" w:before="0" w:afterAutospacing="0" w:after="0"/>
+        <w:ind w:left="0" w:firstLine="708"/>
+        <w:jc w:val="both"/>
+        <w:rPr/>
+      </w:pPr>
       <w:r>
         <w:rPr>
           <w:rFonts w:eastAsia="Arial" w:cs="Arial" w:ascii="Arial" w:hAnsi="Arial"/>
@@ -3059,7 +2105,7 @@
           <w:sz w:val="24"/>
           <w:szCs w:val="24"/>
         </w:rPr>
-        <w:t>a análise das diversas APIs públicas expostas na internet e, tendo em vista este cenário, foi feita uma pesquisa sobre quais deveriam ser os pontos mais relevantes a serem levados em consideração pelas APIs para que elas fossem classificadas de qualidade e de fácil entendimento, proporcionando assim, uma integração sem complicações entre as aplicações.</w:t>
+        <w:t>A API desenvolvida pelos autores engloba todos os aspectos abordados anteriormente, possuindo operações de busca, inclusão, alteração e exclusão de registros. Os exemplos citados neste trabalho estão baseados nesta API e o link da sua documentação encontra-se nas referências.</w:t>
       </w:r>
     </w:p>
     <w:p>
@@ -3067,7 +2113,7 @@
         <w:pStyle w:val="Normal"/>
         <w:bidi w:val="0"/>
         <w:spacing w:lineRule="auto" w:line="360" w:beforeAutospacing="0" w:before="0" w:afterAutospacing="0" w:after="0"/>
-        <w:ind w:left="0" w:right="0" w:firstLine="708"/>
+        <w:ind w:left="0" w:firstLine="708"/>
         <w:jc w:val="both"/>
         <w:rPr/>
       </w:pPr>
@@ -3084,176 +2130,7 @@
           <w:sz w:val="24"/>
           <w:szCs w:val="24"/>
         </w:rPr>
-        <w:t xml:space="preserve">No decorrer das buscas realizadas, foram encontrados diversos tipos de padrões de desenvolvimento válidos e, baseando-se neles, concluiu-se que é fundamental que uma API utilize os verbos com </w:t>
-      </w:r>
-      <w:r>
-        <w:rPr>
-          <w:rFonts w:eastAsia="Arial" w:cs="Arial" w:ascii="Arial" w:hAnsi="Arial"/>
-          <w:b w:val="false"/>
-          <w:bCs w:val="false"/>
-          <w:i w:val="false"/>
-          <w:iCs w:val="false"/>
-          <w:caps w:val="false"/>
-          <w:smallCaps w:val="false"/>
-          <w:color w:val="292929"/>
-          <w:sz w:val="24"/>
-          <w:szCs w:val="24"/>
-        </w:rPr>
-        <w:t xml:space="preserve">a intenção </w:t>
-      </w:r>
-      <w:r>
-        <w:rPr>
-          <w:rFonts w:eastAsia="Arial" w:cs="Arial" w:ascii="Arial" w:hAnsi="Arial"/>
-          <w:b w:val="false"/>
-          <w:bCs w:val="false"/>
-          <w:i w:val="false"/>
-          <w:iCs w:val="false"/>
-          <w:caps w:val="false"/>
-          <w:smallCaps w:val="false"/>
-          <w:color w:val="292929"/>
-          <w:sz w:val="24"/>
-          <w:szCs w:val="24"/>
-        </w:rPr>
-        <w:t xml:space="preserve">de representar uma ação, contenha URLs que estejam relacionadas às entidades, disponibilize a </w:t>
-      </w:r>
-      <w:r>
-        <w:rPr>
-          <w:rFonts w:eastAsia="Arial" w:cs="Arial" w:ascii="Arial" w:hAnsi="Arial"/>
-          <w:b w:val="false"/>
-          <w:bCs w:val="false"/>
-          <w:i w:val="false"/>
-          <w:iCs w:val="false"/>
-          <w:caps w:val="false"/>
-          <w:smallCaps w:val="false"/>
-          <w:color w:val="292929"/>
-          <w:sz w:val="24"/>
-          <w:szCs w:val="24"/>
-        </w:rPr>
-        <w:t xml:space="preserve">opção de paginar e ordenar </w:t>
-      </w:r>
-      <w:r>
-        <w:rPr>
-          <w:rFonts w:eastAsia="Arial" w:cs="Arial" w:ascii="Arial" w:hAnsi="Arial"/>
-          <w:b w:val="false"/>
-          <w:bCs w:val="false"/>
-          <w:i w:val="false"/>
-          <w:iCs w:val="false"/>
-          <w:caps w:val="false"/>
-          <w:smallCaps w:val="false"/>
-          <w:color w:val="292929"/>
-          <w:sz w:val="24"/>
-          <w:szCs w:val="24"/>
-        </w:rPr>
-        <w:t>registros, retorne os códigos de status corretamente com base em cada tipo de situação, siga um padrão de nomenclatura e forneça uma documentação fácil de ser interpretada.</w:t>
-      </w:r>
-    </w:p>
-    <w:p>
-      <w:pPr>
-        <w:pStyle w:val="Normal"/>
-        <w:spacing w:lineRule="auto" w:line="360" w:beforeAutospacing="0" w:before="0" w:afterAutospacing="0" w:after="0"/>
-        <w:ind w:left="0" w:firstLine="708"/>
-        <w:jc w:val="both"/>
-        <w:rPr/>
-      </w:pPr>
-      <w:r>
-        <w:rPr>
-          <w:rFonts w:eastAsia="Arial" w:cs="Arial" w:ascii="Arial" w:hAnsi="Arial"/>
-          <w:b w:val="false"/>
-          <w:bCs w:val="false"/>
-          <w:i w:val="false"/>
-          <w:iCs w:val="false"/>
-          <w:caps w:val="false"/>
-          <w:smallCaps w:val="false"/>
-          <w:color w:val="292929"/>
-          <w:sz w:val="24"/>
-          <w:szCs w:val="24"/>
-        </w:rPr>
-        <w:t>A API desenvolvida pelos autores engloba todos os aspectos abordados anteriormente, possuindo operações de busca, inclusão, alteração e exclusão de registros. Os exemplos citados neste trabalho estão baseados nesta API e o link da sua documentação encontra-se nas referências.</w:t>
-      </w:r>
-    </w:p>
-    <w:p>
-      <w:pPr>
-        <w:pStyle w:val="Normal"/>
-        <w:bidi w:val="0"/>
-        <w:spacing w:lineRule="auto" w:line="360" w:beforeAutospacing="0" w:before="0" w:afterAutospacing="0" w:after="0"/>
-        <w:ind w:left="0" w:firstLine="708"/>
-        <w:jc w:val="both"/>
-        <w:rPr/>
-      </w:pPr>
-      <w:r>
-        <w:rPr>
-          <w:rFonts w:eastAsia="Arial" w:cs="Arial" w:ascii="Arial" w:hAnsi="Arial"/>
-          <w:b w:val="false"/>
-          <w:bCs w:val="false"/>
-          <w:i w:val="false"/>
-          <w:iCs w:val="false"/>
-          <w:caps w:val="false"/>
-          <w:smallCaps w:val="false"/>
-          <w:color w:val="292929"/>
-          <w:sz w:val="24"/>
-          <w:szCs w:val="24"/>
-        </w:rPr>
-        <w:t xml:space="preserve">Levando em consideração que este trabalho possui um tema de difícil compreensão, os autores visaram explicar e exemplificar cada um dos assuntos abordados na pesquisa </w:t>
-      </w:r>
-      <w:r>
-        <w:rPr>
-          <w:rFonts w:eastAsia="Arial" w:cs="Arial" w:ascii="Arial" w:hAnsi="Arial"/>
-          <w:b w:val="false"/>
-          <w:bCs w:val="false"/>
-          <w:i w:val="false"/>
-          <w:iCs w:val="false"/>
-          <w:caps w:val="false"/>
-          <w:smallCaps w:val="false"/>
-          <w:color w:val="292929"/>
-          <w:sz w:val="24"/>
-          <w:szCs w:val="24"/>
-        </w:rPr>
-        <w:t>com o propósito de facilitar o entendimento de cada um deles</w:t>
-      </w:r>
-      <w:r>
-        <w:rPr>
-          <w:rFonts w:eastAsia="Arial" w:cs="Arial" w:ascii="Arial" w:hAnsi="Arial"/>
-          <w:b w:val="false"/>
-          <w:bCs w:val="false"/>
-          <w:i w:val="false"/>
-          <w:iCs w:val="false"/>
-          <w:caps w:val="false"/>
-          <w:smallCaps w:val="false"/>
-          <w:color w:val="292929"/>
-          <w:sz w:val="24"/>
-          <w:szCs w:val="24"/>
-        </w:rPr>
-        <w:t xml:space="preserve">, buscando </w:t>
-      </w:r>
-      <w:r>
-        <w:rPr>
-          <w:rFonts w:eastAsia="Arial" w:cs="Arial" w:ascii="Arial" w:hAnsi="Arial"/>
-          <w:b w:val="false"/>
-          <w:bCs w:val="false"/>
-          <w:i w:val="false"/>
-          <w:iCs w:val="false"/>
-          <w:caps w:val="false"/>
-          <w:smallCaps w:val="false"/>
-          <w:color w:val="292929"/>
-          <w:sz w:val="24"/>
-          <w:szCs w:val="24"/>
-        </w:rPr>
-        <w:t xml:space="preserve">assim, </w:t>
-      </w:r>
-      <w:r>
-        <w:rPr>
-          <w:rFonts w:eastAsia="Arial" w:cs="Arial" w:ascii="Arial" w:hAnsi="Arial"/>
-          <w:b w:val="false"/>
-          <w:bCs w:val="false"/>
-          <w:i w:val="false"/>
-          <w:iCs w:val="false"/>
-          <w:caps w:val="false"/>
-          <w:smallCaps w:val="false"/>
-          <w:color w:val="292929"/>
-          <w:sz w:val="24"/>
-          <w:szCs w:val="24"/>
-        </w:rPr>
-        <w:t>agregar todos os tipos de leitores.</w:t>
+        <w:t>Levando em consideração que este trabalho possui um tema de difícil compreensão, os autores visaram explicar e exemplificar cada um dos assuntos abordados na pesquisa com o propósito de facilitar o entendimento de cada um deles, buscando assim, agregar todos os tipos de leitores.</w:t>
       </w:r>
     </w:p>
     <w:p>
@@ -3756,43 +2633,35 @@
         <w:pStyle w:val="Normal"/>
         <w:spacing w:lineRule="auto" w:line="360" w:beforeAutospacing="0" w:before="0" w:afterAutospacing="0" w:after="0"/>
         <w:ind w:left="0" w:hanging="0"/>
-        <w:jc w:val="both"/>
+        <w:jc w:val="left"/>
         <w:rPr>
           <w:rFonts w:ascii="Arial" w:hAnsi="Arial" w:eastAsia="Arial" w:cs="Arial"/>
-          <w:sz w:val="24"/>
-          <w:szCs w:val="24"/>
-        </w:rPr>
-      </w:pPr>
-      <w:r>
-        <w:rPr>
-          <w:rFonts w:eastAsia="Arial" w:cs="Arial" w:ascii="Arial" w:hAnsi="Arial"/>
-          <w:sz w:val="24"/>
-          <w:szCs w:val="24"/>
-        </w:rPr>
-      </w:r>
-    </w:p>
-    <w:p>
-      <w:pPr>
-        <w:pStyle w:val="Normal"/>
-        <w:spacing w:lineRule="auto" w:line="360" w:beforeAutospacing="0" w:before="0" w:afterAutospacing="0" w:after="0"/>
-        <w:ind w:left="0" w:hanging="0"/>
-        <w:jc w:val="both"/>
+          <w:b w:val="false"/>
+          <w:b w:val="false"/>
+          <w:bCs w:val="false"/>
+          <w:sz w:val="24"/>
+          <w:szCs w:val="24"/>
+        </w:rPr>
+      </w:pPr>
+      <w:r>
         <w:rPr/>
-      </w:pPr>
-      <w:r>
-        <w:rPr>
-          <w:rFonts w:ascii="Arial" w:hAnsi="Arial"/>
+      </w:r>
+    </w:p>
+    <w:p>
+      <w:pPr>
+        <w:pStyle w:val="Normal"/>
+        <w:spacing w:lineRule="auto" w:line="360" w:beforeAutospacing="0" w:before="0" w:afterAutospacing="0" w:after="0"/>
+        <w:ind w:left="0" w:hanging="0"/>
+        <w:jc w:val="both"/>
+        <w:rPr/>
+      </w:pPr>
+      <w:r>
+        <w:rPr>
+          <w:rFonts w:eastAsia="Arial" w:cs="Arial" w:ascii="Arial" w:hAnsi="Arial"/>
           <w:sz w:val="24"/>
           <w:szCs w:val="24"/>
         </w:rPr>
         <w:tab/>
-      </w:r>
-      <w:r>
-        <w:rPr>
-          <w:rFonts w:eastAsia="Arial" w:cs="Arial" w:ascii="Arial" w:hAnsi="Arial"/>
-          <w:sz w:val="24"/>
-          <w:szCs w:val="24"/>
-        </w:rPr>
         <w:t>Um dos dados de requisição obrigatórios durante a chamada de API é o verbo (ou método). Ele representa a ação que será realizada e é essencial que seja utilizado da maneira correta. Os principais verbos são:</w:t>
       </w:r>
     </w:p>
@@ -4372,7 +3241,7 @@
                     </pic:cNvPicPr>
                   </pic:nvPicPr>
                   <pic:blipFill>
-                    <a:blip r:embed="rId18"/>
+                    <a:blip r:embed="rId14"/>
                     <a:stretch>
                       <a:fillRect/>
                     </a:stretch>
@@ -4687,7 +3556,7 @@
                     </pic:cNvPicPr>
                   </pic:nvPicPr>
                   <pic:blipFill>
-                    <a:blip r:embed="rId19"/>
+                    <a:blip r:embed="rId15"/>
                     <a:stretch>
                       <a:fillRect/>
                     </a:stretch>
@@ -4938,7 +3807,7 @@
                     </pic:cNvPicPr>
                   </pic:nvPicPr>
                   <pic:blipFill>
-                    <a:blip r:embed="rId20"/>
+                    <a:blip r:embed="rId16"/>
                     <a:stretch>
                       <a:fillRect/>
                     </a:stretch>
@@ -5089,187 +3958,7 @@
           <w:sz w:val="24"/>
           <w:szCs w:val="24"/>
         </w:rPr>
-        <w:t xml:space="preserve"> (contendo o conteúdo dos registros). Esse tipo de padrão facilita </w:t>
-      </w:r>
-      <w:r>
-        <w:rPr>
-          <w:rFonts w:eastAsia="Arial" w:cs="Arial" w:ascii="Arial" w:hAnsi="Arial"/>
-          <w:b w:val="false"/>
-          <w:bCs w:val="false"/>
-          <w:i w:val="false"/>
-          <w:iCs w:val="false"/>
-          <w:caps w:val="false"/>
-          <w:smallCaps w:val="false"/>
-          <w:color w:val="292929"/>
-          <w:sz w:val="24"/>
-          <w:szCs w:val="24"/>
-        </w:rPr>
-        <w:t xml:space="preserve">a integração por parte das </w:t>
-      </w:r>
-      <w:r>
-        <w:rPr>
-          <w:rFonts w:eastAsia="Arial" w:cs="Arial" w:ascii="Arial" w:hAnsi="Arial"/>
-          <w:b w:val="false"/>
-          <w:bCs w:val="false"/>
-          <w:i w:val="false"/>
-          <w:iCs w:val="false"/>
-          <w:caps w:val="false"/>
-          <w:smallCaps w:val="false"/>
-          <w:color w:val="292929"/>
-          <w:sz w:val="24"/>
-          <w:szCs w:val="24"/>
-        </w:rPr>
-        <w:t xml:space="preserve">aplicações requisitantes, pois </w:t>
-      </w:r>
-      <w:r>
-        <w:rPr>
-          <w:rFonts w:eastAsia="Arial" w:cs="Arial" w:ascii="Arial" w:hAnsi="Arial"/>
-          <w:b w:val="false"/>
-          <w:bCs w:val="false"/>
-          <w:i w:val="false"/>
-          <w:iCs w:val="false"/>
-          <w:caps w:val="false"/>
-          <w:smallCaps w:val="false"/>
-          <w:color w:val="292929"/>
-          <w:sz w:val="24"/>
-          <w:szCs w:val="24"/>
-        </w:rPr>
-        <w:t xml:space="preserve">pode-se </w:t>
-      </w:r>
-      <w:r>
-        <w:rPr>
-          <w:rFonts w:eastAsia="Arial" w:cs="Arial" w:ascii="Arial" w:hAnsi="Arial"/>
-          <w:b w:val="false"/>
-          <w:bCs w:val="false"/>
-          <w:i w:val="false"/>
-          <w:iCs w:val="false"/>
-          <w:caps w:val="false"/>
-          <w:smallCaps w:val="false"/>
-          <w:color w:val="292929"/>
-          <w:sz w:val="24"/>
-          <w:szCs w:val="24"/>
-        </w:rPr>
-        <w:t>considera</w:t>
-      </w:r>
-      <w:r>
-        <w:rPr>
-          <w:rFonts w:eastAsia="Arial" w:cs="Arial" w:ascii="Arial" w:hAnsi="Arial"/>
-          <w:b w:val="false"/>
-          <w:bCs w:val="false"/>
-          <w:i w:val="false"/>
-          <w:iCs w:val="false"/>
-          <w:caps w:val="false"/>
-          <w:smallCaps w:val="false"/>
-          <w:color w:val="292929"/>
-          <w:sz w:val="24"/>
-          <w:szCs w:val="24"/>
-        </w:rPr>
-        <w:t>r</w:t>
-      </w:r>
-      <w:r>
-        <w:rPr>
-          <w:rFonts w:eastAsia="Arial" w:cs="Arial" w:ascii="Arial" w:hAnsi="Arial"/>
-          <w:b w:val="false"/>
-          <w:bCs w:val="false"/>
-          <w:i w:val="false"/>
-          <w:iCs w:val="false"/>
-          <w:caps w:val="false"/>
-          <w:smallCaps w:val="false"/>
-          <w:color w:val="292929"/>
-          <w:sz w:val="24"/>
-          <w:szCs w:val="24"/>
-        </w:rPr>
-        <w:t xml:space="preserve"> que todas as respostas </w:t>
-      </w:r>
-      <w:r>
-        <w:rPr>
-          <w:rFonts w:eastAsia="Arial" w:cs="Arial" w:ascii="Arial" w:hAnsi="Arial"/>
-          <w:b w:val="false"/>
-          <w:bCs w:val="false"/>
-          <w:i w:val="false"/>
-          <w:iCs w:val="false"/>
-          <w:caps w:val="false"/>
-          <w:smallCaps w:val="false"/>
-          <w:color w:val="292929"/>
-          <w:sz w:val="24"/>
-          <w:szCs w:val="24"/>
-        </w:rPr>
-        <w:t xml:space="preserve">terão </w:t>
-      </w:r>
-      <w:r>
-        <w:rPr>
-          <w:rFonts w:eastAsia="Arial" w:cs="Arial" w:ascii="Arial" w:hAnsi="Arial"/>
-          <w:b w:val="false"/>
-          <w:bCs w:val="false"/>
-          <w:i w:val="false"/>
-          <w:iCs w:val="false"/>
-          <w:caps w:val="false"/>
-          <w:smallCaps w:val="false"/>
-          <w:color w:val="292929"/>
-          <w:sz w:val="24"/>
-          <w:szCs w:val="24"/>
-        </w:rPr>
-        <w:t xml:space="preserve">o mesmo formato e </w:t>
-      </w:r>
-      <w:r>
-        <w:rPr>
-          <w:rFonts w:eastAsia="Arial" w:cs="Arial" w:ascii="Arial" w:hAnsi="Arial"/>
-          <w:b w:val="false"/>
-          <w:bCs w:val="false"/>
-          <w:i w:val="false"/>
-          <w:iCs w:val="false"/>
-          <w:caps w:val="false"/>
-          <w:smallCaps w:val="false"/>
-          <w:color w:val="292929"/>
-          <w:sz w:val="24"/>
-          <w:szCs w:val="24"/>
-        </w:rPr>
-        <w:t xml:space="preserve">que </w:t>
-      </w:r>
-      <w:r>
-        <w:rPr>
-          <w:rFonts w:eastAsia="Arial" w:cs="Arial" w:ascii="Arial" w:hAnsi="Arial"/>
-          <w:b w:val="false"/>
-          <w:bCs w:val="false"/>
-          <w:i w:val="false"/>
-          <w:iCs w:val="false"/>
-          <w:caps w:val="false"/>
-          <w:smallCaps w:val="false"/>
-          <w:color w:val="292929"/>
-          <w:sz w:val="24"/>
-          <w:szCs w:val="24"/>
-        </w:rPr>
-        <w:t xml:space="preserve">sempre </w:t>
-      </w:r>
-      <w:r>
-        <w:rPr>
-          <w:rFonts w:eastAsia="Arial" w:cs="Arial" w:ascii="Arial" w:hAnsi="Arial"/>
-          <w:b w:val="false"/>
-          <w:bCs w:val="false"/>
-          <w:i w:val="false"/>
-          <w:iCs w:val="false"/>
-          <w:caps w:val="false"/>
-          <w:smallCaps w:val="false"/>
-          <w:color w:val="292929"/>
-          <w:sz w:val="24"/>
-          <w:szCs w:val="24"/>
-        </w:rPr>
-        <w:t xml:space="preserve">haverá </w:t>
-      </w:r>
-      <w:r>
-        <w:rPr>
-          <w:rFonts w:eastAsia="Arial" w:cs="Arial" w:ascii="Arial" w:hAnsi="Arial"/>
-          <w:b w:val="false"/>
-          <w:bCs w:val="false"/>
-          <w:i w:val="false"/>
-          <w:iCs w:val="false"/>
-          <w:caps w:val="false"/>
-          <w:smallCaps w:val="false"/>
-          <w:color w:val="292929"/>
-          <w:sz w:val="24"/>
-          <w:szCs w:val="24"/>
-        </w:rPr>
-        <w:t>registros nas chamadas com sucesso.</w:t>
+        <w:t xml:space="preserve"> (contendo o conteúdo dos registros). Esse tipo de padrão facilita a integração por parte das aplicações requisitantes, pois pode-se considerar que todas as respostas terão o mesmo formato e que sempre haverá registros nas chamadas com sucesso.</w:t>
       </w:r>
     </w:p>
     <w:p>
@@ -5594,7 +4283,7 @@
                     </pic:cNvPicPr>
                   </pic:nvPicPr>
                   <pic:blipFill>
-                    <a:blip r:embed="rId21"/>
+                    <a:blip r:embed="rId17"/>
                     <a:stretch>
                       <a:fillRect/>
                     </a:stretch>
@@ -5687,39 +4376,7 @@
           <w:sz w:val="24"/>
           <w:szCs w:val="24"/>
         </w:rPr>
-        <w:t xml:space="preserve"> figura a seguir mostra a </w:t>
-      </w:r>
-      <w:r>
-        <w:rPr>
-          <w:rFonts w:eastAsia="Arial" w:cs="Arial" w:ascii="Arial" w:hAnsi="Arial"/>
-          <w:sz w:val="24"/>
-          <w:szCs w:val="24"/>
-        </w:rPr>
-        <w:t>enorme variedade</w:t>
-      </w:r>
-      <w:r>
-        <w:rPr>
-          <w:rFonts w:eastAsia="Arial" w:cs="Arial" w:ascii="Arial" w:hAnsi="Arial"/>
-          <w:sz w:val="24"/>
-          <w:szCs w:val="24"/>
-        </w:rPr>
-        <w:t xml:space="preserve"> d</w:t>
-      </w:r>
-      <w:r>
-        <w:rPr>
-          <w:rFonts w:eastAsia="Arial" w:cs="Arial" w:ascii="Arial" w:hAnsi="Arial"/>
-          <w:sz w:val="24"/>
-          <w:szCs w:val="24"/>
-        </w:rPr>
-        <w:t>e</w:t>
-      </w:r>
-      <w:r>
-        <w:rPr>
-          <w:rFonts w:eastAsia="Arial" w:cs="Arial" w:ascii="Arial" w:hAnsi="Arial"/>
-          <w:sz w:val="24"/>
-          <w:szCs w:val="24"/>
-        </w:rPr>
-        <w:t xml:space="preserve"> códigos de status criados até o momento:</w:t>
+        <w:t xml:space="preserve"> figura a seguir mostra a enorme variedade de códigos de status criados até o momento:</w:t>
       </w:r>
     </w:p>
     <w:p>
@@ -5799,7 +4456,7 @@
                     </pic:cNvPicPr>
                   </pic:nvPicPr>
                   <pic:blipFill>
-                    <a:blip r:embed="rId22"/>
+                    <a:blip r:embed="rId18"/>
                     <a:stretch>
                       <a:fillRect/>
                     </a:stretch>
@@ -6214,23 +4871,7 @@
           <w:sz w:val="24"/>
           <w:szCs w:val="24"/>
         </w:rPr>
-        <w:t>404 (NOT FOUND) — utilizado quando determinado caminho/</w:t>
-      </w:r>
-      <w:r>
-        <w:rPr>
-          <w:rFonts w:eastAsia="Arial" w:cs="Arial" w:ascii="Arial" w:hAnsi="Arial"/>
-          <w:sz w:val="24"/>
-          <w:szCs w:val="24"/>
-        </w:rPr>
-        <w:t>registro</w:t>
-      </w:r>
-      <w:r>
-        <w:rPr>
-          <w:rFonts w:eastAsia="Arial" w:cs="Arial" w:ascii="Arial" w:hAnsi="Arial"/>
-          <w:sz w:val="24"/>
-          <w:szCs w:val="24"/>
-        </w:rPr>
-        <w:t xml:space="preserve"> não é encontrado;</w:t>
+        <w:t>404 (NOT FOUND) — utilizado quando determinado caminho/registro não é encontrado;</w:t>
       </w:r>
     </w:p>
     <w:p>
@@ -6644,7 +5285,7 @@
                     </pic:cNvPicPr>
                   </pic:nvPicPr>
                   <pic:blipFill>
-                    <a:blip r:embed="rId23"/>
+                    <a:blip r:embed="rId19"/>
                     <a:stretch>
                       <a:fillRect/>
                     </a:stretch>
@@ -6859,8 +5500,17 @@
           <w:szCs w:val="24"/>
           <w:lang w:val="pt-BR"/>
         </w:rPr>
-        <w:t xml:space="preserve">É essencial que uma API possua um padrão de nomenclatura nas rotas e nos dados de requisição/resposta, pois as aplicações requisitantes </w:t>
-      </w:r>
+        <w:t>É essencial que uma API possua um padrão de nomenclatura nas rotas e nos dados de requisição/resposta, pois as aplicações requisitantes consideram isto como uma premissa para realizar integrações. Há diversos tipos de padrões de nomenclatura, porém, é imprescindível que apenas um deles seja utilizado.</w:t>
+      </w:r>
+    </w:p>
+    <w:p>
+      <w:pPr>
+        <w:pStyle w:val="Normal"/>
+        <w:spacing w:lineRule="auto" w:line="360" w:beforeAutospacing="0" w:before="0" w:afterAutospacing="0" w:after="0"/>
+        <w:ind w:left="0" w:firstLine="708"/>
+        <w:jc w:val="both"/>
+        <w:rPr/>
+      </w:pPr>
       <w:r>
         <w:rPr>
           <w:rFonts w:eastAsia="Arial" w:cs="Arial" w:ascii="Arial" w:hAnsi="Arial"/>
@@ -6873,100 +5523,7 @@
           <w:szCs w:val="24"/>
           <w:lang w:val="pt-BR"/>
         </w:rPr>
-        <w:t xml:space="preserve">consideram isto como uma </w:t>
-      </w:r>
-      <w:r>
-        <w:rPr>
-          <w:rFonts w:eastAsia="Arial" w:cs="Arial" w:ascii="Arial" w:hAnsi="Arial"/>
-          <w:b w:val="false"/>
-          <w:bCs w:val="false"/>
-          <w:i w:val="false"/>
-          <w:iCs w:val="false"/>
-          <w:color w:val="auto"/>
-          <w:sz w:val="24"/>
-          <w:szCs w:val="24"/>
-          <w:lang w:val="pt-BR"/>
-        </w:rPr>
-        <w:t xml:space="preserve">premissa para realizar </w:t>
-      </w:r>
-      <w:r>
-        <w:rPr>
-          <w:rFonts w:eastAsia="Arial" w:cs="Arial" w:ascii="Arial" w:hAnsi="Arial"/>
-          <w:b w:val="false"/>
-          <w:bCs w:val="false"/>
-          <w:i w:val="false"/>
-          <w:iCs w:val="false"/>
-          <w:color w:val="auto"/>
-          <w:sz w:val="24"/>
-          <w:szCs w:val="24"/>
-          <w:lang w:val="pt-BR"/>
-        </w:rPr>
-        <w:t>integrações</w:t>
-      </w:r>
-      <w:r>
-        <w:rPr>
-          <w:rFonts w:eastAsia="Arial" w:cs="Arial" w:ascii="Arial" w:hAnsi="Arial"/>
-          <w:b w:val="false"/>
-          <w:bCs w:val="false"/>
-          <w:i w:val="false"/>
-          <w:iCs w:val="false"/>
-          <w:color w:val="auto"/>
-          <w:sz w:val="24"/>
-          <w:szCs w:val="24"/>
-          <w:lang w:val="pt-BR"/>
-        </w:rPr>
-        <w:t>. Há diversos tipos de padrões de nomenclatura, porém, é imprescindível que apenas um deles seja utilizado.</w:t>
-      </w:r>
-    </w:p>
-    <w:p>
-      <w:pPr>
-        <w:pStyle w:val="Normal"/>
-        <w:spacing w:lineRule="auto" w:line="360" w:beforeAutospacing="0" w:before="0" w:afterAutospacing="0" w:after="0"/>
-        <w:ind w:left="0" w:firstLine="708"/>
-        <w:jc w:val="both"/>
-        <w:rPr/>
-      </w:pPr>
-      <w:r>
-        <w:rPr>
-          <w:rFonts w:eastAsia="Arial" w:cs="Arial" w:ascii="Arial" w:hAnsi="Arial"/>
-          <w:b w:val="false"/>
-          <w:bCs w:val="false"/>
-          <w:i w:val="false"/>
-          <w:iCs w:val="false"/>
-          <w:color w:val="auto"/>
-          <w:sz w:val="24"/>
-          <w:szCs w:val="24"/>
-          <w:lang w:val="pt-BR"/>
-        </w:rPr>
-        <w:t xml:space="preserve">A tabela a seguir mostra alguns </w:t>
-      </w:r>
-      <w:r>
-        <w:rPr>
-          <w:rFonts w:eastAsia="Arial" w:cs="Arial" w:ascii="Arial" w:hAnsi="Arial"/>
-          <w:b w:val="false"/>
-          <w:bCs w:val="false"/>
-          <w:i w:val="false"/>
-          <w:iCs w:val="false"/>
-          <w:color w:val="auto"/>
-          <w:sz w:val="24"/>
-          <w:szCs w:val="24"/>
-          <w:lang w:val="pt-BR"/>
-        </w:rPr>
-        <w:t xml:space="preserve">exemplos de padrões utilizados em </w:t>
-      </w:r>
-      <w:r>
-        <w:rPr>
-          <w:rFonts w:eastAsia="Arial" w:cs="Arial" w:ascii="Arial" w:hAnsi="Arial"/>
-          <w:b w:val="false"/>
-          <w:bCs w:val="false"/>
-          <w:i w:val="false"/>
-          <w:iCs w:val="false"/>
-          <w:color w:val="auto"/>
-          <w:sz w:val="24"/>
-          <w:szCs w:val="24"/>
-          <w:lang w:val="pt-BR"/>
-        </w:rPr>
-        <w:t>rotas:</w:t>
+        <w:t>A tabela a seguir mostra alguns exemplos de padrões utilizados em rotas:</w:t>
       </w:r>
     </w:p>
     <w:p>
@@ -7200,33 +5757,7 @@
                 <w:szCs w:val="24"/>
                 <w:lang w:val="pt-BR"/>
               </w:rPr>
-              <w:t>/v1/product</w:t>
-            </w:r>
-            <w:r>
-              <w:rPr>
-                <w:rFonts w:eastAsia="Arial" w:cs="Arial" w:ascii="Arial" w:hAnsi="Arial"/>
-                <w:b w:val="false"/>
-                <w:bCs w:val="false"/>
-                <w:i w:val="false"/>
-                <w:iCs w:val="false"/>
-                <w:sz w:val="24"/>
-                <w:szCs w:val="24"/>
-                <w:lang w:val="pt-BR"/>
-              </w:rPr>
-              <w:t>s</w:t>
-            </w:r>
-            <w:r>
-              <w:rPr>
-                <w:rFonts w:eastAsia="Arial" w:cs="Arial" w:ascii="Arial" w:hAnsi="Arial"/>
-                <w:b w:val="false"/>
-                <w:bCs w:val="false"/>
-                <w:i w:val="false"/>
-                <w:iCs w:val="false"/>
-                <w:sz w:val="24"/>
-                <w:szCs w:val="24"/>
-                <w:lang w:val="pt-BR"/>
-              </w:rPr>
-              <w:t>/</w:t>
+              <w:t>/v1/products/</w:t>
             </w:r>
           </w:p>
         </w:tc>
@@ -7478,71 +6009,7 @@
           <w:sz w:val="24"/>
           <w:szCs w:val="24"/>
         </w:rPr>
-        <w:t xml:space="preserve">No caso dos dados de requisição e de resposta, é aconselhável </w:t>
-      </w:r>
-      <w:r>
-        <w:rPr>
-          <w:rFonts w:eastAsia="Arial" w:cs="Arial" w:ascii="Arial" w:hAnsi="Arial"/>
-          <w:sz w:val="24"/>
-          <w:szCs w:val="24"/>
-        </w:rPr>
-        <w:t>a utilização d</w:t>
-      </w:r>
-      <w:r>
-        <w:rPr>
-          <w:rFonts w:eastAsia="Arial" w:cs="Arial" w:ascii="Arial" w:hAnsi="Arial"/>
-          <w:sz w:val="24"/>
-          <w:szCs w:val="24"/>
-        </w:rPr>
-        <w:t xml:space="preserve">o plural </w:t>
-      </w:r>
-      <w:r>
-        <w:rPr>
-          <w:rFonts w:eastAsia="Arial" w:cs="Arial" w:ascii="Arial" w:hAnsi="Arial"/>
-          <w:sz w:val="24"/>
-          <w:szCs w:val="24"/>
-        </w:rPr>
-        <w:t xml:space="preserve">em dados do tipo </w:t>
-      </w:r>
-      <w:r>
-        <w:rPr>
-          <w:rFonts w:eastAsia="Arial" w:cs="Arial" w:ascii="Arial" w:hAnsi="Arial"/>
-          <w:sz w:val="24"/>
-          <w:szCs w:val="24"/>
-        </w:rPr>
-        <w:t xml:space="preserve">lista e o singular </w:t>
-      </w:r>
-      <w:r>
-        <w:rPr>
-          <w:rFonts w:eastAsia="Arial" w:cs="Arial" w:ascii="Arial" w:hAnsi="Arial"/>
-          <w:sz w:val="24"/>
-          <w:szCs w:val="24"/>
-        </w:rPr>
-        <w:t>para o</w:t>
-      </w:r>
-      <w:r>
-        <w:rPr>
-          <w:rFonts w:eastAsia="Arial" w:cs="Arial" w:ascii="Arial" w:hAnsi="Arial"/>
-          <w:sz w:val="24"/>
-          <w:szCs w:val="24"/>
-        </w:rPr>
-        <w:t xml:space="preserve"> restante </w:t>
-      </w:r>
-      <w:r>
-        <w:rPr>
-          <w:rFonts w:eastAsia="Arial" w:cs="Arial" w:ascii="Arial" w:hAnsi="Arial"/>
-          <w:sz w:val="24"/>
-          <w:szCs w:val="24"/>
-        </w:rPr>
-        <w:t>dos dados</w:t>
-      </w:r>
-      <w:r>
-        <w:rPr>
-          <w:rFonts w:eastAsia="Arial" w:cs="Arial" w:ascii="Arial" w:hAnsi="Arial"/>
-          <w:sz w:val="24"/>
-          <w:szCs w:val="24"/>
-        </w:rPr>
-        <w:t xml:space="preserve">. O </w:t>
+        <w:t xml:space="preserve">No caso dos dados de requisição e de resposta, é aconselhável a utilização do plural em dados do tipo lista e o singular para o restante dos dados. O </w:t>
       </w:r>
       <w:r>
         <w:rPr>
@@ -7690,70 +6157,7 @@
           <w:sz w:val="24"/>
           <w:szCs w:val="24"/>
         </w:rPr>
-        <w:t>Após a finalização do desenvolvimento</w:t>
-      </w:r>
-      <w:r>
-        <w:rPr>
-          <w:rFonts w:eastAsia="Arial" w:cs="Arial" w:ascii="Arial" w:hAnsi="Arial"/>
-          <w:color w:val="auto"/>
-          <w:sz w:val="24"/>
-          <w:szCs w:val="24"/>
-        </w:rPr>
-        <w:t xml:space="preserve"> de uma API, é necessário a exposição d</w:t>
-      </w:r>
-      <w:r>
-        <w:rPr>
-          <w:rFonts w:eastAsia="Arial" w:cs="Arial" w:ascii="Arial" w:hAnsi="Arial"/>
-          <w:color w:val="auto"/>
-          <w:sz w:val="24"/>
-          <w:szCs w:val="24"/>
-        </w:rPr>
-        <w:t>e</w:t>
-      </w:r>
-      <w:r>
-        <w:rPr>
-          <w:rFonts w:eastAsia="Arial" w:cs="Arial" w:ascii="Arial" w:hAnsi="Arial"/>
-          <w:color w:val="auto"/>
-          <w:sz w:val="24"/>
-          <w:szCs w:val="24"/>
-        </w:rPr>
-        <w:t xml:space="preserve"> </w:t>
-      </w:r>
-      <w:r>
-        <w:rPr>
-          <w:rFonts w:eastAsia="Arial" w:cs="Arial" w:ascii="Arial" w:hAnsi="Arial"/>
-          <w:color w:val="auto"/>
-          <w:sz w:val="24"/>
-          <w:szCs w:val="24"/>
-        </w:rPr>
-        <w:t xml:space="preserve">suas </w:t>
-      </w:r>
-      <w:r>
-        <w:rPr>
-          <w:rFonts w:eastAsia="Arial" w:cs="Arial" w:ascii="Arial" w:hAnsi="Arial"/>
-          <w:color w:val="auto"/>
-          <w:sz w:val="24"/>
-          <w:szCs w:val="24"/>
-        </w:rPr>
-        <w:t xml:space="preserve">funcionalidades às aplicações requisitantes e, para isso, uma documentação deve ser </w:t>
-      </w:r>
-      <w:r>
-        <w:rPr>
-          <w:rFonts w:eastAsia="Arial" w:cs="Arial" w:ascii="Arial" w:hAnsi="Arial"/>
-          <w:color w:val="auto"/>
-          <w:sz w:val="24"/>
-          <w:szCs w:val="24"/>
-        </w:rPr>
-        <w:t>feita</w:t>
-      </w:r>
-      <w:r>
-        <w:rPr>
-          <w:rFonts w:eastAsia="Arial" w:cs="Arial" w:ascii="Arial" w:hAnsi="Arial"/>
-          <w:color w:val="auto"/>
-          <w:sz w:val="24"/>
-          <w:szCs w:val="24"/>
-        </w:rPr>
-        <w:t xml:space="preserve">. Uma ótima ferramenta para este propósito é o </w:t>
+        <w:t xml:space="preserve">Após a finalização do desenvolvimento de uma API, é necessário a exposição de suas funcionalidades às aplicações requisitantes e, para isso, uma documentação deve ser feita. Uma ótima ferramenta para este propósito é o </w:t>
       </w:r>
       <w:r>
         <w:rPr>
@@ -7880,7 +6284,7 @@
                     </pic:cNvPicPr>
                   </pic:nvPicPr>
                   <pic:blipFill>
-                    <a:blip r:embed="rId24"/>
+                    <a:blip r:embed="rId20"/>
                     <a:stretch>
                       <a:fillRect/>
                     </a:stretch>
@@ -8062,39 +6466,7 @@
           <w:sz w:val="24"/>
           <w:szCs w:val="24"/>
         </w:rPr>
-        <w:t xml:space="preserve">Se uma API conter todas as especificações citadas neste trabalho, ela estará apta para ser utilizada por outras aplicações. O desenvolvimento de APIs em si é um assunto muito amplo, não sendo possível relatar e padronizar todos os casos. Ocorrerá situações onde uma API deverá ser desenvolvida de uma maneira diferente para atender aos requisitos de uma determinada demanda, não sendo possível seguir à risca todas as boas práticas aqui descritas. Mas sempre haverá uma solução para cada tipo de situação e, com uma API bem documentada, não haverá problemas </w:t>
-      </w:r>
-      <w:r>
-        <w:rPr>
-          <w:rFonts w:eastAsia="Arial" w:cs="Arial" w:ascii="Arial" w:hAnsi="Arial"/>
-          <w:sz w:val="24"/>
-          <w:szCs w:val="24"/>
-        </w:rPr>
-        <w:t>de</w:t>
-      </w:r>
-      <w:r>
-        <w:rPr>
-          <w:rFonts w:eastAsia="Arial" w:cs="Arial" w:ascii="Arial" w:hAnsi="Arial"/>
-          <w:sz w:val="24"/>
-          <w:szCs w:val="24"/>
-        </w:rPr>
-        <w:t xml:space="preserve"> integração </w:t>
-      </w:r>
-      <w:r>
-        <w:rPr>
-          <w:rFonts w:eastAsia="Arial" w:cs="Arial" w:ascii="Arial" w:hAnsi="Arial"/>
-          <w:sz w:val="24"/>
-          <w:szCs w:val="24"/>
-        </w:rPr>
-        <w:t>com outr</w:t>
-      </w:r>
-      <w:r>
-        <w:rPr>
-          <w:rFonts w:eastAsia="Arial" w:cs="Arial" w:ascii="Arial" w:hAnsi="Arial"/>
-          <w:sz w:val="24"/>
-          <w:szCs w:val="24"/>
-        </w:rPr>
-        <w:t>as aplicações.</w:t>
+        <w:t>Se uma API conter todas as especificações citadas neste trabalho, ela estará apta para ser utilizada por outras aplicações. O desenvolvimento de APIs em si é um assunto muito amplo, não sendo possível relatar e padronizar todos os casos. Ocorrerá situações onde uma API deverá ser desenvolvida de uma maneira diferente para atender aos requisitos de uma determinada demanda, não sendo possível seguir à risca todas as boas práticas aqui descritas. Mas sempre haverá uma solução para cada tipo de situação e, com uma API bem documentada, não haverá problemas de integração com outras aplicações.</w:t>
       </w:r>
     </w:p>
     <w:p>
@@ -8273,7 +6645,7 @@
         </w:rPr>
         <w:t xml:space="preserve">. Disponível em: </w:t>
       </w:r>
-      <w:hyperlink r:id="rId25">
+      <w:hyperlink r:id="rId21">
         <w:r>
           <w:rPr>
             <w:rStyle w:val="InternetLink"/>
@@ -8365,7 +6737,7 @@
         </w:rPr>
         <w:t xml:space="preserve">. Disponível em: </w:t>
       </w:r>
-      <w:hyperlink r:id="rId26">
+      <w:hyperlink r:id="rId22">
         <w:r>
           <w:rPr>
             <w:rStyle w:val="InternetLink"/>
@@ -8455,7 +6827,7 @@
         </w:rPr>
         <w:t xml:space="preserve">. Disponível em: </w:t>
       </w:r>
-      <w:hyperlink r:id="rId27">
+      <w:hyperlink r:id="rId23">
         <w:r>
           <w:rPr>
             <w:rStyle w:val="InternetLink"/>
@@ -8532,12 +6904,12 @@
       </w:r>
     </w:p>
     <w:sectPr>
-      <w:headerReference w:type="even" r:id="rId28"/>
-      <w:headerReference w:type="default" r:id="rId29"/>
-      <w:headerReference w:type="first" r:id="rId30"/>
-      <w:footerReference w:type="even" r:id="rId31"/>
-      <w:footerReference w:type="default" r:id="rId32"/>
-      <w:footerReference w:type="first" r:id="rId33"/>
+      <w:headerReference w:type="even" r:id="rId24"/>
+      <w:headerReference w:type="default" r:id="rId25"/>
+      <w:headerReference w:type="first" r:id="rId26"/>
+      <w:footerReference w:type="even" r:id="rId27"/>
+      <w:footerReference w:type="default" r:id="rId28"/>
+      <w:footerReference w:type="first" r:id="rId29"/>
       <w:type w:val="nextPage"/>
       <w:pgSz w:w="11906" w:h="16838"/>
       <w:pgMar w:left="1701" w:right="1134" w:header="0" w:top="1699" w:footer="0" w:bottom="1138" w:gutter="0"/>
@@ -8565,7 +6937,77 @@
 </w:ftr>
 </file>
 
-<file path=word/footer10.xml><?xml version="1.0" encoding="utf-8"?>
+<file path=word/footer2.xml><?xml version="1.0" encoding="utf-8"?>
+<w:ftr xmlns:o="urn:schemas-microsoft-com:office:office" xmlns:r="http://schemas.openxmlformats.org/officeDocument/2006/relationships" xmlns:v="urn:schemas-microsoft-com:vml" xmlns:w="http://schemas.openxmlformats.org/wordprocessingml/2006/main" xmlns:w10="urn:schemas-microsoft-com:office:word" xmlns:wp="http://schemas.openxmlformats.org/drawingml/2006/wordprocessingDrawing" xmlns:wps="http://schemas.microsoft.com/office/word/2010/wordprocessingShape" xmlns:wpg="http://schemas.microsoft.com/office/word/2010/wordprocessingGroup" xmlns:mc="http://schemas.openxmlformats.org/markup-compatibility/2006" xmlns:wp14="http://schemas.microsoft.com/office/word/2010/wordprocessingDrawing" xmlns:w14="http://schemas.microsoft.com/office/word/2010/wordml" mc:Ignorable="w14 wp14">
+  <w:p>
+    <w:pPr>
+      <w:pStyle w:val="Footer"/>
+      <w:rPr/>
+    </w:pPr>
+    <w:r>
+      <w:rPr/>
+    </w:r>
+  </w:p>
+</w:ftr>
+</file>
+
+<file path=word/footer3.xml><?xml version="1.0" encoding="utf-8"?>
+<w:ftr xmlns:o="urn:schemas-microsoft-com:office:office" xmlns:r="http://schemas.openxmlformats.org/officeDocument/2006/relationships" xmlns:v="urn:schemas-microsoft-com:vml" xmlns:w="http://schemas.openxmlformats.org/wordprocessingml/2006/main" xmlns:w10="urn:schemas-microsoft-com:office:word" xmlns:wp="http://schemas.openxmlformats.org/drawingml/2006/wordprocessingDrawing" xmlns:wps="http://schemas.microsoft.com/office/word/2010/wordprocessingShape" xmlns:wpg="http://schemas.microsoft.com/office/word/2010/wordprocessingGroup" xmlns:mc="http://schemas.openxmlformats.org/markup-compatibility/2006" xmlns:wp14="http://schemas.microsoft.com/office/word/2010/wordprocessingDrawing" xmlns:w14="http://schemas.microsoft.com/office/word/2010/wordml" mc:Ignorable="w14 wp14">
+  <w:p>
+    <w:pPr>
+      <w:pStyle w:val="Footer"/>
+      <w:rPr/>
+    </w:pPr>
+    <w:r>
+      <w:rPr/>
+    </w:r>
+  </w:p>
+</w:ftr>
+</file>
+
+<file path=word/footer4.xml><?xml version="1.0" encoding="utf-8"?>
+<w:ftr xmlns:o="urn:schemas-microsoft-com:office:office" xmlns:r="http://schemas.openxmlformats.org/officeDocument/2006/relationships" xmlns:v="urn:schemas-microsoft-com:vml" xmlns:w="http://schemas.openxmlformats.org/wordprocessingml/2006/main" xmlns:w10="urn:schemas-microsoft-com:office:word" xmlns:wp="http://schemas.openxmlformats.org/drawingml/2006/wordprocessingDrawing" xmlns:wps="http://schemas.microsoft.com/office/word/2010/wordprocessingShape" xmlns:wpg="http://schemas.microsoft.com/office/word/2010/wordprocessingGroup" xmlns:mc="http://schemas.openxmlformats.org/markup-compatibility/2006" xmlns:wp14="http://schemas.microsoft.com/office/word/2010/wordprocessingDrawing" xmlns:w14="http://schemas.microsoft.com/office/word/2010/wordml" mc:Ignorable="w14 wp14">
+  <w:p>
+    <w:pPr>
+      <w:pStyle w:val="Footer"/>
+      <w:rPr/>
+    </w:pPr>
+    <w:r>
+      <w:rPr/>
+    </w:r>
+  </w:p>
+</w:ftr>
+</file>
+
+<file path=word/footer5.xml><?xml version="1.0" encoding="utf-8"?>
+<w:ftr xmlns:o="urn:schemas-microsoft-com:office:office" xmlns:r="http://schemas.openxmlformats.org/officeDocument/2006/relationships" xmlns:v="urn:schemas-microsoft-com:vml" xmlns:w="http://schemas.openxmlformats.org/wordprocessingml/2006/main" xmlns:w10="urn:schemas-microsoft-com:office:word" xmlns:wp="http://schemas.openxmlformats.org/drawingml/2006/wordprocessingDrawing" xmlns:wps="http://schemas.microsoft.com/office/word/2010/wordprocessingShape" xmlns:wpg="http://schemas.microsoft.com/office/word/2010/wordprocessingGroup" xmlns:mc="http://schemas.openxmlformats.org/markup-compatibility/2006" xmlns:wp14="http://schemas.microsoft.com/office/word/2010/wordprocessingDrawing" xmlns:w14="http://schemas.microsoft.com/office/word/2010/wordml" mc:Ignorable="w14 wp14">
+  <w:p>
+    <w:pPr>
+      <w:pStyle w:val="Footer"/>
+      <w:rPr/>
+    </w:pPr>
+    <w:r>
+      <w:rPr/>
+    </w:r>
+  </w:p>
+</w:ftr>
+</file>
+
+<file path=word/footer6.xml><?xml version="1.0" encoding="utf-8"?>
+<w:ftr xmlns:o="urn:schemas-microsoft-com:office:office" xmlns:r="http://schemas.openxmlformats.org/officeDocument/2006/relationships" xmlns:v="urn:schemas-microsoft-com:vml" xmlns:w="http://schemas.openxmlformats.org/wordprocessingml/2006/main" xmlns:w10="urn:schemas-microsoft-com:office:word" xmlns:wp="http://schemas.openxmlformats.org/drawingml/2006/wordprocessingDrawing" xmlns:wps="http://schemas.microsoft.com/office/word/2010/wordprocessingShape" xmlns:wpg="http://schemas.microsoft.com/office/word/2010/wordprocessingGroup" xmlns:mc="http://schemas.openxmlformats.org/markup-compatibility/2006" xmlns:wp14="http://schemas.microsoft.com/office/word/2010/wordprocessingDrawing" xmlns:w14="http://schemas.microsoft.com/office/word/2010/wordml" mc:Ignorable="w14 wp14">
+  <w:p>
+    <w:pPr>
+      <w:pStyle w:val="Footer"/>
+      <w:rPr/>
+    </w:pPr>
+    <w:r>
+      <w:rPr/>
+    </w:r>
+  </w:p>
+</w:ftr>
+</file>
+
+<file path=word/footer7.xml><?xml version="1.0" encoding="utf-8"?>
 <w:ftr xmlns:o="urn:schemas-microsoft-com:office:office" xmlns:r="http://schemas.openxmlformats.org/officeDocument/2006/relationships" xmlns:v="urn:schemas-microsoft-com:vml" xmlns:w="http://schemas.openxmlformats.org/wordprocessingml/2006/main" xmlns:w10="urn:schemas-microsoft-com:office:word" xmlns:wp="http://schemas.openxmlformats.org/drawingml/2006/wordprocessingDrawing" xmlns:wps="http://schemas.microsoft.com/office/word/2010/wordprocessingShape" xmlns:wpg="http://schemas.microsoft.com/office/word/2010/wordprocessingGroup" xmlns:mc="http://schemas.openxmlformats.org/markup-compatibility/2006" xmlns:wp14="http://schemas.microsoft.com/office/word/2010/wordprocessingDrawing" xmlns:w14="http://schemas.microsoft.com/office/word/2010/wordml" mc:Ignorable="w14 wp14">
   <w:tbl>
     <w:tblPr>
@@ -8661,7 +7103,7 @@
 </w:ftr>
 </file>
 
-<file path=word/footer11.xml><?xml version="1.0" encoding="utf-8"?>
+<file path=word/footer8.xml><?xml version="1.0" encoding="utf-8"?>
 <w:ftr xmlns:o="urn:schemas-microsoft-com:office:office" xmlns:r="http://schemas.openxmlformats.org/officeDocument/2006/relationships" xmlns:v="urn:schemas-microsoft-com:vml" xmlns:w="http://schemas.openxmlformats.org/wordprocessingml/2006/main" xmlns:w10="urn:schemas-microsoft-com:office:word" xmlns:wp="http://schemas.openxmlformats.org/drawingml/2006/wordprocessingDrawing" xmlns:wps="http://schemas.microsoft.com/office/word/2010/wordprocessingShape" xmlns:wpg="http://schemas.microsoft.com/office/word/2010/wordprocessingGroup" xmlns:mc="http://schemas.openxmlformats.org/markup-compatibility/2006" xmlns:wp14="http://schemas.microsoft.com/office/word/2010/wordprocessingDrawing" xmlns:w14="http://schemas.microsoft.com/office/word/2010/wordml" mc:Ignorable="w14 wp14">
   <w:tbl>
     <w:tblPr>
@@ -8748,104 +7190,6 @@
       <w:pStyle w:val="Footer"/>
       <w:bidi w:val="0"/>
       <w:jc w:val="left"/>
-      <w:rPr/>
-    </w:pPr>
-    <w:r>
-      <w:rPr/>
-    </w:r>
-  </w:p>
-</w:ftr>
-</file>
-
-<file path=word/footer2.xml><?xml version="1.0" encoding="utf-8"?>
-<w:ftr xmlns:o="urn:schemas-microsoft-com:office:office" xmlns:r="http://schemas.openxmlformats.org/officeDocument/2006/relationships" xmlns:v="urn:schemas-microsoft-com:vml" xmlns:w="http://schemas.openxmlformats.org/wordprocessingml/2006/main" xmlns:w10="urn:schemas-microsoft-com:office:word" xmlns:wp="http://schemas.openxmlformats.org/drawingml/2006/wordprocessingDrawing" xmlns:wps="http://schemas.microsoft.com/office/word/2010/wordprocessingShape" xmlns:wpg="http://schemas.microsoft.com/office/word/2010/wordprocessingGroup" xmlns:mc="http://schemas.openxmlformats.org/markup-compatibility/2006" xmlns:wp14="http://schemas.microsoft.com/office/word/2010/wordprocessingDrawing" xmlns:w14="http://schemas.microsoft.com/office/word/2010/wordml" mc:Ignorable="w14 wp14">
-  <w:p>
-    <w:pPr>
-      <w:pStyle w:val="Footer"/>
-      <w:rPr/>
-    </w:pPr>
-    <w:r>
-      <w:rPr/>
-    </w:r>
-  </w:p>
-</w:ftr>
-</file>
-
-<file path=word/footer3.xml><?xml version="1.0" encoding="utf-8"?>
-<w:ftr xmlns:o="urn:schemas-microsoft-com:office:office" xmlns:r="http://schemas.openxmlformats.org/officeDocument/2006/relationships" xmlns:v="urn:schemas-microsoft-com:vml" xmlns:w="http://schemas.openxmlformats.org/wordprocessingml/2006/main" xmlns:w10="urn:schemas-microsoft-com:office:word" xmlns:wp="http://schemas.openxmlformats.org/drawingml/2006/wordprocessingDrawing" xmlns:wps="http://schemas.microsoft.com/office/word/2010/wordprocessingShape" xmlns:wpg="http://schemas.microsoft.com/office/word/2010/wordprocessingGroup" xmlns:mc="http://schemas.openxmlformats.org/markup-compatibility/2006" xmlns:wp14="http://schemas.microsoft.com/office/word/2010/wordprocessingDrawing" xmlns:w14="http://schemas.microsoft.com/office/word/2010/wordml" mc:Ignorable="w14 wp14">
-  <w:p>
-    <w:pPr>
-      <w:pStyle w:val="Footer"/>
-      <w:rPr/>
-    </w:pPr>
-    <w:r>
-      <w:rPr/>
-    </w:r>
-  </w:p>
-</w:ftr>
-</file>
-
-<file path=word/footer4.xml><?xml version="1.0" encoding="utf-8"?>
-<w:ftr xmlns:o="urn:schemas-microsoft-com:office:office" xmlns:r="http://schemas.openxmlformats.org/officeDocument/2006/relationships" xmlns:v="urn:schemas-microsoft-com:vml" xmlns:w="http://schemas.openxmlformats.org/wordprocessingml/2006/main" xmlns:w10="urn:schemas-microsoft-com:office:word" xmlns:wp="http://schemas.openxmlformats.org/drawingml/2006/wordprocessingDrawing" xmlns:wps="http://schemas.microsoft.com/office/word/2010/wordprocessingShape" xmlns:wpg="http://schemas.microsoft.com/office/word/2010/wordprocessingGroup" xmlns:mc="http://schemas.openxmlformats.org/markup-compatibility/2006" xmlns:wp14="http://schemas.microsoft.com/office/word/2010/wordprocessingDrawing" xmlns:w14="http://schemas.microsoft.com/office/word/2010/wordml" mc:Ignorable="w14 wp14">
-  <w:p>
-    <w:pPr>
-      <w:pStyle w:val="Footer"/>
-      <w:rPr/>
-    </w:pPr>
-    <w:r>
-      <w:rPr/>
-    </w:r>
-  </w:p>
-</w:ftr>
-</file>
-
-<file path=word/footer5.xml><?xml version="1.0" encoding="utf-8"?>
-<w:ftr xmlns:o="urn:schemas-microsoft-com:office:office" xmlns:r="http://schemas.openxmlformats.org/officeDocument/2006/relationships" xmlns:v="urn:schemas-microsoft-com:vml" xmlns:w="http://schemas.openxmlformats.org/wordprocessingml/2006/main" xmlns:w10="urn:schemas-microsoft-com:office:word" xmlns:wp="http://schemas.openxmlformats.org/drawingml/2006/wordprocessingDrawing" xmlns:wps="http://schemas.microsoft.com/office/word/2010/wordprocessingShape" xmlns:wpg="http://schemas.microsoft.com/office/word/2010/wordprocessingGroup" xmlns:mc="http://schemas.openxmlformats.org/markup-compatibility/2006" xmlns:wp14="http://schemas.microsoft.com/office/word/2010/wordprocessingDrawing" xmlns:w14="http://schemas.microsoft.com/office/word/2010/wordml" mc:Ignorable="w14 wp14">
-  <w:p>
-    <w:pPr>
-      <w:pStyle w:val="Footer"/>
-      <w:rPr/>
-    </w:pPr>
-    <w:r>
-      <w:rPr/>
-    </w:r>
-  </w:p>
-</w:ftr>
-</file>
-
-<file path=word/footer6.xml><?xml version="1.0" encoding="utf-8"?>
-<w:ftr xmlns:o="urn:schemas-microsoft-com:office:office" xmlns:r="http://schemas.openxmlformats.org/officeDocument/2006/relationships" xmlns:v="urn:schemas-microsoft-com:vml" xmlns:w="http://schemas.openxmlformats.org/wordprocessingml/2006/main" xmlns:w10="urn:schemas-microsoft-com:office:word" xmlns:wp="http://schemas.openxmlformats.org/drawingml/2006/wordprocessingDrawing" xmlns:wps="http://schemas.microsoft.com/office/word/2010/wordprocessingShape" xmlns:wpg="http://schemas.microsoft.com/office/word/2010/wordprocessingGroup" xmlns:mc="http://schemas.openxmlformats.org/markup-compatibility/2006" xmlns:wp14="http://schemas.microsoft.com/office/word/2010/wordprocessingDrawing" xmlns:w14="http://schemas.microsoft.com/office/word/2010/wordml" mc:Ignorable="w14 wp14">
-  <w:p>
-    <w:pPr>
-      <w:pStyle w:val="Footer"/>
-      <w:rPr/>
-    </w:pPr>
-    <w:r>
-      <w:rPr/>
-    </w:r>
-  </w:p>
-</w:ftr>
-</file>
-
-<file path=word/footer7.xml><?xml version="1.0" encoding="utf-8"?>
-<w:ftr xmlns:o="urn:schemas-microsoft-com:office:office" xmlns:r="http://schemas.openxmlformats.org/officeDocument/2006/relationships" xmlns:v="urn:schemas-microsoft-com:vml" xmlns:w="http://schemas.openxmlformats.org/wordprocessingml/2006/main" xmlns:w10="urn:schemas-microsoft-com:office:word" xmlns:wp="http://schemas.openxmlformats.org/drawingml/2006/wordprocessingDrawing" xmlns:wps="http://schemas.microsoft.com/office/word/2010/wordprocessingShape" xmlns:wpg="http://schemas.microsoft.com/office/word/2010/wordprocessingGroup" xmlns:mc="http://schemas.openxmlformats.org/markup-compatibility/2006" xmlns:wp14="http://schemas.microsoft.com/office/word/2010/wordprocessingDrawing" xmlns:w14="http://schemas.microsoft.com/office/word/2010/wordml" mc:Ignorable="w14 wp14">
-  <w:p>
-    <w:pPr>
-      <w:pStyle w:val="Footer"/>
-      <w:rPr/>
-    </w:pPr>
-    <w:r>
-      <w:rPr/>
-    </w:r>
-  </w:p>
-</w:ftr>
-</file>
-
-<file path=word/footer8.xml><?xml version="1.0" encoding="utf-8"?>
-<w:ftr xmlns:o="urn:schemas-microsoft-com:office:office" xmlns:r="http://schemas.openxmlformats.org/officeDocument/2006/relationships" xmlns:v="urn:schemas-microsoft-com:vml" xmlns:w="http://schemas.openxmlformats.org/wordprocessingml/2006/main" xmlns:w10="urn:schemas-microsoft-com:office:word" xmlns:wp="http://schemas.openxmlformats.org/drawingml/2006/wordprocessingDrawing" xmlns:wps="http://schemas.microsoft.com/office/word/2010/wordprocessingShape" xmlns:wpg="http://schemas.microsoft.com/office/word/2010/wordprocessingGroup" xmlns:mc="http://schemas.openxmlformats.org/markup-compatibility/2006" xmlns:wp14="http://schemas.microsoft.com/office/word/2010/wordprocessingDrawing" xmlns:w14="http://schemas.microsoft.com/office/word/2010/wordml" mc:Ignorable="w14 wp14">
-  <w:p>
-    <w:pPr>
-      <w:pStyle w:val="Footer"/>
       <w:rPr/>
     </w:pPr>
     <w:r>
@@ -8965,226 +7309,6 @@
 </w:hdr>
 </file>
 
-<file path=word/header10.xml><?xml version="1.0" encoding="utf-8"?>
-<w:hdr xmlns:o="urn:schemas-microsoft-com:office:office" xmlns:r="http://schemas.openxmlformats.org/officeDocument/2006/relationships" xmlns:v="urn:schemas-microsoft-com:vml" xmlns:w="http://schemas.openxmlformats.org/wordprocessingml/2006/main" xmlns:w10="urn:schemas-microsoft-com:office:word" xmlns:wp="http://schemas.openxmlformats.org/drawingml/2006/wordprocessingDrawing" xmlns:wps="http://schemas.microsoft.com/office/word/2010/wordprocessingShape" xmlns:wpg="http://schemas.microsoft.com/office/word/2010/wordprocessingGroup" xmlns:mc="http://schemas.openxmlformats.org/markup-compatibility/2006" xmlns:wp14="http://schemas.microsoft.com/office/word/2010/wordprocessingDrawing" xmlns:w14="http://schemas.microsoft.com/office/word/2010/wordml" mc:Ignorable="w14 wp14">
-  <w:p>
-    <w:pPr>
-      <w:pStyle w:val="Header"/>
-      <w:bidi w:val="0"/>
-      <w:jc w:val="right"/>
-      <w:rPr>
-        <w:rFonts w:ascii="Arial" w:hAnsi="Arial"/>
-        <w:sz w:val="24"/>
-        <w:szCs w:val="24"/>
-      </w:rPr>
-    </w:pPr>
-    <w:r>
-      <w:rPr>
-        <w:rFonts w:ascii="Arial" w:hAnsi="Arial"/>
-        <w:sz w:val="24"/>
-        <w:szCs w:val="24"/>
-      </w:rPr>
-    </w:r>
-  </w:p>
-  <w:p>
-    <w:pPr>
-      <w:pStyle w:val="Header"/>
-      <w:bidi w:val="0"/>
-      <w:jc w:val="right"/>
-      <w:rPr>
-        <w:rFonts w:ascii="Arial" w:hAnsi="Arial"/>
-        <w:sz w:val="24"/>
-        <w:szCs w:val="24"/>
-      </w:rPr>
-    </w:pPr>
-    <w:r>
-      <w:rPr>
-        <w:rFonts w:ascii="Arial" w:hAnsi="Arial"/>
-        <w:sz w:val="24"/>
-        <w:szCs w:val="24"/>
-      </w:rPr>
-    </w:r>
-  </w:p>
-  <w:p>
-    <w:pPr>
-      <w:pStyle w:val="Header"/>
-      <w:bidi w:val="0"/>
-      <w:jc w:val="right"/>
-      <w:rPr>
-        <w:rFonts w:ascii="Arial" w:hAnsi="Arial"/>
-        <w:sz w:val="24"/>
-        <w:szCs w:val="24"/>
-      </w:rPr>
-    </w:pPr>
-    <w:r>
-      <w:rPr>
-        <w:rFonts w:ascii="Arial" w:hAnsi="Arial"/>
-        <w:sz w:val="24"/>
-        <w:szCs w:val="24"/>
-      </w:rPr>
-    </w:r>
-  </w:p>
-  <w:p>
-    <w:pPr>
-      <w:pStyle w:val="Header"/>
-      <w:bidi w:val="0"/>
-      <w:jc w:val="right"/>
-      <w:rPr/>
-    </w:pPr>
-    <w:r>
-      <w:rPr>
-        <w:rFonts w:ascii="Arial" w:hAnsi="Arial"/>
-        <w:sz w:val="24"/>
-        <w:szCs w:val="24"/>
-      </w:rPr>
-      <w:fldChar w:fldCharType="begin"/>
-    </w:r>
-    <w:r>
-      <w:rPr>
-        <w:sz w:val="24"/>
-        <w:szCs w:val="24"/>
-        <w:rFonts w:ascii="Arial" w:hAnsi="Arial"/>
-      </w:rPr>
-      <w:instrText> PAGE </w:instrText>
-    </w:r>
-    <w:r>
-      <w:rPr>
-        <w:sz w:val="24"/>
-        <w:szCs w:val="24"/>
-        <w:rFonts w:ascii="Arial" w:hAnsi="Arial"/>
-      </w:rPr>
-      <w:fldChar w:fldCharType="separate"/>
-    </w:r>
-    <w:r>
-      <w:rPr>
-        <w:sz w:val="24"/>
-        <w:szCs w:val="24"/>
-        <w:rFonts w:ascii="Arial" w:hAnsi="Arial"/>
-      </w:rPr>
-      <w:t>11</w:t>
-    </w:r>
-    <w:r>
-      <w:rPr>
-        <w:sz w:val="24"/>
-        <w:szCs w:val="24"/>
-        <w:rFonts w:ascii="Arial" w:hAnsi="Arial"/>
-      </w:rPr>
-      <w:fldChar w:fldCharType="end"/>
-    </w:r>
-  </w:p>
-</w:hdr>
-</file>
-
-<file path=word/header11.xml><?xml version="1.0" encoding="utf-8"?>
-<w:hdr xmlns:o="urn:schemas-microsoft-com:office:office" xmlns:r="http://schemas.openxmlformats.org/officeDocument/2006/relationships" xmlns:v="urn:schemas-microsoft-com:vml" xmlns:w="http://schemas.openxmlformats.org/wordprocessingml/2006/main" xmlns:w10="urn:schemas-microsoft-com:office:word" xmlns:wp="http://schemas.openxmlformats.org/drawingml/2006/wordprocessingDrawing" xmlns:wps="http://schemas.microsoft.com/office/word/2010/wordprocessingShape" xmlns:wpg="http://schemas.microsoft.com/office/word/2010/wordprocessingGroup" xmlns:mc="http://schemas.openxmlformats.org/markup-compatibility/2006" xmlns:wp14="http://schemas.microsoft.com/office/word/2010/wordprocessingDrawing" xmlns:w14="http://schemas.microsoft.com/office/word/2010/wordml" mc:Ignorable="w14 wp14">
-  <w:p>
-    <w:pPr>
-      <w:pStyle w:val="Header"/>
-      <w:bidi w:val="0"/>
-      <w:jc w:val="right"/>
-      <w:rPr>
-        <w:rFonts w:ascii="Arial" w:hAnsi="Arial"/>
-        <w:sz w:val="24"/>
-        <w:szCs w:val="24"/>
-      </w:rPr>
-    </w:pPr>
-    <w:r>
-      <w:rPr>
-        <w:rFonts w:ascii="Arial" w:hAnsi="Arial"/>
-        <w:sz w:val="24"/>
-        <w:szCs w:val="24"/>
-      </w:rPr>
-    </w:r>
-  </w:p>
-  <w:p>
-    <w:pPr>
-      <w:pStyle w:val="Header"/>
-      <w:bidi w:val="0"/>
-      <w:jc w:val="right"/>
-      <w:rPr>
-        <w:rFonts w:ascii="Arial" w:hAnsi="Arial"/>
-        <w:sz w:val="24"/>
-        <w:szCs w:val="24"/>
-      </w:rPr>
-    </w:pPr>
-    <w:r>
-      <w:rPr>
-        <w:rFonts w:ascii="Arial" w:hAnsi="Arial"/>
-        <w:sz w:val="24"/>
-        <w:szCs w:val="24"/>
-      </w:rPr>
-    </w:r>
-  </w:p>
-  <w:p>
-    <w:pPr>
-      <w:pStyle w:val="Header"/>
-      <w:bidi w:val="0"/>
-      <w:jc w:val="right"/>
-      <w:rPr>
-        <w:rFonts w:ascii="Arial" w:hAnsi="Arial"/>
-        <w:sz w:val="24"/>
-        <w:szCs w:val="24"/>
-      </w:rPr>
-    </w:pPr>
-    <w:r>
-      <w:rPr>
-        <w:rFonts w:ascii="Arial" w:hAnsi="Arial"/>
-        <w:sz w:val="24"/>
-        <w:szCs w:val="24"/>
-      </w:rPr>
-    </w:r>
-  </w:p>
-  <w:p>
-    <w:pPr>
-      <w:pStyle w:val="Header"/>
-      <w:bidi w:val="0"/>
-      <w:jc w:val="right"/>
-      <w:rPr/>
-    </w:pPr>
-    <w:r>
-      <w:rPr>
-        <w:rFonts w:ascii="Arial" w:hAnsi="Arial"/>
-        <w:sz w:val="24"/>
-        <w:szCs w:val="24"/>
-      </w:rPr>
-      <w:fldChar w:fldCharType="begin"/>
-    </w:r>
-    <w:r>
-      <w:rPr>
-        <w:sz w:val="24"/>
-        <w:szCs w:val="24"/>
-        <w:rFonts w:ascii="Arial" w:hAnsi="Arial"/>
-      </w:rPr>
-      <w:instrText> PAGE </w:instrText>
-    </w:r>
-    <w:r>
-      <w:rPr>
-        <w:sz w:val="24"/>
-        <w:szCs w:val="24"/>
-        <w:rFonts w:ascii="Arial" w:hAnsi="Arial"/>
-      </w:rPr>
-      <w:fldChar w:fldCharType="separate"/>
-    </w:r>
-    <w:r>
-      <w:rPr>
-        <w:sz w:val="24"/>
-        <w:szCs w:val="24"/>
-        <w:rFonts w:ascii="Arial" w:hAnsi="Arial"/>
-      </w:rPr>
-      <w:t>3</w:t>
-    </w:r>
-    <w:r>
-      <w:rPr>
-        <w:sz w:val="24"/>
-        <w:szCs w:val="24"/>
-        <w:rFonts w:ascii="Arial" w:hAnsi="Arial"/>
-      </w:rPr>
-      <w:fldChar w:fldCharType="end"/>
-    </w:r>
-  </w:p>
-</w:hdr>
-</file>
-
 <file path=word/header2.xml><?xml version="1.0" encoding="utf-8"?>
 <w:hdr xmlns:o="urn:schemas-microsoft-com:office:office" xmlns:r="http://schemas.openxmlformats.org/officeDocument/2006/relationships" xmlns:v="urn:schemas-microsoft-com:vml" xmlns:w="http://schemas.openxmlformats.org/wordprocessingml/2006/main" xmlns:w10="urn:schemas-microsoft-com:office:word" xmlns:wp="http://schemas.openxmlformats.org/drawingml/2006/wordprocessingDrawing" xmlns:wps="http://schemas.microsoft.com/office/word/2010/wordprocessingShape" xmlns:wpg="http://schemas.microsoft.com/office/word/2010/wordprocessingGroup" xmlns:mc="http://schemas.openxmlformats.org/markup-compatibility/2006" xmlns:wp14="http://schemas.microsoft.com/office/word/2010/wordprocessingDrawing" xmlns:w14="http://schemas.microsoft.com/office/word/2010/wordml" mc:Ignorable="w14 wp14">
   <w:p>
@@ -9284,20 +7408,8 @@
   <w:p>
     <w:pPr>
       <w:pStyle w:val="Header"/>
-      <w:rPr/>
-    </w:pPr>
-    <w:r>
-      <w:rPr/>
-    </w:r>
-  </w:p>
-</w:hdr>
-</file>
-
-<file path=word/header8.xml><?xml version="1.0" encoding="utf-8"?>
-<w:hdr xmlns:o="urn:schemas-microsoft-com:office:office" xmlns:r="http://schemas.openxmlformats.org/officeDocument/2006/relationships" xmlns:v="urn:schemas-microsoft-com:vml" xmlns:w="http://schemas.openxmlformats.org/wordprocessingml/2006/main" xmlns:w10="urn:schemas-microsoft-com:office:word" xmlns:wp="http://schemas.openxmlformats.org/drawingml/2006/wordprocessingDrawing" xmlns:wps="http://schemas.microsoft.com/office/word/2010/wordprocessingShape" xmlns:wpg="http://schemas.microsoft.com/office/word/2010/wordprocessingGroup" xmlns:mc="http://schemas.openxmlformats.org/markup-compatibility/2006" xmlns:wp14="http://schemas.microsoft.com/office/word/2010/wordprocessingDrawing" xmlns:w14="http://schemas.microsoft.com/office/word/2010/wordml" mc:Ignorable="w14 wp14">
-  <w:p>
-    <w:pPr>
-      <w:pStyle w:val="Header"/>
+      <w:bidi w:val="0"/>
+      <w:jc w:val="right"/>
       <w:rPr>
         <w:rFonts w:ascii="Arial" w:hAnsi="Arial"/>
         <w:sz w:val="24"/>
@@ -9310,6 +7422,202 @@
         <w:sz w:val="24"/>
         <w:szCs w:val="24"/>
       </w:rPr>
+    </w:r>
+  </w:p>
+  <w:p>
+    <w:pPr>
+      <w:pStyle w:val="Header"/>
+      <w:bidi w:val="0"/>
+      <w:jc w:val="right"/>
+      <w:rPr>
+        <w:rFonts w:ascii="Arial" w:hAnsi="Arial"/>
+        <w:sz w:val="24"/>
+        <w:szCs w:val="24"/>
+      </w:rPr>
+    </w:pPr>
+    <w:r>
+      <w:rPr>
+        <w:rFonts w:ascii="Arial" w:hAnsi="Arial"/>
+        <w:sz w:val="24"/>
+        <w:szCs w:val="24"/>
+      </w:rPr>
+    </w:r>
+  </w:p>
+  <w:p>
+    <w:pPr>
+      <w:pStyle w:val="Header"/>
+      <w:bidi w:val="0"/>
+      <w:jc w:val="right"/>
+      <w:rPr>
+        <w:rFonts w:ascii="Arial" w:hAnsi="Arial"/>
+        <w:sz w:val="24"/>
+        <w:szCs w:val="24"/>
+      </w:rPr>
+    </w:pPr>
+    <w:r>
+      <w:rPr>
+        <w:rFonts w:ascii="Arial" w:hAnsi="Arial"/>
+        <w:sz w:val="24"/>
+        <w:szCs w:val="24"/>
+      </w:rPr>
+    </w:r>
+  </w:p>
+  <w:p>
+    <w:pPr>
+      <w:pStyle w:val="Header"/>
+      <w:bidi w:val="0"/>
+      <w:jc w:val="right"/>
+      <w:rPr/>
+    </w:pPr>
+    <w:r>
+      <w:rPr>
+        <w:rFonts w:ascii="Arial" w:hAnsi="Arial"/>
+        <w:sz w:val="24"/>
+        <w:szCs w:val="24"/>
+      </w:rPr>
+      <w:fldChar w:fldCharType="begin"/>
+    </w:r>
+    <w:r>
+      <w:rPr>
+        <w:sz w:val="24"/>
+        <w:szCs w:val="24"/>
+        <w:rFonts w:ascii="Arial" w:hAnsi="Arial"/>
+      </w:rPr>
+      <w:instrText> PAGE </w:instrText>
+    </w:r>
+    <w:r>
+      <w:rPr>
+        <w:sz w:val="24"/>
+        <w:szCs w:val="24"/>
+        <w:rFonts w:ascii="Arial" w:hAnsi="Arial"/>
+      </w:rPr>
+      <w:fldChar w:fldCharType="separate"/>
+    </w:r>
+    <w:r>
+      <w:rPr>
+        <w:sz w:val="24"/>
+        <w:szCs w:val="24"/>
+        <w:rFonts w:ascii="Arial" w:hAnsi="Arial"/>
+      </w:rPr>
+      <w:t>14</w:t>
+    </w:r>
+    <w:r>
+      <w:rPr>
+        <w:sz w:val="24"/>
+        <w:szCs w:val="24"/>
+        <w:rFonts w:ascii="Arial" w:hAnsi="Arial"/>
+      </w:rPr>
+      <w:fldChar w:fldCharType="end"/>
+    </w:r>
+  </w:p>
+</w:hdr>
+</file>
+
+<file path=word/header8.xml><?xml version="1.0" encoding="utf-8"?>
+<w:hdr xmlns:o="urn:schemas-microsoft-com:office:office" xmlns:r="http://schemas.openxmlformats.org/officeDocument/2006/relationships" xmlns:v="urn:schemas-microsoft-com:vml" xmlns:w="http://schemas.openxmlformats.org/wordprocessingml/2006/main" xmlns:w10="urn:schemas-microsoft-com:office:word" xmlns:wp="http://schemas.openxmlformats.org/drawingml/2006/wordprocessingDrawing" xmlns:wps="http://schemas.microsoft.com/office/word/2010/wordprocessingShape" xmlns:wpg="http://schemas.microsoft.com/office/word/2010/wordprocessingGroup" xmlns:mc="http://schemas.openxmlformats.org/markup-compatibility/2006" xmlns:wp14="http://schemas.microsoft.com/office/word/2010/wordprocessingDrawing" xmlns:w14="http://schemas.microsoft.com/office/word/2010/wordml" mc:Ignorable="w14 wp14">
+  <w:p>
+    <w:pPr>
+      <w:pStyle w:val="Header"/>
+      <w:bidi w:val="0"/>
+      <w:jc w:val="right"/>
+      <w:rPr>
+        <w:rFonts w:ascii="Arial" w:hAnsi="Arial"/>
+        <w:sz w:val="24"/>
+        <w:szCs w:val="24"/>
+      </w:rPr>
+    </w:pPr>
+    <w:r>
+      <w:rPr>
+        <w:rFonts w:ascii="Arial" w:hAnsi="Arial"/>
+        <w:sz w:val="24"/>
+        <w:szCs w:val="24"/>
+      </w:rPr>
+    </w:r>
+  </w:p>
+  <w:p>
+    <w:pPr>
+      <w:pStyle w:val="Header"/>
+      <w:bidi w:val="0"/>
+      <w:jc w:val="right"/>
+      <w:rPr>
+        <w:rFonts w:ascii="Arial" w:hAnsi="Arial"/>
+        <w:sz w:val="24"/>
+        <w:szCs w:val="24"/>
+      </w:rPr>
+    </w:pPr>
+    <w:r>
+      <w:rPr>
+        <w:rFonts w:ascii="Arial" w:hAnsi="Arial"/>
+        <w:sz w:val="24"/>
+        <w:szCs w:val="24"/>
+      </w:rPr>
+    </w:r>
+  </w:p>
+  <w:p>
+    <w:pPr>
+      <w:pStyle w:val="Header"/>
+      <w:bidi w:val="0"/>
+      <w:jc w:val="right"/>
+      <w:rPr>
+        <w:rFonts w:ascii="Arial" w:hAnsi="Arial"/>
+        <w:sz w:val="24"/>
+        <w:szCs w:val="24"/>
+      </w:rPr>
+    </w:pPr>
+    <w:r>
+      <w:rPr>
+        <w:rFonts w:ascii="Arial" w:hAnsi="Arial"/>
+        <w:sz w:val="24"/>
+        <w:szCs w:val="24"/>
+      </w:rPr>
+    </w:r>
+  </w:p>
+  <w:p>
+    <w:pPr>
+      <w:pStyle w:val="Header"/>
+      <w:bidi w:val="0"/>
+      <w:jc w:val="right"/>
+      <w:rPr/>
+    </w:pPr>
+    <w:r>
+      <w:rPr>
+        <w:rFonts w:ascii="Arial" w:hAnsi="Arial"/>
+        <w:sz w:val="24"/>
+        <w:szCs w:val="24"/>
+      </w:rPr>
+      <w:fldChar w:fldCharType="begin"/>
+    </w:r>
+    <w:r>
+      <w:rPr>
+        <w:sz w:val="24"/>
+        <w:szCs w:val="24"/>
+        <w:rFonts w:ascii="Arial" w:hAnsi="Arial"/>
+      </w:rPr>
+      <w:instrText> PAGE </w:instrText>
+    </w:r>
+    <w:r>
+      <w:rPr>
+        <w:sz w:val="24"/>
+        <w:szCs w:val="24"/>
+        <w:rFonts w:ascii="Arial" w:hAnsi="Arial"/>
+      </w:rPr>
+      <w:fldChar w:fldCharType="separate"/>
+    </w:r>
+    <w:r>
+      <w:rPr>
+        <w:sz w:val="24"/>
+        <w:szCs w:val="24"/>
+        <w:rFonts w:ascii="Arial" w:hAnsi="Arial"/>
+      </w:rPr>
+      <w:t>15</w:t>
+    </w:r>
+    <w:r>
+      <w:rPr>
+        <w:sz w:val="24"/>
+        <w:szCs w:val="24"/>
+        <w:rFonts w:ascii="Arial" w:hAnsi="Arial"/>
+      </w:rPr>
+      <w:fldChar w:fldCharType="end"/>
     </w:r>
   </w:p>
 </w:hdr>
@@ -9411,7 +7719,7 @@
         <w:szCs w:val="24"/>
         <w:rFonts w:ascii="Arial" w:hAnsi="Arial"/>
       </w:rPr>
-      <w:t>12</w:t>
+      <w:t>3</w:t>
     </w:r>
     <w:r>
       <w:rPr>
@@ -14807,6 +13115,211 @@
       <w:szCs w:val="24"/>
     </w:rPr>
   </w:style>
+  <w:style w:type="character" w:styleId="ListLabel610">
+    <w:name w:val="ListLabel 610"/>
+    <w:qFormat/>
+    <w:rPr>
+      <w:rFonts w:cs="Symbol"/>
+      <w:sz w:val="24"/>
+    </w:rPr>
+  </w:style>
+  <w:style w:type="character" w:styleId="ListLabel611">
+    <w:name w:val="ListLabel 611"/>
+    <w:qFormat/>
+    <w:rPr>
+      <w:rFonts w:cs="Courier New"/>
+    </w:rPr>
+  </w:style>
+  <w:style w:type="character" w:styleId="ListLabel612">
+    <w:name w:val="ListLabel 612"/>
+    <w:qFormat/>
+    <w:rPr>
+      <w:rFonts w:cs="Wingdings"/>
+    </w:rPr>
+  </w:style>
+  <w:style w:type="character" w:styleId="ListLabel613">
+    <w:name w:val="ListLabel 613"/>
+    <w:qFormat/>
+    <w:rPr>
+      <w:rFonts w:cs="Symbol"/>
+    </w:rPr>
+  </w:style>
+  <w:style w:type="character" w:styleId="ListLabel614">
+    <w:name w:val="ListLabel 614"/>
+    <w:qFormat/>
+    <w:rPr>
+      <w:rFonts w:cs="Courier New"/>
+    </w:rPr>
+  </w:style>
+  <w:style w:type="character" w:styleId="ListLabel615">
+    <w:name w:val="ListLabel 615"/>
+    <w:qFormat/>
+    <w:rPr>
+      <w:rFonts w:cs="Wingdings"/>
+    </w:rPr>
+  </w:style>
+  <w:style w:type="character" w:styleId="ListLabel616">
+    <w:name w:val="ListLabel 616"/>
+    <w:qFormat/>
+    <w:rPr>
+      <w:rFonts w:cs="Symbol"/>
+    </w:rPr>
+  </w:style>
+  <w:style w:type="character" w:styleId="ListLabel617">
+    <w:name w:val="ListLabel 617"/>
+    <w:qFormat/>
+    <w:rPr>
+      <w:rFonts w:cs="Courier New"/>
+    </w:rPr>
+  </w:style>
+  <w:style w:type="character" w:styleId="ListLabel618">
+    <w:name w:val="ListLabel 618"/>
+    <w:qFormat/>
+    <w:rPr>
+      <w:rFonts w:cs="Wingdings"/>
+    </w:rPr>
+  </w:style>
+  <w:style w:type="character" w:styleId="ListLabel619">
+    <w:name w:val="ListLabel 619"/>
+    <w:qFormat/>
+    <w:rPr>
+      <w:rFonts w:cs="Symbol"/>
+      <w:b w:val="false"/>
+      <w:sz w:val="24"/>
+    </w:rPr>
+  </w:style>
+  <w:style w:type="character" w:styleId="ListLabel620">
+    <w:name w:val="ListLabel 620"/>
+    <w:qFormat/>
+    <w:rPr>
+      <w:rFonts w:cs="Courier New"/>
+    </w:rPr>
+  </w:style>
+  <w:style w:type="character" w:styleId="ListLabel621">
+    <w:name w:val="ListLabel 621"/>
+    <w:qFormat/>
+    <w:rPr>
+      <w:rFonts w:cs="Wingdings"/>
+    </w:rPr>
+  </w:style>
+  <w:style w:type="character" w:styleId="ListLabel622">
+    <w:name w:val="ListLabel 622"/>
+    <w:qFormat/>
+    <w:rPr>
+      <w:rFonts w:cs="Symbol"/>
+    </w:rPr>
+  </w:style>
+  <w:style w:type="character" w:styleId="ListLabel623">
+    <w:name w:val="ListLabel 623"/>
+    <w:qFormat/>
+    <w:rPr>
+      <w:rFonts w:cs="Courier New"/>
+    </w:rPr>
+  </w:style>
+  <w:style w:type="character" w:styleId="ListLabel624">
+    <w:name w:val="ListLabel 624"/>
+    <w:qFormat/>
+    <w:rPr>
+      <w:rFonts w:cs="Wingdings"/>
+    </w:rPr>
+  </w:style>
+  <w:style w:type="character" w:styleId="ListLabel625">
+    <w:name w:val="ListLabel 625"/>
+    <w:qFormat/>
+    <w:rPr>
+      <w:rFonts w:cs="Symbol"/>
+    </w:rPr>
+  </w:style>
+  <w:style w:type="character" w:styleId="ListLabel626">
+    <w:name w:val="ListLabel 626"/>
+    <w:qFormat/>
+    <w:rPr>
+      <w:rFonts w:cs="Courier New"/>
+    </w:rPr>
+  </w:style>
+  <w:style w:type="character" w:styleId="ListLabel627">
+    <w:name w:val="ListLabel 627"/>
+    <w:qFormat/>
+    <w:rPr>
+      <w:rFonts w:cs="Wingdings"/>
+    </w:rPr>
+  </w:style>
+  <w:style w:type="character" w:styleId="ListLabel628">
+    <w:name w:val="ListLabel 628"/>
+    <w:qFormat/>
+    <w:rPr>
+      <w:rFonts w:cs="OpenSymbol"/>
+      <w:b w:val="false"/>
+      <w:sz w:val="24"/>
+    </w:rPr>
+  </w:style>
+  <w:style w:type="character" w:styleId="ListLabel629">
+    <w:name w:val="ListLabel 629"/>
+    <w:qFormat/>
+    <w:rPr>
+      <w:rFonts w:cs="OpenSymbol"/>
+    </w:rPr>
+  </w:style>
+  <w:style w:type="character" w:styleId="ListLabel630">
+    <w:name w:val="ListLabel 630"/>
+    <w:qFormat/>
+    <w:rPr>
+      <w:rFonts w:cs="OpenSymbol"/>
+    </w:rPr>
+  </w:style>
+  <w:style w:type="character" w:styleId="ListLabel631">
+    <w:name w:val="ListLabel 631"/>
+    <w:qFormat/>
+    <w:rPr>
+      <w:rFonts w:cs="OpenSymbol"/>
+    </w:rPr>
+  </w:style>
+  <w:style w:type="character" w:styleId="ListLabel632">
+    <w:name w:val="ListLabel 632"/>
+    <w:qFormat/>
+    <w:rPr>
+      <w:rFonts w:cs="OpenSymbol"/>
+    </w:rPr>
+  </w:style>
+  <w:style w:type="character" w:styleId="ListLabel633">
+    <w:name w:val="ListLabel 633"/>
+    <w:qFormat/>
+    <w:rPr>
+      <w:rFonts w:cs="OpenSymbol"/>
+    </w:rPr>
+  </w:style>
+  <w:style w:type="character" w:styleId="ListLabel634">
+    <w:name w:val="ListLabel 634"/>
+    <w:qFormat/>
+    <w:rPr>
+      <w:rFonts w:cs="OpenSymbol"/>
+    </w:rPr>
+  </w:style>
+  <w:style w:type="character" w:styleId="ListLabel635">
+    <w:name w:val="ListLabel 635"/>
+    <w:qFormat/>
+    <w:rPr>
+      <w:rFonts w:cs="OpenSymbol"/>
+    </w:rPr>
+  </w:style>
+  <w:style w:type="character" w:styleId="ListLabel636">
+    <w:name w:val="ListLabel 636"/>
+    <w:qFormat/>
+    <w:rPr>
+      <w:rFonts w:cs="OpenSymbol"/>
+    </w:rPr>
+  </w:style>
+  <w:style w:type="character" w:styleId="ListLabel637">
+    <w:name w:val="ListLabel 637"/>
+    <w:qFormat/>
+    <w:rPr>
+      <w:rFonts w:ascii="Arial" w:hAnsi="Arial" w:eastAsia="Arial" w:cs="Arial"/>
+      <w:b w:val="false"/>
+      <w:bCs w:val="false"/>
+      <w:sz w:val="24"/>
+      <w:szCs w:val="24"/>
+    </w:rPr>
+  </w:style>
   <w:style w:type="paragraph" w:styleId="Heading">
     <w:name w:val="Heading"/>
     <w:basedOn w:val="Normal"/>

</xml_diff>

<commit_message>
alterar o titulo da pagina principal e remover paginas em branco
</commit_message>
<xml_diff>
--- a/doc/TCC.docx
+++ b/doc/TCC.docx
@@ -5,368 +5,22 @@
     <w:p>
       <w:pPr>
         <w:pStyle w:val="Normal"/>
-        <w:spacing w:lineRule="auto" w:line="360" w:beforeAutospacing="0" w:before="0" w:afterAutospacing="0" w:after="0"/>
-        <w:ind w:left="0" w:hanging="0"/>
+        <w:bidi w:val="0"/>
+        <w:spacing w:lineRule="auto" w:line="360" w:beforeAutospacing="0" w:before="0" w:afterAutospacing="0" w:after="0"/>
+        <w:ind w:left="0" w:right="0" w:hanging="0"/>
         <w:jc w:val="center"/>
-        <w:rPr/>
+        <w:rPr>
+          <w:sz w:val="24"/>
+          <w:szCs w:val="24"/>
+        </w:rPr>
       </w:pPr>
       <w:r>
         <w:rPr>
           <w:rFonts w:eastAsia="Arial" w:cs="Arial" w:ascii="Arial" w:hAnsi="Arial"/>
           <w:b/>
           <w:bCs/>
-          <w:i w:val="false"/>
-          <w:iCs w:val="false"/>
-          <w:caps w:val="false"/>
-          <w:smallCaps w:val="false"/>
-          <w:color w:val="292929"/>
-          <w:sz w:val="28"/>
-          <w:szCs w:val="28"/>
-        </w:rPr>
-        <w:t>CAIO CESAR ALVES BORGES</w:t>
-      </w:r>
-    </w:p>
-    <w:p>
-      <w:pPr>
-        <w:pStyle w:val="Normal"/>
-        <w:bidi w:val="0"/>
-        <w:spacing w:lineRule="auto" w:line="360" w:beforeAutospacing="0" w:before="0" w:afterAutospacing="0" w:after="0"/>
-        <w:ind w:left="0" w:right="0" w:hanging="0"/>
-        <w:jc w:val="center"/>
-        <w:rPr/>
-      </w:pPr>
-      <w:r>
-        <w:rPr>
-          <w:rFonts w:eastAsia="Arial" w:cs="Arial" w:ascii="Arial" w:hAnsi="Arial"/>
-          <w:b/>
-          <w:bCs/>
-          <w:i w:val="false"/>
-          <w:iCs w:val="false"/>
-          <w:caps w:val="false"/>
-          <w:smallCaps w:val="false"/>
-          <w:color w:val="292929"/>
-          <w:sz w:val="28"/>
-          <w:szCs w:val="28"/>
-        </w:rPr>
-        <w:t>KENNETH GOTTSCHALK DE AZEVEDO</w:t>
-      </w:r>
-    </w:p>
-    <w:p>
-      <w:pPr>
-        <w:pStyle w:val="Normal"/>
-        <w:spacing w:lineRule="auto" w:line="360" w:beforeAutospacing="0" w:before="0" w:afterAutospacing="0" w:after="0"/>
-        <w:ind w:left="0" w:hanging="0"/>
-        <w:jc w:val="center"/>
-        <w:rPr>
-          <w:rFonts w:ascii="Arial" w:hAnsi="Arial" w:eastAsia="Arial" w:cs="Arial"/>
-          <w:b/>
-          <w:b/>
-          <w:bCs/>
-          <w:sz w:val="28"/>
-          <w:szCs w:val="28"/>
-        </w:rPr>
-      </w:pPr>
-      <w:r>
-        <w:rPr>
-          <w:rFonts w:eastAsia="Arial" w:cs="Arial" w:ascii="Arial" w:hAnsi="Arial"/>
-          <w:b/>
-          <w:bCs/>
-          <w:sz w:val="28"/>
-          <w:szCs w:val="28"/>
-        </w:rPr>
-      </w:r>
-    </w:p>
-    <w:p>
-      <w:pPr>
-        <w:pStyle w:val="Normal"/>
-        <w:spacing w:lineRule="auto" w:line="360" w:beforeAutospacing="0" w:before="0" w:afterAutospacing="0" w:after="0"/>
-        <w:ind w:left="0" w:hanging="0"/>
-        <w:jc w:val="center"/>
-        <w:rPr>
-          <w:rFonts w:ascii="Arial" w:hAnsi="Arial" w:eastAsia="Arial" w:cs="Arial"/>
-          <w:b/>
-          <w:b/>
-          <w:bCs/>
-          <w:sz w:val="28"/>
-          <w:szCs w:val="28"/>
-        </w:rPr>
-      </w:pPr>
-      <w:r>
-        <w:rPr>
-          <w:rFonts w:eastAsia="Arial" w:cs="Arial" w:ascii="Arial" w:hAnsi="Arial"/>
-          <w:b/>
-          <w:bCs/>
-          <w:sz w:val="28"/>
-          <w:szCs w:val="28"/>
-        </w:rPr>
-      </w:r>
-    </w:p>
-    <w:p>
-      <w:pPr>
-        <w:pStyle w:val="Normal"/>
-        <w:spacing w:lineRule="auto" w:line="360" w:beforeAutospacing="0" w:before="0" w:afterAutospacing="0" w:after="0"/>
-        <w:ind w:left="0" w:hanging="0"/>
-        <w:jc w:val="center"/>
-        <w:rPr>
-          <w:rFonts w:ascii="Arial" w:hAnsi="Arial" w:eastAsia="Arial" w:cs="Arial"/>
-          <w:b/>
-          <w:b/>
-          <w:bCs/>
-          <w:sz w:val="28"/>
-          <w:szCs w:val="28"/>
-        </w:rPr>
-      </w:pPr>
-      <w:r>
-        <w:rPr>
-          <w:rFonts w:eastAsia="Arial" w:cs="Arial" w:ascii="Arial" w:hAnsi="Arial"/>
-          <w:b/>
-          <w:bCs/>
-          <w:sz w:val="28"/>
-          <w:szCs w:val="28"/>
-        </w:rPr>
-      </w:r>
-    </w:p>
-    <w:p>
-      <w:pPr>
-        <w:pStyle w:val="Normal"/>
-        <w:spacing w:lineRule="auto" w:line="360" w:beforeAutospacing="0" w:before="0" w:afterAutospacing="0" w:after="0"/>
-        <w:ind w:left="0" w:hanging="0"/>
-        <w:jc w:val="center"/>
-        <w:rPr>
-          <w:rFonts w:ascii="Arial" w:hAnsi="Arial" w:eastAsia="Arial" w:cs="Arial"/>
-          <w:b/>
-          <w:b/>
-          <w:bCs/>
-          <w:sz w:val="28"/>
-          <w:szCs w:val="28"/>
-        </w:rPr>
-      </w:pPr>
-      <w:r>
-        <w:rPr>
-          <w:rFonts w:eastAsia="Arial" w:cs="Arial" w:ascii="Arial" w:hAnsi="Arial"/>
-          <w:b/>
-          <w:bCs/>
-          <w:sz w:val="28"/>
-          <w:szCs w:val="28"/>
-        </w:rPr>
-      </w:r>
-    </w:p>
-    <w:p>
-      <w:pPr>
-        <w:pStyle w:val="Normal"/>
-        <w:spacing w:lineRule="auto" w:line="360" w:beforeAutospacing="0" w:before="0" w:afterAutospacing="0" w:after="0"/>
-        <w:ind w:left="0" w:hanging="0"/>
-        <w:jc w:val="center"/>
-        <w:rPr>
-          <w:rFonts w:ascii="Arial" w:hAnsi="Arial" w:eastAsia="Arial" w:cs="Arial"/>
-          <w:b/>
-          <w:b/>
-          <w:bCs/>
-          <w:sz w:val="28"/>
-          <w:szCs w:val="28"/>
-        </w:rPr>
-      </w:pPr>
-      <w:r>
-        <w:rPr>
-          <w:rFonts w:eastAsia="Arial" w:cs="Arial" w:ascii="Arial" w:hAnsi="Arial"/>
-          <w:b/>
-          <w:bCs/>
-          <w:sz w:val="28"/>
-          <w:szCs w:val="28"/>
-        </w:rPr>
-      </w:r>
-    </w:p>
-    <w:p>
-      <w:pPr>
-        <w:pStyle w:val="Normal"/>
-        <w:spacing w:lineRule="auto" w:line="360" w:beforeAutospacing="0" w:before="0" w:afterAutospacing="0" w:after="0"/>
-        <w:ind w:left="0" w:hanging="0"/>
-        <w:jc w:val="center"/>
-        <w:rPr>
-          <w:rFonts w:ascii="Arial" w:hAnsi="Arial" w:eastAsia="Arial" w:cs="Arial"/>
-          <w:b/>
-          <w:b/>
-          <w:bCs/>
-          <w:sz w:val="28"/>
-          <w:szCs w:val="28"/>
-        </w:rPr>
-      </w:pPr>
-      <w:r>
-        <w:rPr>
-          <w:rFonts w:eastAsia="Arial" w:cs="Arial" w:ascii="Arial" w:hAnsi="Arial"/>
-          <w:b/>
-          <w:bCs/>
-          <w:sz w:val="28"/>
-          <w:szCs w:val="28"/>
-        </w:rPr>
-      </w:r>
-    </w:p>
-    <w:p>
-      <w:pPr>
-        <w:pStyle w:val="Normal"/>
-        <w:spacing w:lineRule="auto" w:line="360" w:beforeAutospacing="0" w:before="0" w:afterAutospacing="0" w:after="0"/>
-        <w:ind w:left="0" w:hanging="0"/>
-        <w:jc w:val="center"/>
-        <w:rPr>
-          <w:rFonts w:ascii="Arial" w:hAnsi="Arial" w:eastAsia="Arial" w:cs="Arial"/>
-          <w:b/>
-          <w:b/>
-          <w:bCs/>
-          <w:sz w:val="28"/>
-          <w:szCs w:val="28"/>
-        </w:rPr>
-      </w:pPr>
-      <w:r>
-        <w:rPr>
-          <w:rFonts w:eastAsia="Arial" w:cs="Arial" w:ascii="Arial" w:hAnsi="Arial"/>
-          <w:b/>
-          <w:bCs/>
-          <w:sz w:val="28"/>
-          <w:szCs w:val="28"/>
-        </w:rPr>
-      </w:r>
-    </w:p>
-    <w:p>
-      <w:pPr>
-        <w:pStyle w:val="Normal"/>
-        <w:spacing w:lineRule="auto" w:line="360" w:beforeAutospacing="0" w:before="0" w:afterAutospacing="0" w:after="0"/>
-        <w:ind w:left="0" w:hanging="0"/>
-        <w:jc w:val="center"/>
-        <w:rPr>
-          <w:rFonts w:ascii="Arial" w:hAnsi="Arial" w:eastAsia="Arial" w:cs="Arial"/>
-          <w:b/>
-          <w:b/>
-          <w:bCs/>
-          <w:sz w:val="28"/>
-          <w:szCs w:val="28"/>
-        </w:rPr>
-      </w:pPr>
-      <w:r>
-        <w:rPr>
-          <w:rFonts w:eastAsia="Arial" w:cs="Arial" w:ascii="Arial" w:hAnsi="Arial"/>
-          <w:b/>
-          <w:bCs/>
-          <w:sz w:val="28"/>
-          <w:szCs w:val="28"/>
-        </w:rPr>
-      </w:r>
-    </w:p>
-    <w:p>
-      <w:pPr>
-        <w:pStyle w:val="Normal"/>
-        <w:spacing w:lineRule="auto" w:line="360" w:beforeAutospacing="0" w:before="0" w:afterAutospacing="0" w:after="0"/>
-        <w:ind w:left="0" w:hanging="0"/>
-        <w:jc w:val="center"/>
-        <w:rPr>
-          <w:rFonts w:ascii="Arial" w:hAnsi="Arial" w:eastAsia="Arial" w:cs="Arial"/>
-          <w:b/>
-          <w:b/>
-          <w:bCs/>
-          <w:sz w:val="28"/>
-          <w:szCs w:val="28"/>
-        </w:rPr>
-      </w:pPr>
-      <w:r>
-        <w:rPr>
-          <w:rFonts w:eastAsia="Arial" w:cs="Arial" w:ascii="Arial" w:hAnsi="Arial"/>
-          <w:b/>
-          <w:bCs/>
-          <w:sz w:val="28"/>
-          <w:szCs w:val="28"/>
-        </w:rPr>
-      </w:r>
-    </w:p>
-    <w:p>
-      <w:pPr>
-        <w:pStyle w:val="Normal"/>
-        <w:spacing w:lineRule="auto" w:line="360" w:beforeAutospacing="0" w:before="0" w:afterAutospacing="0" w:after="0"/>
-        <w:ind w:left="0" w:hanging="0"/>
-        <w:jc w:val="center"/>
-        <w:rPr>
-          <w:rFonts w:ascii="Arial" w:hAnsi="Arial" w:eastAsia="Arial" w:cs="Arial"/>
-          <w:b/>
-          <w:b/>
-          <w:bCs/>
-          <w:sz w:val="28"/>
-          <w:szCs w:val="28"/>
-        </w:rPr>
-      </w:pPr>
-      <w:r>
-        <w:rPr>
-          <w:rFonts w:eastAsia="Arial" w:cs="Arial" w:ascii="Arial" w:hAnsi="Arial"/>
-          <w:b/>
-          <w:bCs/>
-          <w:sz w:val="28"/>
-          <w:szCs w:val="28"/>
-        </w:rPr>
-      </w:r>
-    </w:p>
-    <w:p>
-      <w:pPr>
-        <w:pStyle w:val="Normal"/>
-        <w:spacing w:lineRule="auto" w:line="360" w:beforeAutospacing="0" w:before="0" w:afterAutospacing="0" w:after="0"/>
-        <w:ind w:left="0" w:hanging="0"/>
-        <w:jc w:val="center"/>
-        <w:rPr>
-          <w:rFonts w:ascii="Arial" w:hAnsi="Arial" w:eastAsia="Arial" w:cs="Arial"/>
-          <w:b/>
-          <w:b/>
-          <w:bCs/>
-          <w:sz w:val="28"/>
-          <w:szCs w:val="28"/>
-        </w:rPr>
-      </w:pPr>
-      <w:r>
-        <w:rPr>
-          <w:rFonts w:eastAsia="Arial" w:cs="Arial" w:ascii="Arial" w:hAnsi="Arial"/>
-          <w:b/>
-          <w:bCs/>
-          <w:sz w:val="28"/>
-          <w:szCs w:val="28"/>
-        </w:rPr>
-      </w:r>
-    </w:p>
-    <w:p>
-      <w:pPr>
-        <w:pStyle w:val="Normal"/>
-        <w:spacing w:lineRule="auto" w:line="360" w:beforeAutospacing="0" w:before="0" w:afterAutospacing="0" w:after="0"/>
-        <w:ind w:left="0" w:hanging="0"/>
-        <w:jc w:val="center"/>
-        <w:rPr>
-          <w:rFonts w:ascii="Arial" w:hAnsi="Arial" w:eastAsia="Arial" w:cs="Arial"/>
-          <w:b/>
-          <w:b/>
-          <w:bCs/>
-          <w:sz w:val="28"/>
-          <w:szCs w:val="28"/>
-        </w:rPr>
-      </w:pPr>
-      <w:r>
-        <w:rPr>
-          <w:rFonts w:eastAsia="Arial" w:cs="Arial" w:ascii="Arial" w:hAnsi="Arial"/>
-          <w:b/>
-          <w:bCs/>
-          <w:sz w:val="28"/>
-          <w:szCs w:val="28"/>
-        </w:rPr>
-      </w:r>
-    </w:p>
-    <w:p>
-      <w:pPr>
-        <w:pStyle w:val="Normal"/>
-        <w:bidi w:val="0"/>
-        <w:spacing w:lineRule="auto" w:line="360" w:beforeAutospacing="0" w:before="0" w:afterAutospacing="0" w:after="0"/>
-        <w:ind w:left="0" w:right="0" w:hanging="0"/>
-        <w:jc w:val="center"/>
-        <w:rPr/>
-      </w:pPr>
-      <w:r>
-        <w:rPr>
-          <w:rFonts w:eastAsia="Arial" w:cs="Arial" w:ascii="Arial" w:hAnsi="Arial"/>
-          <w:b/>
-          <w:bCs/>
-          <w:sz w:val="28"/>
-          <w:szCs w:val="28"/>
+          <w:sz w:val="24"/>
+          <w:szCs w:val="24"/>
         </w:rPr>
         <w:t>A IMPORTÂNCIA DE USAR PADRÕES DE DESIGN EM APIS REST</w:t>
       </w:r>
@@ -388,8 +42,253 @@
           <w:caps w:val="false"/>
           <w:smallCaps w:val="false"/>
           <w:color w:val="292929"/>
-          <w:sz w:val="28"/>
-          <w:szCs w:val="28"/>
+        </w:rPr>
+      </w:pPr>
+      <w:r>
+        <w:rPr>
+          <w:sz w:val="24"/>
+          <w:szCs w:val="24"/>
+        </w:rPr>
+      </w:r>
+    </w:p>
+    <w:p>
+      <w:pPr>
+        <w:pStyle w:val="Normal"/>
+        <w:spacing w:lineRule="auto" w:line="360" w:beforeAutospacing="0" w:before="0" w:afterAutospacing="0" w:after="0"/>
+        <w:ind w:left="0" w:hanging="0"/>
+        <w:jc w:val="right"/>
+        <w:rPr>
+          <w:b w:val="false"/>
+          <w:b w:val="false"/>
+          <w:bCs w:val="false"/>
+          <w:sz w:val="24"/>
+          <w:szCs w:val="24"/>
+        </w:rPr>
+      </w:pPr>
+      <w:r>
+        <w:rPr>
+          <w:rFonts w:eastAsia="Arial" w:cs="Arial" w:ascii="Arial" w:hAnsi="Arial"/>
+          <w:b w:val="false"/>
+          <w:bCs w:val="false"/>
+          <w:i w:val="false"/>
+          <w:iCs w:val="false"/>
+          <w:caps w:val="false"/>
+          <w:smallCaps w:val="false"/>
+          <w:color w:val="292929"/>
+          <w:sz w:val="24"/>
+          <w:szCs w:val="24"/>
+        </w:rPr>
+        <w:t>Caio Cesar Alves Borges</w:t>
+      </w:r>
+    </w:p>
+    <w:p>
+      <w:pPr>
+        <w:pStyle w:val="Normal"/>
+        <w:spacing w:lineRule="auto" w:line="360" w:beforeAutospacing="0" w:before="0" w:afterAutospacing="0" w:after="0"/>
+        <w:ind w:left="0" w:hanging="0"/>
+        <w:jc w:val="right"/>
+        <w:rPr>
+          <w:b w:val="false"/>
+          <w:b w:val="false"/>
+          <w:bCs w:val="false"/>
+          <w:sz w:val="24"/>
+          <w:szCs w:val="24"/>
+        </w:rPr>
+      </w:pPr>
+      <w:r>
+        <w:rPr>
+          <w:rFonts w:eastAsia="Arial" w:cs="Arial" w:ascii="Arial" w:hAnsi="Arial"/>
+          <w:b w:val="false"/>
+          <w:bCs w:val="false"/>
+          <w:i w:val="false"/>
+          <w:iCs w:val="false"/>
+          <w:caps w:val="false"/>
+          <w:smallCaps w:val="false"/>
+          <w:color w:val="292929"/>
+          <w:sz w:val="24"/>
+          <w:szCs w:val="24"/>
+        </w:rPr>
+        <w:t>Graduando em Desenvolvimento de Aplicações Web e Móveis Escaláveis – Uni-FACEF</w:t>
+      </w:r>
+    </w:p>
+    <w:p>
+      <w:pPr>
+        <w:pStyle w:val="Normal"/>
+        <w:spacing w:lineRule="auto" w:line="360" w:beforeAutospacing="0" w:before="0" w:afterAutospacing="0" w:after="0"/>
+        <w:ind w:left="0" w:hanging="0"/>
+        <w:jc w:val="right"/>
+        <w:rPr>
+          <w:b w:val="false"/>
+          <w:b w:val="false"/>
+          <w:bCs w:val="false"/>
+          <w:sz w:val="24"/>
+          <w:szCs w:val="24"/>
+        </w:rPr>
+      </w:pPr>
+      <w:r>
+        <w:rPr>
+          <w:rFonts w:eastAsia="Arial" w:cs="Arial" w:ascii="Arial" w:hAnsi="Arial"/>
+          <w:b w:val="false"/>
+          <w:bCs w:val="false"/>
+          <w:i w:val="false"/>
+          <w:iCs w:val="false"/>
+          <w:caps w:val="false"/>
+          <w:smallCaps w:val="false"/>
+          <w:color w:val="292929"/>
+          <w:sz w:val="24"/>
+          <w:szCs w:val="24"/>
+        </w:rPr>
+        <w:t>caiocesarborges89@gmail.com</w:t>
+      </w:r>
+    </w:p>
+    <w:p>
+      <w:pPr>
+        <w:pStyle w:val="Normal"/>
+        <w:spacing w:lineRule="auto" w:line="360" w:beforeAutospacing="0" w:before="0" w:afterAutospacing="0" w:after="0"/>
+        <w:ind w:left="0" w:hanging="0"/>
+        <w:jc w:val="right"/>
+        <w:rPr>
+          <w:rFonts w:ascii="Arial" w:hAnsi="Arial" w:eastAsia="Arial" w:cs="Arial"/>
+          <w:i w:val="false"/>
+          <w:i w:val="false"/>
+          <w:iCs w:val="false"/>
+          <w:caps w:val="false"/>
+          <w:smallCaps w:val="false"/>
+          <w:color w:val="292929"/>
+        </w:rPr>
+      </w:pPr>
+      <w:r>
+        <w:rPr>
+          <w:b w:val="false"/>
+          <w:bCs w:val="false"/>
+          <w:sz w:val="24"/>
+          <w:szCs w:val="24"/>
+        </w:rPr>
+      </w:r>
+    </w:p>
+    <w:p>
+      <w:pPr>
+        <w:pStyle w:val="Normal"/>
+        <w:spacing w:lineRule="auto" w:line="360" w:beforeAutospacing="0" w:before="0" w:afterAutospacing="0" w:after="0"/>
+        <w:ind w:left="0" w:hanging="0"/>
+        <w:jc w:val="right"/>
+        <w:rPr>
+          <w:b w:val="false"/>
+          <w:b w:val="false"/>
+          <w:bCs w:val="false"/>
+          <w:sz w:val="24"/>
+          <w:szCs w:val="24"/>
+        </w:rPr>
+      </w:pPr>
+      <w:r>
+        <w:rPr>
+          <w:rFonts w:eastAsia="Arial" w:cs="Arial" w:ascii="Arial" w:hAnsi="Arial"/>
+          <w:b w:val="false"/>
+          <w:bCs w:val="false"/>
+          <w:i w:val="false"/>
+          <w:iCs w:val="false"/>
+          <w:caps w:val="false"/>
+          <w:smallCaps w:val="false"/>
+          <w:color w:val="292929"/>
+          <w:sz w:val="24"/>
+          <w:szCs w:val="24"/>
+        </w:rPr>
+        <w:t>Kenneth Gottschalk de Azevedo</w:t>
+      </w:r>
+    </w:p>
+    <w:p>
+      <w:pPr>
+        <w:pStyle w:val="Normal"/>
+        <w:spacing w:lineRule="auto" w:line="360" w:beforeAutospacing="0" w:before="0" w:afterAutospacing="0" w:after="0"/>
+        <w:ind w:left="0" w:hanging="0"/>
+        <w:jc w:val="right"/>
+        <w:rPr>
+          <w:b w:val="false"/>
+          <w:b w:val="false"/>
+          <w:bCs w:val="false"/>
+          <w:sz w:val="24"/>
+          <w:szCs w:val="24"/>
+        </w:rPr>
+      </w:pPr>
+      <w:r>
+        <w:rPr>
+          <w:rFonts w:eastAsia="Arial" w:cs="Arial" w:ascii="Arial" w:hAnsi="Arial"/>
+          <w:b w:val="false"/>
+          <w:bCs w:val="false"/>
+          <w:i w:val="false"/>
+          <w:iCs w:val="false"/>
+          <w:caps w:val="false"/>
+          <w:smallCaps w:val="false"/>
+          <w:color w:val="292929"/>
+          <w:sz w:val="24"/>
+          <w:szCs w:val="24"/>
+        </w:rPr>
+        <w:t>Graduando em Desenvolvimento de Aplicações Web e Móveis Escaláveis – Uni-FACEF</w:t>
+      </w:r>
+    </w:p>
+    <w:p>
+      <w:pPr>
+        <w:pStyle w:val="Normal"/>
+        <w:spacing w:lineRule="auto" w:line="360" w:beforeAutospacing="0" w:before="0" w:afterAutospacing="0" w:after="0"/>
+        <w:ind w:left="0" w:hanging="0"/>
+        <w:jc w:val="right"/>
+        <w:rPr/>
+      </w:pPr>
+      <w:hyperlink r:id="rId2">
+        <w:r>
+          <w:rPr>
+            <w:rStyle w:val="InternetLink"/>
+            <w:rFonts w:eastAsia="Arial" w:cs="Arial" w:ascii="Arial" w:hAnsi="Arial"/>
+            <w:b w:val="false"/>
+            <w:bCs w:val="false"/>
+            <w:i w:val="false"/>
+            <w:iCs w:val="false"/>
+            <w:caps w:val="false"/>
+            <w:smallCaps w:val="false"/>
+            <w:color w:val="292929"/>
+            <w:sz w:val="24"/>
+            <w:szCs w:val="24"/>
+            <w:u w:val="none"/>
+          </w:rPr>
+          <w:t>kg_azevedo@hotmail.com</w:t>
+        </w:r>
+      </w:hyperlink>
+    </w:p>
+    <w:p>
+      <w:pPr>
+        <w:pStyle w:val="Normal"/>
+        <w:spacing w:lineRule="auto" w:line="360" w:beforeAutospacing="0" w:before="0" w:afterAutospacing="0" w:after="0"/>
+        <w:ind w:left="0" w:hanging="0"/>
+        <w:jc w:val="right"/>
+        <w:rPr>
+          <w:rFonts w:ascii="Arial" w:hAnsi="Arial" w:eastAsia="Arial" w:cs="Arial"/>
+          <w:b w:val="false"/>
+          <w:b w:val="false"/>
+          <w:bCs w:val="false"/>
+          <w:i w:val="false"/>
+          <w:i w:val="false"/>
+          <w:iCs w:val="false"/>
+          <w:caps w:val="false"/>
+          <w:smallCaps w:val="false"/>
+          <w:color w:val="292929"/>
+        </w:rPr>
+      </w:pPr>
+      <w:r>
+        <w:rPr>
+          <w:sz w:val="24"/>
+          <w:szCs w:val="24"/>
+        </w:rPr>
+      </w:r>
+    </w:p>
+    <w:p>
+      <w:pPr>
+        <w:pStyle w:val="Normal"/>
+        <w:spacing w:lineRule="auto" w:line="360" w:beforeAutospacing="0" w:before="0" w:afterAutospacing="0" w:after="0"/>
+        <w:ind w:left="0" w:hanging="0"/>
+        <w:jc w:val="left"/>
+        <w:rPr>
+          <w:sz w:val="24"/>
+          <w:szCs w:val="24"/>
         </w:rPr>
       </w:pPr>
       <w:r>
@@ -402,32 +301,12 @@
           <w:caps w:val="false"/>
           <w:smallCaps w:val="false"/>
           <w:color w:val="292929"/>
-          <w:sz w:val="28"/>
-          <w:szCs w:val="28"/>
-        </w:rPr>
-      </w:r>
-    </w:p>
-    <w:p>
-      <w:pPr>
-        <w:pStyle w:val="Normal"/>
-        <w:spacing w:lineRule="auto" w:line="360" w:beforeAutospacing="0" w:before="0" w:afterAutospacing="0" w:after="0"/>
-        <w:ind w:left="0" w:hanging="0"/>
-        <w:jc w:val="center"/>
-        <w:rPr>
-          <w:rFonts w:ascii="Arial" w:hAnsi="Arial" w:eastAsia="Arial" w:cs="Arial"/>
-          <w:b/>
-          <w:b/>
-          <w:bCs/>
-          <w:i w:val="false"/>
-          <w:i w:val="false"/>
-          <w:iCs w:val="false"/>
-          <w:caps w:val="false"/>
-          <w:smallCaps w:val="false"/>
-          <w:color w:val="292929"/>
-          <w:sz w:val="28"/>
-          <w:szCs w:val="28"/>
-        </w:rPr>
-      </w:pPr>
+          <w:spacing w:val="0"/>
+          <w:sz w:val="24"/>
+          <w:szCs w:val="24"/>
+        </w:rPr>
+        <w:t>R</w:t>
+      </w:r>
       <w:r>
         <w:rPr>
           <w:rFonts w:eastAsia="Arial" w:cs="Arial" w:ascii="Arial" w:hAnsi="Arial"/>
@@ -438,9 +317,11 @@
           <w:caps w:val="false"/>
           <w:smallCaps w:val="false"/>
           <w:color w:val="292929"/>
-          <w:sz w:val="28"/>
-          <w:szCs w:val="28"/>
-        </w:rPr>
+          <w:spacing w:val="0"/>
+          <w:sz w:val="24"/>
+          <w:szCs w:val="24"/>
+        </w:rPr>
+        <w:t>esumo</w:t>
       </w:r>
     </w:p>
     <w:p>
@@ -448,20 +329,133 @@
         <w:pStyle w:val="Normal"/>
         <w:spacing w:lineRule="auto" w:line="360" w:beforeAutospacing="0" w:before="0" w:afterAutospacing="0" w:after="0"/>
         <w:ind w:left="0" w:hanging="0"/>
-        <w:jc w:val="center"/>
+        <w:jc w:val="both"/>
+        <w:rPr>
+          <w:sz w:val="24"/>
+          <w:szCs w:val="24"/>
+        </w:rPr>
+      </w:pPr>
+      <w:r>
+        <w:rPr>
+          <w:rFonts w:eastAsia="Arial" w:cs="Arial" w:ascii="Arial" w:hAnsi="Arial"/>
+          <w:b w:val="false"/>
+          <w:bCs w:val="false"/>
+          <w:i w:val="false"/>
+          <w:iCs w:val="false"/>
+          <w:caps w:val="false"/>
+          <w:smallCaps w:val="false"/>
+          <w:color w:val="292929"/>
+          <w:sz w:val="24"/>
+          <w:szCs w:val="24"/>
+        </w:rPr>
+        <w:t>Atualmente, a utilização d</w:t>
+      </w:r>
+      <w:r>
+        <w:rPr>
+          <w:rFonts w:eastAsia="Arial" w:cs="Arial" w:ascii="Arial" w:hAnsi="Arial"/>
+          <w:b w:val="false"/>
+          <w:bCs w:val="false"/>
+          <w:i w:val="false"/>
+          <w:iCs w:val="false"/>
+          <w:caps w:val="false"/>
+          <w:smallCaps w:val="false"/>
+          <w:color w:val="292929"/>
+          <w:sz w:val="24"/>
+          <w:szCs w:val="24"/>
+        </w:rPr>
+        <w:t>a</w:t>
+      </w:r>
+      <w:r>
+        <w:rPr>
+          <w:rFonts w:eastAsia="Arial" w:cs="Arial" w:ascii="Arial" w:hAnsi="Arial"/>
+          <w:b w:val="false"/>
+          <w:bCs w:val="false"/>
+          <w:i w:val="false"/>
+          <w:iCs w:val="false"/>
+          <w:caps w:val="false"/>
+          <w:smallCaps w:val="false"/>
+          <w:color w:val="292929"/>
+          <w:sz w:val="24"/>
+          <w:szCs w:val="24"/>
+        </w:rPr>
+        <w:t xml:space="preserve"> Interface de Programação de Aplicações </w:t>
+      </w:r>
+      <w:r>
+        <w:rPr>
+          <w:rFonts w:eastAsia="Arial" w:cs="Arial" w:ascii="Arial" w:hAnsi="Arial"/>
+          <w:b w:val="false"/>
+          <w:bCs w:val="false"/>
+          <w:i w:val="false"/>
+          <w:iCs w:val="false"/>
+          <w:caps w:val="false"/>
+          <w:smallCaps w:val="false"/>
+          <w:color w:val="292929"/>
+          <w:sz w:val="24"/>
+          <w:szCs w:val="24"/>
+        </w:rPr>
+        <w:t>(APIs)</w:t>
+      </w:r>
+      <w:r>
+        <w:rPr>
+          <w:rFonts w:eastAsia="Arial" w:cs="Arial" w:ascii="Arial" w:hAnsi="Arial"/>
+          <w:b w:val="false"/>
+          <w:bCs w:val="false"/>
+          <w:i w:val="false"/>
+          <w:iCs w:val="false"/>
+          <w:caps w:val="false"/>
+          <w:smallCaps w:val="false"/>
+          <w:color w:val="292929"/>
+          <w:sz w:val="24"/>
+          <w:szCs w:val="24"/>
+        </w:rPr>
+        <w:t xml:space="preserve"> vem se tornando cada vez mais comum no contexto corporativo, o que não é de se estranhar, já que elas proporcionam uma vasta quantidade de benefícios envolvendo aspectos como praticidade, performance e segurança. Em meio a esta numerosa quantidade de benefícios, existe a possibilidade de integrar aplicações, no entanto, para que este feito se realize, é imprescindível que a aplicação requisitante siga uma documentação antes de usufruir dos recursos fornecidos pela API, e é neste momento que se deve enfatizar a importância do uso de padrões de design. O objetivo deste trabalho é, com base em pesquisas, apresentar os possíveis problemas causados pela falta de padrão e sugerir boas práticas de desenvolvimento usando como referência uma API feita pelos próprios autores em virtude dos conhecimentos adquiridos durante o curso, sempre enfatizando de que nada descrito tem a obrigação de ser seguido.</w:t>
+      </w:r>
+    </w:p>
+    <w:p>
+      <w:pPr>
+        <w:pStyle w:val="Normal"/>
+        <w:spacing w:lineRule="auto" w:line="360" w:beforeAutospacing="0" w:before="0" w:afterAutospacing="0" w:after="0"/>
+        <w:ind w:left="0" w:hanging="0"/>
+        <w:jc w:val="both"/>
         <w:rPr>
           <w:rFonts w:ascii="Arial" w:hAnsi="Arial" w:eastAsia="Arial" w:cs="Arial"/>
-          <w:b/>
-          <w:b/>
-          <w:bCs/>
+          <w:b w:val="false"/>
+          <w:b w:val="false"/>
+          <w:bCs w:val="false"/>
           <w:i w:val="false"/>
           <w:i w:val="false"/>
           <w:iCs w:val="false"/>
           <w:caps w:val="false"/>
           <w:smallCaps w:val="false"/>
           <w:color w:val="292929"/>
-          <w:sz w:val="28"/>
-          <w:szCs w:val="28"/>
+          <w:sz w:val="24"/>
+          <w:szCs w:val="24"/>
+        </w:rPr>
+      </w:pPr>
+      <w:r>
+        <w:rPr>
+          <w:rFonts w:eastAsia="Arial" w:cs="Arial" w:ascii="Arial" w:hAnsi="Arial"/>
+          <w:b w:val="false"/>
+          <w:bCs w:val="false"/>
+          <w:i w:val="false"/>
+          <w:iCs w:val="false"/>
+          <w:caps w:val="false"/>
+          <w:smallCaps w:val="false"/>
+          <w:color w:val="292929"/>
+          <w:sz w:val="24"/>
+          <w:szCs w:val="24"/>
+        </w:rPr>
+      </w:r>
+    </w:p>
+    <w:p>
+      <w:pPr>
+        <w:pStyle w:val="Normal"/>
+        <w:spacing w:lineRule="auto" w:line="360" w:beforeAutospacing="0" w:before="0" w:afterAutospacing="0" w:after="0"/>
+        <w:ind w:left="0" w:hanging="0"/>
+        <w:jc w:val="both"/>
+        <w:rPr>
+          <w:sz w:val="24"/>
+          <w:szCs w:val="24"/>
         </w:rPr>
       </w:pPr>
       <w:r>
@@ -474,9 +468,27 @@
           <w:caps w:val="false"/>
           <w:smallCaps w:val="false"/>
           <w:color w:val="292929"/>
-          <w:sz w:val="28"/>
-          <w:szCs w:val="28"/>
-        </w:rPr>
+          <w:spacing w:val="0"/>
+          <w:sz w:val="24"/>
+          <w:szCs w:val="24"/>
+        </w:rPr>
+        <w:t>Palavras-chave</w:t>
+      </w:r>
+      <w:r>
+        <w:rPr>
+          <w:rFonts w:eastAsia="Arial" w:cs="Arial" w:ascii="Arial" w:hAnsi="Arial"/>
+          <w:b w:val="false"/>
+          <w:bCs w:val="false"/>
+          <w:i w:val="false"/>
+          <w:iCs w:val="false"/>
+          <w:caps w:val="false"/>
+          <w:smallCaps w:val="false"/>
+          <w:color w:val="292929"/>
+          <w:spacing w:val="0"/>
+          <w:sz w:val="24"/>
+          <w:szCs w:val="24"/>
+        </w:rPr>
+        <w:t>: Padrões de Design. API REST. Integração de Aplicações.</w:t>
       </w:r>
     </w:p>
     <w:p>
@@ -484,20 +496,48 @@
         <w:pStyle w:val="Normal"/>
         <w:spacing w:lineRule="auto" w:line="360" w:beforeAutospacing="0" w:before="0" w:afterAutospacing="0" w:after="0"/>
         <w:ind w:left="0" w:hanging="0"/>
-        <w:jc w:val="center"/>
+        <w:jc w:val="both"/>
         <w:rPr>
           <w:rFonts w:ascii="Arial" w:hAnsi="Arial" w:eastAsia="Arial" w:cs="Arial"/>
-          <w:b/>
-          <w:b/>
-          <w:bCs/>
+          <w:b w:val="false"/>
+          <w:b w:val="false"/>
+          <w:bCs w:val="false"/>
           <w:i w:val="false"/>
           <w:i w:val="false"/>
           <w:iCs w:val="false"/>
           <w:caps w:val="false"/>
           <w:smallCaps w:val="false"/>
           <w:color w:val="292929"/>
-          <w:sz w:val="28"/>
-          <w:szCs w:val="28"/>
+          <w:spacing w:val="0"/>
+          <w:sz w:val="24"/>
+          <w:szCs w:val="24"/>
+        </w:rPr>
+      </w:pPr>
+      <w:r>
+        <w:rPr>
+          <w:rFonts w:eastAsia="Arial" w:cs="Arial" w:ascii="Arial" w:hAnsi="Arial"/>
+          <w:b w:val="false"/>
+          <w:bCs w:val="false"/>
+          <w:i w:val="false"/>
+          <w:iCs w:val="false"/>
+          <w:caps w:val="false"/>
+          <w:smallCaps w:val="false"/>
+          <w:color w:val="292929"/>
+          <w:spacing w:val="0"/>
+          <w:sz w:val="24"/>
+          <w:szCs w:val="24"/>
+        </w:rPr>
+      </w:r>
+    </w:p>
+    <w:p>
+      <w:pPr>
+        <w:pStyle w:val="Normal"/>
+        <w:spacing w:lineRule="auto" w:line="360" w:beforeAutospacing="0" w:before="0" w:afterAutospacing="0" w:after="0"/>
+        <w:ind w:left="0" w:hanging="0"/>
+        <w:jc w:val="left"/>
+        <w:rPr>
+          <w:sz w:val="24"/>
+          <w:szCs w:val="24"/>
         </w:rPr>
       </w:pPr>
       <w:r>
@@ -510,18 +550,22 @@
           <w:caps w:val="false"/>
           <w:smallCaps w:val="false"/>
           <w:color w:val="292929"/>
-          <w:sz w:val="28"/>
-          <w:szCs w:val="28"/>
-        </w:rPr>
-      </w:r>
-    </w:p>
-    <w:p>
-      <w:pPr>
-        <w:pStyle w:val="Normal"/>
-        <w:spacing w:lineRule="auto" w:line="360" w:beforeAutospacing="0" w:before="0" w:afterAutospacing="0" w:after="0"/>
-        <w:ind w:left="4248" w:hanging="0"/>
-        <w:jc w:val="both"/>
-        <w:rPr/>
+          <w:sz w:val="24"/>
+          <w:szCs w:val="24"/>
+        </w:rPr>
+        <w:t>Abstract</w:t>
+      </w:r>
+    </w:p>
+    <w:p>
+      <w:pPr>
+        <w:pStyle w:val="Normal"/>
+        <w:spacing w:lineRule="auto" w:line="360" w:beforeAutospacing="0" w:before="0" w:afterAutospacing="0" w:after="0"/>
+        <w:ind w:left="0" w:hanging="0"/>
+        <w:jc w:val="both"/>
+        <w:rPr>
+          <w:sz w:val="24"/>
+          <w:szCs w:val="24"/>
+        </w:rPr>
       </w:pPr>
       <w:r>
         <w:rPr>
@@ -536,22 +580,7 @@
           <w:sz w:val="24"/>
           <w:szCs w:val="24"/>
         </w:rPr>
-        <w:t xml:space="preserve">Artigo apresentado ao </w:t>
-      </w:r>
-      <w:r>
-        <w:rPr>
-          <w:rFonts w:eastAsia="Arial" w:cs="Arial" w:ascii="Arial" w:hAnsi="Arial"/>
-          <w:b w:val="false"/>
-          <w:bCs w:val="false"/>
-          <w:i/>
-          <w:iCs/>
-          <w:caps w:val="false"/>
-          <w:smallCaps w:val="false"/>
-          <w:color w:val="292929"/>
-          <w:sz w:val="24"/>
-          <w:szCs w:val="24"/>
-        </w:rPr>
-        <w:t>Uni-FACEF Centro Universitário Municipal de Franca</w:t>
+        <w:t xml:space="preserve">Nowadays, the use of Application Programming Interface </w:t>
       </w:r>
       <w:r>
         <w:rPr>
@@ -566,7 +595,22 @@
           <w:sz w:val="24"/>
           <w:szCs w:val="24"/>
         </w:rPr>
-        <w:t xml:space="preserve"> para obtenção do título de pós-graduado(a) em Desenvolvimento de Aplicações Web e Móveis Escaláveis.</w:t>
+        <w:t>(APIs)</w:t>
+      </w:r>
+      <w:r>
+        <w:rPr>
+          <w:rFonts w:eastAsia="Arial" w:cs="Arial" w:ascii="Arial" w:hAnsi="Arial"/>
+          <w:b w:val="false"/>
+          <w:bCs w:val="false"/>
+          <w:i w:val="false"/>
+          <w:iCs w:val="false"/>
+          <w:caps w:val="false"/>
+          <w:smallCaps w:val="false"/>
+          <w:color w:val="292929"/>
+          <w:sz w:val="24"/>
+          <w:szCs w:val="24"/>
+        </w:rPr>
+        <w:t xml:space="preserve"> has become increasingly common in the corporate context, which is not surprising, since they provide a vast amount of benefits involving aspects such as practicality, performance and security. In the midst of this numerous amount of benefits, there is the possibility of integrating applications, however, for this to happen, it is essential that the requesting application follows a documentation before taking advantage of the resources provided by the API, and it is at this moment that should emphasize the importance of using design patterns. The objective of this work is, based on research, to present the possible problems caused by the lack of standard and to suggest good development practices using as reference an API made by the authors themselves due to the knowledge acquired during the course, always emphasizing that nothing described has an obligation to be followed.</w:t>
       </w:r>
     </w:p>
     <w:p>
@@ -574,20 +618,46 @@
         <w:pStyle w:val="Normal"/>
         <w:spacing w:lineRule="auto" w:line="360" w:beforeAutospacing="0" w:before="0" w:afterAutospacing="0" w:after="0"/>
         <w:ind w:left="0" w:hanging="0"/>
-        <w:jc w:val="center"/>
+        <w:jc w:val="both"/>
         <w:rPr>
           <w:rFonts w:ascii="Arial" w:hAnsi="Arial" w:eastAsia="Arial" w:cs="Arial"/>
-          <w:b/>
-          <w:b/>
-          <w:bCs/>
+          <w:b w:val="false"/>
+          <w:b w:val="false"/>
+          <w:bCs w:val="false"/>
           <w:i w:val="false"/>
           <w:i w:val="false"/>
           <w:iCs w:val="false"/>
           <w:caps w:val="false"/>
           <w:smallCaps w:val="false"/>
           <w:color w:val="292929"/>
-          <w:sz w:val="28"/>
-          <w:szCs w:val="28"/>
+          <w:sz w:val="24"/>
+          <w:szCs w:val="24"/>
+        </w:rPr>
+      </w:pPr>
+      <w:r>
+        <w:rPr>
+          <w:rFonts w:eastAsia="Arial" w:cs="Arial" w:ascii="Arial" w:hAnsi="Arial"/>
+          <w:b w:val="false"/>
+          <w:bCs w:val="false"/>
+          <w:i w:val="false"/>
+          <w:iCs w:val="false"/>
+          <w:caps w:val="false"/>
+          <w:smallCaps w:val="false"/>
+          <w:color w:val="292929"/>
+          <w:sz w:val="24"/>
+          <w:szCs w:val="24"/>
+        </w:rPr>
+      </w:r>
+    </w:p>
+    <w:p>
+      <w:pPr>
+        <w:pStyle w:val="Normal"/>
+        <w:spacing w:lineRule="auto" w:line="360" w:beforeAutospacing="0" w:before="0" w:afterAutospacing="0" w:after="0"/>
+        <w:ind w:left="0" w:hanging="0"/>
+        <w:jc w:val="both"/>
+        <w:rPr>
+          <w:sz w:val="24"/>
+          <w:szCs w:val="24"/>
         </w:rPr>
       </w:pPr>
       <w:r>
@@ -600,150 +670,36 @@
           <w:caps w:val="false"/>
           <w:smallCaps w:val="false"/>
           <w:color w:val="292929"/>
-          <w:sz w:val="28"/>
-          <w:szCs w:val="28"/>
-        </w:rPr>
-      </w:r>
-    </w:p>
-    <w:p>
-      <w:pPr>
-        <w:pStyle w:val="Normal"/>
-        <w:spacing w:lineRule="auto" w:line="360" w:beforeAutospacing="0" w:before="0" w:afterAutospacing="0" w:after="0"/>
-        <w:ind w:left="0" w:hanging="0"/>
-        <w:jc w:val="center"/>
-        <w:rPr>
-          <w:rFonts w:ascii="Arial" w:hAnsi="Arial" w:eastAsia="Calibri" w:cs=""/>
-          <w:b/>
-          <w:b/>
-          <w:bCs/>
-          <w:i w:val="false"/>
-          <w:i w:val="false"/>
-          <w:iCs w:val="false"/>
-          <w:caps w:val="false"/>
-          <w:smallCaps w:val="false"/>
-          <w:color w:val="auto"/>
-          <w:sz w:val="28"/>
-          <w:szCs w:val="28"/>
-        </w:rPr>
-      </w:pPr>
-      <w:r>
-        <w:rPr>
-          <w:rFonts w:eastAsia="Calibri" w:cs="" w:ascii="Arial" w:hAnsi="Arial"/>
-          <w:b/>
-          <w:bCs/>
-          <w:i w:val="false"/>
-          <w:iCs w:val="false"/>
-          <w:caps w:val="false"/>
-          <w:smallCaps w:val="false"/>
-          <w:color w:val="auto"/>
-          <w:sz w:val="28"/>
-          <w:szCs w:val="28"/>
-        </w:rPr>
-      </w:r>
-    </w:p>
-    <w:p>
-      <w:pPr>
-        <w:pStyle w:val="Normal"/>
-        <w:spacing w:lineRule="auto" w:line="360" w:beforeAutospacing="0" w:before="0" w:afterAutospacing="0" w:after="0"/>
-        <w:ind w:left="0" w:hanging="0"/>
-        <w:jc w:val="center"/>
-        <w:rPr>
-          <w:rFonts w:ascii="Arial" w:hAnsi="Arial" w:eastAsia="Arial" w:cs="Arial"/>
-          <w:b/>
-          <w:b/>
-          <w:bCs/>
-          <w:i w:val="false"/>
+          <w:spacing w:val="0"/>
+          <w:sz w:val="24"/>
+          <w:szCs w:val="24"/>
+        </w:rPr>
+        <w:t>Keywords</w:t>
+      </w:r>
+      <w:r>
+        <w:rPr>
+          <w:rFonts w:eastAsia="Arial" w:cs="Arial" w:ascii="Arial" w:hAnsi="Arial"/>
+          <w:b w:val="false"/>
+          <w:bCs w:val="false"/>
           <w:i w:val="false"/>
           <w:iCs w:val="false"/>
           <w:caps w:val="false"/>
           <w:smallCaps w:val="false"/>
           <w:color w:val="292929"/>
-          <w:sz w:val="28"/>
-          <w:szCs w:val="28"/>
-        </w:rPr>
-      </w:pPr>
-      <w:r>
-        <w:rPr>
-          <w:rFonts w:eastAsia="Arial" w:cs="Arial" w:ascii="Arial" w:hAnsi="Arial"/>
-          <w:b/>
-          <w:bCs/>
-          <w:i w:val="false"/>
-          <w:iCs w:val="false"/>
-          <w:caps w:val="false"/>
-          <w:smallCaps w:val="false"/>
-          <w:color w:val="292929"/>
-          <w:sz w:val="28"/>
-          <w:szCs w:val="28"/>
-        </w:rPr>
-      </w:r>
-    </w:p>
-    <w:p>
-      <w:pPr>
-        <w:pStyle w:val="Normal"/>
-        <w:spacing w:lineRule="auto" w:line="360" w:beforeAutospacing="0" w:before="0" w:afterAutospacing="0" w:after="0"/>
-        <w:ind w:left="0" w:hanging="0"/>
-        <w:jc w:val="center"/>
-        <w:rPr>
-          <w:rFonts w:ascii="Arial" w:hAnsi="Arial" w:eastAsia="Arial" w:cs="Arial"/>
-          <w:b/>
-          <w:b/>
-          <w:bCs/>
-          <w:i w:val="false"/>
-          <w:i w:val="false"/>
-          <w:iCs w:val="false"/>
-          <w:caps w:val="false"/>
-          <w:smallCaps w:val="false"/>
-          <w:color w:val="292929"/>
-          <w:sz w:val="28"/>
-          <w:szCs w:val="28"/>
-        </w:rPr>
-      </w:pPr>
-      <w:r>
-        <w:rPr>
-          <w:rFonts w:eastAsia="Arial" w:cs="Arial" w:ascii="Arial" w:hAnsi="Arial"/>
-          <w:b/>
-          <w:bCs/>
-          <w:i w:val="false"/>
-          <w:iCs w:val="false"/>
-          <w:caps w:val="false"/>
-          <w:smallCaps w:val="false"/>
-          <w:color w:val="292929"/>
-          <w:sz w:val="28"/>
-          <w:szCs w:val="28"/>
-        </w:rPr>
-      </w:r>
-    </w:p>
-    <w:p>
-      <w:pPr>
-        <w:pStyle w:val="Normal"/>
-        <w:spacing w:lineRule="auto" w:line="360" w:beforeAutospacing="0" w:before="0" w:afterAutospacing="0" w:after="0"/>
-        <w:ind w:left="0" w:hanging="0"/>
-        <w:jc w:val="center"/>
-        <w:rPr/>
-      </w:pPr>
-      <w:r>
-        <w:rPr>
-          <w:rFonts w:eastAsia="Arial" w:cs="Arial" w:ascii="Arial" w:hAnsi="Arial"/>
-          <w:b/>
-          <w:bCs/>
-          <w:i w:val="false"/>
-          <w:iCs w:val="false"/>
-          <w:caps w:val="false"/>
-          <w:smallCaps w:val="false"/>
-          <w:color w:val="292929"/>
-          <w:sz w:val="28"/>
-          <w:szCs w:val="28"/>
-        </w:rPr>
-        <w:t>FRANCA</w:t>
+          <w:spacing w:val="0"/>
+          <w:sz w:val="24"/>
+          <w:szCs w:val="24"/>
+        </w:rPr>
+        <w:t>: Design Patterns. REST API. Application Integration.</w:t>
       </w:r>
     </w:p>
     <w:p>
       <w:pPr>
         <w:sectPr>
-          <w:headerReference w:type="even" r:id="rId2"/>
-          <w:headerReference w:type="default" r:id="rId3"/>
-          <w:footerReference w:type="even" r:id="rId4"/>
-          <w:footerReference w:type="default" r:id="rId5"/>
+          <w:headerReference w:type="even" r:id="rId3"/>
+          <w:headerReference w:type="default" r:id="rId4"/>
+          <w:footerReference w:type="even" r:id="rId5"/>
+          <w:footerReference w:type="default" r:id="rId6"/>
           <w:type w:val="nextPage"/>
           <w:pgSz w:w="11906" w:h="16838"/>
           <w:pgMar w:left="1699" w:right="1134" w:header="0" w:top="1699" w:footer="0" w:bottom="1138" w:gutter="0"/>
@@ -755,58 +711,27 @@
         <w:pStyle w:val="Normal"/>
         <w:spacing w:lineRule="auto" w:line="360" w:beforeAutospacing="0" w:before="0" w:afterAutospacing="0" w:after="0"/>
         <w:ind w:left="0" w:hanging="0"/>
-        <w:jc w:val="center"/>
-        <w:rPr/>
-      </w:pPr>
-      <w:r>
-        <w:rPr>
-          <w:rFonts w:eastAsia="Arial" w:cs="Arial" w:ascii="Arial" w:hAnsi="Arial"/>
-          <w:b/>
-          <w:bCs/>
-          <w:i w:val="false"/>
-          <w:iCs w:val="false"/>
-          <w:caps w:val="false"/>
-          <w:smallCaps w:val="false"/>
-          <w:color w:val="292929"/>
-          <w:sz w:val="28"/>
-          <w:szCs w:val="28"/>
-        </w:rPr>
-        <w:t>2021</w:t>
-      </w:r>
-    </w:p>
-    <w:p>
-      <w:pPr>
-        <w:pStyle w:val="Normal"/>
-        <w:spacing w:lineRule="auto" w:line="360" w:beforeAutospacing="0" w:before="0" w:afterAutospacing="0" w:after="0"/>
-        <w:ind w:left="0" w:hanging="0"/>
-        <w:jc w:val="center"/>
+        <w:jc w:val="both"/>
         <w:rPr>
           <w:rFonts w:ascii="Arial" w:hAnsi="Arial" w:eastAsia="Arial" w:cs="Arial"/>
-          <w:b/>
-          <w:b/>
-          <w:bCs/>
+          <w:b w:val="false"/>
+          <w:b w:val="false"/>
+          <w:bCs w:val="false"/>
           <w:i w:val="false"/>
           <w:i w:val="false"/>
           <w:iCs w:val="false"/>
           <w:caps w:val="false"/>
           <w:smallCaps w:val="false"/>
           <w:color w:val="292929"/>
-          <w:sz w:val="28"/>
-          <w:szCs w:val="28"/>
-        </w:rPr>
-      </w:pPr>
-      <w:r>
-        <w:rPr>
-          <w:rFonts w:eastAsia="Arial" w:cs="Arial" w:ascii="Arial" w:hAnsi="Arial"/>
-          <w:b/>
-          <w:bCs/>
-          <w:i w:val="false"/>
-          <w:iCs w:val="false"/>
-          <w:caps w:val="false"/>
-          <w:smallCaps w:val="false"/>
-          <w:color w:val="292929"/>
-          <w:sz w:val="28"/>
-          <w:szCs w:val="28"/>
+          <w:spacing w:val="0"/>
+          <w:sz w:val="24"/>
+          <w:szCs w:val="24"/>
+        </w:rPr>
+      </w:pPr>
+      <w:r>
+        <w:rPr>
+          <w:sz w:val="24"/>
+          <w:szCs w:val="24"/>
         </w:rPr>
       </w:r>
     </w:p>
@@ -815,668 +740,7 @@
         <w:pStyle w:val="Normal"/>
         <w:spacing w:lineRule="auto" w:line="360" w:beforeAutospacing="0" w:before="0" w:afterAutospacing="0" w:after="0"/>
         <w:ind w:left="0" w:hanging="0"/>
-        <w:jc w:val="center"/>
-        <w:rPr>
-          <w:rFonts w:ascii="Arial" w:hAnsi="Arial" w:eastAsia="Arial" w:cs="Arial"/>
-          <w:b/>
-          <w:b/>
-          <w:bCs/>
-          <w:i w:val="false"/>
-          <w:i w:val="false"/>
-          <w:iCs w:val="false"/>
-          <w:caps w:val="false"/>
-          <w:smallCaps w:val="false"/>
-          <w:color w:val="292929"/>
-          <w:sz w:val="28"/>
-          <w:szCs w:val="28"/>
-        </w:rPr>
-      </w:pPr>
-      <w:r>
-        <w:rPr>
-          <w:rFonts w:eastAsia="Arial" w:cs="Arial" w:ascii="Arial" w:hAnsi="Arial"/>
-          <w:b/>
-          <w:bCs/>
-          <w:i w:val="false"/>
-          <w:iCs w:val="false"/>
-          <w:caps w:val="false"/>
-          <w:smallCaps w:val="false"/>
-          <w:color w:val="292929"/>
-          <w:sz w:val="28"/>
-          <w:szCs w:val="28"/>
-        </w:rPr>
-      </w:r>
-    </w:p>
-    <w:p>
-      <w:pPr>
-        <w:pStyle w:val="Normal"/>
-        <w:spacing w:lineRule="auto" w:line="360" w:beforeAutospacing="0" w:before="0" w:afterAutospacing="0" w:after="0"/>
-        <w:ind w:left="0" w:hanging="0"/>
-        <w:jc w:val="center"/>
-        <w:rPr>
-          <w:rFonts w:ascii="Arial" w:hAnsi="Arial" w:eastAsia="Arial" w:cs="Arial"/>
-          <w:b/>
-          <w:b/>
-          <w:bCs/>
-          <w:i w:val="false"/>
-          <w:i w:val="false"/>
-          <w:iCs w:val="false"/>
-          <w:caps w:val="false"/>
-          <w:smallCaps w:val="false"/>
-          <w:color w:val="292929"/>
-          <w:sz w:val="28"/>
-          <w:szCs w:val="28"/>
-        </w:rPr>
-      </w:pPr>
-      <w:r>
-        <w:rPr>
-          <w:rFonts w:eastAsia="Arial" w:cs="Arial" w:ascii="Arial" w:hAnsi="Arial"/>
-          <w:b/>
-          <w:bCs/>
-          <w:i w:val="false"/>
-          <w:iCs w:val="false"/>
-          <w:caps w:val="false"/>
-          <w:smallCaps w:val="false"/>
-          <w:color w:val="292929"/>
-          <w:sz w:val="28"/>
-          <w:szCs w:val="28"/>
-        </w:rPr>
-      </w:r>
-    </w:p>
-    <w:p>
-      <w:pPr>
-        <w:pStyle w:val="Normal"/>
-        <w:spacing w:lineRule="auto" w:line="360" w:beforeAutospacing="0" w:before="0" w:afterAutospacing="0" w:after="0"/>
-        <w:ind w:left="0" w:hanging="0"/>
-        <w:jc w:val="center"/>
-        <w:rPr>
-          <w:rFonts w:ascii="Arial" w:hAnsi="Arial" w:eastAsia="Arial" w:cs="Arial"/>
-          <w:b/>
-          <w:b/>
-          <w:bCs/>
-          <w:i w:val="false"/>
-          <w:i w:val="false"/>
-          <w:iCs w:val="false"/>
-          <w:caps w:val="false"/>
-          <w:smallCaps w:val="false"/>
-          <w:color w:val="292929"/>
-          <w:sz w:val="28"/>
-          <w:szCs w:val="28"/>
-        </w:rPr>
-      </w:pPr>
-      <w:r>
-        <w:rPr>
-          <w:rFonts w:eastAsia="Arial" w:cs="Arial" w:ascii="Arial" w:hAnsi="Arial"/>
-          <w:b/>
-          <w:bCs/>
-          <w:i w:val="false"/>
-          <w:iCs w:val="false"/>
-          <w:caps w:val="false"/>
-          <w:smallCaps w:val="false"/>
-          <w:color w:val="292929"/>
-          <w:sz w:val="28"/>
-          <w:szCs w:val="28"/>
-        </w:rPr>
-      </w:r>
-    </w:p>
-    <w:p>
-      <w:pPr>
-        <w:pStyle w:val="Normal"/>
-        <w:spacing w:lineRule="auto" w:line="360" w:beforeAutospacing="0" w:before="0" w:afterAutospacing="0" w:after="0"/>
-        <w:ind w:left="0" w:hanging="0"/>
-        <w:jc w:val="center"/>
-        <w:rPr>
-          <w:rFonts w:ascii="Arial" w:hAnsi="Arial" w:eastAsia="Arial" w:cs="Arial"/>
-          <w:b/>
-          <w:b/>
-          <w:bCs/>
-          <w:i w:val="false"/>
-          <w:i w:val="false"/>
-          <w:iCs w:val="false"/>
-          <w:caps w:val="false"/>
-          <w:smallCaps w:val="false"/>
-          <w:color w:val="292929"/>
-          <w:sz w:val="28"/>
-          <w:szCs w:val="28"/>
-        </w:rPr>
-      </w:pPr>
-      <w:r>
-        <w:rPr>
-          <w:rFonts w:eastAsia="Arial" w:cs="Arial" w:ascii="Arial" w:hAnsi="Arial"/>
-          <w:b/>
-          <w:bCs/>
-          <w:i w:val="false"/>
-          <w:iCs w:val="false"/>
-          <w:caps w:val="false"/>
-          <w:smallCaps w:val="false"/>
-          <w:color w:val="292929"/>
-          <w:sz w:val="28"/>
-          <w:szCs w:val="28"/>
-        </w:rPr>
-      </w:r>
-    </w:p>
-    <w:p>
-      <w:pPr>
-        <w:pStyle w:val="Normal"/>
-        <w:spacing w:lineRule="auto" w:line="360" w:beforeAutospacing="0" w:before="0" w:afterAutospacing="0" w:after="0"/>
-        <w:ind w:left="0" w:hanging="0"/>
-        <w:jc w:val="center"/>
-        <w:rPr>
-          <w:rFonts w:ascii="Arial" w:hAnsi="Arial" w:eastAsia="Arial" w:cs="Arial"/>
-          <w:b/>
-          <w:b/>
-          <w:bCs/>
-          <w:i w:val="false"/>
-          <w:i w:val="false"/>
-          <w:iCs w:val="false"/>
-          <w:caps w:val="false"/>
-          <w:smallCaps w:val="false"/>
-          <w:color w:val="292929"/>
-          <w:sz w:val="28"/>
-          <w:szCs w:val="28"/>
-        </w:rPr>
-      </w:pPr>
-      <w:r>
-        <w:rPr>
-          <w:rFonts w:eastAsia="Arial" w:cs="Arial" w:ascii="Arial" w:hAnsi="Arial"/>
-          <w:b/>
-          <w:bCs/>
-          <w:i w:val="false"/>
-          <w:iCs w:val="false"/>
-          <w:caps w:val="false"/>
-          <w:smallCaps w:val="false"/>
-          <w:color w:val="292929"/>
-          <w:sz w:val="28"/>
-          <w:szCs w:val="28"/>
-        </w:rPr>
-      </w:r>
-    </w:p>
-    <w:p>
-      <w:pPr>
-        <w:pStyle w:val="Normal"/>
-        <w:spacing w:lineRule="auto" w:line="360" w:beforeAutospacing="0" w:before="0" w:afterAutospacing="0" w:after="0"/>
-        <w:ind w:left="0" w:hanging="0"/>
-        <w:jc w:val="center"/>
-        <w:rPr>
-          <w:rFonts w:ascii="Arial" w:hAnsi="Arial" w:eastAsia="Arial" w:cs="Arial"/>
-          <w:b/>
-          <w:b/>
-          <w:bCs/>
-          <w:i w:val="false"/>
-          <w:i w:val="false"/>
-          <w:iCs w:val="false"/>
-          <w:caps w:val="false"/>
-          <w:smallCaps w:val="false"/>
-          <w:color w:val="292929"/>
-          <w:sz w:val="28"/>
-          <w:szCs w:val="28"/>
-        </w:rPr>
-      </w:pPr>
-      <w:r>
-        <w:rPr>
-          <w:rFonts w:eastAsia="Arial" w:cs="Arial" w:ascii="Arial" w:hAnsi="Arial"/>
-          <w:b/>
-          <w:bCs/>
-          <w:i w:val="false"/>
-          <w:iCs w:val="false"/>
-          <w:caps w:val="false"/>
-          <w:smallCaps w:val="false"/>
-          <w:color w:val="292929"/>
-          <w:sz w:val="28"/>
-          <w:szCs w:val="28"/>
-        </w:rPr>
-      </w:r>
-    </w:p>
-    <w:p>
-      <w:pPr>
-        <w:pStyle w:val="Normal"/>
-        <w:spacing w:lineRule="auto" w:line="360" w:beforeAutospacing="0" w:before="0" w:afterAutospacing="0" w:after="0"/>
-        <w:ind w:left="0" w:hanging="0"/>
-        <w:jc w:val="center"/>
-        <w:rPr>
-          <w:rFonts w:ascii="Arial" w:hAnsi="Arial" w:eastAsia="Arial" w:cs="Arial"/>
-          <w:b/>
-          <w:b/>
-          <w:bCs/>
-          <w:i w:val="false"/>
-          <w:i w:val="false"/>
-          <w:iCs w:val="false"/>
-          <w:caps w:val="false"/>
-          <w:smallCaps w:val="false"/>
-          <w:color w:val="292929"/>
-          <w:sz w:val="28"/>
-          <w:szCs w:val="28"/>
-        </w:rPr>
-      </w:pPr>
-      <w:r>
-        <w:rPr>
-          <w:rFonts w:eastAsia="Arial" w:cs="Arial" w:ascii="Arial" w:hAnsi="Arial"/>
-          <w:b/>
-          <w:bCs/>
-          <w:i w:val="false"/>
-          <w:iCs w:val="false"/>
-          <w:caps w:val="false"/>
-          <w:smallCaps w:val="false"/>
-          <w:color w:val="292929"/>
-          <w:sz w:val="28"/>
-          <w:szCs w:val="28"/>
-        </w:rPr>
-      </w:r>
-    </w:p>
-    <w:p>
-      <w:pPr>
-        <w:pStyle w:val="Normal"/>
-        <w:spacing w:lineRule="auto" w:line="360" w:beforeAutospacing="0" w:before="0" w:afterAutospacing="0" w:after="0"/>
-        <w:ind w:left="0" w:hanging="0"/>
-        <w:jc w:val="center"/>
-        <w:rPr>
-          <w:rFonts w:ascii="Arial" w:hAnsi="Arial" w:eastAsia="Arial" w:cs="Arial"/>
-          <w:b/>
-          <w:b/>
-          <w:bCs/>
-          <w:i w:val="false"/>
-          <w:i w:val="false"/>
-          <w:iCs w:val="false"/>
-          <w:caps w:val="false"/>
-          <w:smallCaps w:val="false"/>
-          <w:color w:val="292929"/>
-          <w:sz w:val="28"/>
-          <w:szCs w:val="28"/>
-        </w:rPr>
-      </w:pPr>
-      <w:r>
-        <w:rPr>
-          <w:rFonts w:eastAsia="Arial" w:cs="Arial" w:ascii="Arial" w:hAnsi="Arial"/>
-          <w:b/>
-          <w:bCs/>
-          <w:i w:val="false"/>
-          <w:iCs w:val="false"/>
-          <w:caps w:val="false"/>
-          <w:smallCaps w:val="false"/>
-          <w:color w:val="292929"/>
-          <w:sz w:val="28"/>
-          <w:szCs w:val="28"/>
-        </w:rPr>
-      </w:r>
-    </w:p>
-    <w:p>
-      <w:pPr>
-        <w:pStyle w:val="Normal"/>
-        <w:spacing w:lineRule="auto" w:line="360" w:beforeAutospacing="0" w:before="0" w:afterAutospacing="0" w:after="0"/>
-        <w:ind w:left="0" w:hanging="0"/>
-        <w:jc w:val="center"/>
-        <w:rPr>
-          <w:rFonts w:ascii="Arial" w:hAnsi="Arial" w:eastAsia="Arial" w:cs="Arial"/>
-          <w:b/>
-          <w:b/>
-          <w:bCs/>
-          <w:i w:val="false"/>
-          <w:i w:val="false"/>
-          <w:iCs w:val="false"/>
-          <w:caps w:val="false"/>
-          <w:smallCaps w:val="false"/>
-          <w:color w:val="292929"/>
-          <w:sz w:val="28"/>
-          <w:szCs w:val="28"/>
-        </w:rPr>
-      </w:pPr>
-      <w:r>
-        <w:rPr>
-          <w:rFonts w:eastAsia="Arial" w:cs="Arial" w:ascii="Arial" w:hAnsi="Arial"/>
-          <w:b/>
-          <w:bCs/>
-          <w:i w:val="false"/>
-          <w:iCs w:val="false"/>
-          <w:caps w:val="false"/>
-          <w:smallCaps w:val="false"/>
-          <w:color w:val="292929"/>
-          <w:sz w:val="28"/>
-          <w:szCs w:val="28"/>
-        </w:rPr>
-      </w:r>
-    </w:p>
-    <w:p>
-      <w:pPr>
-        <w:pStyle w:val="Normal"/>
-        <w:spacing w:lineRule="auto" w:line="360" w:beforeAutospacing="0" w:before="0" w:afterAutospacing="0" w:after="0"/>
-        <w:ind w:left="0" w:hanging="0"/>
-        <w:jc w:val="center"/>
-        <w:rPr>
-          <w:rFonts w:ascii="Arial" w:hAnsi="Arial" w:eastAsia="Arial" w:cs="Arial"/>
-          <w:b/>
-          <w:b/>
-          <w:bCs/>
-          <w:i w:val="false"/>
-          <w:i w:val="false"/>
-          <w:iCs w:val="false"/>
-          <w:caps w:val="false"/>
-          <w:smallCaps w:val="false"/>
-          <w:color w:val="292929"/>
-          <w:sz w:val="28"/>
-          <w:szCs w:val="28"/>
-        </w:rPr>
-      </w:pPr>
-      <w:r>
-        <w:rPr>
-          <w:rFonts w:eastAsia="Arial" w:cs="Arial" w:ascii="Arial" w:hAnsi="Arial"/>
-          <w:b/>
-          <w:bCs/>
-          <w:i w:val="false"/>
-          <w:iCs w:val="false"/>
-          <w:caps w:val="false"/>
-          <w:smallCaps w:val="false"/>
-          <w:color w:val="292929"/>
-          <w:sz w:val="28"/>
-          <w:szCs w:val="28"/>
-        </w:rPr>
-      </w:r>
-    </w:p>
-    <w:p>
-      <w:pPr>
-        <w:pStyle w:val="Normal"/>
-        <w:spacing w:lineRule="auto" w:line="360" w:beforeAutospacing="0" w:before="0" w:afterAutospacing="0" w:after="0"/>
-        <w:ind w:left="0" w:hanging="0"/>
-        <w:jc w:val="center"/>
-        <w:rPr>
-          <w:rFonts w:ascii="Arial" w:hAnsi="Arial" w:eastAsia="Arial" w:cs="Arial"/>
-          <w:b/>
-          <w:b/>
-          <w:bCs/>
-          <w:i w:val="false"/>
-          <w:i w:val="false"/>
-          <w:iCs w:val="false"/>
-          <w:caps w:val="false"/>
-          <w:smallCaps w:val="false"/>
-          <w:color w:val="292929"/>
-          <w:sz w:val="28"/>
-          <w:szCs w:val="28"/>
-        </w:rPr>
-      </w:pPr>
-      <w:r>
-        <w:rPr>
-          <w:rFonts w:eastAsia="Arial" w:cs="Arial" w:ascii="Arial" w:hAnsi="Arial"/>
-          <w:b/>
-          <w:bCs/>
-          <w:i w:val="false"/>
-          <w:iCs w:val="false"/>
-          <w:caps w:val="false"/>
-          <w:smallCaps w:val="false"/>
-          <w:color w:val="292929"/>
-          <w:sz w:val="28"/>
-          <w:szCs w:val="28"/>
-        </w:rPr>
-      </w:r>
-    </w:p>
-    <w:p>
-      <w:pPr>
-        <w:pStyle w:val="Normal"/>
-        <w:spacing w:lineRule="auto" w:line="360" w:beforeAutospacing="0" w:before="0" w:afterAutospacing="0" w:after="0"/>
-        <w:ind w:left="0" w:hanging="0"/>
-        <w:jc w:val="center"/>
-        <w:rPr>
-          <w:rFonts w:ascii="Arial" w:hAnsi="Arial" w:eastAsia="Arial" w:cs="Arial"/>
-          <w:b/>
-          <w:b/>
-          <w:bCs/>
-          <w:i w:val="false"/>
-          <w:i w:val="false"/>
-          <w:iCs w:val="false"/>
-          <w:caps w:val="false"/>
-          <w:smallCaps w:val="false"/>
-          <w:color w:val="292929"/>
-          <w:sz w:val="28"/>
-          <w:szCs w:val="28"/>
-        </w:rPr>
-      </w:pPr>
-      <w:r>
-        <w:rPr>
-          <w:rFonts w:eastAsia="Arial" w:cs="Arial" w:ascii="Arial" w:hAnsi="Arial"/>
-          <w:b/>
-          <w:bCs/>
-          <w:i w:val="false"/>
-          <w:iCs w:val="false"/>
-          <w:caps w:val="false"/>
-          <w:smallCaps w:val="false"/>
-          <w:color w:val="292929"/>
-          <w:sz w:val="28"/>
-          <w:szCs w:val="28"/>
-        </w:rPr>
-      </w:r>
-    </w:p>
-    <w:p>
-      <w:pPr>
-        <w:pStyle w:val="Normal"/>
-        <w:spacing w:lineRule="auto" w:line="360" w:beforeAutospacing="0" w:before="0" w:afterAutospacing="0" w:after="0"/>
-        <w:ind w:left="0" w:hanging="0"/>
-        <w:jc w:val="center"/>
-        <w:rPr>
-          <w:rFonts w:ascii="Arial" w:hAnsi="Arial" w:eastAsia="Arial" w:cs="Arial"/>
-          <w:b/>
-          <w:b/>
-          <w:bCs/>
-          <w:i w:val="false"/>
-          <w:i w:val="false"/>
-          <w:iCs w:val="false"/>
-          <w:caps w:val="false"/>
-          <w:smallCaps w:val="false"/>
-          <w:color w:val="292929"/>
-          <w:sz w:val="28"/>
-          <w:szCs w:val="28"/>
-        </w:rPr>
-      </w:pPr>
-      <w:r>
-        <w:rPr>
-          <w:rFonts w:eastAsia="Arial" w:cs="Arial" w:ascii="Arial" w:hAnsi="Arial"/>
-          <w:b/>
-          <w:bCs/>
-          <w:i w:val="false"/>
-          <w:iCs w:val="false"/>
-          <w:caps w:val="false"/>
-          <w:smallCaps w:val="false"/>
-          <w:color w:val="292929"/>
-          <w:sz w:val="28"/>
-          <w:szCs w:val="28"/>
-        </w:rPr>
-      </w:r>
-    </w:p>
-    <w:p>
-      <w:pPr>
-        <w:pStyle w:val="Normal"/>
-        <w:spacing w:lineRule="auto" w:line="360" w:beforeAutospacing="0" w:before="0" w:afterAutospacing="0" w:after="0"/>
-        <w:ind w:left="0" w:hanging="0"/>
-        <w:jc w:val="center"/>
-        <w:rPr>
-          <w:rFonts w:ascii="Arial" w:hAnsi="Arial" w:eastAsia="Arial" w:cs="Arial"/>
-          <w:b/>
-          <w:b/>
-          <w:bCs/>
-          <w:i w:val="false"/>
-          <w:i w:val="false"/>
-          <w:iCs w:val="false"/>
-          <w:caps w:val="false"/>
-          <w:smallCaps w:val="false"/>
-          <w:color w:val="292929"/>
-          <w:sz w:val="28"/>
-          <w:szCs w:val="28"/>
-        </w:rPr>
-      </w:pPr>
-      <w:r>
-        <w:rPr>
-          <w:rFonts w:eastAsia="Arial" w:cs="Arial" w:ascii="Arial" w:hAnsi="Arial"/>
-          <w:b/>
-          <w:bCs/>
-          <w:i w:val="false"/>
-          <w:iCs w:val="false"/>
-          <w:caps w:val="false"/>
-          <w:smallCaps w:val="false"/>
-          <w:color w:val="292929"/>
-          <w:sz w:val="28"/>
-          <w:szCs w:val="28"/>
-        </w:rPr>
-      </w:r>
-    </w:p>
-    <w:p>
-      <w:pPr>
-        <w:pStyle w:val="Normal"/>
-        <w:spacing w:lineRule="auto" w:line="360" w:beforeAutospacing="0" w:before="0" w:afterAutospacing="0" w:after="0"/>
-        <w:ind w:left="0" w:hanging="0"/>
-        <w:jc w:val="center"/>
-        <w:rPr>
-          <w:rFonts w:ascii="Arial" w:hAnsi="Arial" w:eastAsia="Arial" w:cs="Arial"/>
-          <w:b/>
-          <w:b/>
-          <w:bCs/>
-          <w:i w:val="false"/>
-          <w:i w:val="false"/>
-          <w:iCs w:val="false"/>
-          <w:caps w:val="false"/>
-          <w:smallCaps w:val="false"/>
-          <w:color w:val="292929"/>
-          <w:sz w:val="28"/>
-          <w:szCs w:val="28"/>
-        </w:rPr>
-      </w:pPr>
-      <w:r>
-        <w:rPr>
-          <w:rFonts w:eastAsia="Arial" w:cs="Arial" w:ascii="Arial" w:hAnsi="Arial"/>
-          <w:b/>
-          <w:bCs/>
-          <w:i w:val="false"/>
-          <w:iCs w:val="false"/>
-          <w:caps w:val="false"/>
-          <w:smallCaps w:val="false"/>
-          <w:color w:val="292929"/>
-          <w:sz w:val="28"/>
-          <w:szCs w:val="28"/>
-        </w:rPr>
-      </w:r>
-    </w:p>
-    <w:p>
-      <w:pPr>
-        <w:pStyle w:val="Normal"/>
-        <w:spacing w:lineRule="auto" w:line="360" w:beforeAutospacing="0" w:before="0" w:afterAutospacing="0" w:after="0"/>
-        <w:ind w:left="0" w:hanging="0"/>
-        <w:jc w:val="center"/>
-        <w:rPr>
-          <w:rFonts w:ascii="Arial" w:hAnsi="Arial" w:eastAsia="Arial" w:cs="Arial"/>
-          <w:b/>
-          <w:b/>
-          <w:bCs/>
-          <w:i w:val="false"/>
-          <w:i w:val="false"/>
-          <w:iCs w:val="false"/>
-          <w:caps w:val="false"/>
-          <w:smallCaps w:val="false"/>
-          <w:color w:val="292929"/>
-          <w:sz w:val="28"/>
-          <w:szCs w:val="28"/>
-        </w:rPr>
-      </w:pPr>
-      <w:r>
-        <w:rPr>
-          <w:rFonts w:eastAsia="Arial" w:cs="Arial" w:ascii="Arial" w:hAnsi="Arial"/>
-          <w:b/>
-          <w:bCs/>
-          <w:i w:val="false"/>
-          <w:iCs w:val="false"/>
-          <w:caps w:val="false"/>
-          <w:smallCaps w:val="false"/>
-          <w:color w:val="292929"/>
-          <w:sz w:val="28"/>
-          <w:szCs w:val="28"/>
-        </w:rPr>
-      </w:r>
-    </w:p>
-    <w:p>
-      <w:pPr>
-        <w:pStyle w:val="Normal"/>
-        <w:spacing w:lineRule="auto" w:line="360" w:beforeAutospacing="0" w:before="0" w:afterAutospacing="0" w:after="0"/>
-        <w:ind w:left="0" w:hanging="0"/>
-        <w:jc w:val="center"/>
-        <w:rPr>
-          <w:rFonts w:ascii="Arial" w:hAnsi="Arial" w:eastAsia="Arial" w:cs="Arial"/>
-          <w:b/>
-          <w:b/>
-          <w:bCs/>
-          <w:i w:val="false"/>
-          <w:i w:val="false"/>
-          <w:iCs w:val="false"/>
-          <w:caps w:val="false"/>
-          <w:smallCaps w:val="false"/>
-          <w:color w:val="292929"/>
-          <w:sz w:val="28"/>
-          <w:szCs w:val="28"/>
-        </w:rPr>
-      </w:pPr>
-      <w:r>
-        <w:rPr>
-          <w:rFonts w:eastAsia="Arial" w:cs="Arial" w:ascii="Arial" w:hAnsi="Arial"/>
-          <w:b/>
-          <w:bCs/>
-          <w:i w:val="false"/>
-          <w:iCs w:val="false"/>
-          <w:caps w:val="false"/>
-          <w:smallCaps w:val="false"/>
-          <w:color w:val="292929"/>
-          <w:sz w:val="28"/>
-          <w:szCs w:val="28"/>
-        </w:rPr>
-      </w:r>
-    </w:p>
-    <w:p>
-      <w:pPr>
-        <w:sectPr>
-          <w:headerReference w:type="even" r:id="rId6"/>
-          <w:headerReference w:type="default" r:id="rId7"/>
-          <w:footerReference w:type="even" r:id="rId8"/>
-          <w:footerReference w:type="default" r:id="rId9"/>
-          <w:type w:val="nextPage"/>
-          <w:pgSz w:w="11906" w:h="16838"/>
-          <w:pgMar w:left="1699" w:right="1134" w:header="0" w:top="1699" w:footer="0" w:bottom="1138" w:gutter="0"/>
-          <w:pgNumType w:fmt="decimal"/>
-          <w:formProt w:val="false"/>
-          <w:textDirection w:val="lrTb"/>
-          <w:docGrid w:type="default" w:linePitch="120" w:charSpace="0"/>
-        </w:sectPr>
-        <w:pStyle w:val="Normal"/>
-        <w:spacing w:lineRule="auto" w:line="360" w:beforeAutospacing="0" w:before="0" w:afterAutospacing="0" w:after="0"/>
-        <w:ind w:left="0" w:hanging="0"/>
-        <w:jc w:val="center"/>
-        <w:rPr>
-          <w:rFonts w:ascii="Arial" w:hAnsi="Arial" w:eastAsia="Arial" w:cs="Arial"/>
-          <w:b/>
-          <w:b/>
-          <w:bCs/>
-          <w:i w:val="false"/>
-          <w:i w:val="false"/>
-          <w:iCs w:val="false"/>
-          <w:caps w:val="false"/>
-          <w:smallCaps w:val="false"/>
-          <w:color w:val="292929"/>
-          <w:sz w:val="28"/>
-          <w:szCs w:val="28"/>
-        </w:rPr>
-      </w:pPr>
-      <w:r>
-        <w:rPr>
-          <w:rFonts w:eastAsia="Arial" w:cs="Arial" w:ascii="Arial" w:hAnsi="Arial"/>
-          <w:b/>
-          <w:bCs/>
-          <w:i w:val="false"/>
-          <w:iCs w:val="false"/>
-          <w:caps w:val="false"/>
-          <w:smallCaps w:val="false"/>
-          <w:color w:val="292929"/>
-          <w:sz w:val="28"/>
-          <w:szCs w:val="28"/>
-        </w:rPr>
-      </w:r>
-    </w:p>
-    <w:p>
-      <w:pPr>
-        <w:pStyle w:val="Normal"/>
-        <w:spacing w:lineRule="auto" w:line="360" w:beforeAutospacing="0" w:before="0" w:afterAutospacing="0" w:after="0"/>
-        <w:ind w:left="0" w:hanging="0"/>
-        <w:jc w:val="center"/>
+        <w:jc w:val="left"/>
         <w:rPr/>
       </w:pPr>
       <w:r>
@@ -1490,108 +754,11 @@
           <w:smallCaps w:val="false"/>
           <w:color w:val="292929"/>
           <w:spacing w:val="0"/>
-          <w:sz w:val="28"/>
-          <w:szCs w:val="28"/>
-        </w:rPr>
-        <w:t>RESUMO</w:t>
-      </w:r>
-    </w:p>
-    <w:p>
-      <w:pPr>
-        <w:pStyle w:val="Normal"/>
-        <w:spacing w:lineRule="auto" w:line="360" w:beforeAutospacing="0" w:before="0" w:afterAutospacing="0" w:after="0"/>
-        <w:ind w:left="0" w:hanging="0"/>
-        <w:jc w:val="both"/>
-        <w:rPr>
-          <w:rFonts w:ascii="Arial" w:hAnsi="Arial" w:eastAsia="Arial" w:cs="Arial"/>
-          <w:b w:val="false"/>
-          <w:b w:val="false"/>
-          <w:bCs w:val="false"/>
-          <w:i w:val="false"/>
-          <w:i w:val="false"/>
-          <w:iCs w:val="false"/>
-          <w:caps w:val="false"/>
-          <w:smallCaps w:val="false"/>
-          <w:color w:val="292929"/>
-          <w:spacing w:val="0"/>
-          <w:sz w:val="24"/>
-          <w:szCs w:val="24"/>
-        </w:rPr>
-      </w:pPr>
-      <w:r>
-        <w:rPr>
-          <w:rFonts w:eastAsia="Arial" w:cs="Arial" w:ascii="Arial" w:hAnsi="Arial"/>
-          <w:b w:val="false"/>
-          <w:bCs w:val="false"/>
-          <w:i w:val="false"/>
-          <w:iCs w:val="false"/>
-          <w:caps w:val="false"/>
-          <w:smallCaps w:val="false"/>
-          <w:color w:val="292929"/>
-          <w:spacing w:val="0"/>
-          <w:sz w:val="24"/>
-          <w:szCs w:val="24"/>
-        </w:rPr>
-      </w:r>
-    </w:p>
-    <w:p>
-      <w:pPr>
-        <w:pStyle w:val="Normal"/>
-        <w:spacing w:lineRule="auto" w:line="360" w:beforeAutospacing="0" w:before="0" w:afterAutospacing="0" w:after="0"/>
-        <w:ind w:left="0" w:firstLine="708"/>
-        <w:jc w:val="both"/>
-        <w:rPr/>
-      </w:pPr>
-      <w:r>
-        <w:rPr>
-          <w:rFonts w:eastAsia="Arial" w:cs="Arial" w:ascii="Arial" w:hAnsi="Arial"/>
-          <w:b w:val="false"/>
-          <w:bCs w:val="false"/>
-          <w:i w:val="false"/>
-          <w:iCs w:val="false"/>
-          <w:caps w:val="false"/>
-          <w:smallCaps w:val="false"/>
-          <w:color w:val="292929"/>
-          <w:sz w:val="24"/>
-          <w:szCs w:val="24"/>
-        </w:rPr>
-        <w:t>Atualmente, a utilização de APIs (Interface de Programação de Aplicações) vem se tornando cada vez mais comum no contexto corporativo, o que não é de se estranhar, já que elas proporcionam uma vasta quantidade de benefícios envolvendo aspectos como praticidade, performance e segurança. Em meio a esta numerosa quantidade de benefícios, existe a possibilidade de integrar aplicações, no entanto, para que este feito se realize, é imprescindível que a aplicação requisitante siga uma documentação antes de usufruir dos recursos fornecidos pela API, e é neste momento que se deve enfatizar a importância do uso de padrões de design. O objetivo deste trabalho é, com base em pesquisas, apresentar os possíveis problemas causados pela falta de padrão e sugerir boas práticas de desenvolvimento usando como referência uma API feita pelos próprios autores em virtude dos conhecimentos adquiridos durante o curso, sempre enfatizando de que nada descrito tem a obrigação de ser seguido.</w:t>
-      </w:r>
-    </w:p>
-    <w:p>
-      <w:pPr>
-        <w:pStyle w:val="Normal"/>
-        <w:spacing w:lineRule="auto" w:line="360" w:beforeAutospacing="0" w:before="0" w:afterAutospacing="0" w:after="0"/>
-        <w:ind w:left="0" w:hanging="0"/>
-        <w:jc w:val="both"/>
-        <w:rPr>
-          <w:rFonts w:ascii="Arial" w:hAnsi="Arial" w:eastAsia="Arial" w:cs="Arial"/>
-          <w:b w:val="false"/>
-          <w:b w:val="false"/>
-          <w:bCs w:val="false"/>
-          <w:i w:val="false"/>
-          <w:i w:val="false"/>
-          <w:iCs w:val="false"/>
-          <w:caps w:val="false"/>
-          <w:smallCaps w:val="false"/>
-          <w:color w:val="292929"/>
-        </w:rPr>
-      </w:pPr>
-      <w:r>
-        <w:rPr>
-          <w:sz w:val="22"/>
-          <w:szCs w:val="22"/>
-        </w:rPr>
-      </w:r>
-    </w:p>
-    <w:p>
-      <w:pPr>
-        <w:pStyle w:val="Normal"/>
-        <w:spacing w:lineRule="auto" w:line="360" w:beforeAutospacing="0" w:before="0" w:afterAutospacing="0" w:after="0"/>
-        <w:ind w:left="0" w:hanging="0"/>
-        <w:jc w:val="both"/>
-        <w:rPr/>
-      </w:pPr>
+          <w:sz w:val="24"/>
+          <w:szCs w:val="24"/>
+        </w:rPr>
+        <w:t xml:space="preserve">1 </w:t>
+      </w:r>
       <w:r>
         <w:rPr>
           <w:rFonts w:eastAsia="Arial" w:cs="Arial" w:ascii="Arial" w:hAnsi="Arial"/>
@@ -1606,370 +773,7 @@
           <w:sz w:val="24"/>
           <w:szCs w:val="24"/>
         </w:rPr>
-        <w:t>Palavras-chave</w:t>
-      </w:r>
-      <w:r>
-        <w:rPr>
-          <w:rFonts w:eastAsia="Arial" w:cs="Arial" w:ascii="Arial" w:hAnsi="Arial"/>
-          <w:b w:val="false"/>
-          <w:bCs w:val="false"/>
-          <w:i w:val="false"/>
-          <w:iCs w:val="false"/>
-          <w:caps w:val="false"/>
-          <w:smallCaps w:val="false"/>
-          <w:color w:val="292929"/>
-          <w:spacing w:val="0"/>
-          <w:sz w:val="24"/>
-          <w:szCs w:val="24"/>
-        </w:rPr>
-        <w:t>: Padrões de Design. API REST. Integração de Aplicações.</w:t>
-      </w:r>
-    </w:p>
-    <w:p>
-      <w:pPr>
-        <w:pStyle w:val="Normal"/>
-        <w:spacing w:lineRule="auto" w:line="360" w:beforeAutospacing="0" w:before="0" w:afterAutospacing="0" w:after="0"/>
-        <w:ind w:left="0" w:hanging="0"/>
-        <w:jc w:val="both"/>
-        <w:rPr>
-          <w:rFonts w:ascii="Arial" w:hAnsi="Arial" w:eastAsia="Arial" w:cs="Arial"/>
-          <w:b w:val="false"/>
-          <w:b w:val="false"/>
-          <w:bCs w:val="false"/>
-          <w:i w:val="false"/>
-          <w:i w:val="false"/>
-          <w:iCs w:val="false"/>
-          <w:caps w:val="false"/>
-          <w:smallCaps w:val="false"/>
-          <w:color w:val="292929"/>
-          <w:spacing w:val="0"/>
-          <w:sz w:val="24"/>
-          <w:szCs w:val="24"/>
-        </w:rPr>
-      </w:pPr>
-      <w:r>
-        <w:rPr/>
-      </w:r>
-    </w:p>
-    <w:p>
-      <w:pPr>
-        <w:pStyle w:val="Normal"/>
-        <w:spacing w:lineRule="auto" w:line="360" w:beforeAutospacing="0" w:before="0" w:afterAutospacing="0" w:after="0"/>
-        <w:ind w:left="0" w:hanging="0"/>
-        <w:jc w:val="center"/>
-        <w:rPr/>
-      </w:pPr>
-      <w:r>
-        <w:rPr>
-          <w:rFonts w:eastAsia="Arial" w:cs="Arial" w:ascii="Arial" w:hAnsi="Arial"/>
-          <w:b/>
-          <w:bCs/>
-          <w:i w:val="false"/>
-          <w:iCs w:val="false"/>
-          <w:caps w:val="false"/>
-          <w:smallCaps w:val="false"/>
-          <w:color w:val="292929"/>
-          <w:sz w:val="28"/>
-          <w:szCs w:val="28"/>
-        </w:rPr>
-        <w:t>ABSTRACT</w:t>
-      </w:r>
-    </w:p>
-    <w:p>
-      <w:pPr>
-        <w:pStyle w:val="Normal"/>
-        <w:spacing w:lineRule="auto" w:line="360" w:beforeAutospacing="0" w:before="0" w:afterAutospacing="0" w:after="0"/>
-        <w:ind w:left="0" w:hanging="0"/>
-        <w:jc w:val="both"/>
-        <w:rPr>
-          <w:rFonts w:ascii="Arial" w:hAnsi="Arial" w:eastAsia="Arial" w:cs="Arial"/>
-          <w:b w:val="false"/>
-          <w:b w:val="false"/>
-          <w:bCs w:val="false"/>
-          <w:i w:val="false"/>
-          <w:i w:val="false"/>
-          <w:iCs w:val="false"/>
-          <w:caps w:val="false"/>
-          <w:smallCaps w:val="false"/>
-          <w:color w:val="292929"/>
-          <w:sz w:val="24"/>
-          <w:szCs w:val="24"/>
-        </w:rPr>
-      </w:pPr>
-      <w:r>
-        <w:rPr>
-          <w:rFonts w:eastAsia="Arial" w:cs="Arial" w:ascii="Arial" w:hAnsi="Arial"/>
-          <w:b w:val="false"/>
-          <w:bCs w:val="false"/>
-          <w:i w:val="false"/>
-          <w:iCs w:val="false"/>
-          <w:caps w:val="false"/>
-          <w:smallCaps w:val="false"/>
-          <w:color w:val="292929"/>
-          <w:sz w:val="24"/>
-          <w:szCs w:val="24"/>
-        </w:rPr>
-      </w:r>
-    </w:p>
-    <w:p>
-      <w:pPr>
-        <w:pStyle w:val="Normal"/>
-        <w:spacing w:lineRule="auto" w:line="360" w:beforeAutospacing="0" w:before="0" w:afterAutospacing="0" w:after="0"/>
-        <w:ind w:left="0" w:hanging="0"/>
-        <w:jc w:val="both"/>
-        <w:rPr>
-          <w:rFonts w:ascii="Arial" w:hAnsi="Arial" w:eastAsia="Arial" w:cs="Arial"/>
-          <w:b w:val="false"/>
-          <w:b w:val="false"/>
-          <w:bCs w:val="false"/>
-          <w:i w:val="false"/>
-          <w:i w:val="false"/>
-          <w:iCs w:val="false"/>
-          <w:caps w:val="false"/>
-          <w:smallCaps w:val="false"/>
-          <w:color w:val="292929"/>
-          <w:sz w:val="24"/>
-          <w:szCs w:val="24"/>
-        </w:rPr>
-      </w:pPr>
-      <w:r>
-        <w:rPr>
-          <w:rFonts w:eastAsia="Arial" w:cs="Arial" w:ascii="Arial" w:hAnsi="Arial"/>
-          <w:b w:val="false"/>
-          <w:bCs w:val="false"/>
-          <w:i w:val="false"/>
-          <w:iCs w:val="false"/>
-          <w:caps w:val="false"/>
-          <w:smallCaps w:val="false"/>
-          <w:color w:val="292929"/>
-          <w:sz w:val="24"/>
-          <w:szCs w:val="24"/>
-        </w:rPr>
-        <w:tab/>
-      </w:r>
-      <w:r>
-        <w:rPr>
-          <w:rFonts w:eastAsia="Arial" w:cs="Arial" w:ascii="Arial" w:hAnsi="Arial"/>
-          <w:b w:val="false"/>
-          <w:bCs w:val="false"/>
-          <w:i w:val="false"/>
-          <w:iCs w:val="false"/>
-          <w:caps w:val="false"/>
-          <w:smallCaps w:val="false"/>
-          <w:color w:val="292929"/>
-          <w:sz w:val="24"/>
-          <w:szCs w:val="24"/>
-        </w:rPr>
-        <w:t>Nowadays</w:t>
-      </w:r>
-      <w:r>
-        <w:rPr>
-          <w:rFonts w:eastAsia="Arial" w:cs="Arial" w:ascii="Arial" w:hAnsi="Arial"/>
-          <w:b w:val="false"/>
-          <w:bCs w:val="false"/>
-          <w:i w:val="false"/>
-          <w:iCs w:val="false"/>
-          <w:caps w:val="false"/>
-          <w:smallCaps w:val="false"/>
-          <w:color w:val="292929"/>
-          <w:sz w:val="24"/>
-          <w:szCs w:val="24"/>
-        </w:rPr>
-        <w:t>, the use of APIs (Application Programming Interface) has become increasingly common in the corporate context, which is not surprising, since they provide a vast amount of benefits involving aspects such as practicality, performance and security. In the midst of this numerous amount of benefits, there is the possibility of integrating applications, however, for this to happen, it is essential that the requesting application follow</w:t>
-      </w:r>
-      <w:r>
-        <w:rPr>
-          <w:rFonts w:eastAsia="Arial" w:cs="Arial" w:ascii="Arial" w:hAnsi="Arial"/>
-          <w:b w:val="false"/>
-          <w:bCs w:val="false"/>
-          <w:i w:val="false"/>
-          <w:iCs w:val="false"/>
-          <w:caps w:val="false"/>
-          <w:smallCaps w:val="false"/>
-          <w:color w:val="292929"/>
-          <w:sz w:val="24"/>
-          <w:szCs w:val="24"/>
-        </w:rPr>
-        <w:t>s</w:t>
-      </w:r>
-      <w:r>
-        <w:rPr>
-          <w:rFonts w:eastAsia="Arial" w:cs="Arial" w:ascii="Arial" w:hAnsi="Arial"/>
-          <w:b w:val="false"/>
-          <w:bCs w:val="false"/>
-          <w:i w:val="false"/>
-          <w:iCs w:val="false"/>
-          <w:caps w:val="false"/>
-          <w:smallCaps w:val="false"/>
-          <w:color w:val="292929"/>
-          <w:sz w:val="24"/>
-          <w:szCs w:val="24"/>
-        </w:rPr>
-        <w:t xml:space="preserve"> a documentation before taking advantage of the resources provided by the API, and it is at this moment that should emphasize the importance of using design patterns. The objective of this work is, based on research, to present the possible problems caused by the lack of standard and to suggest good development practices using as reference an API made by the authors themselves due to the knowledge acquired during the course, always emphasizing that nothing described has an obligation to be followed.</w:t>
-      </w:r>
-    </w:p>
-    <w:p>
-      <w:pPr>
-        <w:pStyle w:val="Normal"/>
-        <w:spacing w:lineRule="auto" w:line="360" w:beforeAutospacing="0" w:before="0" w:afterAutospacing="0" w:after="0"/>
-        <w:ind w:left="0" w:hanging="0"/>
-        <w:jc w:val="both"/>
-        <w:rPr>
-          <w:rFonts w:ascii="Arial" w:hAnsi="Arial" w:eastAsia="Arial" w:cs="Arial"/>
-          <w:b w:val="false"/>
-          <w:b w:val="false"/>
-          <w:bCs w:val="false"/>
-          <w:i w:val="false"/>
-          <w:i w:val="false"/>
-          <w:iCs w:val="false"/>
-          <w:caps w:val="false"/>
-          <w:smallCaps w:val="false"/>
-          <w:color w:val="292929"/>
-          <w:sz w:val="22"/>
-          <w:szCs w:val="22"/>
-        </w:rPr>
-      </w:pPr>
-      <w:r>
-        <w:rPr>
-          <w:rFonts w:eastAsia="Arial" w:cs="Arial" w:ascii="Arial" w:hAnsi="Arial"/>
-          <w:b w:val="false"/>
-          <w:bCs w:val="false"/>
-          <w:i w:val="false"/>
-          <w:iCs w:val="false"/>
-          <w:caps w:val="false"/>
-          <w:smallCaps w:val="false"/>
-          <w:color w:val="292929"/>
-          <w:sz w:val="22"/>
-          <w:szCs w:val="22"/>
-        </w:rPr>
-      </w:r>
-    </w:p>
-    <w:p>
-      <w:pPr>
-        <w:pStyle w:val="Normal"/>
-        <w:spacing w:lineRule="auto" w:line="360" w:beforeAutospacing="0" w:before="0" w:afterAutospacing="0" w:after="0"/>
-        <w:ind w:left="0" w:hanging="0"/>
-        <w:jc w:val="both"/>
-        <w:rPr>
-          <w:rFonts w:ascii="Arial" w:hAnsi="Arial" w:eastAsia="Arial" w:cs="Arial"/>
-          <w:b w:val="false"/>
-          <w:b w:val="false"/>
-          <w:bCs w:val="false"/>
-          <w:i w:val="false"/>
-          <w:i w:val="false"/>
-          <w:iCs w:val="false"/>
-          <w:caps w:val="false"/>
-          <w:smallCaps w:val="false"/>
-          <w:color w:val="292929"/>
-          <w:sz w:val="24"/>
-          <w:szCs w:val="24"/>
-        </w:rPr>
-      </w:pPr>
-      <w:r>
-        <w:rPr>
-          <w:rFonts w:eastAsia="Arial" w:cs="Arial" w:ascii="Arial" w:hAnsi="Arial"/>
-          <w:b/>
-          <w:bCs/>
-          <w:i w:val="false"/>
-          <w:iCs w:val="false"/>
-          <w:caps w:val="false"/>
-          <w:smallCaps w:val="false"/>
-          <w:color w:val="292929"/>
-          <w:spacing w:val="0"/>
-          <w:sz w:val="24"/>
-          <w:szCs w:val="24"/>
-        </w:rPr>
-        <w:t>Keywords</w:t>
-      </w:r>
-      <w:r>
-        <w:rPr>
-          <w:rFonts w:eastAsia="Arial" w:cs="Arial" w:ascii="Arial" w:hAnsi="Arial"/>
-          <w:b w:val="false"/>
-          <w:bCs w:val="false"/>
-          <w:i w:val="false"/>
-          <w:iCs w:val="false"/>
-          <w:caps w:val="false"/>
-          <w:smallCaps w:val="false"/>
-          <w:color w:val="292929"/>
-          <w:spacing w:val="0"/>
-          <w:sz w:val="24"/>
-          <w:szCs w:val="24"/>
-        </w:rPr>
-        <w:t>: Design Patterns. REST API. Application Integration.</w:t>
-      </w:r>
-    </w:p>
-    <w:p>
-      <w:pPr>
-        <w:sectPr>
-          <w:headerReference w:type="even" r:id="rId10"/>
-          <w:headerReference w:type="default" r:id="rId11"/>
-          <w:footerReference w:type="even" r:id="rId12"/>
-          <w:footerReference w:type="default" r:id="rId13"/>
-          <w:type w:val="nextPage"/>
-          <w:pgSz w:w="11906" w:h="16838"/>
-          <w:pgMar w:left="1699" w:right="1134" w:header="0" w:top="1699" w:footer="0" w:bottom="1138" w:gutter="0"/>
-          <w:pgNumType w:fmt="decimal"/>
-          <w:formProt w:val="false"/>
-          <w:textDirection w:val="lrTb"/>
-          <w:docGrid w:type="default" w:linePitch="120" w:charSpace="0"/>
-        </w:sectPr>
-        <w:pStyle w:val="Normal"/>
-        <w:spacing w:lineRule="auto" w:line="360" w:beforeAutospacing="0" w:before="0" w:afterAutospacing="0" w:after="0"/>
-        <w:ind w:left="0" w:hanging="0"/>
-        <w:jc w:val="both"/>
-        <w:rPr>
-          <w:rFonts w:ascii="Arial" w:hAnsi="Arial" w:eastAsia="Calibri" w:cs=""/>
-          <w:b w:val="false"/>
-          <w:b w:val="false"/>
-          <w:bCs w:val="false"/>
-          <w:i w:val="false"/>
-          <w:i w:val="false"/>
-          <w:iCs w:val="false"/>
-          <w:caps w:val="false"/>
-          <w:smallCaps w:val="false"/>
-          <w:color w:val="auto"/>
-          <w:sz w:val="24"/>
-          <w:szCs w:val="24"/>
-        </w:rPr>
-      </w:pPr>
-      <w:r>
-        <w:rPr>
-          <w:rFonts w:eastAsia="Calibri" w:cs="" w:ascii="Arial" w:hAnsi="Arial"/>
-          <w:b w:val="false"/>
-          <w:bCs w:val="false"/>
-          <w:i w:val="false"/>
-          <w:iCs w:val="false"/>
-          <w:caps w:val="false"/>
-          <w:smallCaps w:val="false"/>
-          <w:color w:val="auto"/>
-          <w:sz w:val="24"/>
-          <w:szCs w:val="24"/>
-        </w:rPr>
-      </w:r>
-    </w:p>
-    <w:p>
-      <w:pPr>
-        <w:pStyle w:val="Normal"/>
-        <w:spacing w:lineRule="auto" w:line="360" w:beforeAutospacing="0" w:before="0" w:afterAutospacing="0" w:after="0"/>
-        <w:ind w:left="0" w:hanging="0"/>
-        <w:jc w:val="left"/>
-        <w:rPr/>
-      </w:pPr>
-      <w:r>
-        <w:rPr>
-          <w:rFonts w:eastAsia="Arial" w:cs="Arial" w:ascii="Arial" w:hAnsi="Arial"/>
-          <w:b/>
-          <w:bCs/>
-          <w:i w:val="false"/>
-          <w:iCs w:val="false"/>
-          <w:caps w:val="false"/>
-          <w:smallCaps w:val="false"/>
-          <w:color w:val="292929"/>
-          <w:spacing w:val="0"/>
-          <w:sz w:val="24"/>
-          <w:szCs w:val="24"/>
-        </w:rPr>
-        <w:t>1 INTRODUÇÃO</w:t>
+        <w:t>Introdução</w:t>
       </w:r>
     </w:p>
     <w:p>
@@ -2335,7 +1139,22 @@
           <w:sz w:val="24"/>
           <w:szCs w:val="24"/>
         </w:rPr>
-        <w:t>2.1 DEFINIÇÃO</w:t>
+        <w:t xml:space="preserve">2.1 </w:t>
+      </w:r>
+      <w:r>
+        <w:rPr>
+          <w:rFonts w:eastAsia="Arial" w:cs="Arial" w:ascii="Arial" w:hAnsi="Arial"/>
+          <w:b w:val="false"/>
+          <w:bCs w:val="false"/>
+          <w:i w:val="false"/>
+          <w:iCs w:val="false"/>
+          <w:caps w:val="false"/>
+          <w:smallCaps w:val="false"/>
+          <w:color w:val="292929"/>
+          <w:sz w:val="24"/>
+          <w:szCs w:val="24"/>
+        </w:rPr>
+        <w:t>Definição</w:t>
       </w:r>
     </w:p>
     <w:p>
@@ -2625,7 +1444,17 @@
           <w:sz w:val="24"/>
           <w:szCs w:val="24"/>
         </w:rPr>
-        <w:t>2.2 VERBOS</w:t>
+        <w:t xml:space="preserve">2.2 </w:t>
+      </w:r>
+      <w:r>
+        <w:rPr>
+          <w:rFonts w:eastAsia="Arial" w:cs="Arial" w:ascii="Arial" w:hAnsi="Arial"/>
+          <w:b w:val="false"/>
+          <w:bCs w:val="false"/>
+          <w:sz w:val="24"/>
+          <w:szCs w:val="24"/>
+        </w:rPr>
+        <w:t>Verbos</w:t>
       </w:r>
     </w:p>
     <w:p>
@@ -2644,7 +1473,13 @@
         </w:rPr>
       </w:pPr>
       <w:r>
-        <w:rPr/>
+        <w:rPr>
+          <w:rFonts w:eastAsia="Arial" w:cs="Arial" w:ascii="Arial" w:hAnsi="Arial"/>
+          <w:b w:val="false"/>
+          <w:bCs w:val="false"/>
+          <w:sz w:val="24"/>
+          <w:szCs w:val="24"/>
+        </w:rPr>
       </w:r>
     </w:p>
     <w:p>
@@ -3241,7 +2076,7 @@
                     </pic:cNvPicPr>
                   </pic:nvPicPr>
                   <pic:blipFill>
-                    <a:blip r:embed="rId14"/>
+                    <a:blip r:embed="rId7"/>
                     <a:stretch>
                       <a:fillRect/>
                     </a:stretch>
@@ -3427,7 +2262,17 @@
           <w:sz w:val="24"/>
           <w:szCs w:val="24"/>
         </w:rPr>
-        <w:t>2.4 HEADERS</w:t>
+        <w:t xml:space="preserve">2.4 </w:t>
+      </w:r>
+      <w:r>
+        <w:rPr>
+          <w:rFonts w:eastAsia="Arial" w:cs="Arial" w:ascii="Arial" w:hAnsi="Arial"/>
+          <w:b w:val="false"/>
+          <w:bCs w:val="false"/>
+          <w:sz w:val="24"/>
+          <w:szCs w:val="24"/>
+        </w:rPr>
+        <w:t>Cabeçalhos</w:t>
       </w:r>
     </w:p>
     <w:p>
@@ -3473,7 +2318,7 @@
           <w:sz w:val="24"/>
           <w:szCs w:val="24"/>
         </w:rPr>
-        <w:t>Os headers (cabeçalhos) são dados opcionais introduzidos nas requisições e nas respostas de uma chamada de API. Geralmente são distintos e não possuem relação com a entidade que a URL se associa.</w:t>
+        <w:t>Os cabeçalhos são dados opcionais introduzidos nas requisições e nas respostas de uma chamada de API. Geralmente são distintos e não possuem relação com a entidade que a URL se associa.</w:t>
       </w:r>
     </w:p>
     <w:p>
@@ -3524,7 +2369,27 @@
           <w:sz w:val="24"/>
           <w:szCs w:val="24"/>
         </w:rPr>
-        <w:t>Figura 2 — Exemplo de adição de um token JWT no header das requisições.</w:t>
+        <w:t xml:space="preserve">Figura 2 — Exemplo de adição de um token JWT no </w:t>
+      </w:r>
+      <w:r>
+        <w:rPr>
+          <w:rFonts w:eastAsia="Arial" w:cs="Arial" w:ascii="Arial" w:hAnsi="Arial"/>
+          <w:b w:val="false"/>
+          <w:bCs w:val="false"/>
+          <w:sz w:val="24"/>
+          <w:szCs w:val="24"/>
+        </w:rPr>
+        <w:t>cabeçalho</w:t>
+      </w:r>
+      <w:r>
+        <w:rPr>
+          <w:rFonts w:eastAsia="Arial" w:cs="Arial" w:ascii="Arial" w:hAnsi="Arial"/>
+          <w:b w:val="false"/>
+          <w:bCs w:val="false"/>
+          <w:sz w:val="24"/>
+          <w:szCs w:val="24"/>
+        </w:rPr>
+        <w:t xml:space="preserve"> das requisições.</w:t>
       </w:r>
     </w:p>
     <w:p>
@@ -3556,7 +2421,7 @@
                     </pic:cNvPicPr>
                   </pic:nvPicPr>
                   <pic:blipFill>
-                    <a:blip r:embed="rId15"/>
+                    <a:blip r:embed="rId8"/>
                     <a:stretch>
                       <a:fillRect/>
                     </a:stretch>
@@ -3682,7 +2547,17 @@
           <w:sz w:val="24"/>
           <w:szCs w:val="24"/>
         </w:rPr>
-        <w:t>2.5 BODY</w:t>
+        <w:t xml:space="preserve">2.5 </w:t>
+      </w:r>
+      <w:r>
+        <w:rPr>
+          <w:rFonts w:eastAsia="Arial" w:cs="Arial" w:ascii="Arial" w:hAnsi="Arial"/>
+          <w:b w:val="false"/>
+          <w:bCs w:val="false"/>
+          <w:sz w:val="24"/>
+          <w:szCs w:val="24"/>
+        </w:rPr>
+        <w:t>Corpo</w:t>
       </w:r>
     </w:p>
     <w:p>
@@ -3727,7 +2602,7 @@
           <w:sz w:val="24"/>
           <w:szCs w:val="24"/>
         </w:rPr>
-        <w:t>O body (corpo) é um conteúdo opcional introduzido nas requisições e nas respostas de uma chamada de API. Este conteúdo geralmente possui um formato de texto informado no cabeçalho, sendo que os mais utilizados são XML e JSON.</w:t>
+        <w:t>O corpo é um conteúdo opcional introduzido nas requisições e nas respostas de uma chamada de API. Este conteúdo geralmente possui um formato de texto informado no cabeçalho, sendo que os mais utilizados são XML e JSON.</w:t>
       </w:r>
     </w:p>
     <w:p>
@@ -3807,7 +2682,7 @@
                     </pic:cNvPicPr>
                   </pic:nvPicPr>
                   <pic:blipFill>
-                    <a:blip r:embed="rId16"/>
+                    <a:blip r:embed="rId9"/>
                     <a:stretch>
                       <a:fillRect/>
                     </a:stretch>
@@ -4020,7 +2895,27 @@
           <w:sz w:val="24"/>
           <w:szCs w:val="24"/>
         </w:rPr>
-        <w:t>2.6 STATUS CODE</w:t>
+        <w:t xml:space="preserve">2.6 </w:t>
+      </w:r>
+      <w:r>
+        <w:rPr>
+          <w:rFonts w:eastAsia="Arial" w:cs="Arial" w:ascii="Arial" w:hAnsi="Arial"/>
+          <w:b w:val="false"/>
+          <w:bCs w:val="false"/>
+          <w:sz w:val="24"/>
+          <w:szCs w:val="24"/>
+        </w:rPr>
+        <w:t>C</w:t>
+      </w:r>
+      <w:r>
+        <w:rPr>
+          <w:rFonts w:eastAsia="Arial" w:cs="Arial" w:ascii="Arial" w:hAnsi="Arial"/>
+          <w:b w:val="false"/>
+          <w:bCs w:val="false"/>
+          <w:sz w:val="24"/>
+          <w:szCs w:val="24"/>
+        </w:rPr>
+        <w:t>ódigo de status</w:t>
       </w:r>
     </w:p>
     <w:p>
@@ -4065,7 +2960,7 @@
           <w:sz w:val="24"/>
           <w:szCs w:val="24"/>
         </w:rPr>
-        <w:t>O status code (código de status) se trata de um número que identifica se a resposta de uma chamada de API foi processada com sucesso ou não. Eles são classificados em famílias:</w:t>
+        <w:t>O código de status se trata de um número que identifica se a resposta de uma chamada de API foi processada com sucesso ou não. Eles são classificados em famílias:</w:t>
       </w:r>
     </w:p>
     <w:p>
@@ -4283,7 +3178,7 @@
                     </pic:cNvPicPr>
                   </pic:nvPicPr>
                   <pic:blipFill>
-                    <a:blip r:embed="rId17"/>
+                    <a:blip r:embed="rId10"/>
                     <a:stretch>
                       <a:fillRect/>
                     </a:stretch>
@@ -4456,7 +3351,7 @@
                     </pic:cNvPicPr>
                   </pic:nvPicPr>
                   <pic:blipFill>
-                    <a:blip r:embed="rId18"/>
+                    <a:blip r:embed="rId11"/>
                     <a:stretch>
                       <a:fillRect/>
                     </a:stretch>
@@ -5142,7 +4037,17 @@
           <w:sz w:val="24"/>
           <w:szCs w:val="24"/>
         </w:rPr>
-        <w:t>2.7 PAGINAÇÃO E ORDENAÇÃO</w:t>
+        <w:t xml:space="preserve">2.7 </w:t>
+      </w:r>
+      <w:r>
+        <w:rPr>
+          <w:rFonts w:eastAsia="Arial" w:cs="Arial" w:ascii="Arial" w:hAnsi="Arial"/>
+          <w:b w:val="false"/>
+          <w:bCs w:val="false"/>
+          <w:sz w:val="24"/>
+          <w:szCs w:val="24"/>
+        </w:rPr>
+        <w:t>Paginação e ordenação</w:t>
       </w:r>
     </w:p>
     <w:p>
@@ -5285,7 +4190,7 @@
                     </pic:cNvPicPr>
                   </pic:nvPicPr>
                   <pic:blipFill>
-                    <a:blip r:embed="rId19"/>
+                    <a:blip r:embed="rId12"/>
                     <a:stretch>
                       <a:fillRect/>
                     </a:stretch>
@@ -5443,7 +4348,17 @@
           <w:sz w:val="24"/>
           <w:szCs w:val="24"/>
         </w:rPr>
-        <w:t>3 PADRÕES DE NOMENCLATURA</w:t>
+        <w:t>3 P</w:t>
+      </w:r>
+      <w:r>
+        <w:rPr>
+          <w:rFonts w:eastAsia="Arial" w:cs="Arial" w:ascii="Arial" w:hAnsi="Arial"/>
+          <w:b/>
+          <w:bCs/>
+          <w:sz w:val="24"/>
+          <w:szCs w:val="24"/>
+        </w:rPr>
+        <w:t>adrões de nomenclatura</w:t>
       </w:r>
     </w:p>
     <w:p>
@@ -6119,7 +5034,17 @@
           <w:sz w:val="24"/>
           <w:szCs w:val="24"/>
         </w:rPr>
-        <w:t>4 DOCUMENTAÇÃO</w:t>
+        <w:t xml:space="preserve">4 </w:t>
+      </w:r>
+      <w:r>
+        <w:rPr>
+          <w:rFonts w:eastAsia="Arial" w:cs="Arial" w:ascii="Arial" w:hAnsi="Arial"/>
+          <w:b/>
+          <w:bCs/>
+          <w:sz w:val="24"/>
+          <w:szCs w:val="24"/>
+        </w:rPr>
+        <w:t>Documentação</w:t>
       </w:r>
     </w:p>
     <w:p>
@@ -6284,7 +5209,7 @@
                     </pic:cNvPicPr>
                   </pic:nvPicPr>
                   <pic:blipFill>
-                    <a:blip r:embed="rId20"/>
+                    <a:blip r:embed="rId13"/>
                     <a:stretch>
                       <a:fillRect/>
                     </a:stretch>
@@ -6428,7 +5353,17 @@
           <w:sz w:val="24"/>
           <w:szCs w:val="24"/>
         </w:rPr>
-        <w:t>5 CONCLUSÃO</w:t>
+        <w:t xml:space="preserve">5 </w:t>
+      </w:r>
+      <w:r>
+        <w:rPr>
+          <w:rFonts w:eastAsia="Arial" w:cs="Arial" w:ascii="Arial" w:hAnsi="Arial"/>
+          <w:b/>
+          <w:bCs/>
+          <w:sz w:val="24"/>
+          <w:szCs w:val="24"/>
+        </w:rPr>
+        <w:t>Conclusão</w:t>
       </w:r>
     </w:p>
     <w:p>
@@ -6506,7 +5441,7 @@
           <w:sz w:val="24"/>
           <w:szCs w:val="24"/>
         </w:rPr>
-        <w:t>REFERÊNCIAS</w:t>
+        <w:t>Referências</w:t>
       </w:r>
     </w:p>
     <w:p>
@@ -6645,7 +5580,7 @@
         </w:rPr>
         <w:t xml:space="preserve">. Disponível em: </w:t>
       </w:r>
-      <w:hyperlink r:id="rId21">
+      <w:hyperlink r:id="rId14">
         <w:r>
           <w:rPr>
             <w:rStyle w:val="InternetLink"/>
@@ -6737,7 +5672,7 @@
         </w:rPr>
         <w:t xml:space="preserve">. Disponível em: </w:t>
       </w:r>
-      <w:hyperlink r:id="rId22">
+      <w:hyperlink r:id="rId15">
         <w:r>
           <w:rPr>
             <w:rStyle w:val="InternetLink"/>
@@ -6827,7 +5762,7 @@
         </w:rPr>
         <w:t xml:space="preserve">. Disponível em: </w:t>
       </w:r>
-      <w:hyperlink r:id="rId23">
+      <w:hyperlink r:id="rId16">
         <w:r>
           <w:rPr>
             <w:rStyle w:val="InternetLink"/>
@@ -6904,12 +5839,12 @@
       </w:r>
     </w:p>
     <w:sectPr>
-      <w:headerReference w:type="even" r:id="rId24"/>
-      <w:headerReference w:type="default" r:id="rId25"/>
-      <w:headerReference w:type="first" r:id="rId26"/>
-      <w:footerReference w:type="even" r:id="rId27"/>
-      <w:footerReference w:type="default" r:id="rId28"/>
-      <w:footerReference w:type="first" r:id="rId29"/>
+      <w:headerReference w:type="even" r:id="rId17"/>
+      <w:headerReference w:type="default" r:id="rId18"/>
+      <w:headerReference w:type="first" r:id="rId19"/>
+      <w:footerReference w:type="even" r:id="rId20"/>
+      <w:footerReference w:type="default" r:id="rId21"/>
+      <w:footerReference w:type="first" r:id="rId22"/>
       <w:type w:val="nextPage"/>
       <w:pgSz w:w="11906" w:h="16838"/>
       <w:pgMar w:left="1701" w:right="1134" w:header="0" w:top="1699" w:footer="0" w:bottom="1138" w:gutter="0"/>
@@ -6952,62 +5887,6 @@
 </file>
 
 <file path=word/footer3.xml><?xml version="1.0" encoding="utf-8"?>
-<w:ftr xmlns:o="urn:schemas-microsoft-com:office:office" xmlns:r="http://schemas.openxmlformats.org/officeDocument/2006/relationships" xmlns:v="urn:schemas-microsoft-com:vml" xmlns:w="http://schemas.openxmlformats.org/wordprocessingml/2006/main" xmlns:w10="urn:schemas-microsoft-com:office:word" xmlns:wp="http://schemas.openxmlformats.org/drawingml/2006/wordprocessingDrawing" xmlns:wps="http://schemas.microsoft.com/office/word/2010/wordprocessingShape" xmlns:wpg="http://schemas.microsoft.com/office/word/2010/wordprocessingGroup" xmlns:mc="http://schemas.openxmlformats.org/markup-compatibility/2006" xmlns:wp14="http://schemas.microsoft.com/office/word/2010/wordprocessingDrawing" xmlns:w14="http://schemas.microsoft.com/office/word/2010/wordml" mc:Ignorable="w14 wp14">
-  <w:p>
-    <w:pPr>
-      <w:pStyle w:val="Footer"/>
-      <w:rPr/>
-    </w:pPr>
-    <w:r>
-      <w:rPr/>
-    </w:r>
-  </w:p>
-</w:ftr>
-</file>
-
-<file path=word/footer4.xml><?xml version="1.0" encoding="utf-8"?>
-<w:ftr xmlns:o="urn:schemas-microsoft-com:office:office" xmlns:r="http://schemas.openxmlformats.org/officeDocument/2006/relationships" xmlns:v="urn:schemas-microsoft-com:vml" xmlns:w="http://schemas.openxmlformats.org/wordprocessingml/2006/main" xmlns:w10="urn:schemas-microsoft-com:office:word" xmlns:wp="http://schemas.openxmlformats.org/drawingml/2006/wordprocessingDrawing" xmlns:wps="http://schemas.microsoft.com/office/word/2010/wordprocessingShape" xmlns:wpg="http://schemas.microsoft.com/office/word/2010/wordprocessingGroup" xmlns:mc="http://schemas.openxmlformats.org/markup-compatibility/2006" xmlns:wp14="http://schemas.microsoft.com/office/word/2010/wordprocessingDrawing" xmlns:w14="http://schemas.microsoft.com/office/word/2010/wordml" mc:Ignorable="w14 wp14">
-  <w:p>
-    <w:pPr>
-      <w:pStyle w:val="Footer"/>
-      <w:rPr/>
-    </w:pPr>
-    <w:r>
-      <w:rPr/>
-    </w:r>
-  </w:p>
-</w:ftr>
-</file>
-
-<file path=word/footer5.xml><?xml version="1.0" encoding="utf-8"?>
-<w:ftr xmlns:o="urn:schemas-microsoft-com:office:office" xmlns:r="http://schemas.openxmlformats.org/officeDocument/2006/relationships" xmlns:v="urn:schemas-microsoft-com:vml" xmlns:w="http://schemas.openxmlformats.org/wordprocessingml/2006/main" xmlns:w10="urn:schemas-microsoft-com:office:word" xmlns:wp="http://schemas.openxmlformats.org/drawingml/2006/wordprocessingDrawing" xmlns:wps="http://schemas.microsoft.com/office/word/2010/wordprocessingShape" xmlns:wpg="http://schemas.microsoft.com/office/word/2010/wordprocessingGroup" xmlns:mc="http://schemas.openxmlformats.org/markup-compatibility/2006" xmlns:wp14="http://schemas.microsoft.com/office/word/2010/wordprocessingDrawing" xmlns:w14="http://schemas.microsoft.com/office/word/2010/wordml" mc:Ignorable="w14 wp14">
-  <w:p>
-    <w:pPr>
-      <w:pStyle w:val="Footer"/>
-      <w:rPr/>
-    </w:pPr>
-    <w:r>
-      <w:rPr/>
-    </w:r>
-  </w:p>
-</w:ftr>
-</file>
-
-<file path=word/footer6.xml><?xml version="1.0" encoding="utf-8"?>
-<w:ftr xmlns:o="urn:schemas-microsoft-com:office:office" xmlns:r="http://schemas.openxmlformats.org/officeDocument/2006/relationships" xmlns:v="urn:schemas-microsoft-com:vml" xmlns:w="http://schemas.openxmlformats.org/wordprocessingml/2006/main" xmlns:w10="urn:schemas-microsoft-com:office:word" xmlns:wp="http://schemas.openxmlformats.org/drawingml/2006/wordprocessingDrawing" xmlns:wps="http://schemas.microsoft.com/office/word/2010/wordprocessingShape" xmlns:wpg="http://schemas.microsoft.com/office/word/2010/wordprocessingGroup" xmlns:mc="http://schemas.openxmlformats.org/markup-compatibility/2006" xmlns:wp14="http://schemas.microsoft.com/office/word/2010/wordprocessingDrawing" xmlns:w14="http://schemas.microsoft.com/office/word/2010/wordml" mc:Ignorable="w14 wp14">
-  <w:p>
-    <w:pPr>
-      <w:pStyle w:val="Footer"/>
-      <w:rPr/>
-    </w:pPr>
-    <w:r>
-      <w:rPr/>
-    </w:r>
-  </w:p>
-</w:ftr>
-</file>
-
-<file path=word/footer7.xml><?xml version="1.0" encoding="utf-8"?>
 <w:ftr xmlns:o="urn:schemas-microsoft-com:office:office" xmlns:r="http://schemas.openxmlformats.org/officeDocument/2006/relationships" xmlns:v="urn:schemas-microsoft-com:vml" xmlns:w="http://schemas.openxmlformats.org/wordprocessingml/2006/main" xmlns:w10="urn:schemas-microsoft-com:office:word" xmlns:wp="http://schemas.openxmlformats.org/drawingml/2006/wordprocessingDrawing" xmlns:wps="http://schemas.microsoft.com/office/word/2010/wordprocessingShape" xmlns:wpg="http://schemas.microsoft.com/office/word/2010/wordprocessingGroup" xmlns:mc="http://schemas.openxmlformats.org/markup-compatibility/2006" xmlns:wp14="http://schemas.microsoft.com/office/word/2010/wordprocessingDrawing" xmlns:w14="http://schemas.microsoft.com/office/word/2010/wordml" mc:Ignorable="w14 wp14">
   <w:tbl>
     <w:tblPr>
@@ -7103,7 +5982,7 @@
 </w:ftr>
 </file>
 
-<file path=word/footer8.xml><?xml version="1.0" encoding="utf-8"?>
+<file path=word/footer4.xml><?xml version="1.0" encoding="utf-8"?>
 <w:ftr xmlns:o="urn:schemas-microsoft-com:office:office" xmlns:r="http://schemas.openxmlformats.org/officeDocument/2006/relationships" xmlns:v="urn:schemas-microsoft-com:vml" xmlns:w="http://schemas.openxmlformats.org/wordprocessingml/2006/main" xmlns:w10="urn:schemas-microsoft-com:office:word" xmlns:wp="http://schemas.openxmlformats.org/drawingml/2006/wordprocessingDrawing" xmlns:wps="http://schemas.microsoft.com/office/word/2010/wordprocessingShape" xmlns:wpg="http://schemas.microsoft.com/office/word/2010/wordprocessingGroup" xmlns:mc="http://schemas.openxmlformats.org/markup-compatibility/2006" xmlns:wp14="http://schemas.microsoft.com/office/word/2010/wordprocessingDrawing" xmlns:w14="http://schemas.microsoft.com/office/word/2010/wordml" mc:Ignorable="w14 wp14">
   <w:tbl>
     <w:tblPr>
@@ -7199,7 +6078,7 @@
 </w:ftr>
 </file>
 
-<file path=word/footer9.xml><?xml version="1.0" encoding="utf-8"?>
+<file path=word/footer5.xml><?xml version="1.0" encoding="utf-8"?>
 <w:ftr xmlns:o="urn:schemas-microsoft-com:office:office" xmlns:r="http://schemas.openxmlformats.org/officeDocument/2006/relationships" xmlns:v="urn:schemas-microsoft-com:vml" xmlns:w="http://schemas.openxmlformats.org/wordprocessingml/2006/main" xmlns:w10="urn:schemas-microsoft-com:office:word" xmlns:wp="http://schemas.openxmlformats.org/drawingml/2006/wordprocessingDrawing" xmlns:wps="http://schemas.microsoft.com/office/word/2010/wordprocessingShape" xmlns:wpg="http://schemas.microsoft.com/office/word/2010/wordprocessingGroup" xmlns:mc="http://schemas.openxmlformats.org/markup-compatibility/2006" xmlns:wp14="http://schemas.microsoft.com/office/word/2010/wordprocessingDrawing" xmlns:w14="http://schemas.microsoft.com/office/word/2010/wordml" mc:Ignorable="w14 wp14">
   <w:tbl>
     <w:tblPr>
@@ -7336,78 +6215,6 @@
   <w:p>
     <w:pPr>
       <w:pStyle w:val="Header"/>
-      <w:rPr/>
-    </w:pPr>
-    <w:r>
-      <w:rPr/>
-    </w:r>
-  </w:p>
-</w:hdr>
-</file>
-
-<file path=word/header4.xml><?xml version="1.0" encoding="utf-8"?>
-<w:hdr xmlns:o="urn:schemas-microsoft-com:office:office" xmlns:r="http://schemas.openxmlformats.org/officeDocument/2006/relationships" xmlns:v="urn:schemas-microsoft-com:vml" xmlns:w="http://schemas.openxmlformats.org/wordprocessingml/2006/main" xmlns:w10="urn:schemas-microsoft-com:office:word" xmlns:wp="http://schemas.openxmlformats.org/drawingml/2006/wordprocessingDrawing" xmlns:wps="http://schemas.microsoft.com/office/word/2010/wordprocessingShape" xmlns:wpg="http://schemas.microsoft.com/office/word/2010/wordprocessingGroup" xmlns:mc="http://schemas.openxmlformats.org/markup-compatibility/2006" xmlns:wp14="http://schemas.microsoft.com/office/word/2010/wordprocessingDrawing" xmlns:w14="http://schemas.microsoft.com/office/word/2010/wordml" mc:Ignorable="w14 wp14">
-  <w:p>
-    <w:pPr>
-      <w:pStyle w:val="Header"/>
-      <w:rPr>
-        <w:rFonts w:ascii="Arial" w:hAnsi="Arial"/>
-        <w:sz w:val="24"/>
-        <w:szCs w:val="24"/>
-      </w:rPr>
-    </w:pPr>
-    <w:r>
-      <w:rPr>
-        <w:rFonts w:ascii="Arial" w:hAnsi="Arial"/>
-        <w:sz w:val="24"/>
-        <w:szCs w:val="24"/>
-      </w:rPr>
-    </w:r>
-  </w:p>
-</w:hdr>
-</file>
-
-<file path=word/header5.xml><?xml version="1.0" encoding="utf-8"?>
-<w:hdr xmlns:o="urn:schemas-microsoft-com:office:office" xmlns:r="http://schemas.openxmlformats.org/officeDocument/2006/relationships" xmlns:v="urn:schemas-microsoft-com:vml" xmlns:w="http://schemas.openxmlformats.org/wordprocessingml/2006/main" xmlns:w10="urn:schemas-microsoft-com:office:word" xmlns:wp="http://schemas.openxmlformats.org/drawingml/2006/wordprocessingDrawing" xmlns:wps="http://schemas.microsoft.com/office/word/2010/wordprocessingShape" xmlns:wpg="http://schemas.microsoft.com/office/word/2010/wordprocessingGroup" xmlns:mc="http://schemas.openxmlformats.org/markup-compatibility/2006" xmlns:wp14="http://schemas.microsoft.com/office/word/2010/wordprocessingDrawing" xmlns:w14="http://schemas.microsoft.com/office/word/2010/wordml" mc:Ignorable="w14 wp14">
-  <w:p>
-    <w:pPr>
-      <w:pStyle w:val="Header"/>
-      <w:rPr/>
-    </w:pPr>
-    <w:r>
-      <w:rPr/>
-    </w:r>
-  </w:p>
-</w:hdr>
-</file>
-
-<file path=word/header6.xml><?xml version="1.0" encoding="utf-8"?>
-<w:hdr xmlns:o="urn:schemas-microsoft-com:office:office" xmlns:r="http://schemas.openxmlformats.org/officeDocument/2006/relationships" xmlns:v="urn:schemas-microsoft-com:vml" xmlns:w="http://schemas.openxmlformats.org/wordprocessingml/2006/main" xmlns:w10="urn:schemas-microsoft-com:office:word" xmlns:wp="http://schemas.openxmlformats.org/drawingml/2006/wordprocessingDrawing" xmlns:wps="http://schemas.microsoft.com/office/word/2010/wordprocessingShape" xmlns:wpg="http://schemas.microsoft.com/office/word/2010/wordprocessingGroup" xmlns:mc="http://schemas.openxmlformats.org/markup-compatibility/2006" xmlns:wp14="http://schemas.microsoft.com/office/word/2010/wordprocessingDrawing" xmlns:w14="http://schemas.microsoft.com/office/word/2010/wordml" mc:Ignorable="w14 wp14">
-  <w:p>
-    <w:pPr>
-      <w:pStyle w:val="Header"/>
-      <w:rPr>
-        <w:rFonts w:ascii="Arial" w:hAnsi="Arial"/>
-        <w:sz w:val="24"/>
-        <w:szCs w:val="24"/>
-      </w:rPr>
-    </w:pPr>
-    <w:r>
-      <w:rPr>
-        <w:rFonts w:ascii="Arial" w:hAnsi="Arial"/>
-        <w:sz w:val="24"/>
-        <w:szCs w:val="24"/>
-      </w:rPr>
-    </w:r>
-  </w:p>
-</w:hdr>
-</file>
-
-<file path=word/header7.xml><?xml version="1.0" encoding="utf-8"?>
-<w:hdr xmlns:o="urn:schemas-microsoft-com:office:office" xmlns:r="http://schemas.openxmlformats.org/officeDocument/2006/relationships" xmlns:v="urn:schemas-microsoft-com:vml" xmlns:w="http://schemas.openxmlformats.org/wordprocessingml/2006/main" xmlns:w10="urn:schemas-microsoft-com:office:word" xmlns:wp="http://schemas.openxmlformats.org/drawingml/2006/wordprocessingDrawing" xmlns:wps="http://schemas.microsoft.com/office/word/2010/wordprocessingShape" xmlns:wpg="http://schemas.microsoft.com/office/word/2010/wordprocessingGroup" xmlns:mc="http://schemas.openxmlformats.org/markup-compatibility/2006" xmlns:wp14="http://schemas.microsoft.com/office/word/2010/wordprocessingDrawing" xmlns:w14="http://schemas.microsoft.com/office/word/2010/wordml" mc:Ignorable="w14 wp14">
-  <w:p>
-    <w:pPr>
-      <w:pStyle w:val="Header"/>
       <w:bidi w:val="0"/>
       <w:jc w:val="right"/>
       <w:rPr>
@@ -7513,7 +6320,7 @@
 </w:hdr>
 </file>
 
-<file path=word/header8.xml><?xml version="1.0" encoding="utf-8"?>
+<file path=word/header4.xml><?xml version="1.0" encoding="utf-8"?>
 <w:hdr xmlns:o="urn:schemas-microsoft-com:office:office" xmlns:r="http://schemas.openxmlformats.org/officeDocument/2006/relationships" xmlns:v="urn:schemas-microsoft-com:vml" xmlns:w="http://schemas.openxmlformats.org/wordprocessingml/2006/main" xmlns:w10="urn:schemas-microsoft-com:office:word" xmlns:wp="http://schemas.openxmlformats.org/drawingml/2006/wordprocessingDrawing" xmlns:wps="http://schemas.microsoft.com/office/word/2010/wordprocessingShape" xmlns:wpg="http://schemas.microsoft.com/office/word/2010/wordprocessingGroup" xmlns:mc="http://schemas.openxmlformats.org/markup-compatibility/2006" xmlns:wp14="http://schemas.microsoft.com/office/word/2010/wordprocessingDrawing" xmlns:w14="http://schemas.microsoft.com/office/word/2010/wordml" mc:Ignorable="w14 wp14">
   <w:p>
     <w:pPr>
@@ -7623,7 +6430,7 @@
 </w:hdr>
 </file>
 
-<file path=word/header9.xml><?xml version="1.0" encoding="utf-8"?>
+<file path=word/header5.xml><?xml version="1.0" encoding="utf-8"?>
 <w:hdr xmlns:o="urn:schemas-microsoft-com:office:office" xmlns:r="http://schemas.openxmlformats.org/officeDocument/2006/relationships" xmlns:v="urn:schemas-microsoft-com:vml" xmlns:w="http://schemas.openxmlformats.org/wordprocessingml/2006/main" xmlns:w10="urn:schemas-microsoft-com:office:word" xmlns:wp="http://schemas.openxmlformats.org/drawingml/2006/wordprocessingDrawing" xmlns:wps="http://schemas.microsoft.com/office/word/2010/wordprocessingShape" xmlns:wpg="http://schemas.microsoft.com/office/word/2010/wordprocessingGroup" xmlns:mc="http://schemas.openxmlformats.org/markup-compatibility/2006" xmlns:wp14="http://schemas.microsoft.com/office/word/2010/wordprocessingDrawing" xmlns:w14="http://schemas.microsoft.com/office/word/2010/wordml" mc:Ignorable="w14 wp14">
   <w:p>
     <w:pPr>
@@ -13320,6 +12127,211 @@
       <w:szCs w:val="24"/>
     </w:rPr>
   </w:style>
+  <w:style w:type="character" w:styleId="ListLabel638">
+    <w:name w:val="ListLabel 638"/>
+    <w:qFormat/>
+    <w:rPr>
+      <w:rFonts w:cs="Symbol"/>
+      <w:sz w:val="24"/>
+    </w:rPr>
+  </w:style>
+  <w:style w:type="character" w:styleId="ListLabel639">
+    <w:name w:val="ListLabel 639"/>
+    <w:qFormat/>
+    <w:rPr>
+      <w:rFonts w:cs="Courier New"/>
+    </w:rPr>
+  </w:style>
+  <w:style w:type="character" w:styleId="ListLabel640">
+    <w:name w:val="ListLabel 640"/>
+    <w:qFormat/>
+    <w:rPr>
+      <w:rFonts w:cs="Wingdings"/>
+    </w:rPr>
+  </w:style>
+  <w:style w:type="character" w:styleId="ListLabel641">
+    <w:name w:val="ListLabel 641"/>
+    <w:qFormat/>
+    <w:rPr>
+      <w:rFonts w:cs="Symbol"/>
+    </w:rPr>
+  </w:style>
+  <w:style w:type="character" w:styleId="ListLabel642">
+    <w:name w:val="ListLabel 642"/>
+    <w:qFormat/>
+    <w:rPr>
+      <w:rFonts w:cs="Courier New"/>
+    </w:rPr>
+  </w:style>
+  <w:style w:type="character" w:styleId="ListLabel643">
+    <w:name w:val="ListLabel 643"/>
+    <w:qFormat/>
+    <w:rPr>
+      <w:rFonts w:cs="Wingdings"/>
+    </w:rPr>
+  </w:style>
+  <w:style w:type="character" w:styleId="ListLabel644">
+    <w:name w:val="ListLabel 644"/>
+    <w:qFormat/>
+    <w:rPr>
+      <w:rFonts w:cs="Symbol"/>
+    </w:rPr>
+  </w:style>
+  <w:style w:type="character" w:styleId="ListLabel645">
+    <w:name w:val="ListLabel 645"/>
+    <w:qFormat/>
+    <w:rPr>
+      <w:rFonts w:cs="Courier New"/>
+    </w:rPr>
+  </w:style>
+  <w:style w:type="character" w:styleId="ListLabel646">
+    <w:name w:val="ListLabel 646"/>
+    <w:qFormat/>
+    <w:rPr>
+      <w:rFonts w:cs="Wingdings"/>
+    </w:rPr>
+  </w:style>
+  <w:style w:type="character" w:styleId="ListLabel647">
+    <w:name w:val="ListLabel 647"/>
+    <w:qFormat/>
+    <w:rPr>
+      <w:rFonts w:cs="Symbol"/>
+      <w:b w:val="false"/>
+      <w:sz w:val="24"/>
+    </w:rPr>
+  </w:style>
+  <w:style w:type="character" w:styleId="ListLabel648">
+    <w:name w:val="ListLabel 648"/>
+    <w:qFormat/>
+    <w:rPr>
+      <w:rFonts w:cs="Courier New"/>
+    </w:rPr>
+  </w:style>
+  <w:style w:type="character" w:styleId="ListLabel649">
+    <w:name w:val="ListLabel 649"/>
+    <w:qFormat/>
+    <w:rPr>
+      <w:rFonts w:cs="Wingdings"/>
+    </w:rPr>
+  </w:style>
+  <w:style w:type="character" w:styleId="ListLabel650">
+    <w:name w:val="ListLabel 650"/>
+    <w:qFormat/>
+    <w:rPr>
+      <w:rFonts w:cs="Symbol"/>
+    </w:rPr>
+  </w:style>
+  <w:style w:type="character" w:styleId="ListLabel651">
+    <w:name w:val="ListLabel 651"/>
+    <w:qFormat/>
+    <w:rPr>
+      <w:rFonts w:cs="Courier New"/>
+    </w:rPr>
+  </w:style>
+  <w:style w:type="character" w:styleId="ListLabel652">
+    <w:name w:val="ListLabel 652"/>
+    <w:qFormat/>
+    <w:rPr>
+      <w:rFonts w:cs="Wingdings"/>
+    </w:rPr>
+  </w:style>
+  <w:style w:type="character" w:styleId="ListLabel653">
+    <w:name w:val="ListLabel 653"/>
+    <w:qFormat/>
+    <w:rPr>
+      <w:rFonts w:cs="Symbol"/>
+    </w:rPr>
+  </w:style>
+  <w:style w:type="character" w:styleId="ListLabel654">
+    <w:name w:val="ListLabel 654"/>
+    <w:qFormat/>
+    <w:rPr>
+      <w:rFonts w:cs="Courier New"/>
+    </w:rPr>
+  </w:style>
+  <w:style w:type="character" w:styleId="ListLabel655">
+    <w:name w:val="ListLabel 655"/>
+    <w:qFormat/>
+    <w:rPr>
+      <w:rFonts w:cs="Wingdings"/>
+    </w:rPr>
+  </w:style>
+  <w:style w:type="character" w:styleId="ListLabel656">
+    <w:name w:val="ListLabel 656"/>
+    <w:qFormat/>
+    <w:rPr>
+      <w:rFonts w:cs="OpenSymbol"/>
+      <w:b w:val="false"/>
+      <w:sz w:val="24"/>
+    </w:rPr>
+  </w:style>
+  <w:style w:type="character" w:styleId="ListLabel657">
+    <w:name w:val="ListLabel 657"/>
+    <w:qFormat/>
+    <w:rPr>
+      <w:rFonts w:cs="OpenSymbol"/>
+    </w:rPr>
+  </w:style>
+  <w:style w:type="character" w:styleId="ListLabel658">
+    <w:name w:val="ListLabel 658"/>
+    <w:qFormat/>
+    <w:rPr>
+      <w:rFonts w:cs="OpenSymbol"/>
+    </w:rPr>
+  </w:style>
+  <w:style w:type="character" w:styleId="ListLabel659">
+    <w:name w:val="ListLabel 659"/>
+    <w:qFormat/>
+    <w:rPr>
+      <w:rFonts w:cs="OpenSymbol"/>
+    </w:rPr>
+  </w:style>
+  <w:style w:type="character" w:styleId="ListLabel660">
+    <w:name w:val="ListLabel 660"/>
+    <w:qFormat/>
+    <w:rPr>
+      <w:rFonts w:cs="OpenSymbol"/>
+    </w:rPr>
+  </w:style>
+  <w:style w:type="character" w:styleId="ListLabel661">
+    <w:name w:val="ListLabel 661"/>
+    <w:qFormat/>
+    <w:rPr>
+      <w:rFonts w:cs="OpenSymbol"/>
+    </w:rPr>
+  </w:style>
+  <w:style w:type="character" w:styleId="ListLabel662">
+    <w:name w:val="ListLabel 662"/>
+    <w:qFormat/>
+    <w:rPr>
+      <w:rFonts w:cs="OpenSymbol"/>
+    </w:rPr>
+  </w:style>
+  <w:style w:type="character" w:styleId="ListLabel663">
+    <w:name w:val="ListLabel 663"/>
+    <w:qFormat/>
+    <w:rPr>
+      <w:rFonts w:cs="OpenSymbol"/>
+    </w:rPr>
+  </w:style>
+  <w:style w:type="character" w:styleId="ListLabel664">
+    <w:name w:val="ListLabel 664"/>
+    <w:qFormat/>
+    <w:rPr>
+      <w:rFonts w:cs="OpenSymbol"/>
+    </w:rPr>
+  </w:style>
+  <w:style w:type="character" w:styleId="ListLabel665">
+    <w:name w:val="ListLabel 665"/>
+    <w:qFormat/>
+    <w:rPr>
+      <w:rFonts w:ascii="Arial" w:hAnsi="Arial" w:eastAsia="Arial" w:cs="Arial"/>
+      <w:b w:val="false"/>
+      <w:bCs w:val="false"/>
+      <w:sz w:val="24"/>
+      <w:szCs w:val="24"/>
+    </w:rPr>
+  </w:style>
   <w:style w:type="paragraph" w:styleId="Heading">
     <w:name w:val="Heading"/>
     <w:basedOn w:val="Normal"/>

</xml_diff>

<commit_message>
corrigir folha de titulo
</commit_message>
<xml_diff>
--- a/doc/TCC.docx
+++ b/doc/TCC.docx
@@ -2,6 +2,346 @@
 <file path=word/document.xml><?xml version="1.0" encoding="utf-8"?>
 <w:document xmlns:o="urn:schemas-microsoft-com:office:office" xmlns:r="http://schemas.openxmlformats.org/officeDocument/2006/relationships" xmlns:v="urn:schemas-microsoft-com:vml" xmlns:w="http://schemas.openxmlformats.org/wordprocessingml/2006/main" xmlns:w10="urn:schemas-microsoft-com:office:word" xmlns:wp="http://schemas.openxmlformats.org/drawingml/2006/wordprocessingDrawing" xmlns:wps="http://schemas.microsoft.com/office/word/2010/wordprocessingShape" xmlns:wpg="http://schemas.microsoft.com/office/word/2010/wordprocessingGroup" xmlns:mc="http://schemas.openxmlformats.org/markup-compatibility/2006" xmlns:wp14="http://schemas.microsoft.com/office/word/2010/wordprocessingDrawing" xmlns:w14="http://schemas.microsoft.com/office/word/2010/wordml" mc:Ignorable="w14 wp14">
   <w:body>
+    <w:p>
+      <w:pPr>
+        <w:pStyle w:val="Normal"/>
+        <w:bidi w:val="0"/>
+        <w:spacing w:lineRule="auto" w:line="360" w:beforeAutospacing="0" w:before="0" w:afterAutospacing="0" w:after="0"/>
+        <w:ind w:left="0" w:right="0" w:hanging="0"/>
+        <w:jc w:val="center"/>
+        <w:rPr>
+          <w:rFonts w:ascii="Arial" w:hAnsi="Arial" w:eastAsia="Arial" w:cs="Arial"/>
+          <w:b/>
+          <w:b/>
+          <w:bCs/>
+          <w:sz w:val="24"/>
+          <w:szCs w:val="24"/>
+        </w:rPr>
+      </w:pPr>
+      <w:r>
+        <w:rPr/>
+      </w:r>
+    </w:p>
+    <w:p>
+      <w:pPr>
+        <w:pStyle w:val="Normal"/>
+        <w:bidi w:val="0"/>
+        <w:spacing w:lineRule="auto" w:line="360" w:beforeAutospacing="0" w:before="0" w:afterAutospacing="0" w:after="0"/>
+        <w:ind w:left="0" w:right="0" w:hanging="0"/>
+        <w:jc w:val="center"/>
+        <w:rPr>
+          <w:rFonts w:ascii="Arial" w:hAnsi="Arial" w:eastAsia="Arial" w:cs="Arial"/>
+          <w:b/>
+          <w:b/>
+          <w:bCs/>
+          <w:sz w:val="24"/>
+          <w:szCs w:val="24"/>
+        </w:rPr>
+      </w:pPr>
+      <w:r>
+        <w:rPr/>
+      </w:r>
+    </w:p>
+    <w:p>
+      <w:pPr>
+        <w:pStyle w:val="Normal"/>
+        <w:bidi w:val="0"/>
+        <w:spacing w:lineRule="auto" w:line="360" w:beforeAutospacing="0" w:before="0" w:afterAutospacing="0" w:after="0"/>
+        <w:ind w:left="0" w:right="0" w:hanging="0"/>
+        <w:jc w:val="center"/>
+        <w:rPr>
+          <w:rFonts w:ascii="Arial" w:hAnsi="Arial" w:eastAsia="Arial" w:cs="Arial"/>
+          <w:b/>
+          <w:b/>
+          <w:bCs/>
+          <w:sz w:val="24"/>
+          <w:szCs w:val="24"/>
+        </w:rPr>
+      </w:pPr>
+      <w:r>
+        <w:rPr/>
+      </w:r>
+    </w:p>
+    <w:p>
+      <w:pPr>
+        <w:pStyle w:val="Normal"/>
+        <w:bidi w:val="0"/>
+        <w:spacing w:lineRule="auto" w:line="360" w:beforeAutospacing="0" w:before="0" w:afterAutospacing="0" w:after="0"/>
+        <w:ind w:left="0" w:right="0" w:hanging="0"/>
+        <w:jc w:val="center"/>
+        <w:rPr>
+          <w:rFonts w:ascii="Arial" w:hAnsi="Arial" w:eastAsia="Arial" w:cs="Arial"/>
+          <w:b/>
+          <w:b/>
+          <w:bCs/>
+          <w:sz w:val="24"/>
+          <w:szCs w:val="24"/>
+        </w:rPr>
+      </w:pPr>
+      <w:r>
+        <w:rPr/>
+      </w:r>
+    </w:p>
+    <w:p>
+      <w:pPr>
+        <w:pStyle w:val="Normal"/>
+        <w:bidi w:val="0"/>
+        <w:spacing w:lineRule="auto" w:line="360" w:beforeAutospacing="0" w:before="0" w:afterAutospacing="0" w:after="0"/>
+        <w:ind w:left="0" w:right="0" w:hanging="0"/>
+        <w:jc w:val="center"/>
+        <w:rPr>
+          <w:rFonts w:ascii="Arial" w:hAnsi="Arial" w:eastAsia="Arial" w:cs="Arial"/>
+          <w:b/>
+          <w:b/>
+          <w:bCs/>
+          <w:sz w:val="24"/>
+          <w:szCs w:val="24"/>
+        </w:rPr>
+      </w:pPr>
+      <w:r>
+        <w:rPr/>
+      </w:r>
+    </w:p>
+    <w:p>
+      <w:pPr>
+        <w:pStyle w:val="Normal"/>
+        <w:bidi w:val="0"/>
+        <w:spacing w:lineRule="auto" w:line="360" w:beforeAutospacing="0" w:before="0" w:afterAutospacing="0" w:after="0"/>
+        <w:ind w:left="0" w:right="0" w:hanging="0"/>
+        <w:jc w:val="center"/>
+        <w:rPr>
+          <w:rFonts w:ascii="Arial" w:hAnsi="Arial" w:eastAsia="Arial" w:cs="Arial"/>
+          <w:b/>
+          <w:b/>
+          <w:bCs/>
+          <w:sz w:val="24"/>
+          <w:szCs w:val="24"/>
+        </w:rPr>
+      </w:pPr>
+      <w:r>
+        <w:rPr/>
+      </w:r>
+    </w:p>
+    <w:p>
+      <w:pPr>
+        <w:pStyle w:val="Normal"/>
+        <w:bidi w:val="0"/>
+        <w:spacing w:lineRule="auto" w:line="360" w:beforeAutospacing="0" w:before="0" w:afterAutospacing="0" w:after="0"/>
+        <w:ind w:left="0" w:right="0" w:hanging="0"/>
+        <w:jc w:val="center"/>
+        <w:rPr>
+          <w:rFonts w:ascii="Arial" w:hAnsi="Arial" w:eastAsia="Arial" w:cs="Arial"/>
+          <w:b/>
+          <w:b/>
+          <w:bCs/>
+          <w:sz w:val="24"/>
+          <w:szCs w:val="24"/>
+        </w:rPr>
+      </w:pPr>
+      <w:r>
+        <w:rPr/>
+      </w:r>
+    </w:p>
+    <w:p>
+      <w:pPr>
+        <w:pStyle w:val="Normal"/>
+        <w:bidi w:val="0"/>
+        <w:spacing w:lineRule="auto" w:line="360" w:beforeAutospacing="0" w:before="0" w:afterAutospacing="0" w:after="0"/>
+        <w:ind w:left="0" w:right="0" w:hanging="0"/>
+        <w:jc w:val="center"/>
+        <w:rPr>
+          <w:rFonts w:ascii="Arial" w:hAnsi="Arial" w:eastAsia="Arial" w:cs="Arial"/>
+          <w:b/>
+          <w:b/>
+          <w:bCs/>
+          <w:sz w:val="24"/>
+          <w:szCs w:val="24"/>
+        </w:rPr>
+      </w:pPr>
+      <w:r>
+        <w:rPr/>
+      </w:r>
+    </w:p>
+    <w:p>
+      <w:pPr>
+        <w:pStyle w:val="Normal"/>
+        <w:bidi w:val="0"/>
+        <w:spacing w:lineRule="auto" w:line="360" w:beforeAutospacing="0" w:before="0" w:afterAutospacing="0" w:after="0"/>
+        <w:ind w:left="0" w:right="0" w:hanging="0"/>
+        <w:jc w:val="center"/>
+        <w:rPr>
+          <w:rFonts w:ascii="Arial" w:hAnsi="Arial" w:eastAsia="Arial" w:cs="Arial"/>
+          <w:b/>
+          <w:b/>
+          <w:bCs/>
+          <w:sz w:val="24"/>
+          <w:szCs w:val="24"/>
+        </w:rPr>
+      </w:pPr>
+      <w:r>
+        <w:rPr/>
+      </w:r>
+    </w:p>
+    <w:p>
+      <w:pPr>
+        <w:pStyle w:val="Normal"/>
+        <w:bidi w:val="0"/>
+        <w:spacing w:lineRule="auto" w:line="360" w:beforeAutospacing="0" w:before="0" w:afterAutospacing="0" w:after="0"/>
+        <w:ind w:left="0" w:right="0" w:hanging="0"/>
+        <w:jc w:val="center"/>
+        <w:rPr>
+          <w:rFonts w:ascii="Arial" w:hAnsi="Arial" w:eastAsia="Arial" w:cs="Arial"/>
+          <w:b/>
+          <w:b/>
+          <w:bCs/>
+          <w:sz w:val="24"/>
+          <w:szCs w:val="24"/>
+        </w:rPr>
+      </w:pPr>
+      <w:r>
+        <w:rPr/>
+      </w:r>
+    </w:p>
+    <w:p>
+      <w:pPr>
+        <w:pStyle w:val="Normal"/>
+        <w:bidi w:val="0"/>
+        <w:spacing w:lineRule="auto" w:line="360" w:beforeAutospacing="0" w:before="0" w:afterAutospacing="0" w:after="0"/>
+        <w:ind w:left="0" w:right="0" w:hanging="0"/>
+        <w:jc w:val="center"/>
+        <w:rPr>
+          <w:rFonts w:ascii="Arial" w:hAnsi="Arial" w:eastAsia="Arial" w:cs="Arial"/>
+          <w:b/>
+          <w:b/>
+          <w:bCs/>
+          <w:sz w:val="24"/>
+          <w:szCs w:val="24"/>
+        </w:rPr>
+      </w:pPr>
+      <w:r>
+        <w:rPr/>
+      </w:r>
+    </w:p>
+    <w:p>
+      <w:pPr>
+        <w:pStyle w:val="Normal"/>
+        <w:bidi w:val="0"/>
+        <w:spacing w:lineRule="auto" w:line="360" w:beforeAutospacing="0" w:before="0" w:afterAutospacing="0" w:after="0"/>
+        <w:ind w:left="0" w:right="0" w:hanging="0"/>
+        <w:jc w:val="center"/>
+        <w:rPr>
+          <w:rFonts w:ascii="Arial" w:hAnsi="Arial" w:eastAsia="Arial" w:cs="Arial"/>
+          <w:b/>
+          <w:b/>
+          <w:bCs/>
+          <w:sz w:val="24"/>
+          <w:szCs w:val="24"/>
+        </w:rPr>
+      </w:pPr>
+      <w:r>
+        <w:rPr/>
+      </w:r>
+    </w:p>
+    <w:p>
+      <w:pPr>
+        <w:pStyle w:val="Normal"/>
+        <w:bidi w:val="0"/>
+        <w:spacing w:lineRule="auto" w:line="360" w:beforeAutospacing="0" w:before="0" w:afterAutospacing="0" w:after="0"/>
+        <w:ind w:left="0" w:right="0" w:hanging="0"/>
+        <w:jc w:val="center"/>
+        <w:rPr>
+          <w:rFonts w:ascii="Arial" w:hAnsi="Arial" w:eastAsia="Arial" w:cs="Arial"/>
+          <w:b/>
+          <w:b/>
+          <w:bCs/>
+          <w:sz w:val="24"/>
+          <w:szCs w:val="24"/>
+        </w:rPr>
+      </w:pPr>
+      <w:r>
+        <w:rPr/>
+      </w:r>
+    </w:p>
+    <w:p>
+      <w:pPr>
+        <w:pStyle w:val="Normal"/>
+        <w:bidi w:val="0"/>
+        <w:spacing w:lineRule="auto" w:line="360" w:beforeAutospacing="0" w:before="0" w:afterAutospacing="0" w:after="0"/>
+        <w:ind w:left="0" w:right="0" w:hanging="0"/>
+        <w:jc w:val="center"/>
+        <w:rPr>
+          <w:rFonts w:ascii="Arial" w:hAnsi="Arial" w:eastAsia="Arial" w:cs="Arial"/>
+          <w:b/>
+          <w:b/>
+          <w:bCs/>
+          <w:sz w:val="24"/>
+          <w:szCs w:val="24"/>
+        </w:rPr>
+      </w:pPr>
+      <w:r>
+        <w:rPr/>
+      </w:r>
+    </w:p>
+    <w:p>
+      <w:pPr>
+        <w:pStyle w:val="Normal"/>
+        <w:bidi w:val="0"/>
+        <w:spacing w:lineRule="auto" w:line="360" w:beforeAutospacing="0" w:before="0" w:afterAutospacing="0" w:after="0"/>
+        <w:ind w:left="0" w:right="0" w:hanging="0"/>
+        <w:jc w:val="center"/>
+        <w:rPr>
+          <w:rFonts w:ascii="Arial" w:hAnsi="Arial" w:eastAsia="Arial" w:cs="Arial"/>
+          <w:b/>
+          <w:b/>
+          <w:bCs/>
+          <w:sz w:val="24"/>
+          <w:szCs w:val="24"/>
+        </w:rPr>
+      </w:pPr>
+      <w:r>
+        <w:rPr/>
+      </w:r>
+    </w:p>
+    <w:p>
+      <w:pPr>
+        <w:pStyle w:val="Normal"/>
+        <w:bidi w:val="0"/>
+        <w:spacing w:lineRule="auto" w:line="360" w:beforeAutospacing="0" w:before="0" w:afterAutospacing="0" w:after="0"/>
+        <w:ind w:left="0" w:right="0" w:hanging="0"/>
+        <w:jc w:val="center"/>
+        <w:rPr>
+          <w:rFonts w:ascii="Arial" w:hAnsi="Arial" w:eastAsia="Arial" w:cs="Arial"/>
+          <w:b/>
+          <w:b/>
+          <w:bCs/>
+          <w:sz w:val="24"/>
+          <w:szCs w:val="24"/>
+        </w:rPr>
+      </w:pPr>
+      <w:r>
+        <w:rPr/>
+      </w:r>
+    </w:p>
+    <w:p>
+      <w:pPr>
+        <w:pStyle w:val="Normal"/>
+        <w:bidi w:val="0"/>
+        <w:spacing w:lineRule="auto" w:line="360" w:beforeAutospacing="0" w:before="0" w:afterAutospacing="0" w:after="0"/>
+        <w:ind w:left="0" w:right="0" w:hanging="0"/>
+        <w:jc w:val="center"/>
+        <w:rPr>
+          <w:rFonts w:ascii="Arial" w:hAnsi="Arial" w:eastAsia="Arial" w:cs="Arial"/>
+          <w:b/>
+          <w:b/>
+          <w:bCs/>
+          <w:sz w:val="24"/>
+          <w:szCs w:val="24"/>
+        </w:rPr>
+      </w:pPr>
+      <w:r>
+        <w:rPr/>
+      </w:r>
+    </w:p>
     <w:p>
       <w:pPr>
         <w:pStyle w:val="Normal"/>
@@ -46,8 +386,270 @@
       </w:pPr>
       <w:r>
         <w:rPr>
-          <w:sz w:val="24"/>
-          <w:szCs w:val="24"/>
+          <w:rFonts w:eastAsia="Arial" w:cs="Arial" w:ascii="Arial" w:hAnsi="Arial"/>
+          <w:b/>
+          <w:bCs/>
+          <w:i w:val="false"/>
+          <w:iCs w:val="false"/>
+          <w:caps w:val="false"/>
+          <w:smallCaps w:val="false"/>
+          <w:color w:val="292929"/>
+        </w:rPr>
+      </w:r>
+    </w:p>
+    <w:p>
+      <w:pPr>
+        <w:pStyle w:val="Normal"/>
+        <w:spacing w:lineRule="auto" w:line="360" w:beforeAutospacing="0" w:before="0" w:afterAutospacing="0" w:after="0"/>
+        <w:ind w:left="0" w:hanging="0"/>
+        <w:jc w:val="center"/>
+        <w:rPr>
+          <w:rFonts w:ascii="Arial" w:hAnsi="Arial" w:eastAsia="Arial" w:cs="Arial"/>
+          <w:b/>
+          <w:b/>
+          <w:bCs/>
+          <w:i w:val="false"/>
+          <w:i w:val="false"/>
+          <w:iCs w:val="false"/>
+          <w:caps w:val="false"/>
+          <w:smallCaps w:val="false"/>
+          <w:color w:val="292929"/>
+        </w:rPr>
+      </w:pPr>
+      <w:r>
+        <w:rPr>
+          <w:rFonts w:eastAsia="Arial" w:cs="Arial" w:ascii="Arial" w:hAnsi="Arial"/>
+          <w:b/>
+          <w:bCs/>
+          <w:i w:val="false"/>
+          <w:iCs w:val="false"/>
+          <w:caps w:val="false"/>
+          <w:smallCaps w:val="false"/>
+          <w:color w:val="292929"/>
+        </w:rPr>
+      </w:r>
+    </w:p>
+    <w:p>
+      <w:pPr>
+        <w:pStyle w:val="Normal"/>
+        <w:spacing w:lineRule="auto" w:line="360" w:beforeAutospacing="0" w:before="0" w:afterAutospacing="0" w:after="0"/>
+        <w:ind w:left="0" w:hanging="0"/>
+        <w:jc w:val="center"/>
+        <w:rPr>
+          <w:rFonts w:ascii="Arial" w:hAnsi="Arial" w:eastAsia="Arial" w:cs="Arial"/>
+          <w:b/>
+          <w:b/>
+          <w:bCs/>
+          <w:i w:val="false"/>
+          <w:i w:val="false"/>
+          <w:iCs w:val="false"/>
+          <w:caps w:val="false"/>
+          <w:smallCaps w:val="false"/>
+          <w:color w:val="292929"/>
+        </w:rPr>
+      </w:pPr>
+      <w:r>
+        <w:rPr>
+          <w:rFonts w:eastAsia="Arial" w:cs="Arial" w:ascii="Arial" w:hAnsi="Arial"/>
+          <w:b/>
+          <w:bCs/>
+          <w:i w:val="false"/>
+          <w:iCs w:val="false"/>
+          <w:caps w:val="false"/>
+          <w:smallCaps w:val="false"/>
+          <w:color w:val="292929"/>
+        </w:rPr>
+      </w:r>
+    </w:p>
+    <w:p>
+      <w:pPr>
+        <w:pStyle w:val="Normal"/>
+        <w:spacing w:lineRule="auto" w:line="360" w:beforeAutospacing="0" w:before="0" w:afterAutospacing="0" w:after="0"/>
+        <w:ind w:left="0" w:hanging="0"/>
+        <w:jc w:val="center"/>
+        <w:rPr>
+          <w:rFonts w:ascii="Arial" w:hAnsi="Arial" w:eastAsia="Arial" w:cs="Arial"/>
+          <w:b/>
+          <w:b/>
+          <w:bCs/>
+          <w:i w:val="false"/>
+          <w:i w:val="false"/>
+          <w:iCs w:val="false"/>
+          <w:caps w:val="false"/>
+          <w:smallCaps w:val="false"/>
+          <w:color w:val="292929"/>
+        </w:rPr>
+      </w:pPr>
+      <w:r>
+        <w:rPr>
+          <w:rFonts w:eastAsia="Arial" w:cs="Arial" w:ascii="Arial" w:hAnsi="Arial"/>
+          <w:b/>
+          <w:bCs/>
+          <w:i w:val="false"/>
+          <w:iCs w:val="false"/>
+          <w:caps w:val="false"/>
+          <w:smallCaps w:val="false"/>
+          <w:color w:val="292929"/>
+        </w:rPr>
+      </w:r>
+    </w:p>
+    <w:p>
+      <w:pPr>
+        <w:pStyle w:val="Normal"/>
+        <w:spacing w:lineRule="auto" w:line="360" w:beforeAutospacing="0" w:before="0" w:afterAutospacing="0" w:after="0"/>
+        <w:ind w:left="0" w:hanging="0"/>
+        <w:jc w:val="center"/>
+        <w:rPr>
+          <w:rFonts w:ascii="Arial" w:hAnsi="Arial" w:eastAsia="Arial" w:cs="Arial"/>
+          <w:b/>
+          <w:b/>
+          <w:bCs/>
+          <w:i w:val="false"/>
+          <w:i w:val="false"/>
+          <w:iCs w:val="false"/>
+          <w:caps w:val="false"/>
+          <w:smallCaps w:val="false"/>
+          <w:color w:val="292929"/>
+        </w:rPr>
+      </w:pPr>
+      <w:r>
+        <w:rPr>
+          <w:rFonts w:eastAsia="Arial" w:cs="Arial" w:ascii="Arial" w:hAnsi="Arial"/>
+          <w:b/>
+          <w:bCs/>
+          <w:i w:val="false"/>
+          <w:iCs w:val="false"/>
+          <w:caps w:val="false"/>
+          <w:smallCaps w:val="false"/>
+          <w:color w:val="292929"/>
+        </w:rPr>
+      </w:r>
+    </w:p>
+    <w:p>
+      <w:pPr>
+        <w:pStyle w:val="Normal"/>
+        <w:spacing w:lineRule="auto" w:line="360" w:beforeAutospacing="0" w:before="0" w:afterAutospacing="0" w:after="0"/>
+        <w:ind w:left="0" w:hanging="0"/>
+        <w:jc w:val="center"/>
+        <w:rPr>
+          <w:rFonts w:ascii="Arial" w:hAnsi="Arial" w:eastAsia="Arial" w:cs="Arial"/>
+          <w:b/>
+          <w:b/>
+          <w:bCs/>
+          <w:i w:val="false"/>
+          <w:i w:val="false"/>
+          <w:iCs w:val="false"/>
+          <w:caps w:val="false"/>
+          <w:smallCaps w:val="false"/>
+          <w:color w:val="292929"/>
+        </w:rPr>
+      </w:pPr>
+      <w:r>
+        <w:rPr>
+          <w:rFonts w:eastAsia="Arial" w:cs="Arial" w:ascii="Arial" w:hAnsi="Arial"/>
+          <w:b/>
+          <w:bCs/>
+          <w:i w:val="false"/>
+          <w:iCs w:val="false"/>
+          <w:caps w:val="false"/>
+          <w:smallCaps w:val="false"/>
+          <w:color w:val="292929"/>
+        </w:rPr>
+      </w:r>
+    </w:p>
+    <w:p>
+      <w:pPr>
+        <w:pStyle w:val="Normal"/>
+        <w:spacing w:lineRule="auto" w:line="360" w:beforeAutospacing="0" w:before="0" w:afterAutospacing="0" w:after="0"/>
+        <w:ind w:left="0" w:hanging="0"/>
+        <w:jc w:val="center"/>
+        <w:rPr>
+          <w:rFonts w:ascii="Arial" w:hAnsi="Arial" w:eastAsia="Arial" w:cs="Arial"/>
+          <w:b/>
+          <w:b/>
+          <w:bCs/>
+          <w:i w:val="false"/>
+          <w:i w:val="false"/>
+          <w:iCs w:val="false"/>
+          <w:caps w:val="false"/>
+          <w:smallCaps w:val="false"/>
+          <w:color w:val="292929"/>
+        </w:rPr>
+      </w:pPr>
+      <w:r>
+        <w:rPr>
+          <w:rFonts w:eastAsia="Arial" w:cs="Arial" w:ascii="Arial" w:hAnsi="Arial"/>
+          <w:b/>
+          <w:bCs/>
+          <w:i w:val="false"/>
+          <w:iCs w:val="false"/>
+          <w:caps w:val="false"/>
+          <w:smallCaps w:val="false"/>
+          <w:color w:val="292929"/>
+        </w:rPr>
+      </w:r>
+    </w:p>
+    <w:p>
+      <w:pPr>
+        <w:pStyle w:val="Normal"/>
+        <w:spacing w:lineRule="auto" w:line="360" w:beforeAutospacing="0" w:before="0" w:afterAutospacing="0" w:after="0"/>
+        <w:ind w:left="0" w:hanging="0"/>
+        <w:jc w:val="center"/>
+        <w:rPr>
+          <w:rFonts w:ascii="Arial" w:hAnsi="Arial" w:eastAsia="Arial" w:cs="Arial"/>
+          <w:b/>
+          <w:b/>
+          <w:bCs/>
+          <w:i w:val="false"/>
+          <w:i w:val="false"/>
+          <w:iCs w:val="false"/>
+          <w:caps w:val="false"/>
+          <w:smallCaps w:val="false"/>
+          <w:color w:val="292929"/>
+        </w:rPr>
+      </w:pPr>
+      <w:r>
+        <w:rPr>
+          <w:rFonts w:eastAsia="Arial" w:cs="Arial" w:ascii="Arial" w:hAnsi="Arial"/>
+          <w:b/>
+          <w:bCs/>
+          <w:i w:val="false"/>
+          <w:iCs w:val="false"/>
+          <w:caps w:val="false"/>
+          <w:smallCaps w:val="false"/>
+          <w:color w:val="292929"/>
+        </w:rPr>
+      </w:r>
+    </w:p>
+    <w:p>
+      <w:pPr>
+        <w:pStyle w:val="Normal"/>
+        <w:spacing w:lineRule="auto" w:line="360" w:beforeAutospacing="0" w:before="0" w:afterAutospacing="0" w:after="0"/>
+        <w:ind w:left="0" w:hanging="0"/>
+        <w:jc w:val="center"/>
+        <w:rPr>
+          <w:rFonts w:ascii="Arial" w:hAnsi="Arial" w:eastAsia="Arial" w:cs="Arial"/>
+          <w:b/>
+          <w:b/>
+          <w:bCs/>
+          <w:i w:val="false"/>
+          <w:i w:val="false"/>
+          <w:iCs w:val="false"/>
+          <w:caps w:val="false"/>
+          <w:smallCaps w:val="false"/>
+          <w:color w:val="292929"/>
+        </w:rPr>
+      </w:pPr>
+      <w:r>
+        <w:rPr>
+          <w:rFonts w:eastAsia="Arial" w:cs="Arial" w:ascii="Arial" w:hAnsi="Arial"/>
+          <w:b/>
+          <w:bCs/>
+          <w:i w:val="false"/>
+          <w:iCs w:val="false"/>
+          <w:caps w:val="false"/>
+          <w:smallCaps w:val="false"/>
+          <w:color w:val="292929"/>
         </w:rPr>
       </w:r>
     </w:p>
@@ -159,10 +761,12 @@
       </w:pPr>
       <w:r>
         <w:rPr>
-          <w:b w:val="false"/>
-          <w:bCs w:val="false"/>
-          <w:sz w:val="24"/>
-          <w:szCs w:val="24"/>
+          <w:rFonts w:eastAsia="Arial" w:cs="Arial" w:ascii="Arial" w:hAnsi="Arial"/>
+          <w:i w:val="false"/>
+          <w:iCs w:val="false"/>
+          <w:caps w:val="false"/>
+          <w:smallCaps w:val="false"/>
+          <w:color w:val="292929"/>
         </w:rPr>
       </w:r>
     </w:p>
@@ -259,32 +863,6 @@
         <w:pStyle w:val="Normal"/>
         <w:spacing w:lineRule="auto" w:line="360" w:beforeAutospacing="0" w:before="0" w:afterAutospacing="0" w:after="0"/>
         <w:ind w:left="0" w:hanging="0"/>
-        <w:jc w:val="right"/>
-        <w:rPr>
-          <w:rFonts w:ascii="Arial" w:hAnsi="Arial" w:eastAsia="Arial" w:cs="Arial"/>
-          <w:b w:val="false"/>
-          <w:b w:val="false"/>
-          <w:bCs w:val="false"/>
-          <w:i w:val="false"/>
-          <w:i w:val="false"/>
-          <w:iCs w:val="false"/>
-          <w:caps w:val="false"/>
-          <w:smallCaps w:val="false"/>
-          <w:color w:val="292929"/>
-        </w:rPr>
-      </w:pPr>
-      <w:r>
-        <w:rPr>
-          <w:sz w:val="24"/>
-          <w:szCs w:val="24"/>
-        </w:rPr>
-      </w:r>
-    </w:p>
-    <w:p>
-      <w:pPr>
-        <w:pStyle w:val="Normal"/>
-        <w:spacing w:lineRule="auto" w:line="360" w:beforeAutospacing="0" w:before="0" w:afterAutospacing="0" w:after="0"/>
-        <w:ind w:left="0" w:hanging="0"/>
         <w:jc w:val="left"/>
         <w:rPr>
           <w:sz w:val="24"/>
@@ -305,8 +883,83 @@
           <w:sz w:val="24"/>
           <w:szCs w:val="24"/>
         </w:rPr>
-        <w:t>R</w:t>
-      </w:r>
+        <w:t>Resumo</w:t>
+      </w:r>
+    </w:p>
+    <w:p>
+      <w:pPr>
+        <w:pStyle w:val="Normal"/>
+        <w:spacing w:lineRule="auto" w:line="360" w:beforeAutospacing="0" w:before="0" w:afterAutospacing="0" w:after="0"/>
+        <w:ind w:left="0" w:hanging="0"/>
+        <w:jc w:val="both"/>
+        <w:rPr>
+          <w:sz w:val="24"/>
+          <w:szCs w:val="24"/>
+        </w:rPr>
+      </w:pPr>
+      <w:r>
+        <w:rPr>
+          <w:rFonts w:eastAsia="Arial" w:cs="Arial" w:ascii="Arial" w:hAnsi="Arial"/>
+          <w:b w:val="false"/>
+          <w:bCs w:val="false"/>
+          <w:i w:val="false"/>
+          <w:iCs w:val="false"/>
+          <w:caps w:val="false"/>
+          <w:smallCaps w:val="false"/>
+          <w:color w:val="292929"/>
+          <w:sz w:val="24"/>
+          <w:szCs w:val="24"/>
+        </w:rPr>
+        <w:t>Atualmente, a utilização da Interface de Programação de Aplicações (APIs) vem se tornando cada vez mais comum no contexto corporativo, o que não é de se estranhar, já que elas proporcionam muitos benefícios envolvendo aspectos como praticidade, performance e segurança. Dentre os benefícios, existe a possibilidade de integrar aplicações, no entanto, para que isso aconteça, é imprescindível que a aplicação requisitante respeite padrões da documentação antes de usufruir dos recursos fornecidos pela API, e é neste momento que se deve enfatizar a importância do uso de padrões de design. O objetivo deste trabalho é, com base em pesquisas, apresentar os possíveis problemas causados pela falta de padrão e sugerir boas práticas de desenvolvimento usando como referência uma API feita pelos próprios autores em virtude dos conhecimentos adquiridos durante o curso, sempre enfatizando de que nada descrito tem a obrigação de ser seguido.</w:t>
+      </w:r>
+    </w:p>
+    <w:p>
+      <w:pPr>
+        <w:pStyle w:val="Normal"/>
+        <w:spacing w:lineRule="auto" w:line="360" w:beforeAutospacing="0" w:before="0" w:afterAutospacing="0" w:after="0"/>
+        <w:ind w:left="0" w:hanging="0"/>
+        <w:jc w:val="both"/>
+        <w:rPr>
+          <w:rFonts w:ascii="Arial" w:hAnsi="Arial" w:eastAsia="Arial" w:cs="Arial"/>
+          <w:b w:val="false"/>
+          <w:b w:val="false"/>
+          <w:bCs w:val="false"/>
+          <w:i w:val="false"/>
+          <w:i w:val="false"/>
+          <w:iCs w:val="false"/>
+          <w:caps w:val="false"/>
+          <w:smallCaps w:val="false"/>
+          <w:color w:val="292929"/>
+          <w:sz w:val="24"/>
+          <w:szCs w:val="24"/>
+        </w:rPr>
+      </w:pPr>
+      <w:r>
+        <w:rPr>
+          <w:rFonts w:eastAsia="Arial" w:cs="Arial" w:ascii="Arial" w:hAnsi="Arial"/>
+          <w:b w:val="false"/>
+          <w:bCs w:val="false"/>
+          <w:i w:val="false"/>
+          <w:iCs w:val="false"/>
+          <w:caps w:val="false"/>
+          <w:smallCaps w:val="false"/>
+          <w:color w:val="292929"/>
+          <w:sz w:val="24"/>
+          <w:szCs w:val="24"/>
+        </w:rPr>
+      </w:r>
+    </w:p>
+    <w:p>
+      <w:pPr>
+        <w:pStyle w:val="Normal"/>
+        <w:spacing w:lineRule="auto" w:line="360" w:beforeAutospacing="0" w:before="0" w:afterAutospacing="0" w:after="0"/>
+        <w:ind w:left="0" w:hanging="0"/>
+        <w:jc w:val="both"/>
+        <w:rPr>
+          <w:sz w:val="24"/>
+          <w:szCs w:val="24"/>
+        </w:rPr>
+      </w:pPr>
       <w:r>
         <w:rPr>
           <w:rFonts w:eastAsia="Arial" w:cs="Arial" w:ascii="Arial" w:hAnsi="Arial"/>
@@ -321,157 +974,6 @@
           <w:sz w:val="24"/>
           <w:szCs w:val="24"/>
         </w:rPr>
-        <w:t>esumo</w:t>
-      </w:r>
-    </w:p>
-    <w:p>
-      <w:pPr>
-        <w:pStyle w:val="Normal"/>
-        <w:spacing w:lineRule="auto" w:line="360" w:beforeAutospacing="0" w:before="0" w:afterAutospacing="0" w:after="0"/>
-        <w:ind w:left="0" w:hanging="0"/>
-        <w:jc w:val="both"/>
-        <w:rPr>
-          <w:sz w:val="24"/>
-          <w:szCs w:val="24"/>
-        </w:rPr>
-      </w:pPr>
-      <w:r>
-        <w:rPr>
-          <w:rFonts w:eastAsia="Arial" w:cs="Arial" w:ascii="Arial" w:hAnsi="Arial"/>
-          <w:b w:val="false"/>
-          <w:bCs w:val="false"/>
-          <w:i w:val="false"/>
-          <w:iCs w:val="false"/>
-          <w:caps w:val="false"/>
-          <w:smallCaps w:val="false"/>
-          <w:color w:val="292929"/>
-          <w:sz w:val="24"/>
-          <w:szCs w:val="24"/>
-        </w:rPr>
-        <w:t>Atualmente, a utilização d</w:t>
-      </w:r>
-      <w:r>
-        <w:rPr>
-          <w:rFonts w:eastAsia="Arial" w:cs="Arial" w:ascii="Arial" w:hAnsi="Arial"/>
-          <w:b w:val="false"/>
-          <w:bCs w:val="false"/>
-          <w:i w:val="false"/>
-          <w:iCs w:val="false"/>
-          <w:caps w:val="false"/>
-          <w:smallCaps w:val="false"/>
-          <w:color w:val="292929"/>
-          <w:sz w:val="24"/>
-          <w:szCs w:val="24"/>
-        </w:rPr>
-        <w:t>a</w:t>
-      </w:r>
-      <w:r>
-        <w:rPr>
-          <w:rFonts w:eastAsia="Arial" w:cs="Arial" w:ascii="Arial" w:hAnsi="Arial"/>
-          <w:b w:val="false"/>
-          <w:bCs w:val="false"/>
-          <w:i w:val="false"/>
-          <w:iCs w:val="false"/>
-          <w:caps w:val="false"/>
-          <w:smallCaps w:val="false"/>
-          <w:color w:val="292929"/>
-          <w:sz w:val="24"/>
-          <w:szCs w:val="24"/>
-        </w:rPr>
-        <w:t xml:space="preserve"> Interface de Programação de Aplicações </w:t>
-      </w:r>
-      <w:r>
-        <w:rPr>
-          <w:rFonts w:eastAsia="Arial" w:cs="Arial" w:ascii="Arial" w:hAnsi="Arial"/>
-          <w:b w:val="false"/>
-          <w:bCs w:val="false"/>
-          <w:i w:val="false"/>
-          <w:iCs w:val="false"/>
-          <w:caps w:val="false"/>
-          <w:smallCaps w:val="false"/>
-          <w:color w:val="292929"/>
-          <w:sz w:val="24"/>
-          <w:szCs w:val="24"/>
-        </w:rPr>
-        <w:t>(APIs)</w:t>
-      </w:r>
-      <w:r>
-        <w:rPr>
-          <w:rFonts w:eastAsia="Arial" w:cs="Arial" w:ascii="Arial" w:hAnsi="Arial"/>
-          <w:b w:val="false"/>
-          <w:bCs w:val="false"/>
-          <w:i w:val="false"/>
-          <w:iCs w:val="false"/>
-          <w:caps w:val="false"/>
-          <w:smallCaps w:val="false"/>
-          <w:color w:val="292929"/>
-          <w:sz w:val="24"/>
-          <w:szCs w:val="24"/>
-        </w:rPr>
-        <w:t xml:space="preserve"> vem se tornando cada vez mais comum no contexto corporativo, o que não é de se estranhar, já que elas proporcionam uma vasta quantidade de benefícios envolvendo aspectos como praticidade, performance e segurança. Em meio a esta numerosa quantidade de benefícios, existe a possibilidade de integrar aplicações, no entanto, para que este feito se realize, é imprescindível que a aplicação requisitante siga uma documentação antes de usufruir dos recursos fornecidos pela API, e é neste momento que se deve enfatizar a importância do uso de padrões de design. O objetivo deste trabalho é, com base em pesquisas, apresentar os possíveis problemas causados pela falta de padrão e sugerir boas práticas de desenvolvimento usando como referência uma API feita pelos próprios autores em virtude dos conhecimentos adquiridos durante o curso, sempre enfatizando de que nada descrito tem a obrigação de ser seguido.</w:t>
-      </w:r>
-    </w:p>
-    <w:p>
-      <w:pPr>
-        <w:pStyle w:val="Normal"/>
-        <w:spacing w:lineRule="auto" w:line="360" w:beforeAutospacing="0" w:before="0" w:afterAutospacing="0" w:after="0"/>
-        <w:ind w:left="0" w:hanging="0"/>
-        <w:jc w:val="both"/>
-        <w:rPr>
-          <w:rFonts w:ascii="Arial" w:hAnsi="Arial" w:eastAsia="Arial" w:cs="Arial"/>
-          <w:b w:val="false"/>
-          <w:b w:val="false"/>
-          <w:bCs w:val="false"/>
-          <w:i w:val="false"/>
-          <w:i w:val="false"/>
-          <w:iCs w:val="false"/>
-          <w:caps w:val="false"/>
-          <w:smallCaps w:val="false"/>
-          <w:color w:val="292929"/>
-          <w:sz w:val="24"/>
-          <w:szCs w:val="24"/>
-        </w:rPr>
-      </w:pPr>
-      <w:r>
-        <w:rPr>
-          <w:rFonts w:eastAsia="Arial" w:cs="Arial" w:ascii="Arial" w:hAnsi="Arial"/>
-          <w:b w:val="false"/>
-          <w:bCs w:val="false"/>
-          <w:i w:val="false"/>
-          <w:iCs w:val="false"/>
-          <w:caps w:val="false"/>
-          <w:smallCaps w:val="false"/>
-          <w:color w:val="292929"/>
-          <w:sz w:val="24"/>
-          <w:szCs w:val="24"/>
-        </w:rPr>
-      </w:r>
-    </w:p>
-    <w:p>
-      <w:pPr>
-        <w:pStyle w:val="Normal"/>
-        <w:spacing w:lineRule="auto" w:line="360" w:beforeAutospacing="0" w:before="0" w:afterAutospacing="0" w:after="0"/>
-        <w:ind w:left="0" w:hanging="0"/>
-        <w:jc w:val="both"/>
-        <w:rPr>
-          <w:sz w:val="24"/>
-          <w:szCs w:val="24"/>
-        </w:rPr>
-      </w:pPr>
-      <w:r>
-        <w:rPr>
-          <w:rFonts w:eastAsia="Arial" w:cs="Arial" w:ascii="Arial" w:hAnsi="Arial"/>
-          <w:b/>
-          <w:bCs/>
-          <w:i w:val="false"/>
-          <w:iCs w:val="false"/>
-          <w:caps w:val="false"/>
-          <w:smallCaps w:val="false"/>
-          <w:color w:val="292929"/>
-          <w:spacing w:val="0"/>
-          <w:sz w:val="24"/>
-          <w:szCs w:val="24"/>
-        </w:rPr>
         <w:t>Palavras-chave</w:t>
       </w:r>
       <w:r>
@@ -580,37 +1082,7 @@
           <w:sz w:val="24"/>
           <w:szCs w:val="24"/>
         </w:rPr>
-        <w:t xml:space="preserve">Nowadays, the use of Application Programming Interface </w:t>
-      </w:r>
-      <w:r>
-        <w:rPr>
-          <w:rFonts w:eastAsia="Arial" w:cs="Arial" w:ascii="Arial" w:hAnsi="Arial"/>
-          <w:b w:val="false"/>
-          <w:bCs w:val="false"/>
-          <w:i w:val="false"/>
-          <w:iCs w:val="false"/>
-          <w:caps w:val="false"/>
-          <w:smallCaps w:val="false"/>
-          <w:color w:val="292929"/>
-          <w:sz w:val="24"/>
-          <w:szCs w:val="24"/>
-        </w:rPr>
-        <w:t>(APIs)</w:t>
-      </w:r>
-      <w:r>
-        <w:rPr>
-          <w:rFonts w:eastAsia="Arial" w:cs="Arial" w:ascii="Arial" w:hAnsi="Arial"/>
-          <w:b w:val="false"/>
-          <w:bCs w:val="false"/>
-          <w:i w:val="false"/>
-          <w:iCs w:val="false"/>
-          <w:caps w:val="false"/>
-          <w:smallCaps w:val="false"/>
-          <w:color w:val="292929"/>
-          <w:sz w:val="24"/>
-          <w:szCs w:val="24"/>
-        </w:rPr>
-        <w:t xml:space="preserve"> has become increasingly common in the corporate context, which is not surprising, since they provide a vast amount of benefits involving aspects such as practicality, performance and security. In the midst of this numerous amount of benefits, there is the possibility of integrating applications, however, for this to happen, it is essential that the requesting application follows a documentation before taking advantage of the resources provided by the API, and it is at this moment that should emphasize the importance of using design patterns. The objective of this work is, based on research, to present the possible problems caused by the lack of standard and to suggest good development practices using as reference an API made by the authors themselves due to the knowledge acquired during the course, always emphasizing that nothing described has an obligation to be followed.</w:t>
+        <w:t>Nowadays, the use of Application Programming Interface (APIs) has become increasingly common in the corporate context, which is not surprising, since they provide many benefits involving aspects such as practicality, performance and security. Among the benefits, there is the possibility of integrating applications, however, for this to happen, it is essential that the requesting application respects documentation standards before taking advantage of the resources provided by the API, and it is at this moment that should emphasize the importance of using design patterns. The objective of this work is, based on research, to present the possible problems caused by the lack of standard and to suggest good development practices using as reference an API made by the authors themselves due to the knowledge acquired during the course, always emphasizing that nothing described has an obligation to be followed.</w:t>
       </w:r>
     </w:p>
     <w:p>
@@ -655,10 +1127,7 @@
         <w:spacing w:lineRule="auto" w:line="360" w:beforeAutospacing="0" w:before="0" w:afterAutospacing="0" w:after="0"/>
         <w:ind w:left="0" w:hanging="0"/>
         <w:jc w:val="both"/>
-        <w:rPr>
-          <w:sz w:val="24"/>
-          <w:szCs w:val="24"/>
-        </w:rPr>
+        <w:rPr/>
       </w:pPr>
       <w:r>
         <w:rPr>
@@ -729,10 +1198,7 @@
         </w:rPr>
       </w:pPr>
       <w:r>
-        <w:rPr>
-          <w:sz w:val="24"/>
-          <w:szCs w:val="24"/>
-        </w:rPr>
+        <w:rPr/>
       </w:r>
     </w:p>
     <w:p>
@@ -757,23 +1223,7 @@
           <w:sz w:val="24"/>
           <w:szCs w:val="24"/>
         </w:rPr>
-        <w:t xml:space="preserve">1 </w:t>
-      </w:r>
-      <w:r>
-        <w:rPr>
-          <w:rFonts w:eastAsia="Arial" w:cs="Arial" w:ascii="Arial" w:hAnsi="Arial"/>
-          <w:b/>
-          <w:bCs/>
-          <w:i w:val="false"/>
-          <w:iCs w:val="false"/>
-          <w:caps w:val="false"/>
-          <w:smallCaps w:val="false"/>
-          <w:color w:val="292929"/>
-          <w:spacing w:val="0"/>
-          <w:sz w:val="24"/>
-          <w:szCs w:val="24"/>
-        </w:rPr>
-        <w:t>Introdução</w:t>
+        <w:t>1 Introdução</w:t>
       </w:r>
     </w:p>
     <w:p>
@@ -1139,22 +1589,7 @@
           <w:sz w:val="24"/>
           <w:szCs w:val="24"/>
         </w:rPr>
-        <w:t xml:space="preserve">2.1 </w:t>
-      </w:r>
-      <w:r>
-        <w:rPr>
-          <w:rFonts w:eastAsia="Arial" w:cs="Arial" w:ascii="Arial" w:hAnsi="Arial"/>
-          <w:b w:val="false"/>
-          <w:bCs w:val="false"/>
-          <w:i w:val="false"/>
-          <w:iCs w:val="false"/>
-          <w:caps w:val="false"/>
-          <w:smallCaps w:val="false"/>
-          <w:color w:val="292929"/>
-          <w:sz w:val="24"/>
-          <w:szCs w:val="24"/>
-        </w:rPr>
-        <w:t>Definição</w:t>
+        <w:t>2.1 Definição</w:t>
       </w:r>
     </w:p>
     <w:p>
@@ -1444,17 +1879,7 @@
           <w:sz w:val="24"/>
           <w:szCs w:val="24"/>
         </w:rPr>
-        <w:t xml:space="preserve">2.2 </w:t>
-      </w:r>
-      <w:r>
-        <w:rPr>
-          <w:rFonts w:eastAsia="Arial" w:cs="Arial" w:ascii="Arial" w:hAnsi="Arial"/>
-          <w:b w:val="false"/>
-          <w:bCs w:val="false"/>
-          <w:sz w:val="24"/>
-          <w:szCs w:val="24"/>
-        </w:rPr>
-        <w:t>Verbos</w:t>
+        <w:t>2.2 Verbos</w:t>
       </w:r>
     </w:p>
     <w:p>
@@ -2262,17 +2687,7 @@
           <w:sz w:val="24"/>
           <w:szCs w:val="24"/>
         </w:rPr>
-        <w:t xml:space="preserve">2.4 </w:t>
-      </w:r>
-      <w:r>
-        <w:rPr>
-          <w:rFonts w:eastAsia="Arial" w:cs="Arial" w:ascii="Arial" w:hAnsi="Arial"/>
-          <w:b w:val="false"/>
-          <w:bCs w:val="false"/>
-          <w:sz w:val="24"/>
-          <w:szCs w:val="24"/>
-        </w:rPr>
-        <w:t>Cabeçalhos</w:t>
+        <w:t>2.4 Cabeçalhos</w:t>
       </w:r>
     </w:p>
     <w:p>
@@ -2369,27 +2784,7 @@
           <w:sz w:val="24"/>
           <w:szCs w:val="24"/>
         </w:rPr>
-        <w:t xml:space="preserve">Figura 2 — Exemplo de adição de um token JWT no </w:t>
-      </w:r>
-      <w:r>
-        <w:rPr>
-          <w:rFonts w:eastAsia="Arial" w:cs="Arial" w:ascii="Arial" w:hAnsi="Arial"/>
-          <w:b w:val="false"/>
-          <w:bCs w:val="false"/>
-          <w:sz w:val="24"/>
-          <w:szCs w:val="24"/>
-        </w:rPr>
-        <w:t>cabeçalho</w:t>
-      </w:r>
-      <w:r>
-        <w:rPr>
-          <w:rFonts w:eastAsia="Arial" w:cs="Arial" w:ascii="Arial" w:hAnsi="Arial"/>
-          <w:b w:val="false"/>
-          <w:bCs w:val="false"/>
-          <w:sz w:val="24"/>
-          <w:szCs w:val="24"/>
-        </w:rPr>
-        <w:t xml:space="preserve"> das requisições.</w:t>
+        <w:t>Figura 2 — Exemplo de adição de um token JWT no cabeçalho das requisições.</w:t>
       </w:r>
     </w:p>
     <w:p>
@@ -2547,17 +2942,7 @@
           <w:sz w:val="24"/>
           <w:szCs w:val="24"/>
         </w:rPr>
-        <w:t xml:space="preserve">2.5 </w:t>
-      </w:r>
-      <w:r>
-        <w:rPr>
-          <w:rFonts w:eastAsia="Arial" w:cs="Arial" w:ascii="Arial" w:hAnsi="Arial"/>
-          <w:b w:val="false"/>
-          <w:bCs w:val="false"/>
-          <w:sz w:val="24"/>
-          <w:szCs w:val="24"/>
-        </w:rPr>
-        <w:t>Corpo</w:t>
+        <w:t>2.5 Corpo</w:t>
       </w:r>
     </w:p>
     <w:p>
@@ -2895,27 +3280,7 @@
           <w:sz w:val="24"/>
           <w:szCs w:val="24"/>
         </w:rPr>
-        <w:t xml:space="preserve">2.6 </w:t>
-      </w:r>
-      <w:r>
-        <w:rPr>
-          <w:rFonts w:eastAsia="Arial" w:cs="Arial" w:ascii="Arial" w:hAnsi="Arial"/>
-          <w:b w:val="false"/>
-          <w:bCs w:val="false"/>
-          <w:sz w:val="24"/>
-          <w:szCs w:val="24"/>
-        </w:rPr>
-        <w:t>C</w:t>
-      </w:r>
-      <w:r>
-        <w:rPr>
-          <w:rFonts w:eastAsia="Arial" w:cs="Arial" w:ascii="Arial" w:hAnsi="Arial"/>
-          <w:b w:val="false"/>
-          <w:bCs w:val="false"/>
-          <w:sz w:val="24"/>
-          <w:szCs w:val="24"/>
-        </w:rPr>
-        <w:t>ódigo de status</w:t>
+        <w:t>2.6 Código de status</w:t>
       </w:r>
     </w:p>
     <w:p>
@@ -4037,17 +4402,7 @@
           <w:sz w:val="24"/>
           <w:szCs w:val="24"/>
         </w:rPr>
-        <w:t xml:space="preserve">2.7 </w:t>
-      </w:r>
-      <w:r>
-        <w:rPr>
-          <w:rFonts w:eastAsia="Arial" w:cs="Arial" w:ascii="Arial" w:hAnsi="Arial"/>
-          <w:b w:val="false"/>
-          <w:bCs w:val="false"/>
-          <w:sz w:val="24"/>
-          <w:szCs w:val="24"/>
-        </w:rPr>
-        <w:t>Paginação e ordenação</w:t>
+        <w:t>2.7 Paginação e ordenação</w:t>
       </w:r>
     </w:p>
     <w:p>
@@ -4348,17 +4703,7 @@
           <w:sz w:val="24"/>
           <w:szCs w:val="24"/>
         </w:rPr>
-        <w:t>3 P</w:t>
-      </w:r>
-      <w:r>
-        <w:rPr>
-          <w:rFonts w:eastAsia="Arial" w:cs="Arial" w:ascii="Arial" w:hAnsi="Arial"/>
-          <w:b/>
-          <w:bCs/>
-          <w:sz w:val="24"/>
-          <w:szCs w:val="24"/>
-        </w:rPr>
-        <w:t>adrões de nomenclatura</w:t>
+        <w:t>3 Padrões de nomenclatura</w:t>
       </w:r>
     </w:p>
     <w:p>
@@ -5034,17 +5379,7 @@
           <w:sz w:val="24"/>
           <w:szCs w:val="24"/>
         </w:rPr>
-        <w:t xml:space="preserve">4 </w:t>
-      </w:r>
-      <w:r>
-        <w:rPr>
-          <w:rFonts w:eastAsia="Arial" w:cs="Arial" w:ascii="Arial" w:hAnsi="Arial"/>
-          <w:b/>
-          <w:bCs/>
-          <w:sz w:val="24"/>
-          <w:szCs w:val="24"/>
-        </w:rPr>
-        <w:t>Documentação</w:t>
+        <w:t>4 Documentação</w:t>
       </w:r>
     </w:p>
     <w:p>
@@ -5353,17 +5688,7 @@
           <w:sz w:val="24"/>
           <w:szCs w:val="24"/>
         </w:rPr>
-        <w:t xml:space="preserve">5 </w:t>
-      </w:r>
-      <w:r>
-        <w:rPr>
-          <w:rFonts w:eastAsia="Arial" w:cs="Arial" w:ascii="Arial" w:hAnsi="Arial"/>
-          <w:b/>
-          <w:bCs/>
-          <w:sz w:val="24"/>
-          <w:szCs w:val="24"/>
-        </w:rPr>
-        <w:t>Conclusão</w:t>
+        <w:t>5 Conclusão</w:t>
       </w:r>
     </w:p>
     <w:p>
@@ -12332,6 +12657,450 @@
       <w:szCs w:val="24"/>
     </w:rPr>
   </w:style>
+  <w:style w:type="character" w:styleId="ListLabel666">
+    <w:name w:val="ListLabel 666"/>
+    <w:qFormat/>
+    <w:rPr>
+      <w:rFonts w:cs="Symbol"/>
+      <w:sz w:val="24"/>
+    </w:rPr>
+  </w:style>
+  <w:style w:type="character" w:styleId="ListLabel667">
+    <w:name w:val="ListLabel 667"/>
+    <w:qFormat/>
+    <w:rPr>
+      <w:rFonts w:cs="Courier New"/>
+    </w:rPr>
+  </w:style>
+  <w:style w:type="character" w:styleId="ListLabel668">
+    <w:name w:val="ListLabel 668"/>
+    <w:qFormat/>
+    <w:rPr>
+      <w:rFonts w:cs="Wingdings"/>
+    </w:rPr>
+  </w:style>
+  <w:style w:type="character" w:styleId="ListLabel669">
+    <w:name w:val="ListLabel 669"/>
+    <w:qFormat/>
+    <w:rPr>
+      <w:rFonts w:cs="Symbol"/>
+    </w:rPr>
+  </w:style>
+  <w:style w:type="character" w:styleId="ListLabel670">
+    <w:name w:val="ListLabel 670"/>
+    <w:qFormat/>
+    <w:rPr>
+      <w:rFonts w:cs="Courier New"/>
+    </w:rPr>
+  </w:style>
+  <w:style w:type="character" w:styleId="ListLabel671">
+    <w:name w:val="ListLabel 671"/>
+    <w:qFormat/>
+    <w:rPr>
+      <w:rFonts w:cs="Wingdings"/>
+    </w:rPr>
+  </w:style>
+  <w:style w:type="character" w:styleId="ListLabel672">
+    <w:name w:val="ListLabel 672"/>
+    <w:qFormat/>
+    <w:rPr>
+      <w:rFonts w:cs="Symbol"/>
+    </w:rPr>
+  </w:style>
+  <w:style w:type="character" w:styleId="ListLabel673">
+    <w:name w:val="ListLabel 673"/>
+    <w:qFormat/>
+    <w:rPr>
+      <w:rFonts w:cs="Courier New"/>
+    </w:rPr>
+  </w:style>
+  <w:style w:type="character" w:styleId="ListLabel674">
+    <w:name w:val="ListLabel 674"/>
+    <w:qFormat/>
+    <w:rPr>
+      <w:rFonts w:cs="Wingdings"/>
+    </w:rPr>
+  </w:style>
+  <w:style w:type="character" w:styleId="ListLabel675">
+    <w:name w:val="ListLabel 675"/>
+    <w:qFormat/>
+    <w:rPr>
+      <w:rFonts w:cs="Symbol"/>
+      <w:b w:val="false"/>
+      <w:sz w:val="24"/>
+    </w:rPr>
+  </w:style>
+  <w:style w:type="character" w:styleId="ListLabel676">
+    <w:name w:val="ListLabel 676"/>
+    <w:qFormat/>
+    <w:rPr>
+      <w:rFonts w:cs="Courier New"/>
+    </w:rPr>
+  </w:style>
+  <w:style w:type="character" w:styleId="ListLabel677">
+    <w:name w:val="ListLabel 677"/>
+    <w:qFormat/>
+    <w:rPr>
+      <w:rFonts w:cs="Wingdings"/>
+    </w:rPr>
+  </w:style>
+  <w:style w:type="character" w:styleId="ListLabel678">
+    <w:name w:val="ListLabel 678"/>
+    <w:qFormat/>
+    <w:rPr>
+      <w:rFonts w:cs="Symbol"/>
+    </w:rPr>
+  </w:style>
+  <w:style w:type="character" w:styleId="ListLabel679">
+    <w:name w:val="ListLabel 679"/>
+    <w:qFormat/>
+    <w:rPr>
+      <w:rFonts w:cs="Courier New"/>
+    </w:rPr>
+  </w:style>
+  <w:style w:type="character" w:styleId="ListLabel680">
+    <w:name w:val="ListLabel 680"/>
+    <w:qFormat/>
+    <w:rPr>
+      <w:rFonts w:cs="Wingdings"/>
+    </w:rPr>
+  </w:style>
+  <w:style w:type="character" w:styleId="ListLabel681">
+    <w:name w:val="ListLabel 681"/>
+    <w:qFormat/>
+    <w:rPr>
+      <w:rFonts w:cs="Symbol"/>
+    </w:rPr>
+  </w:style>
+  <w:style w:type="character" w:styleId="ListLabel682">
+    <w:name w:val="ListLabel 682"/>
+    <w:qFormat/>
+    <w:rPr>
+      <w:rFonts w:cs="Courier New"/>
+    </w:rPr>
+  </w:style>
+  <w:style w:type="character" w:styleId="ListLabel683">
+    <w:name w:val="ListLabel 683"/>
+    <w:qFormat/>
+    <w:rPr>
+      <w:rFonts w:cs="Wingdings"/>
+    </w:rPr>
+  </w:style>
+  <w:style w:type="character" w:styleId="ListLabel684">
+    <w:name w:val="ListLabel 684"/>
+    <w:qFormat/>
+    <w:rPr>
+      <w:rFonts w:cs="OpenSymbol"/>
+      <w:b w:val="false"/>
+      <w:sz w:val="24"/>
+    </w:rPr>
+  </w:style>
+  <w:style w:type="character" w:styleId="ListLabel685">
+    <w:name w:val="ListLabel 685"/>
+    <w:qFormat/>
+    <w:rPr>
+      <w:rFonts w:cs="OpenSymbol"/>
+    </w:rPr>
+  </w:style>
+  <w:style w:type="character" w:styleId="ListLabel686">
+    <w:name w:val="ListLabel 686"/>
+    <w:qFormat/>
+    <w:rPr>
+      <w:rFonts w:cs="OpenSymbol"/>
+    </w:rPr>
+  </w:style>
+  <w:style w:type="character" w:styleId="ListLabel687">
+    <w:name w:val="ListLabel 687"/>
+    <w:qFormat/>
+    <w:rPr>
+      <w:rFonts w:cs="OpenSymbol"/>
+    </w:rPr>
+  </w:style>
+  <w:style w:type="character" w:styleId="ListLabel688">
+    <w:name w:val="ListLabel 688"/>
+    <w:qFormat/>
+    <w:rPr>
+      <w:rFonts w:cs="OpenSymbol"/>
+    </w:rPr>
+  </w:style>
+  <w:style w:type="character" w:styleId="ListLabel689">
+    <w:name w:val="ListLabel 689"/>
+    <w:qFormat/>
+    <w:rPr>
+      <w:rFonts w:cs="OpenSymbol"/>
+    </w:rPr>
+  </w:style>
+  <w:style w:type="character" w:styleId="ListLabel690">
+    <w:name w:val="ListLabel 690"/>
+    <w:qFormat/>
+    <w:rPr>
+      <w:rFonts w:cs="OpenSymbol"/>
+    </w:rPr>
+  </w:style>
+  <w:style w:type="character" w:styleId="ListLabel691">
+    <w:name w:val="ListLabel 691"/>
+    <w:qFormat/>
+    <w:rPr>
+      <w:rFonts w:cs="OpenSymbol"/>
+    </w:rPr>
+  </w:style>
+  <w:style w:type="character" w:styleId="ListLabel692">
+    <w:name w:val="ListLabel 692"/>
+    <w:qFormat/>
+    <w:rPr>
+      <w:rFonts w:cs="OpenSymbol"/>
+    </w:rPr>
+  </w:style>
+  <w:style w:type="character" w:styleId="ListLabel693">
+    <w:name w:val="ListLabel 693"/>
+    <w:qFormat/>
+    <w:rPr>
+      <w:rFonts w:ascii="Arial" w:hAnsi="Arial" w:eastAsia="Arial" w:cs="Arial"/>
+      <w:b w:val="false"/>
+      <w:bCs w:val="false"/>
+      <w:i w:val="false"/>
+      <w:iCs w:val="false"/>
+      <w:caps w:val="false"/>
+      <w:smallCaps w:val="false"/>
+      <w:color w:val="292929"/>
+      <w:sz w:val="24"/>
+      <w:szCs w:val="24"/>
+      <w:u w:val="none"/>
+    </w:rPr>
+  </w:style>
+  <w:style w:type="character" w:styleId="ListLabel694">
+    <w:name w:val="ListLabel 694"/>
+    <w:qFormat/>
+    <w:rPr>
+      <w:rFonts w:ascii="Arial" w:hAnsi="Arial" w:eastAsia="Arial" w:cs="Arial"/>
+      <w:b w:val="false"/>
+      <w:bCs w:val="false"/>
+      <w:sz w:val="24"/>
+      <w:szCs w:val="24"/>
+    </w:rPr>
+  </w:style>
+  <w:style w:type="character" w:styleId="ListLabel695">
+    <w:name w:val="ListLabel 695"/>
+    <w:qFormat/>
+    <w:rPr>
+      <w:rFonts w:cs="Symbol"/>
+      <w:sz w:val="24"/>
+    </w:rPr>
+  </w:style>
+  <w:style w:type="character" w:styleId="ListLabel696">
+    <w:name w:val="ListLabel 696"/>
+    <w:qFormat/>
+    <w:rPr>
+      <w:rFonts w:cs="Courier New"/>
+    </w:rPr>
+  </w:style>
+  <w:style w:type="character" w:styleId="ListLabel697">
+    <w:name w:val="ListLabel 697"/>
+    <w:qFormat/>
+    <w:rPr>
+      <w:rFonts w:cs="Wingdings"/>
+    </w:rPr>
+  </w:style>
+  <w:style w:type="character" w:styleId="ListLabel698">
+    <w:name w:val="ListLabel 698"/>
+    <w:qFormat/>
+    <w:rPr>
+      <w:rFonts w:cs="Symbol"/>
+    </w:rPr>
+  </w:style>
+  <w:style w:type="character" w:styleId="ListLabel699">
+    <w:name w:val="ListLabel 699"/>
+    <w:qFormat/>
+    <w:rPr>
+      <w:rFonts w:cs="Courier New"/>
+    </w:rPr>
+  </w:style>
+  <w:style w:type="character" w:styleId="ListLabel700">
+    <w:name w:val="ListLabel 700"/>
+    <w:qFormat/>
+    <w:rPr>
+      <w:rFonts w:cs="Wingdings"/>
+    </w:rPr>
+  </w:style>
+  <w:style w:type="character" w:styleId="ListLabel701">
+    <w:name w:val="ListLabel 701"/>
+    <w:qFormat/>
+    <w:rPr>
+      <w:rFonts w:cs="Symbol"/>
+    </w:rPr>
+  </w:style>
+  <w:style w:type="character" w:styleId="ListLabel702">
+    <w:name w:val="ListLabel 702"/>
+    <w:qFormat/>
+    <w:rPr>
+      <w:rFonts w:cs="Courier New"/>
+    </w:rPr>
+  </w:style>
+  <w:style w:type="character" w:styleId="ListLabel703">
+    <w:name w:val="ListLabel 703"/>
+    <w:qFormat/>
+    <w:rPr>
+      <w:rFonts w:cs="Wingdings"/>
+    </w:rPr>
+  </w:style>
+  <w:style w:type="character" w:styleId="ListLabel704">
+    <w:name w:val="ListLabel 704"/>
+    <w:qFormat/>
+    <w:rPr>
+      <w:rFonts w:cs="Symbol"/>
+      <w:b w:val="false"/>
+      <w:sz w:val="24"/>
+    </w:rPr>
+  </w:style>
+  <w:style w:type="character" w:styleId="ListLabel705">
+    <w:name w:val="ListLabel 705"/>
+    <w:qFormat/>
+    <w:rPr>
+      <w:rFonts w:cs="Courier New"/>
+    </w:rPr>
+  </w:style>
+  <w:style w:type="character" w:styleId="ListLabel706">
+    <w:name w:val="ListLabel 706"/>
+    <w:qFormat/>
+    <w:rPr>
+      <w:rFonts w:cs="Wingdings"/>
+    </w:rPr>
+  </w:style>
+  <w:style w:type="character" w:styleId="ListLabel707">
+    <w:name w:val="ListLabel 707"/>
+    <w:qFormat/>
+    <w:rPr>
+      <w:rFonts w:cs="Symbol"/>
+    </w:rPr>
+  </w:style>
+  <w:style w:type="character" w:styleId="ListLabel708">
+    <w:name w:val="ListLabel 708"/>
+    <w:qFormat/>
+    <w:rPr>
+      <w:rFonts w:cs="Courier New"/>
+    </w:rPr>
+  </w:style>
+  <w:style w:type="character" w:styleId="ListLabel709">
+    <w:name w:val="ListLabel 709"/>
+    <w:qFormat/>
+    <w:rPr>
+      <w:rFonts w:cs="Wingdings"/>
+    </w:rPr>
+  </w:style>
+  <w:style w:type="character" w:styleId="ListLabel710">
+    <w:name w:val="ListLabel 710"/>
+    <w:qFormat/>
+    <w:rPr>
+      <w:rFonts w:cs="Symbol"/>
+    </w:rPr>
+  </w:style>
+  <w:style w:type="character" w:styleId="ListLabel711">
+    <w:name w:val="ListLabel 711"/>
+    <w:qFormat/>
+    <w:rPr>
+      <w:rFonts w:cs="Courier New"/>
+    </w:rPr>
+  </w:style>
+  <w:style w:type="character" w:styleId="ListLabel712">
+    <w:name w:val="ListLabel 712"/>
+    <w:qFormat/>
+    <w:rPr>
+      <w:rFonts w:cs="Wingdings"/>
+    </w:rPr>
+  </w:style>
+  <w:style w:type="character" w:styleId="ListLabel713">
+    <w:name w:val="ListLabel 713"/>
+    <w:qFormat/>
+    <w:rPr>
+      <w:rFonts w:cs="OpenSymbol"/>
+      <w:b w:val="false"/>
+      <w:sz w:val="24"/>
+    </w:rPr>
+  </w:style>
+  <w:style w:type="character" w:styleId="ListLabel714">
+    <w:name w:val="ListLabel 714"/>
+    <w:qFormat/>
+    <w:rPr>
+      <w:rFonts w:cs="OpenSymbol"/>
+    </w:rPr>
+  </w:style>
+  <w:style w:type="character" w:styleId="ListLabel715">
+    <w:name w:val="ListLabel 715"/>
+    <w:qFormat/>
+    <w:rPr>
+      <w:rFonts w:cs="OpenSymbol"/>
+    </w:rPr>
+  </w:style>
+  <w:style w:type="character" w:styleId="ListLabel716">
+    <w:name w:val="ListLabel 716"/>
+    <w:qFormat/>
+    <w:rPr>
+      <w:rFonts w:cs="OpenSymbol"/>
+    </w:rPr>
+  </w:style>
+  <w:style w:type="character" w:styleId="ListLabel717">
+    <w:name w:val="ListLabel 717"/>
+    <w:qFormat/>
+    <w:rPr>
+      <w:rFonts w:cs="OpenSymbol"/>
+    </w:rPr>
+  </w:style>
+  <w:style w:type="character" w:styleId="ListLabel718">
+    <w:name w:val="ListLabel 718"/>
+    <w:qFormat/>
+    <w:rPr>
+      <w:rFonts w:cs="OpenSymbol"/>
+    </w:rPr>
+  </w:style>
+  <w:style w:type="character" w:styleId="ListLabel719">
+    <w:name w:val="ListLabel 719"/>
+    <w:qFormat/>
+    <w:rPr>
+      <w:rFonts w:cs="OpenSymbol"/>
+    </w:rPr>
+  </w:style>
+  <w:style w:type="character" w:styleId="ListLabel720">
+    <w:name w:val="ListLabel 720"/>
+    <w:qFormat/>
+    <w:rPr>
+      <w:rFonts w:cs="OpenSymbol"/>
+    </w:rPr>
+  </w:style>
+  <w:style w:type="character" w:styleId="ListLabel721">
+    <w:name w:val="ListLabel 721"/>
+    <w:qFormat/>
+    <w:rPr>
+      <w:rFonts w:cs="OpenSymbol"/>
+    </w:rPr>
+  </w:style>
+  <w:style w:type="character" w:styleId="ListLabel722">
+    <w:name w:val="ListLabel 722"/>
+    <w:qFormat/>
+    <w:rPr>
+      <w:rFonts w:ascii="Arial" w:hAnsi="Arial" w:eastAsia="Arial" w:cs="Arial"/>
+      <w:b w:val="false"/>
+      <w:bCs w:val="false"/>
+      <w:i w:val="false"/>
+      <w:iCs w:val="false"/>
+      <w:caps w:val="false"/>
+      <w:smallCaps w:val="false"/>
+      <w:color w:val="292929"/>
+      <w:sz w:val="24"/>
+      <w:szCs w:val="24"/>
+      <w:u w:val="none"/>
+    </w:rPr>
+  </w:style>
+  <w:style w:type="character" w:styleId="ListLabel723">
+    <w:name w:val="ListLabel 723"/>
+    <w:qFormat/>
+    <w:rPr>
+      <w:rFonts w:ascii="Arial" w:hAnsi="Arial" w:eastAsia="Arial" w:cs="Arial"/>
+      <w:b w:val="false"/>
+      <w:bCs w:val="false"/>
+      <w:sz w:val="24"/>
+      <w:szCs w:val="24"/>
+    </w:rPr>
+  </w:style>
   <w:style w:type="paragraph" w:styleId="Heading">
     <w:name w:val="Heading"/>
     <w:basedOn w:val="Normal"/>

</xml_diff>